<commit_message>
Updated Test cases and bug metrics
Tested iteration 1 and 2 test cases.
Updated bug metrics with bugs found.
Updated test cases accordingly
</commit_message>
<xml_diff>
--- a/Documents/Test Documents/Test Cases/General/Iteration 1 - Test Cases.docx
+++ b/Documents/Test Documents/Test Cases/General/Iteration 1 - Test Cases.docx
@@ -10,6 +10,7 @@
           <w:docPartUnique/>
         </w:docPartObj>
       </w:sdtPr>
+      <w:sdtEndPr/>
       <w:sdtContent>
         <w:p>
           <w:r>
@@ -1901,7 +1902,10 @@
       </w:pPr>
       <w:bookmarkStart w:id="1" w:name="_Toc399677395"/>
       <w:r>
-        <w:t>Student Account</w:t>
+        <w:t>Practical Group</w:t>
+      </w:r>
+      <w:r>
+        <w:t xml:space="preserve"> Account</w:t>
       </w:r>
       <w:bookmarkEnd w:id="1"/>
     </w:p>
@@ -2217,7 +2221,24 @@
                 <w:sz w:val="22"/>
                 <w:szCs w:val="22"/>
               </w:rPr>
-              <w:t>Login/ Logout (Student)</w:t>
+              <w:t>Login/ Logout (</w:t>
+            </w:r>
+            <w:r>
+              <w:rPr>
+                <w:rFonts w:ascii="Century Gothic" w:eastAsia="Times New Roman" w:hAnsi="Century Gothic" w:cs="Times New Roman"/>
+                <w:sz w:val="22"/>
+                <w:szCs w:val="22"/>
+              </w:rPr>
+              <w:t>Practical Group</w:t>
+            </w:r>
+            <w:r>
+              <w:rPr>
+                <w:rFonts w:ascii="Century Gothic" w:eastAsia="Times New Roman" w:hAnsi="Century Gothic" w:cs="Times New Roman"/>
+                <w:color w:val="000000"/>
+                <w:sz w:val="22"/>
+                <w:szCs w:val="22"/>
+              </w:rPr>
+              <w:t>)</w:t>
             </w:r>
           </w:p>
         </w:tc>
@@ -2510,7 +2531,24 @@
                 <w:sz w:val="22"/>
                 <w:szCs w:val="22"/>
               </w:rPr>
-              <w:t>Login/ Logout (Student)</w:t>
+              <w:t>Login/ Logout (</w:t>
+            </w:r>
+            <w:r>
+              <w:rPr>
+                <w:rFonts w:ascii="Century Gothic" w:eastAsia="Times New Roman" w:hAnsi="Century Gothic" w:cs="Times New Roman"/>
+                <w:sz w:val="22"/>
+                <w:szCs w:val="22"/>
+              </w:rPr>
+              <w:t>Practical Group</w:t>
+            </w:r>
+            <w:r>
+              <w:rPr>
+                <w:rFonts w:ascii="Century Gothic" w:eastAsia="Times New Roman" w:hAnsi="Century Gothic" w:cs="Times New Roman"/>
+                <w:color w:val="000000"/>
+                <w:sz w:val="22"/>
+                <w:szCs w:val="22"/>
+              </w:rPr>
+              <w:t>)</w:t>
             </w:r>
           </w:p>
         </w:tc>
@@ -2804,7 +2842,24 @@
                 <w:sz w:val="22"/>
                 <w:szCs w:val="22"/>
               </w:rPr>
-              <w:t>Login/ Logout (Student)</w:t>
+              <w:t>Login/ Logout (</w:t>
+            </w:r>
+            <w:r>
+              <w:rPr>
+                <w:rFonts w:ascii="Century Gothic" w:eastAsia="Times New Roman" w:hAnsi="Century Gothic" w:cs="Times New Roman"/>
+                <w:sz w:val="22"/>
+                <w:szCs w:val="22"/>
+              </w:rPr>
+              <w:t>Practical Group</w:t>
+            </w:r>
+            <w:r>
+              <w:rPr>
+                <w:rFonts w:ascii="Century Gothic" w:eastAsia="Times New Roman" w:hAnsi="Century Gothic" w:cs="Times New Roman"/>
+                <w:color w:val="000000"/>
+                <w:sz w:val="22"/>
+                <w:szCs w:val="22"/>
+              </w:rPr>
+              <w:t>)</w:t>
             </w:r>
           </w:p>
         </w:tc>
@@ -3089,7 +3144,24 @@
                 <w:sz w:val="22"/>
                 <w:szCs w:val="22"/>
               </w:rPr>
-              <w:t>Login/ Logout (Student)</w:t>
+              <w:t>Login/ Logout (</w:t>
+            </w:r>
+            <w:r>
+              <w:rPr>
+                <w:rFonts w:ascii="Century Gothic" w:eastAsia="Times New Roman" w:hAnsi="Century Gothic" w:cs="Times New Roman"/>
+                <w:sz w:val="22"/>
+                <w:szCs w:val="22"/>
+              </w:rPr>
+              <w:t>Practical Group</w:t>
+            </w:r>
+            <w:r>
+              <w:rPr>
+                <w:rFonts w:ascii="Century Gothic" w:eastAsia="Times New Roman" w:hAnsi="Century Gothic" w:cs="Times New Roman"/>
+                <w:color w:val="000000"/>
+                <w:sz w:val="22"/>
+                <w:szCs w:val="22"/>
+              </w:rPr>
+              <w:t>)</w:t>
             </w:r>
           </w:p>
         </w:tc>
@@ -3374,7 +3446,24 @@
                 <w:sz w:val="22"/>
                 <w:szCs w:val="22"/>
               </w:rPr>
-              <w:t>Login/ Logout (Student)</w:t>
+              <w:t>Login/ Logout (</w:t>
+            </w:r>
+            <w:r>
+              <w:rPr>
+                <w:rFonts w:ascii="Century Gothic" w:eastAsia="Times New Roman" w:hAnsi="Century Gothic" w:cs="Times New Roman"/>
+                <w:sz w:val="22"/>
+                <w:szCs w:val="22"/>
+              </w:rPr>
+              <w:t>Practical Group</w:t>
+            </w:r>
+            <w:r>
+              <w:rPr>
+                <w:rFonts w:ascii="Century Gothic" w:eastAsia="Times New Roman" w:hAnsi="Century Gothic" w:cs="Times New Roman"/>
+                <w:color w:val="000000"/>
+                <w:sz w:val="22"/>
+                <w:szCs w:val="22"/>
+              </w:rPr>
+              <w:t>)</w:t>
             </w:r>
           </w:p>
         </w:tc>
@@ -3402,27 +3491,7 @@
                 <w:sz w:val="22"/>
                 <w:szCs w:val="22"/>
               </w:rPr>
-              <w:t xml:space="preserve">Validate that students with incorrect </w:t>
-            </w:r>
-            <w:proofErr w:type="spellStart"/>
-            <w:r>
-              <w:rPr>
-                <w:rFonts w:ascii="Century Gothic" w:eastAsia="Times New Roman" w:hAnsi="Century Gothic" w:cs="Times New Roman"/>
-                <w:color w:val="000000"/>
-                <w:sz w:val="22"/>
-                <w:szCs w:val="22"/>
-              </w:rPr>
-              <w:t>userID</w:t>
-            </w:r>
-            <w:proofErr w:type="spellEnd"/>
-            <w:r>
-              <w:rPr>
-                <w:rFonts w:ascii="Century Gothic" w:eastAsia="Times New Roman" w:hAnsi="Century Gothic" w:cs="Times New Roman"/>
-                <w:color w:val="000000"/>
-                <w:sz w:val="22"/>
-                <w:szCs w:val="22"/>
-              </w:rPr>
-              <w:t xml:space="preserve"> cannot login</w:t>
+              <w:t>Validate that students with incorrect userID cannot login</w:t>
             </w:r>
           </w:p>
         </w:tc>
@@ -3678,7 +3747,24 @@
                 <w:sz w:val="22"/>
                 <w:szCs w:val="22"/>
               </w:rPr>
-              <w:t>Login/ Logout (Student)</w:t>
+              <w:t>Login/ Logout (</w:t>
+            </w:r>
+            <w:r>
+              <w:rPr>
+                <w:rFonts w:ascii="Century Gothic" w:eastAsia="Times New Roman" w:hAnsi="Century Gothic" w:cs="Times New Roman"/>
+                <w:sz w:val="22"/>
+                <w:szCs w:val="22"/>
+              </w:rPr>
+              <w:t>Practical Group</w:t>
+            </w:r>
+            <w:r>
+              <w:rPr>
+                <w:rFonts w:ascii="Century Gothic" w:eastAsia="Times New Roman" w:hAnsi="Century Gothic" w:cs="Times New Roman"/>
+                <w:color w:val="000000"/>
+                <w:sz w:val="22"/>
+                <w:szCs w:val="22"/>
+              </w:rPr>
+              <w:t>)</w:t>
             </w:r>
           </w:p>
         </w:tc>
@@ -3743,7 +3829,34 @@
                 <w:sz w:val="22"/>
                 <w:szCs w:val="22"/>
               </w:rPr>
-              <w:t>P02</w:t>
+              <w:t>P</w:t>
+            </w:r>
+            <w:r>
+              <w:rPr>
+                <w:rFonts w:ascii="Century Gothic" w:eastAsia="Times New Roman" w:hAnsi="Century Gothic" w:cs="Times New Roman"/>
+                <w:color w:val="000000"/>
+                <w:sz w:val="22"/>
+                <w:szCs w:val="22"/>
+              </w:rPr>
+              <w:t>1</w:t>
+            </w:r>
+            <w:r>
+              <w:rPr>
+                <w:rFonts w:ascii="Century Gothic" w:eastAsia="Times New Roman" w:hAnsi="Century Gothic" w:cs="Times New Roman"/>
+                <w:color w:val="000000"/>
+                <w:sz w:val="22"/>
+                <w:szCs w:val="22"/>
+              </w:rPr>
+              <w:t>2</w:t>
+            </w:r>
+            <w:r>
+              <w:rPr>
+                <w:rFonts w:ascii="Century Gothic" w:eastAsia="Times New Roman" w:hAnsi="Century Gothic" w:cs="Times New Roman"/>
+                <w:color w:val="000000"/>
+                <w:sz w:val="22"/>
+                <w:szCs w:val="22"/>
+              </w:rPr>
+              <w:t>3</w:t>
             </w:r>
             <w:r>
               <w:rPr>
@@ -3762,7 +3875,7 @@
                 <w:sz w:val="22"/>
                 <w:szCs w:val="22"/>
               </w:rPr>
-              <w:t>P02</w:t>
+              <w:t>P123</w:t>
             </w:r>
           </w:p>
         </w:tc>
@@ -3963,7 +4076,24 @@
                 <w:sz w:val="22"/>
                 <w:szCs w:val="22"/>
               </w:rPr>
-              <w:t>Login/ Logout (Student)</w:t>
+              <w:t>Login/ Logout (</w:t>
+            </w:r>
+            <w:r>
+              <w:rPr>
+                <w:rFonts w:ascii="Century Gothic" w:eastAsia="Times New Roman" w:hAnsi="Century Gothic" w:cs="Times New Roman"/>
+                <w:sz w:val="22"/>
+                <w:szCs w:val="22"/>
+              </w:rPr>
+              <w:t>Practical Group</w:t>
+            </w:r>
+            <w:r>
+              <w:rPr>
+                <w:rFonts w:ascii="Century Gothic" w:eastAsia="Times New Roman" w:hAnsi="Century Gothic" w:cs="Times New Roman"/>
+                <w:color w:val="000000"/>
+                <w:sz w:val="22"/>
+                <w:szCs w:val="22"/>
+              </w:rPr>
+              <w:t>)</w:t>
             </w:r>
           </w:p>
         </w:tc>
@@ -4240,7 +4370,24 @@
                 <w:sz w:val="22"/>
                 <w:szCs w:val="22"/>
               </w:rPr>
-              <w:t>Login/ Logout (Student)</w:t>
+              <w:t>Login/ Logout (</w:t>
+            </w:r>
+            <w:r>
+              <w:rPr>
+                <w:rFonts w:ascii="Century Gothic" w:eastAsia="Times New Roman" w:hAnsi="Century Gothic" w:cs="Times New Roman"/>
+                <w:sz w:val="22"/>
+                <w:szCs w:val="22"/>
+              </w:rPr>
+              <w:t>Practical Group</w:t>
+            </w:r>
+            <w:r>
+              <w:rPr>
+                <w:rFonts w:ascii="Century Gothic" w:eastAsia="Times New Roman" w:hAnsi="Century Gothic" w:cs="Times New Roman"/>
+                <w:color w:val="000000"/>
+                <w:sz w:val="22"/>
+                <w:szCs w:val="22"/>
+              </w:rPr>
+              <w:t>)</w:t>
             </w:r>
           </w:p>
         </w:tc>
@@ -4507,7 +4654,24 @@
                 <w:sz w:val="22"/>
                 <w:szCs w:val="22"/>
               </w:rPr>
-              <w:t>Login/ Logout (Student)</w:t>
+              <w:t>Login/ Logout (</w:t>
+            </w:r>
+            <w:r>
+              <w:rPr>
+                <w:rFonts w:ascii="Century Gothic" w:eastAsia="Times New Roman" w:hAnsi="Century Gothic" w:cs="Times New Roman"/>
+                <w:sz w:val="22"/>
+                <w:szCs w:val="22"/>
+              </w:rPr>
+              <w:t>Practical Group</w:t>
+            </w:r>
+            <w:r>
+              <w:rPr>
+                <w:rFonts w:ascii="Century Gothic" w:eastAsia="Times New Roman" w:hAnsi="Century Gothic" w:cs="Times New Roman"/>
+                <w:color w:val="000000"/>
+                <w:sz w:val="22"/>
+                <w:szCs w:val="22"/>
+              </w:rPr>
+              <w:t>)</w:t>
             </w:r>
           </w:p>
         </w:tc>
@@ -4780,7 +4944,23 @@
                 <w:sz w:val="22"/>
                 <w:szCs w:val="22"/>
               </w:rPr>
-              <w:t>Login/ Logout (Student)</w:t>
+              <w:t>Login/ Logout (</w:t>
+            </w:r>
+            <w:r>
+              <w:rPr>
+                <w:rFonts w:ascii="Century Gothic" w:eastAsia="Times New Roman" w:hAnsi="Century Gothic" w:cs="Times New Roman"/>
+                <w:sz w:val="22"/>
+                <w:szCs w:val="22"/>
+              </w:rPr>
+              <w:t>Practical Group</w:t>
+            </w:r>
+            <w:r>
+              <w:rPr>
+                <w:rFonts w:ascii="Century Gothic" w:eastAsia="Times New Roman" w:hAnsi="Century Gothic" w:cs="Times New Roman"/>
+                <w:sz w:val="22"/>
+                <w:szCs w:val="22"/>
+              </w:rPr>
+              <w:t>)</w:t>
             </w:r>
           </w:p>
         </w:tc>
@@ -6426,27 +6606,7 @@
                 <w:sz w:val="22"/>
                 <w:szCs w:val="22"/>
               </w:rPr>
-              <w:t xml:space="preserve">Validate that lecturer with incorrect </w:t>
-            </w:r>
-            <w:proofErr w:type="spellStart"/>
-            <w:r>
-              <w:rPr>
-                <w:rFonts w:ascii="Century Gothic" w:eastAsia="Times New Roman" w:hAnsi="Century Gothic" w:cs="Times New Roman"/>
-                <w:color w:val="000000"/>
-                <w:sz w:val="22"/>
-                <w:szCs w:val="22"/>
-              </w:rPr>
-              <w:t>userID</w:t>
-            </w:r>
-            <w:proofErr w:type="spellEnd"/>
-            <w:r>
-              <w:rPr>
-                <w:rFonts w:ascii="Century Gothic" w:eastAsia="Times New Roman" w:hAnsi="Century Gothic" w:cs="Times New Roman"/>
-                <w:color w:val="000000"/>
-                <w:sz w:val="22"/>
-                <w:szCs w:val="22"/>
-              </w:rPr>
-              <w:t xml:space="preserve"> cannot login</w:t>
+              <w:t>Validate that lecturer with incorrect userID cannot login</w:t>
             </w:r>
           </w:p>
         </w:tc>
@@ -7575,19 +7735,8 @@
                 <w:sz w:val="22"/>
                 <w:szCs w:val="22"/>
               </w:rPr>
-              <w:t xml:space="preserve">1. Enter </w:t>
-            </w:r>
-            <w:proofErr w:type="gramStart"/>
-            <w:r>
-              <w:rPr>
-                <w:rFonts w:ascii="Century Gothic" w:eastAsia="Times New Roman" w:hAnsi="Century Gothic" w:cs="Times New Roman"/>
-                <w:color w:val="000000"/>
-                <w:sz w:val="22"/>
-                <w:szCs w:val="22"/>
-              </w:rPr>
-              <w:t xml:space="preserve">username  </w:t>
-            </w:r>
-            <w:proofErr w:type="gramEnd"/>
+              <w:t xml:space="preserve">1. Enter username  </w:t>
+            </w:r>
             <w:r>
               <w:rPr>
                 <w:rFonts w:ascii="Century Gothic" w:eastAsia="Times New Roman" w:hAnsi="Century Gothic" w:cs="Times New Roman"/>
@@ -9408,27 +9557,7 @@
                 <w:sz w:val="22"/>
                 <w:szCs w:val="22"/>
               </w:rPr>
-              <w:t xml:space="preserve">Validate that students with incorrect </w:t>
-            </w:r>
-            <w:proofErr w:type="spellStart"/>
-            <w:r>
-              <w:rPr>
-                <w:rFonts w:ascii="Century Gothic" w:eastAsia="Times New Roman" w:hAnsi="Century Gothic" w:cs="Times New Roman"/>
-                <w:color w:val="000000"/>
-                <w:sz w:val="22"/>
-                <w:szCs w:val="22"/>
-              </w:rPr>
-              <w:t>userID</w:t>
-            </w:r>
-            <w:proofErr w:type="spellEnd"/>
-            <w:r>
-              <w:rPr>
-                <w:rFonts w:ascii="Century Gothic" w:eastAsia="Times New Roman" w:hAnsi="Century Gothic" w:cs="Times New Roman"/>
-                <w:color w:val="000000"/>
-                <w:sz w:val="22"/>
-                <w:szCs w:val="22"/>
-              </w:rPr>
-              <w:t xml:space="preserve"> cannot login</w:t>
+              <w:t>Validate that students with incorrect userID cannot login</w:t>
             </w:r>
           </w:p>
         </w:tc>
@@ -10992,27 +11121,7 @@
                 <w:sz w:val="22"/>
                 <w:szCs w:val="22"/>
               </w:rPr>
-              <w:t xml:space="preserve">Validate that </w:t>
-            </w:r>
-            <w:proofErr w:type="spellStart"/>
-            <w:r>
-              <w:rPr>
-                <w:rFonts w:ascii="Century Gothic" w:eastAsia="Times New Roman" w:hAnsi="Century Gothic" w:cs="Times New Roman"/>
-                <w:color w:val="000000"/>
-                <w:sz w:val="22"/>
-                <w:szCs w:val="22"/>
-              </w:rPr>
-              <w:t>viewAdminAccounts.jsp</w:t>
-            </w:r>
-            <w:proofErr w:type="spellEnd"/>
-            <w:r>
-              <w:rPr>
-                <w:rFonts w:ascii="Century Gothic" w:eastAsia="Times New Roman" w:hAnsi="Century Gothic" w:cs="Times New Roman"/>
-                <w:color w:val="000000"/>
-                <w:sz w:val="22"/>
-                <w:szCs w:val="22"/>
-              </w:rPr>
-              <w:t xml:space="preserve"> show the correct admin that is logged in</w:t>
+              <w:t>Validate that viewAdminAccounts.jsp show the correct admin that is logged in</w:t>
             </w:r>
           </w:p>
         </w:tc>
@@ -11258,27 +11367,7 @@
                 <w:sz w:val="22"/>
                 <w:szCs w:val="22"/>
               </w:rPr>
-              <w:t xml:space="preserve">Validate that </w:t>
-            </w:r>
-            <w:proofErr w:type="spellStart"/>
-            <w:r>
-              <w:rPr>
-                <w:rFonts w:ascii="Century Gothic" w:eastAsia="Times New Roman" w:hAnsi="Century Gothic" w:cs="Times New Roman"/>
-                <w:color w:val="000000"/>
-                <w:sz w:val="22"/>
-                <w:szCs w:val="22"/>
-              </w:rPr>
-              <w:t>viewAdminAccounts.jsp</w:t>
-            </w:r>
-            <w:proofErr w:type="spellEnd"/>
-            <w:r>
-              <w:rPr>
-                <w:rFonts w:ascii="Century Gothic" w:eastAsia="Times New Roman" w:hAnsi="Century Gothic" w:cs="Times New Roman"/>
-                <w:color w:val="000000"/>
-                <w:sz w:val="22"/>
-                <w:szCs w:val="22"/>
-              </w:rPr>
-              <w:t xml:space="preserve"> show the correct admin that is logged in</w:t>
+              <w:t>Validate that viewAdminAccounts.jsp show the correct admin that is logged in</w:t>
             </w:r>
           </w:p>
         </w:tc>
@@ -11484,7 +11573,13 @@
       </w:pPr>
       <w:bookmarkStart w:id="5" w:name="_Toc399677399"/>
       <w:r>
-        <w:t>Create Student Account</w:t>
+        <w:t>Create</w:t>
+      </w:r>
+      <w:r>
+        <w:t xml:space="preserve"> Practical Group</w:t>
+      </w:r>
+      <w:r>
+        <w:t xml:space="preserve"> Account</w:t>
       </w:r>
       <w:bookmarkEnd w:id="5"/>
     </w:p>
@@ -11829,7 +11924,15 @@
                 <w:sz w:val="22"/>
                 <w:szCs w:val="22"/>
               </w:rPr>
-              <w:t>Create Student</w:t>
+              <w:t xml:space="preserve">Create </w:t>
+            </w:r>
+            <w:r>
+              <w:rPr>
+                <w:rFonts w:ascii="Century Gothic" w:eastAsia="Times New Roman" w:hAnsi="Century Gothic" w:cs="Times New Roman"/>
+                <w:sz w:val="22"/>
+                <w:szCs w:val="22"/>
+              </w:rPr>
+              <w:t>Practical Group</w:t>
             </w:r>
           </w:p>
         </w:tc>
@@ -12169,7 +12272,15 @@
                 <w:sz w:val="22"/>
                 <w:szCs w:val="22"/>
               </w:rPr>
-              <w:t>Create Student</w:t>
+              <w:t xml:space="preserve">Create </w:t>
+            </w:r>
+            <w:r>
+              <w:rPr>
+                <w:rFonts w:ascii="Century Gothic" w:eastAsia="Times New Roman" w:hAnsi="Century Gothic" w:cs="Times New Roman"/>
+                <w:sz w:val="22"/>
+                <w:szCs w:val="22"/>
+              </w:rPr>
+              <w:t>Practical Group</w:t>
             </w:r>
           </w:p>
         </w:tc>
@@ -12506,7 +12617,15 @@
                 <w:sz w:val="22"/>
                 <w:szCs w:val="22"/>
               </w:rPr>
-              <w:t>Create Student</w:t>
+              <w:t xml:space="preserve">Create </w:t>
+            </w:r>
+            <w:r>
+              <w:rPr>
+                <w:rFonts w:ascii="Century Gothic" w:eastAsia="Times New Roman" w:hAnsi="Century Gothic" w:cs="Times New Roman"/>
+                <w:sz w:val="22"/>
+                <w:szCs w:val="22"/>
+              </w:rPr>
+              <w:t>Practical Group</w:t>
             </w:r>
           </w:p>
         </w:tc>
@@ -12690,25 +12809,7 @@
                 <w:sz w:val="22"/>
                 <w:szCs w:val="22"/>
               </w:rPr>
-              <w:t xml:space="preserve">, </w:t>
-            </w:r>
-            <w:r>
-              <w:rPr>
-                <w:rFonts w:ascii="Century Gothic" w:eastAsia="Times New Roman" w:hAnsi="Century Gothic" w:cs="Times New Roman"/>
-                <w:color w:val="000000"/>
-                <w:sz w:val="22"/>
-                <w:szCs w:val="22"/>
-              </w:rPr>
-              <w:t xml:space="preserve">select </w:t>
-            </w:r>
-            <w:r>
-              <w:rPr>
-                <w:rFonts w:ascii="Century Gothic" w:eastAsia="Times New Roman" w:hAnsi="Century Gothic" w:cs="Times New Roman"/>
-                <w:color w:val="000000"/>
-                <w:sz w:val="22"/>
-                <w:szCs w:val="22"/>
-              </w:rPr>
-              <w:t xml:space="preserve">lecturer </w:t>
+              <w:t xml:space="preserve">, select lecturer </w:t>
             </w:r>
             <w:r>
               <w:rPr>
@@ -12905,7 +13006,15 @@
                 <w:sz w:val="22"/>
                 <w:szCs w:val="22"/>
               </w:rPr>
-              <w:t>Create Student</w:t>
+              <w:t xml:space="preserve">Create </w:t>
+            </w:r>
+            <w:r>
+              <w:rPr>
+                <w:rFonts w:ascii="Century Gothic" w:eastAsia="Times New Roman" w:hAnsi="Century Gothic" w:cs="Times New Roman"/>
+                <w:sz w:val="22"/>
+                <w:szCs w:val="22"/>
+              </w:rPr>
+              <w:t>Practical Group</w:t>
             </w:r>
           </w:p>
         </w:tc>
@@ -13064,16 +13173,7 @@
                 <w:sz w:val="22"/>
                 <w:szCs w:val="22"/>
               </w:rPr>
-              <w:t>2. Fill in user ID, select l</w:t>
-            </w:r>
-            <w:r>
-              <w:rPr>
-                <w:rFonts w:ascii="Century Gothic" w:eastAsia="Times New Roman" w:hAnsi="Century Gothic" w:cs="Times New Roman"/>
-                <w:color w:val="000000"/>
-                <w:sz w:val="22"/>
-                <w:szCs w:val="22"/>
-              </w:rPr>
-              <w:t xml:space="preserve">ecturer and leave the </w:t>
+              <w:t xml:space="preserve">2. Fill in user ID, select lecturer and leave the </w:t>
             </w:r>
             <w:r>
               <w:rPr>
@@ -13241,6 +13341,15 @@
                 <w:szCs w:val="22"/>
               </w:rPr>
             </w:pPr>
+            <w:r>
+              <w:rPr>
+                <w:rFonts w:ascii="Century Gothic" w:eastAsia="Times New Roman" w:hAnsi="Century Gothic" w:cs="Times New Roman"/>
+                <w:color w:val="000000"/>
+                <w:sz w:val="22"/>
+                <w:szCs w:val="22"/>
+              </w:rPr>
+              <w:t>6</w:t>
+            </w:r>
           </w:p>
         </w:tc>
         <w:tc>
@@ -13266,7 +13375,15 @@
                 <w:sz w:val="22"/>
                 <w:szCs w:val="22"/>
               </w:rPr>
-              <w:t>Create Student</w:t>
+              <w:t xml:space="preserve">Create </w:t>
+            </w:r>
+            <w:r>
+              <w:rPr>
+                <w:rFonts w:ascii="Century Gothic" w:eastAsia="Times New Roman" w:hAnsi="Century Gothic" w:cs="Times New Roman"/>
+                <w:sz w:val="22"/>
+                <w:szCs w:val="22"/>
+              </w:rPr>
+              <w:t>Practical Group</w:t>
             </w:r>
           </w:p>
         </w:tc>
@@ -13464,25 +13581,7 @@
                 <w:sz w:val="22"/>
                 <w:szCs w:val="22"/>
               </w:rPr>
-              <w:t xml:space="preserve">Account creation should be successful </w:t>
-            </w:r>
-            <w:r>
-              <w:rPr>
-                <w:rFonts w:ascii="Century Gothic" w:eastAsia="Times New Roman" w:hAnsi="Century Gothic" w:cs="Times New Roman"/>
-                <w:color w:val="000000"/>
-                <w:sz w:val="22"/>
-                <w:szCs w:val="22"/>
-              </w:rPr>
-              <w:t>with success message. T</w:t>
-            </w:r>
-            <w:r>
-              <w:rPr>
-                <w:rFonts w:ascii="Century Gothic" w:eastAsia="Times New Roman" w:hAnsi="Century Gothic" w:cs="Times New Roman"/>
-                <w:color w:val="000000"/>
-                <w:sz w:val="22"/>
-                <w:szCs w:val="22"/>
-              </w:rPr>
-              <w:t>he lec1 account should be default</w:t>
+              <w:t>Account creation should be successful with success message. The lec1 account should be default</w:t>
             </w:r>
           </w:p>
         </w:tc>
@@ -13574,7 +13673,7 @@
                 <w:sz w:val="22"/>
                 <w:szCs w:val="22"/>
               </w:rPr>
-              <w:t>5</w:t>
+              <w:t>7</w:t>
             </w:r>
           </w:p>
         </w:tc>
@@ -13603,7 +13702,15 @@
                 <w:sz w:val="22"/>
                 <w:szCs w:val="22"/>
               </w:rPr>
-              <w:t>Create Student</w:t>
+              <w:t xml:space="preserve">Create </w:t>
+            </w:r>
+            <w:r>
+              <w:rPr>
+                <w:rFonts w:ascii="Century Gothic" w:eastAsia="Times New Roman" w:hAnsi="Century Gothic" w:cs="Times New Roman"/>
+                <w:sz w:val="22"/>
+                <w:szCs w:val="22"/>
+              </w:rPr>
+              <w:t>Practical Group</w:t>
             </w:r>
             <w:bookmarkEnd w:id="17"/>
           </w:p>
@@ -13651,25 +13758,14 @@
                 <w:szCs w:val="22"/>
               </w:rPr>
             </w:pPr>
-            <w:proofErr w:type="spellStart"/>
-            <w:r>
-              <w:rPr>
-                <w:rFonts w:ascii="Century Gothic" w:eastAsia="Times New Roman" w:hAnsi="Century Gothic" w:cs="Times New Roman"/>
-                <w:color w:val="000000"/>
-                <w:sz w:val="22"/>
-                <w:szCs w:val="22"/>
-              </w:rPr>
-              <w:t>UserID</w:t>
-            </w:r>
-            <w:proofErr w:type="spellEnd"/>
-            <w:r>
-              <w:rPr>
-                <w:rFonts w:ascii="Century Gothic" w:eastAsia="Times New Roman" w:hAnsi="Century Gothic" w:cs="Times New Roman"/>
-                <w:color w:val="000000"/>
-                <w:sz w:val="22"/>
-                <w:szCs w:val="22"/>
-              </w:rPr>
-              <w:t xml:space="preserve">: </w:t>
+            <w:r>
+              <w:rPr>
+                <w:rFonts w:ascii="Century Gothic" w:eastAsia="Times New Roman" w:hAnsi="Century Gothic" w:cs="Times New Roman"/>
+                <w:color w:val="000000"/>
+                <w:sz w:val="22"/>
+                <w:szCs w:val="22"/>
+              </w:rPr>
+              <w:t xml:space="preserve">UserID: </w:t>
             </w:r>
           </w:p>
           <w:p>
@@ -13937,6 +14033,15 @@
                 <w:szCs w:val="22"/>
               </w:rPr>
             </w:pPr>
+            <w:r>
+              <w:rPr>
+                <w:rFonts w:ascii="Century Gothic" w:eastAsia="Times New Roman" w:hAnsi="Century Gothic" w:cs="Times New Roman"/>
+                <w:color w:val="000000"/>
+                <w:sz w:val="22"/>
+                <w:szCs w:val="22"/>
+              </w:rPr>
+              <w:t>8</w:t>
+            </w:r>
           </w:p>
         </w:tc>
         <w:tc>
@@ -13962,7 +14067,15 @@
                 <w:sz w:val="22"/>
                 <w:szCs w:val="22"/>
               </w:rPr>
-              <w:t>Create Student</w:t>
+              <w:t xml:space="preserve">Create </w:t>
+            </w:r>
+            <w:r>
+              <w:rPr>
+                <w:rFonts w:ascii="Century Gothic" w:eastAsia="Times New Roman" w:hAnsi="Century Gothic" w:cs="Times New Roman"/>
+                <w:sz w:val="22"/>
+                <w:szCs w:val="22"/>
+              </w:rPr>
+              <w:t>Practical Group</w:t>
             </w:r>
           </w:p>
         </w:tc>
@@ -14166,8 +14279,6 @@
             </w:pPr>
           </w:p>
         </w:tc>
-        <w:bookmarkStart w:id="18" w:name="_GoBack"/>
-        <w:bookmarkEnd w:id="18"/>
       </w:tr>
       <w:tr>
         <w:trPr>
@@ -14200,7 +14311,7 @@
                 <w:szCs w:val="22"/>
               </w:rPr>
               <w:lastRenderedPageBreak/>
-              <w:t>6</w:t>
+              <w:t>9</w:t>
             </w:r>
           </w:p>
         </w:tc>
@@ -14228,7 +14339,15 @@
                 <w:sz w:val="22"/>
                 <w:szCs w:val="22"/>
               </w:rPr>
-              <w:t>Create Student</w:t>
+              <w:t xml:space="preserve">Create </w:t>
+            </w:r>
+            <w:r>
+              <w:rPr>
+                <w:rFonts w:ascii="Century Gothic" w:eastAsia="Times New Roman" w:hAnsi="Century Gothic" w:cs="Times New Roman"/>
+                <w:sz w:val="22"/>
+                <w:szCs w:val="22"/>
+              </w:rPr>
+              <w:t>Practical Group</w:t>
             </w:r>
           </w:p>
         </w:tc>
@@ -14256,27 +14375,7 @@
                 <w:sz w:val="22"/>
                 <w:szCs w:val="22"/>
               </w:rPr>
-              <w:t xml:space="preserve">Validate that user will be brought back to </w:t>
-            </w:r>
-            <w:proofErr w:type="spellStart"/>
-            <w:r>
-              <w:rPr>
-                <w:rFonts w:ascii="Century Gothic" w:eastAsia="Times New Roman" w:hAnsi="Century Gothic" w:cs="Times New Roman"/>
-                <w:color w:val="000000"/>
-                <w:sz w:val="22"/>
-                <w:szCs w:val="22"/>
-              </w:rPr>
-              <w:t>viewNurseAccounts.jsp</w:t>
-            </w:r>
-            <w:proofErr w:type="spellEnd"/>
-            <w:r>
-              <w:rPr>
-                <w:rFonts w:ascii="Century Gothic" w:eastAsia="Times New Roman" w:hAnsi="Century Gothic" w:cs="Times New Roman"/>
-                <w:color w:val="000000"/>
-                <w:sz w:val="22"/>
-                <w:szCs w:val="22"/>
-              </w:rPr>
-              <w:t xml:space="preserve"> when user do not want to create and account</w:t>
+              <w:t>Validate that user will be brought back to viewNurseAccounts.jsp when user do not want to create and account</w:t>
             </w:r>
           </w:p>
         </w:tc>
@@ -14370,19 +14469,8 @@
                 <w:sz w:val="22"/>
                 <w:szCs w:val="22"/>
               </w:rPr>
-              <w:t xml:space="preserve">User should be brought back to </w:t>
-            </w:r>
-            <w:proofErr w:type="spellStart"/>
-            <w:r>
-              <w:rPr>
-                <w:rFonts w:ascii="Century Gothic" w:eastAsia="Times New Roman" w:hAnsi="Century Gothic" w:cs="Times New Roman"/>
-                <w:color w:val="000000"/>
-                <w:sz w:val="22"/>
-                <w:szCs w:val="22"/>
-              </w:rPr>
-              <w:t>viewNurseAccounts.jsp</w:t>
-            </w:r>
-            <w:proofErr w:type="spellEnd"/>
+              <w:t>User should be brought back to viewNurseAccounts.jsp</w:t>
+            </w:r>
           </w:p>
         </w:tc>
         <w:tc>
@@ -14453,11 +14541,11 @@
       <w:pPr>
         <w:pStyle w:val="Heading2"/>
       </w:pPr>
-      <w:bookmarkStart w:id="19" w:name="_Toc399677400"/>
+      <w:bookmarkStart w:id="18" w:name="_Toc399677400"/>
       <w:r>
         <w:t>Create Lecturer Account</w:t>
       </w:r>
-      <w:bookmarkEnd w:id="19"/>
+      <w:bookmarkEnd w:id="18"/>
     </w:p>
     <w:tbl>
       <w:tblPr>
@@ -16251,27 +16339,7 @@
                 <w:sz w:val="22"/>
                 <w:szCs w:val="22"/>
               </w:rPr>
-              <w:t xml:space="preserve"> be brought back to </w:t>
-            </w:r>
-            <w:proofErr w:type="spellStart"/>
-            <w:r>
-              <w:rPr>
-                <w:rFonts w:ascii="Century Gothic" w:eastAsia="Times New Roman" w:hAnsi="Century Gothic" w:cs="Times New Roman"/>
-                <w:color w:val="000000"/>
-                <w:sz w:val="22"/>
-                <w:szCs w:val="22"/>
-              </w:rPr>
-              <w:t>viewAdminAccounts.jsp</w:t>
-            </w:r>
-            <w:proofErr w:type="spellEnd"/>
-            <w:r>
-              <w:rPr>
-                <w:rFonts w:ascii="Century Gothic" w:eastAsia="Times New Roman" w:hAnsi="Century Gothic" w:cs="Times New Roman"/>
-                <w:color w:val="000000"/>
-                <w:sz w:val="22"/>
-                <w:szCs w:val="22"/>
-              </w:rPr>
-              <w:t xml:space="preserve"> when user do not want to create and account</w:t>
+              <w:t xml:space="preserve"> be brought back to viewAdminAccounts.jsp when user do not want to create and account</w:t>
             </w:r>
           </w:p>
         </w:tc>
@@ -16365,19 +16433,8 @@
                 <w:sz w:val="22"/>
                 <w:szCs w:val="22"/>
               </w:rPr>
-              <w:t xml:space="preserve">User should be brought back to </w:t>
-            </w:r>
-            <w:proofErr w:type="spellStart"/>
-            <w:r>
-              <w:rPr>
-                <w:rFonts w:ascii="Century Gothic" w:eastAsia="Times New Roman" w:hAnsi="Century Gothic" w:cs="Times New Roman"/>
-                <w:color w:val="000000"/>
-                <w:sz w:val="22"/>
-                <w:szCs w:val="22"/>
-              </w:rPr>
-              <w:t>viewAdminAccounts.jsp</w:t>
-            </w:r>
-            <w:proofErr w:type="spellEnd"/>
+              <w:t>User should be brought back to viewAdminAccounts.jsp</w:t>
+            </w:r>
           </w:p>
         </w:tc>
         <w:tc>
@@ -16445,11 +16502,11 @@
       <w:pPr>
         <w:pStyle w:val="Heading2"/>
       </w:pPr>
-      <w:bookmarkStart w:id="20" w:name="_Toc399677401"/>
+      <w:bookmarkStart w:id="19" w:name="_Toc399677401"/>
       <w:r>
         <w:t>Create Admin Account</w:t>
       </w:r>
-      <w:bookmarkEnd w:id="20"/>
+      <w:bookmarkEnd w:id="19"/>
     </w:p>
     <w:tbl>
       <w:tblPr>
@@ -18208,27 +18265,7 @@
                 <w:sz w:val="22"/>
                 <w:szCs w:val="22"/>
               </w:rPr>
-              <w:t xml:space="preserve">Validate that user will be brought back to </w:t>
-            </w:r>
-            <w:proofErr w:type="spellStart"/>
-            <w:r>
-              <w:rPr>
-                <w:rFonts w:ascii="Century Gothic" w:eastAsia="Times New Roman" w:hAnsi="Century Gothic" w:cs="Times New Roman"/>
-                <w:color w:val="000000"/>
-                <w:sz w:val="22"/>
-                <w:szCs w:val="22"/>
-              </w:rPr>
-              <w:t>viewLecturerAccounts.jsp</w:t>
-            </w:r>
-            <w:proofErr w:type="spellEnd"/>
-            <w:r>
-              <w:rPr>
-                <w:rFonts w:ascii="Century Gothic" w:eastAsia="Times New Roman" w:hAnsi="Century Gothic" w:cs="Times New Roman"/>
-                <w:color w:val="000000"/>
-                <w:sz w:val="22"/>
-                <w:szCs w:val="22"/>
-              </w:rPr>
-              <w:t xml:space="preserve"> when user do not want to create and account</w:t>
+              <w:t>Validate that user will be brought back to viewLecturerAccounts.jsp when user do not want to create and account</w:t>
             </w:r>
           </w:p>
         </w:tc>
@@ -18322,19 +18359,8 @@
                 <w:sz w:val="22"/>
                 <w:szCs w:val="22"/>
               </w:rPr>
-              <w:t xml:space="preserve">User should be brought back to </w:t>
-            </w:r>
-            <w:proofErr w:type="spellStart"/>
-            <w:r>
-              <w:rPr>
-                <w:rFonts w:ascii="Century Gothic" w:eastAsia="Times New Roman" w:hAnsi="Century Gothic" w:cs="Times New Roman"/>
-                <w:color w:val="000000"/>
-                <w:sz w:val="22"/>
-                <w:szCs w:val="22"/>
-              </w:rPr>
-              <w:t>viewLecturerAccounts.jsp</w:t>
-            </w:r>
-            <w:proofErr w:type="spellEnd"/>
+              <w:t>User should be brought back to viewLecturerAccounts.jsp</w:t>
+            </w:r>
           </w:p>
         </w:tc>
         <w:tc>
@@ -18404,22 +18430,28 @@
       <w:pPr>
         <w:pStyle w:val="Heading1"/>
       </w:pPr>
-      <w:bookmarkStart w:id="21" w:name="_Toc399677402"/>
+      <w:bookmarkStart w:id="20" w:name="_Toc399677402"/>
       <w:r>
         <w:lastRenderedPageBreak/>
         <w:t>Edit User Account</w:t>
       </w:r>
-      <w:bookmarkEnd w:id="21"/>
+      <w:bookmarkEnd w:id="20"/>
     </w:p>
     <w:p>
       <w:pPr>
         <w:pStyle w:val="Heading2"/>
       </w:pPr>
-      <w:bookmarkStart w:id="22" w:name="_Toc399677403"/>
+      <w:bookmarkStart w:id="21" w:name="_Toc399677403"/>
       <w:r>
-        <w:t>Edit Student Account</w:t>
+        <w:t xml:space="preserve">Edit </w:t>
       </w:r>
-      <w:bookmarkEnd w:id="22"/>
+      <w:r>
+        <w:t>Practical group</w:t>
+      </w:r>
+      <w:r>
+        <w:t xml:space="preserve"> Account</w:t>
+      </w:r>
+      <w:bookmarkEnd w:id="21"/>
     </w:p>
     <w:tbl>
       <w:tblPr>
@@ -18732,7 +18764,23 @@
                 <w:sz w:val="22"/>
                 <w:szCs w:val="22"/>
               </w:rPr>
-              <w:t>Edit Student Account</w:t>
+              <w:t xml:space="preserve">Edit </w:t>
+            </w:r>
+            <w:r>
+              <w:rPr>
+                <w:rFonts w:ascii="Century Gothic" w:eastAsia="Times New Roman" w:hAnsi="Century Gothic" w:cs="Times New Roman"/>
+                <w:sz w:val="22"/>
+                <w:szCs w:val="22"/>
+              </w:rPr>
+              <w:t>Practical Group</w:t>
+            </w:r>
+            <w:r>
+              <w:rPr>
+                <w:rFonts w:ascii="Century Gothic" w:eastAsia="Times New Roman" w:hAnsi="Century Gothic" w:cs="Times New Roman"/>
+                <w:sz w:val="22"/>
+                <w:szCs w:val="22"/>
+              </w:rPr>
+              <w:t xml:space="preserve"> Account</w:t>
             </w:r>
           </w:p>
         </w:tc>
@@ -18794,7 +18842,15 @@
                 <w:szCs w:val="22"/>
               </w:rPr>
               <w:br/>
-              <w:t>Password: 1nurse</w:t>
+              <w:t xml:space="preserve">Password: </w:t>
+            </w:r>
+            <w:r>
+              <w:rPr>
+                <w:rFonts w:ascii="Century Gothic" w:eastAsia="Times New Roman" w:hAnsi="Century Gothic" w:cs="Times New Roman"/>
+                <w:sz w:val="22"/>
+                <w:szCs w:val="22"/>
+              </w:rPr>
+              <w:t>P111</w:t>
             </w:r>
           </w:p>
         </w:tc>
@@ -18820,7 +18876,23 @@
                 <w:sz w:val="22"/>
                 <w:szCs w:val="22"/>
               </w:rPr>
-              <w:t xml:space="preserve">1. Type "1nurse" in password field </w:t>
+              <w:t>1. Type "</w:t>
+            </w:r>
+            <w:r>
+              <w:rPr>
+                <w:rFonts w:ascii="Century Gothic" w:eastAsia="Times New Roman" w:hAnsi="Century Gothic" w:cs="Times New Roman"/>
+                <w:sz w:val="22"/>
+                <w:szCs w:val="22"/>
+              </w:rPr>
+              <w:t>P111</w:t>
+            </w:r>
+            <w:r>
+              <w:rPr>
+                <w:rFonts w:ascii="Century Gothic" w:eastAsia="Times New Roman" w:hAnsi="Century Gothic" w:cs="Times New Roman"/>
+                <w:sz w:val="22"/>
+                <w:szCs w:val="22"/>
+              </w:rPr>
+              <w:t xml:space="preserve">" in password field </w:t>
             </w:r>
             <w:r>
               <w:rPr>
@@ -18965,7 +19037,32 @@
                 <w:sz w:val="22"/>
                 <w:szCs w:val="22"/>
               </w:rPr>
-              <w:t>Edit Student Ac</w:t>
+              <w:t xml:space="preserve">Edit </w:t>
+            </w:r>
+            <w:r>
+              <w:rPr>
+                <w:rFonts w:ascii="Century Gothic" w:eastAsia="Times New Roman" w:hAnsi="Century Gothic" w:cs="Times New Roman"/>
+                <w:sz w:val="22"/>
+                <w:szCs w:val="22"/>
+              </w:rPr>
+              <w:t>Practical Group</w:t>
+            </w:r>
+            <w:r>
+              <w:rPr>
+                <w:rFonts w:ascii="Century Gothic" w:eastAsia="Times New Roman" w:hAnsi="Century Gothic" w:cs="Times New Roman"/>
+                <w:sz w:val="22"/>
+                <w:szCs w:val="22"/>
+              </w:rPr>
+              <w:t xml:space="preserve"> </w:t>
+            </w:r>
+            <w:r>
+              <w:rPr>
+                <w:rFonts w:ascii="Century Gothic" w:eastAsia="Times New Roman" w:hAnsi="Century Gothic" w:cs="Times New Roman"/>
+                <w:color w:val="000000"/>
+                <w:sz w:val="22"/>
+                <w:szCs w:val="22"/>
+              </w:rPr>
+              <w:t>Ac</w:t>
             </w:r>
             <w:r>
               <w:rPr>
@@ -19265,7 +19362,32 @@
                 <w:sz w:val="22"/>
                 <w:szCs w:val="22"/>
               </w:rPr>
-              <w:t>Edit Student A</w:t>
+              <w:t xml:space="preserve">Edit </w:t>
+            </w:r>
+            <w:r>
+              <w:rPr>
+                <w:rFonts w:ascii="Century Gothic" w:eastAsia="Times New Roman" w:hAnsi="Century Gothic" w:cs="Times New Roman"/>
+                <w:sz w:val="22"/>
+                <w:szCs w:val="22"/>
+              </w:rPr>
+              <w:t>Practical Group</w:t>
+            </w:r>
+            <w:r>
+              <w:rPr>
+                <w:rFonts w:ascii="Century Gothic" w:eastAsia="Times New Roman" w:hAnsi="Century Gothic" w:cs="Times New Roman"/>
+                <w:sz w:val="22"/>
+                <w:szCs w:val="22"/>
+              </w:rPr>
+              <w:t xml:space="preserve"> </w:t>
+            </w:r>
+            <w:r>
+              <w:rPr>
+                <w:rFonts w:ascii="Century Gothic" w:eastAsia="Times New Roman" w:hAnsi="Century Gothic" w:cs="Times New Roman"/>
+                <w:color w:val="000000"/>
+                <w:sz w:val="22"/>
+                <w:szCs w:val="22"/>
+              </w:rPr>
+              <w:t>A</w:t>
             </w:r>
             <w:r>
               <w:rPr>
@@ -19423,19 +19545,8 @@
                 <w:sz w:val="22"/>
                 <w:szCs w:val="22"/>
               </w:rPr>
-              <w:t xml:space="preserve">User should be brought back to </w:t>
-            </w:r>
-            <w:proofErr w:type="spellStart"/>
-            <w:r>
-              <w:rPr>
-                <w:rFonts w:ascii="Century Gothic" w:eastAsia="Times New Roman" w:hAnsi="Century Gothic" w:cs="Times New Roman"/>
-                <w:color w:val="000000"/>
-                <w:sz w:val="22"/>
-                <w:szCs w:val="22"/>
-              </w:rPr>
-              <w:t>viewNurseAccounts.jsp</w:t>
-            </w:r>
-            <w:proofErr w:type="spellEnd"/>
+              <w:t>User should be brought back to viewNurseAccounts.jsp</w:t>
+            </w:r>
           </w:p>
         </w:tc>
         <w:tc>
@@ -19468,6 +19579,529 @@
               <w:rPr>
                 <w:rFonts w:ascii="Century Gothic" w:eastAsia="Times New Roman" w:hAnsi="Century Gothic" w:cs="Times New Roman"/>
                 <w:color w:val="000000"/>
+                <w:sz w:val="22"/>
+                <w:szCs w:val="22"/>
+              </w:rPr>
+            </w:pPr>
+          </w:p>
+        </w:tc>
+        <w:tc>
+          <w:tcPr>
+            <w:tcW w:w="1170" w:type="dxa"/>
+            <w:vAlign w:val="center"/>
+          </w:tcPr>
+          <w:p>
+            <w:pPr>
+              <w:jc w:val="center"/>
+              <w:cnfStyle w:val="000000100000" w:firstRow="0" w:lastRow="0" w:firstColumn="0" w:lastColumn="0" w:oddVBand="0" w:evenVBand="0" w:oddHBand="1" w:evenHBand="0" w:firstRowFirstColumn="0" w:firstRowLastColumn="0" w:lastRowFirstColumn="0" w:lastRowLastColumn="0"/>
+              <w:rPr>
+                <w:rFonts w:ascii="Century Gothic" w:eastAsia="Times New Roman" w:hAnsi="Century Gothic" w:cs="Times New Roman"/>
+                <w:color w:val="000000"/>
+                <w:sz w:val="22"/>
+                <w:szCs w:val="22"/>
+              </w:rPr>
+            </w:pPr>
+          </w:p>
+        </w:tc>
+      </w:tr>
+      <w:tr>
+        <w:trPr>
+          <w:trHeight w:val="1650"/>
+        </w:trPr>
+        <w:tc>
+          <w:tcPr>
+            <w:cnfStyle w:val="001000000000" w:firstRow="0" w:lastRow="0" w:firstColumn="1" w:lastColumn="0" w:oddVBand="0" w:evenVBand="0" w:oddHBand="0" w:evenHBand="0" w:firstRowFirstColumn="0" w:firstRowLastColumn="0" w:lastRowFirstColumn="0" w:lastRowLastColumn="0"/>
+            <w:tcW w:w="625" w:type="dxa"/>
+            <w:vAlign w:val="center"/>
+          </w:tcPr>
+          <w:p>
+            <w:pPr>
+              <w:jc w:val="center"/>
+              <w:rPr>
+                <w:rFonts w:ascii="Century Gothic" w:eastAsia="Times New Roman" w:hAnsi="Century Gothic" w:cs="Times New Roman"/>
+                <w:sz w:val="22"/>
+                <w:szCs w:val="22"/>
+              </w:rPr>
+            </w:pPr>
+          </w:p>
+        </w:tc>
+        <w:tc>
+          <w:tcPr>
+            <w:tcW w:w="1710" w:type="dxa"/>
+            <w:vAlign w:val="center"/>
+          </w:tcPr>
+          <w:p>
+            <w:pPr>
+              <w:jc w:val="center"/>
+              <w:cnfStyle w:val="000000000000" w:firstRow="0" w:lastRow="0" w:firstColumn="0" w:lastColumn="0" w:oddVBand="0" w:evenVBand="0" w:oddHBand="0" w:evenHBand="0" w:firstRowFirstColumn="0" w:firstRowLastColumn="0" w:lastRowFirstColumn="0" w:lastRowLastColumn="0"/>
+              <w:rPr>
+                <w:rFonts w:ascii="Century Gothic" w:eastAsia="Times New Roman" w:hAnsi="Century Gothic" w:cs="Times New Roman"/>
+                <w:color w:val="000000"/>
+                <w:sz w:val="22"/>
+                <w:szCs w:val="22"/>
+              </w:rPr>
+            </w:pPr>
+            <w:r>
+              <w:rPr>
+                <w:rFonts w:ascii="Century Gothic" w:eastAsia="Times New Roman" w:hAnsi="Century Gothic" w:cs="Times New Roman"/>
+                <w:color w:val="000000"/>
+                <w:sz w:val="22"/>
+                <w:szCs w:val="22"/>
+              </w:rPr>
+              <w:t xml:space="preserve">Edit </w:t>
+            </w:r>
+            <w:r>
+              <w:rPr>
+                <w:rFonts w:ascii="Century Gothic" w:eastAsia="Times New Roman" w:hAnsi="Century Gothic" w:cs="Times New Roman"/>
+                <w:sz w:val="22"/>
+                <w:szCs w:val="22"/>
+              </w:rPr>
+              <w:t>Practical Group</w:t>
+            </w:r>
+            <w:r>
+              <w:rPr>
+                <w:rFonts w:ascii="Century Gothic" w:eastAsia="Times New Roman" w:hAnsi="Century Gothic" w:cs="Times New Roman"/>
+                <w:sz w:val="22"/>
+                <w:szCs w:val="22"/>
+              </w:rPr>
+              <w:t xml:space="preserve"> </w:t>
+            </w:r>
+            <w:r>
+              <w:rPr>
+                <w:rFonts w:ascii="Century Gothic" w:eastAsia="Times New Roman" w:hAnsi="Century Gothic" w:cs="Times New Roman"/>
+                <w:color w:val="000000"/>
+                <w:sz w:val="22"/>
+                <w:szCs w:val="22"/>
+              </w:rPr>
+              <w:t>A</w:t>
+            </w:r>
+            <w:r>
+              <w:rPr>
+                <w:rFonts w:ascii="Century Gothic" w:eastAsia="Times New Roman" w:hAnsi="Century Gothic" w:cs="Times New Roman"/>
+                <w:color w:val="000000"/>
+                <w:sz w:val="22"/>
+                <w:szCs w:val="22"/>
+              </w:rPr>
+              <w:t>c</w:t>
+            </w:r>
+            <w:r>
+              <w:rPr>
+                <w:rFonts w:ascii="Century Gothic" w:eastAsia="Times New Roman" w:hAnsi="Century Gothic" w:cs="Times New Roman"/>
+                <w:color w:val="000000"/>
+                <w:sz w:val="22"/>
+                <w:szCs w:val="22"/>
+              </w:rPr>
+              <w:t>count</w:t>
+            </w:r>
+          </w:p>
+        </w:tc>
+        <w:tc>
+          <w:tcPr>
+            <w:tcW w:w="2258" w:type="dxa"/>
+            <w:vAlign w:val="center"/>
+          </w:tcPr>
+          <w:p>
+            <w:pPr>
+              <w:jc w:val="center"/>
+              <w:cnfStyle w:val="000000000000" w:firstRow="0" w:lastRow="0" w:firstColumn="0" w:lastColumn="0" w:oddVBand="0" w:evenVBand="0" w:oddHBand="0" w:evenHBand="0" w:firstRowFirstColumn="0" w:firstRowLastColumn="0" w:lastRowFirstColumn="0" w:lastRowLastColumn="0"/>
+              <w:rPr>
+                <w:rFonts w:ascii="Century Gothic" w:eastAsia="Times New Roman" w:hAnsi="Century Gothic" w:cs="Times New Roman"/>
+                <w:color w:val="000000"/>
+                <w:sz w:val="22"/>
+                <w:szCs w:val="22"/>
+              </w:rPr>
+            </w:pPr>
+            <w:r>
+              <w:rPr>
+                <w:rFonts w:ascii="Century Gothic" w:eastAsia="Times New Roman" w:hAnsi="Century Gothic" w:cs="Times New Roman"/>
+                <w:color w:val="000000"/>
+                <w:sz w:val="22"/>
+                <w:szCs w:val="22"/>
+              </w:rPr>
+              <w:t>Validate that lecturer Id field is not blank</w:t>
+            </w:r>
+          </w:p>
+        </w:tc>
+        <w:tc>
+          <w:tcPr>
+            <w:tcW w:w="1350" w:type="dxa"/>
+            <w:vAlign w:val="center"/>
+          </w:tcPr>
+          <w:p>
+            <w:pPr>
+              <w:jc w:val="center"/>
+              <w:cnfStyle w:val="000000000000" w:firstRow="0" w:lastRow="0" w:firstColumn="0" w:lastColumn="0" w:oddVBand="0" w:evenVBand="0" w:oddHBand="0" w:evenHBand="0" w:firstRowFirstColumn="0" w:firstRowLastColumn="0" w:lastRowFirstColumn="0" w:lastRowLastColumn="0"/>
+              <w:rPr>
+                <w:rFonts w:ascii="Century Gothic" w:eastAsia="Times New Roman" w:hAnsi="Century Gothic" w:cs="Times New Roman"/>
+                <w:color w:val="000000"/>
+                <w:sz w:val="22"/>
+                <w:szCs w:val="22"/>
+              </w:rPr>
+            </w:pPr>
+            <w:r>
+              <w:rPr>
+                <w:rFonts w:ascii="Century Gothic" w:eastAsia="Times New Roman" w:hAnsi="Century Gothic" w:cs="Times New Roman"/>
+                <w:color w:val="000000"/>
+                <w:sz w:val="22"/>
+                <w:szCs w:val="22"/>
+              </w:rPr>
+              <w:t>Lecturer ID: (blank)</w:t>
+            </w:r>
+          </w:p>
+        </w:tc>
+        <w:tc>
+          <w:tcPr>
+            <w:tcW w:w="2250" w:type="dxa"/>
+            <w:vAlign w:val="center"/>
+          </w:tcPr>
+          <w:p>
+            <w:pPr>
+              <w:pStyle w:val="ListParagraph"/>
+              <w:numPr>
+                <w:ilvl w:val="0"/>
+                <w:numId w:val="15"/>
+              </w:numPr>
+              <w:ind w:left="177" w:hanging="270"/>
+              <w:jc w:val="center"/>
+              <w:cnfStyle w:val="000000000000" w:firstRow="0" w:lastRow="0" w:firstColumn="0" w:lastColumn="0" w:oddVBand="0" w:evenVBand="0" w:oddHBand="0" w:evenHBand="0" w:firstRowFirstColumn="0" w:firstRowLastColumn="0" w:lastRowFirstColumn="0" w:lastRowLastColumn="0"/>
+              <w:rPr>
+                <w:rFonts w:ascii="Century Gothic" w:eastAsia="Times New Roman" w:hAnsi="Century Gothic" w:cs="Times New Roman"/>
+                <w:color w:val="000000"/>
+                <w:sz w:val="22"/>
+                <w:szCs w:val="22"/>
+              </w:rPr>
+            </w:pPr>
+            <w:r>
+              <w:rPr>
+                <w:rFonts w:ascii="Century Gothic" w:eastAsia="Times New Roman" w:hAnsi="Century Gothic" w:cs="Times New Roman"/>
+                <w:color w:val="000000"/>
+                <w:sz w:val="22"/>
+                <w:szCs w:val="22"/>
+              </w:rPr>
+              <w:t>Leave</w:t>
+            </w:r>
+            <w:r>
+              <w:rPr>
+                <w:rFonts w:ascii="Century Gothic" w:eastAsia="Times New Roman" w:hAnsi="Century Gothic" w:cs="Times New Roman"/>
+                <w:color w:val="000000"/>
+                <w:sz w:val="22"/>
+                <w:szCs w:val="22"/>
+              </w:rPr>
+              <w:t xml:space="preserve"> </w:t>
+            </w:r>
+            <w:r>
+              <w:rPr>
+                <w:rFonts w:ascii="Century Gothic" w:eastAsia="Times New Roman" w:hAnsi="Century Gothic" w:cs="Times New Roman"/>
+                <w:color w:val="000000"/>
+                <w:sz w:val="22"/>
+                <w:szCs w:val="22"/>
+              </w:rPr>
+              <w:t>lecturer id</w:t>
+            </w:r>
+            <w:r>
+              <w:rPr>
+                <w:rFonts w:ascii="Century Gothic" w:eastAsia="Times New Roman" w:hAnsi="Century Gothic" w:cs="Times New Roman"/>
+                <w:color w:val="000000"/>
+                <w:sz w:val="22"/>
+                <w:szCs w:val="22"/>
+              </w:rPr>
+              <w:t xml:space="preserve"> field</w:t>
+            </w:r>
+            <w:r>
+              <w:rPr>
+                <w:rFonts w:ascii="Century Gothic" w:eastAsia="Times New Roman" w:hAnsi="Century Gothic" w:cs="Times New Roman"/>
+                <w:color w:val="000000"/>
+                <w:sz w:val="22"/>
+                <w:szCs w:val="22"/>
+              </w:rPr>
+              <w:t xml:space="preserve"> empty</w:t>
+            </w:r>
+            <w:r>
+              <w:rPr>
+                <w:rFonts w:ascii="Century Gothic" w:eastAsia="Times New Roman" w:hAnsi="Century Gothic" w:cs="Times New Roman"/>
+                <w:color w:val="000000"/>
+                <w:sz w:val="22"/>
+                <w:szCs w:val="22"/>
+              </w:rPr>
+              <w:br/>
+              <w:t>2. Click on "Save" button</w:t>
+            </w:r>
+          </w:p>
+        </w:tc>
+        <w:tc>
+          <w:tcPr>
+            <w:tcW w:w="2070" w:type="dxa"/>
+            <w:vAlign w:val="center"/>
+          </w:tcPr>
+          <w:p>
+            <w:pPr>
+              <w:jc w:val="center"/>
+              <w:cnfStyle w:val="000000000000" w:firstRow="0" w:lastRow="0" w:firstColumn="0" w:lastColumn="0" w:oddVBand="0" w:evenVBand="0" w:oddHBand="0" w:evenHBand="0" w:firstRowFirstColumn="0" w:firstRowLastColumn="0" w:lastRowFirstColumn="0" w:lastRowLastColumn="0"/>
+              <w:rPr>
+                <w:rFonts w:ascii="Century Gothic" w:eastAsia="Times New Roman" w:hAnsi="Century Gothic" w:cs="Times New Roman"/>
+                <w:color w:val="000000"/>
+                <w:sz w:val="22"/>
+                <w:szCs w:val="22"/>
+              </w:rPr>
+            </w:pPr>
+            <w:r>
+              <w:rPr>
+                <w:rFonts w:ascii="Century Gothic" w:eastAsia="Times New Roman" w:hAnsi="Century Gothic" w:cs="Times New Roman"/>
+                <w:color w:val="000000"/>
+                <w:sz w:val="22"/>
+                <w:szCs w:val="22"/>
+              </w:rPr>
+              <w:t>User should be prompted to key in the lecturer ID</w:t>
+            </w:r>
+          </w:p>
+        </w:tc>
+        <w:tc>
+          <w:tcPr>
+            <w:tcW w:w="1972" w:type="dxa"/>
+            <w:vAlign w:val="center"/>
+          </w:tcPr>
+          <w:p>
+            <w:pPr>
+              <w:jc w:val="center"/>
+              <w:cnfStyle w:val="000000000000" w:firstRow="0" w:lastRow="0" w:firstColumn="0" w:lastColumn="0" w:oddVBand="0" w:evenVBand="0" w:oddHBand="0" w:evenHBand="0" w:firstRowFirstColumn="0" w:firstRowLastColumn="0" w:lastRowFirstColumn="0" w:lastRowLastColumn="0"/>
+              <w:rPr>
+                <w:rFonts w:ascii="Century Gothic" w:eastAsia="Times New Roman" w:hAnsi="Century Gothic" w:cs="Times New Roman"/>
+                <w:color w:val="000000"/>
+                <w:sz w:val="22"/>
+                <w:szCs w:val="22"/>
+              </w:rPr>
+            </w:pPr>
+          </w:p>
+        </w:tc>
+        <w:tc>
+          <w:tcPr>
+            <w:tcW w:w="900" w:type="dxa"/>
+            <w:vAlign w:val="center"/>
+          </w:tcPr>
+          <w:p>
+            <w:pPr>
+              <w:jc w:val="center"/>
+              <w:cnfStyle w:val="000000000000" w:firstRow="0" w:lastRow="0" w:firstColumn="0" w:lastColumn="0" w:oddVBand="0" w:evenVBand="0" w:oddHBand="0" w:evenHBand="0" w:firstRowFirstColumn="0" w:firstRowLastColumn="0" w:lastRowFirstColumn="0" w:lastRowLastColumn="0"/>
+              <w:rPr>
+                <w:rFonts w:ascii="Century Gothic" w:eastAsia="Times New Roman" w:hAnsi="Century Gothic" w:cs="Times New Roman"/>
+                <w:color w:val="000000"/>
+                <w:sz w:val="22"/>
+                <w:szCs w:val="22"/>
+              </w:rPr>
+            </w:pPr>
+          </w:p>
+        </w:tc>
+        <w:tc>
+          <w:tcPr>
+            <w:tcW w:w="1170" w:type="dxa"/>
+            <w:vAlign w:val="center"/>
+          </w:tcPr>
+          <w:p>
+            <w:pPr>
+              <w:jc w:val="center"/>
+              <w:cnfStyle w:val="000000000000" w:firstRow="0" w:lastRow="0" w:firstColumn="0" w:lastColumn="0" w:oddVBand="0" w:evenVBand="0" w:oddHBand="0" w:evenHBand="0" w:firstRowFirstColumn="0" w:firstRowLastColumn="0" w:lastRowFirstColumn="0" w:lastRowLastColumn="0"/>
+              <w:rPr>
+                <w:rFonts w:ascii="Century Gothic" w:eastAsia="Times New Roman" w:hAnsi="Century Gothic" w:cs="Times New Roman"/>
+                <w:color w:val="000000"/>
+                <w:sz w:val="22"/>
+                <w:szCs w:val="22"/>
+              </w:rPr>
+            </w:pPr>
+          </w:p>
+        </w:tc>
+      </w:tr>
+      <w:tr>
+        <w:trPr>
+          <w:cnfStyle w:val="000000100000" w:firstRow="0" w:lastRow="0" w:firstColumn="0" w:lastColumn="0" w:oddVBand="0" w:evenVBand="0" w:oddHBand="1" w:evenHBand="0" w:firstRowFirstColumn="0" w:firstRowLastColumn="0" w:lastRowFirstColumn="0" w:lastRowLastColumn="0"/>
+          <w:trHeight w:val="1650"/>
+        </w:trPr>
+        <w:tc>
+          <w:tcPr>
+            <w:cnfStyle w:val="001000000000" w:firstRow="0" w:lastRow="0" w:firstColumn="1" w:lastColumn="0" w:oddVBand="0" w:evenVBand="0" w:oddHBand="0" w:evenHBand="0" w:firstRowFirstColumn="0" w:firstRowLastColumn="0" w:lastRowFirstColumn="0" w:lastRowLastColumn="0"/>
+            <w:tcW w:w="625" w:type="dxa"/>
+            <w:vAlign w:val="center"/>
+          </w:tcPr>
+          <w:p>
+            <w:pPr>
+              <w:jc w:val="center"/>
+              <w:rPr>
+                <w:rFonts w:ascii="Century Gothic" w:eastAsia="Times New Roman" w:hAnsi="Century Gothic" w:cs="Times New Roman"/>
+                <w:sz w:val="22"/>
+                <w:szCs w:val="22"/>
+              </w:rPr>
+            </w:pPr>
+          </w:p>
+        </w:tc>
+        <w:tc>
+          <w:tcPr>
+            <w:tcW w:w="1710" w:type="dxa"/>
+            <w:vAlign w:val="center"/>
+          </w:tcPr>
+          <w:p>
+            <w:pPr>
+              <w:jc w:val="center"/>
+              <w:cnfStyle w:val="000000100000" w:firstRow="0" w:lastRow="0" w:firstColumn="0" w:lastColumn="0" w:oddVBand="0" w:evenVBand="0" w:oddHBand="1" w:evenHBand="0" w:firstRowFirstColumn="0" w:firstRowLastColumn="0" w:lastRowFirstColumn="0" w:lastRowLastColumn="0"/>
+              <w:rPr>
+                <w:rFonts w:ascii="Century Gothic" w:eastAsia="Times New Roman" w:hAnsi="Century Gothic" w:cs="Times New Roman"/>
+                <w:sz w:val="22"/>
+                <w:szCs w:val="22"/>
+              </w:rPr>
+            </w:pPr>
+            <w:r>
+              <w:rPr>
+                <w:rFonts w:ascii="Century Gothic" w:eastAsia="Times New Roman" w:hAnsi="Century Gothic" w:cs="Times New Roman"/>
+                <w:sz w:val="22"/>
+                <w:szCs w:val="22"/>
+              </w:rPr>
+              <w:t>Edit Practical group account</w:t>
+            </w:r>
+          </w:p>
+        </w:tc>
+        <w:tc>
+          <w:tcPr>
+            <w:tcW w:w="2258" w:type="dxa"/>
+            <w:vAlign w:val="center"/>
+          </w:tcPr>
+          <w:p>
+            <w:pPr>
+              <w:jc w:val="center"/>
+              <w:cnfStyle w:val="000000100000" w:firstRow="0" w:lastRow="0" w:firstColumn="0" w:lastColumn="0" w:oddVBand="0" w:evenVBand="0" w:oddHBand="1" w:evenHBand="0" w:firstRowFirstColumn="0" w:firstRowLastColumn="0" w:lastRowFirstColumn="0" w:lastRowLastColumn="0"/>
+              <w:rPr>
+                <w:rFonts w:ascii="Century Gothic" w:eastAsia="Times New Roman" w:hAnsi="Century Gothic" w:cs="Times New Roman"/>
+                <w:sz w:val="22"/>
+                <w:szCs w:val="22"/>
+              </w:rPr>
+            </w:pPr>
+            <w:r>
+              <w:rPr>
+                <w:rFonts w:ascii="Century Gothic" w:eastAsia="Times New Roman" w:hAnsi="Century Gothic" w:cs="Times New Roman"/>
+                <w:sz w:val="22"/>
+                <w:szCs w:val="22"/>
+              </w:rPr>
+              <w:t>Validate that lecturer Id is correct</w:t>
+            </w:r>
+          </w:p>
+        </w:tc>
+        <w:tc>
+          <w:tcPr>
+            <w:tcW w:w="1350" w:type="dxa"/>
+            <w:vAlign w:val="center"/>
+          </w:tcPr>
+          <w:p>
+            <w:pPr>
+              <w:jc w:val="center"/>
+              <w:cnfStyle w:val="000000100000" w:firstRow="0" w:lastRow="0" w:firstColumn="0" w:lastColumn="0" w:oddVBand="0" w:evenVBand="0" w:oddHBand="1" w:evenHBand="0" w:firstRowFirstColumn="0" w:firstRowLastColumn="0" w:lastRowFirstColumn="0" w:lastRowLastColumn="0"/>
+              <w:rPr>
+                <w:rFonts w:ascii="Century Gothic" w:eastAsia="Times New Roman" w:hAnsi="Century Gothic" w:cs="Times New Roman"/>
+                <w:sz w:val="22"/>
+                <w:szCs w:val="22"/>
+              </w:rPr>
+            </w:pPr>
+            <w:r>
+              <w:rPr>
+                <w:rFonts w:ascii="Century Gothic" w:eastAsia="Times New Roman" w:hAnsi="Century Gothic" w:cs="Times New Roman"/>
+                <w:sz w:val="22"/>
+                <w:szCs w:val="22"/>
+              </w:rPr>
+              <w:t>Lecturer ID: lec23</w:t>
+            </w:r>
+          </w:p>
+        </w:tc>
+        <w:tc>
+          <w:tcPr>
+            <w:tcW w:w="2250" w:type="dxa"/>
+            <w:vAlign w:val="center"/>
+          </w:tcPr>
+          <w:p>
+            <w:pPr>
+              <w:pStyle w:val="ListParagraph"/>
+              <w:numPr>
+                <w:ilvl w:val="0"/>
+                <w:numId w:val="15"/>
+              </w:numPr>
+              <w:ind w:left="177" w:hanging="270"/>
+              <w:jc w:val="center"/>
+              <w:cnfStyle w:val="000000100000" w:firstRow="0" w:lastRow="0" w:firstColumn="0" w:lastColumn="0" w:oddVBand="0" w:evenVBand="0" w:oddHBand="1" w:evenHBand="0" w:firstRowFirstColumn="0" w:firstRowLastColumn="0" w:lastRowFirstColumn="0" w:lastRowLastColumn="0"/>
+              <w:rPr>
+                <w:rFonts w:ascii="Century Gothic" w:eastAsia="Times New Roman" w:hAnsi="Century Gothic" w:cs="Times New Roman"/>
+                <w:sz w:val="22"/>
+                <w:szCs w:val="22"/>
+              </w:rPr>
+            </w:pPr>
+            <w:r>
+              <w:rPr>
+                <w:rFonts w:ascii="Century Gothic" w:eastAsia="Times New Roman" w:hAnsi="Century Gothic" w:cs="Times New Roman"/>
+                <w:sz w:val="22"/>
+                <w:szCs w:val="22"/>
+              </w:rPr>
+              <w:t xml:space="preserve">Input lec23 into lecturer ID field </w:t>
+            </w:r>
+            <w:r>
+              <w:rPr>
+                <w:rFonts w:ascii="Century Gothic" w:eastAsia="Times New Roman" w:hAnsi="Century Gothic" w:cs="Times New Roman"/>
+                <w:sz w:val="22"/>
+                <w:szCs w:val="22"/>
+              </w:rPr>
+              <w:br/>
+              <w:t>(there must not be lec23 created in the first place)</w:t>
+            </w:r>
+          </w:p>
+        </w:tc>
+        <w:tc>
+          <w:tcPr>
+            <w:tcW w:w="2070" w:type="dxa"/>
+            <w:vAlign w:val="center"/>
+          </w:tcPr>
+          <w:p>
+            <w:pPr>
+              <w:jc w:val="center"/>
+              <w:cnfStyle w:val="000000100000" w:firstRow="0" w:lastRow="0" w:firstColumn="0" w:lastColumn="0" w:oddVBand="0" w:evenVBand="0" w:oddHBand="1" w:evenHBand="0" w:firstRowFirstColumn="0" w:firstRowLastColumn="0" w:lastRowFirstColumn="0" w:lastRowLastColumn="0"/>
+              <w:rPr>
+                <w:rFonts w:ascii="Century Gothic" w:eastAsia="Times New Roman" w:hAnsi="Century Gothic" w:cs="Times New Roman"/>
+                <w:sz w:val="22"/>
+                <w:szCs w:val="22"/>
+              </w:rPr>
+            </w:pPr>
+            <w:r>
+              <w:rPr>
+                <w:rFonts w:ascii="Century Gothic" w:eastAsia="Times New Roman" w:hAnsi="Century Gothic" w:cs="Times New Roman"/>
+                <w:sz w:val="22"/>
+                <w:szCs w:val="22"/>
+              </w:rPr>
+              <w:t>Practical group update should be unsuccessful. Error message should be prompted</w:t>
+            </w:r>
+          </w:p>
+        </w:tc>
+        <w:tc>
+          <w:tcPr>
+            <w:tcW w:w="1972" w:type="dxa"/>
+            <w:vAlign w:val="center"/>
+          </w:tcPr>
+          <w:p>
+            <w:pPr>
+              <w:jc w:val="center"/>
+              <w:cnfStyle w:val="000000100000" w:firstRow="0" w:lastRow="0" w:firstColumn="0" w:lastColumn="0" w:oddVBand="0" w:evenVBand="0" w:oddHBand="1" w:evenHBand="0" w:firstRowFirstColumn="0" w:firstRowLastColumn="0" w:lastRowFirstColumn="0" w:lastRowLastColumn="0"/>
+              <w:rPr>
+                <w:rFonts w:ascii="Century Gothic" w:eastAsia="Times New Roman" w:hAnsi="Century Gothic" w:cs="Times New Roman"/>
+                <w:color w:val="FF0000"/>
+                <w:sz w:val="22"/>
+                <w:szCs w:val="22"/>
+              </w:rPr>
+            </w:pPr>
+          </w:p>
+        </w:tc>
+        <w:tc>
+          <w:tcPr>
+            <w:tcW w:w="900" w:type="dxa"/>
+            <w:vAlign w:val="center"/>
+          </w:tcPr>
+          <w:p>
+            <w:pPr>
+              <w:jc w:val="center"/>
+              <w:cnfStyle w:val="000000100000" w:firstRow="0" w:lastRow="0" w:firstColumn="0" w:lastColumn="0" w:oddVBand="0" w:evenVBand="0" w:oddHBand="1" w:evenHBand="0" w:firstRowFirstColumn="0" w:firstRowLastColumn="0" w:lastRowFirstColumn="0" w:lastRowLastColumn="0"/>
+              <w:rPr>
+                <w:rFonts w:ascii="Century Gothic" w:eastAsia="Times New Roman" w:hAnsi="Century Gothic" w:cs="Times New Roman"/>
+                <w:color w:val="FF0000"/>
                 <w:sz w:val="22"/>
                 <w:szCs w:val="22"/>
               </w:rPr>
@@ -19499,11 +20133,11 @@
       <w:pPr>
         <w:pStyle w:val="Heading2"/>
       </w:pPr>
-      <w:bookmarkStart w:id="23" w:name="_Toc399677404"/>
+      <w:bookmarkStart w:id="22" w:name="_Toc399677404"/>
       <w:r>
         <w:t>Edit Lecture Account</w:t>
       </w:r>
-      <w:bookmarkEnd w:id="23"/>
+      <w:bookmarkEnd w:id="22"/>
     </w:p>
     <w:tbl>
       <w:tblPr>
@@ -19790,7 +20424,6 @@
                 <w:sz w:val="22"/>
                 <w:szCs w:val="22"/>
               </w:rPr>
-              <w:lastRenderedPageBreak/>
               <w:t>1</w:t>
             </w:r>
           </w:p>
@@ -20445,19 +21078,8 @@
                 <w:sz w:val="22"/>
                 <w:szCs w:val="22"/>
               </w:rPr>
-              <w:t xml:space="preserve">User should be brought back to </w:t>
-            </w:r>
-            <w:proofErr w:type="spellStart"/>
-            <w:r>
-              <w:rPr>
-                <w:rFonts w:ascii="Century Gothic" w:eastAsia="Times New Roman" w:hAnsi="Century Gothic" w:cs="Times New Roman"/>
-                <w:color w:val="000000"/>
-                <w:sz w:val="22"/>
-                <w:szCs w:val="22"/>
-              </w:rPr>
-              <w:t>viewLecturerAccounts.jsp</w:t>
-            </w:r>
-            <w:proofErr w:type="spellEnd"/>
+              <w:t>User should be brought back to viewLecturerAccounts.jsp</w:t>
+            </w:r>
           </w:p>
         </w:tc>
         <w:tc>
@@ -20521,11 +21143,12 @@
       <w:pPr>
         <w:pStyle w:val="Heading2"/>
       </w:pPr>
-      <w:bookmarkStart w:id="24" w:name="_Toc399677405"/>
+      <w:bookmarkStart w:id="23" w:name="_Toc399677405"/>
       <w:r>
+        <w:lastRenderedPageBreak/>
         <w:t>Edit Admin Account</w:t>
       </w:r>
-      <w:bookmarkEnd w:id="24"/>
+      <w:bookmarkEnd w:id="23"/>
     </w:p>
     <w:tbl>
       <w:tblPr>
@@ -20899,15 +21522,6 @@
                 <w:sz w:val="22"/>
                 <w:szCs w:val="22"/>
               </w:rPr>
-              <w:t xml:space="preserve">User ID: nurse1 </w:t>
-            </w:r>
-            <w:r>
-              <w:rPr>
-                <w:rFonts w:ascii="Century Gothic" w:eastAsia="Times New Roman" w:hAnsi="Century Gothic" w:cs="Times New Roman"/>
-                <w:sz w:val="22"/>
-                <w:szCs w:val="22"/>
-              </w:rPr>
-              <w:br/>
               <w:t>Password: 1admin</w:t>
             </w:r>
           </w:p>
@@ -21051,7 +21665,6 @@
                 <w:sz w:val="22"/>
                 <w:szCs w:val="22"/>
               </w:rPr>
-              <w:lastRenderedPageBreak/>
               <w:t>2</w:t>
             </w:r>
           </w:p>
@@ -21484,19 +22097,8 @@
                 <w:sz w:val="22"/>
                 <w:szCs w:val="22"/>
               </w:rPr>
-              <w:t xml:space="preserve">User should be brought back to </w:t>
-            </w:r>
-            <w:proofErr w:type="spellStart"/>
-            <w:r>
-              <w:rPr>
-                <w:rFonts w:ascii="Century Gothic" w:eastAsia="Times New Roman" w:hAnsi="Century Gothic" w:cs="Times New Roman"/>
-                <w:color w:val="000000"/>
-                <w:sz w:val="22"/>
-                <w:szCs w:val="22"/>
-              </w:rPr>
-              <w:t>viewAdminAccounts.jsp</w:t>
-            </w:r>
-            <w:proofErr w:type="spellEnd"/>
+              <w:t>User should be brought back to viewAdminAccounts.jsp</w:t>
+            </w:r>
           </w:p>
         </w:tc>
         <w:tc>
@@ -21559,21 +22161,27 @@
       <w:pPr>
         <w:pStyle w:val="Heading1"/>
       </w:pPr>
-      <w:bookmarkStart w:id="25" w:name="_Toc399677406"/>
+      <w:bookmarkStart w:id="24" w:name="_Toc399677406"/>
       <w:r>
         <w:t>View all User Account</w:t>
       </w:r>
-      <w:bookmarkEnd w:id="25"/>
+      <w:bookmarkEnd w:id="24"/>
     </w:p>
     <w:p>
       <w:pPr>
         <w:pStyle w:val="Heading2"/>
       </w:pPr>
-      <w:bookmarkStart w:id="26" w:name="_Toc399677407"/>
+      <w:bookmarkStart w:id="25" w:name="_Toc399677407"/>
       <w:r>
-        <w:t>View Student Account</w:t>
+        <w:t xml:space="preserve">View </w:t>
       </w:r>
-      <w:bookmarkEnd w:id="26"/>
+      <w:r>
+        <w:t xml:space="preserve">Practical Group </w:t>
+      </w:r>
+      <w:r>
+        <w:t>Account</w:t>
+      </w:r>
+      <w:bookmarkEnd w:id="25"/>
     </w:p>
     <w:tbl>
       <w:tblPr>
@@ -21860,6 +22468,7 @@
                 <w:sz w:val="22"/>
                 <w:szCs w:val="22"/>
               </w:rPr>
+              <w:lastRenderedPageBreak/>
               <w:t>1</w:t>
             </w:r>
           </w:p>
@@ -21893,11 +22502,27 @@
             <w:r>
               <w:rPr>
                 <w:rFonts w:ascii="Century Gothic" w:eastAsia="Times New Roman" w:hAnsi="Century Gothic" w:cs="Times New Roman"/>
-                <w:color w:val="000000"/>
-                <w:sz w:val="22"/>
-                <w:szCs w:val="22"/>
-              </w:rPr>
-              <w:t>Student Account</w:t>
+                <w:sz w:val="22"/>
+                <w:szCs w:val="22"/>
+              </w:rPr>
+              <w:t>Practical Group</w:t>
+            </w:r>
+            <w:r>
+              <w:rPr>
+                <w:rFonts w:ascii="Century Gothic" w:eastAsia="Times New Roman" w:hAnsi="Century Gothic" w:cs="Times New Roman"/>
+                <w:sz w:val="22"/>
+                <w:szCs w:val="22"/>
+              </w:rPr>
+              <w:t xml:space="preserve"> </w:t>
+            </w:r>
+            <w:r>
+              <w:rPr>
+                <w:rFonts w:ascii="Century Gothic" w:eastAsia="Times New Roman" w:hAnsi="Century Gothic" w:cs="Times New Roman"/>
+                <w:color w:val="000000"/>
+                <w:sz w:val="22"/>
+                <w:szCs w:val="22"/>
+              </w:rPr>
+              <w:t>Account</w:t>
             </w:r>
           </w:p>
         </w:tc>
@@ -21936,7 +22561,6 @@
               </w:rPr>
               <w:t xml:space="preserve"> </w:t>
             </w:r>
-            <w:proofErr w:type="spellStart"/>
             <w:r>
               <w:rPr>
                 <w:rFonts w:ascii="Century Gothic" w:eastAsia="Times New Roman" w:hAnsi="Century Gothic" w:cs="Times New Roman"/>
@@ -21946,7 +22570,6 @@
               </w:rPr>
               <w:t>viewNurseAccounts.jsp</w:t>
             </w:r>
-            <w:proofErr w:type="spellEnd"/>
           </w:p>
         </w:tc>
         <w:tc>
@@ -22050,19 +22673,8 @@
                 <w:szCs w:val="22"/>
               </w:rPr>
               <w:br/>
-              <w:t xml:space="preserve">4. Go to </w:t>
-            </w:r>
-            <w:proofErr w:type="spellStart"/>
-            <w:r>
-              <w:rPr>
-                <w:rFonts w:ascii="Century Gothic" w:eastAsia="Times New Roman" w:hAnsi="Century Gothic" w:cs="Times New Roman"/>
-                <w:color w:val="000000"/>
-                <w:sz w:val="22"/>
-                <w:szCs w:val="22"/>
-              </w:rPr>
-              <w:t>viewNurseAccounts.jsp</w:t>
-            </w:r>
-            <w:proofErr w:type="spellEnd"/>
+              <w:t>4. Go to viewNurseAccounts.jsp</w:t>
+            </w:r>
             <w:r>
               <w:rPr>
                 <w:rFonts w:ascii="Century Gothic" w:eastAsia="Times New Roman" w:hAnsi="Century Gothic" w:cs="Times New Roman"/>
@@ -22117,39 +22729,8 @@
                 <w:sz w:val="22"/>
                 <w:szCs w:val="22"/>
               </w:rPr>
-              <w:t xml:space="preserve">Account created should be displayed on </w:t>
-            </w:r>
-            <w:proofErr w:type="spellStart"/>
-            <w:r>
-              <w:rPr>
-                <w:rFonts w:ascii="Century Gothic" w:eastAsia="Times New Roman" w:hAnsi="Century Gothic" w:cs="Times New Roman"/>
-                <w:color w:val="000000"/>
-                <w:sz w:val="22"/>
-                <w:szCs w:val="22"/>
-              </w:rPr>
-              <w:t>viewNurseAccount.jsp</w:t>
-            </w:r>
-            <w:proofErr w:type="spellEnd"/>
-            <w:r>
-              <w:rPr>
-                <w:rFonts w:ascii="Century Gothic" w:eastAsia="Times New Roman" w:hAnsi="Century Gothic" w:cs="Times New Roman"/>
-                <w:color w:val="000000"/>
-                <w:sz w:val="22"/>
-                <w:szCs w:val="22"/>
-              </w:rPr>
-              <w:t xml:space="preserve"> with the right </w:t>
-            </w:r>
-            <w:proofErr w:type="spellStart"/>
-            <w:r>
-              <w:rPr>
-                <w:rFonts w:ascii="Century Gothic" w:eastAsia="Times New Roman" w:hAnsi="Century Gothic" w:cs="Times New Roman"/>
-                <w:color w:val="000000"/>
-                <w:sz w:val="22"/>
-                <w:szCs w:val="22"/>
-              </w:rPr>
-              <w:t>userID</w:t>
-            </w:r>
-            <w:proofErr w:type="spellEnd"/>
+              <w:t>Account created should be displayed on viewNurseAccount.jsp with the right userID</w:t>
+            </w:r>
           </w:p>
         </w:tc>
         <w:tc>
@@ -22192,7 +22773,6 @@
           <w:tcPr>
             <w:tcW w:w="1170" w:type="dxa"/>
             <w:vAlign w:val="center"/>
-            <w:hideMark/>
           </w:tcPr>
           <w:p>
             <w:pPr>
@@ -22234,7 +22814,6 @@
                 <w:sz w:val="22"/>
                 <w:szCs w:val="22"/>
               </w:rPr>
-              <w:lastRenderedPageBreak/>
               <w:t>2</w:t>
             </w:r>
           </w:p>
@@ -22268,11 +22847,27 @@
             <w:r>
               <w:rPr>
                 <w:rFonts w:ascii="Century Gothic" w:eastAsia="Times New Roman" w:hAnsi="Century Gothic" w:cs="Times New Roman"/>
-                <w:color w:val="000000"/>
-                <w:sz w:val="22"/>
-                <w:szCs w:val="22"/>
-              </w:rPr>
-              <w:t>Student Account</w:t>
+                <w:sz w:val="22"/>
+                <w:szCs w:val="22"/>
+              </w:rPr>
+              <w:t>Practical Group</w:t>
+            </w:r>
+            <w:r>
+              <w:rPr>
+                <w:rFonts w:ascii="Century Gothic" w:eastAsia="Times New Roman" w:hAnsi="Century Gothic" w:cs="Times New Roman"/>
+                <w:sz w:val="22"/>
+                <w:szCs w:val="22"/>
+              </w:rPr>
+              <w:t xml:space="preserve"> </w:t>
+            </w:r>
+            <w:r>
+              <w:rPr>
+                <w:rFonts w:ascii="Century Gothic" w:eastAsia="Times New Roman" w:hAnsi="Century Gothic" w:cs="Times New Roman"/>
+                <w:color w:val="000000"/>
+                <w:sz w:val="22"/>
+                <w:szCs w:val="22"/>
+              </w:rPr>
+              <w:t>Account</w:t>
             </w:r>
           </w:p>
         </w:tc>
@@ -22311,7 +22906,6 @@
               </w:rPr>
               <w:t xml:space="preserve"> </w:t>
             </w:r>
-            <w:proofErr w:type="spellStart"/>
             <w:r>
               <w:rPr>
                 <w:rFonts w:ascii="Century Gothic" w:eastAsia="Times New Roman" w:hAnsi="Century Gothic" w:cs="Times New Roman"/>
@@ -22321,7 +22915,6 @@
               </w:rPr>
               <w:t>viewNurseAccounts.jsp</w:t>
             </w:r>
-            <w:proofErr w:type="spellEnd"/>
           </w:p>
         </w:tc>
         <w:tc>
@@ -22416,19 +23009,8 @@
                 <w:szCs w:val="22"/>
               </w:rPr>
               <w:br/>
-              <w:t xml:space="preserve">4. Go to </w:t>
-            </w:r>
-            <w:proofErr w:type="spellStart"/>
-            <w:r>
-              <w:rPr>
-                <w:rFonts w:ascii="Century Gothic" w:eastAsia="Times New Roman" w:hAnsi="Century Gothic" w:cs="Times New Roman"/>
-                <w:color w:val="000000"/>
-                <w:sz w:val="22"/>
-                <w:szCs w:val="22"/>
-              </w:rPr>
-              <w:t>viewNurseAccounts.jsp</w:t>
-            </w:r>
-            <w:proofErr w:type="spellEnd"/>
+              <w:t>4. Go to viewNurseAccounts.jsp</w:t>
+            </w:r>
             <w:r>
               <w:rPr>
                 <w:rFonts w:ascii="Century Gothic" w:eastAsia="Times New Roman" w:hAnsi="Century Gothic" w:cs="Times New Roman"/>
@@ -22437,27 +23019,7 @@
                 <w:szCs w:val="22"/>
               </w:rPr>
               <w:br/>
-              <w:t xml:space="preserve">5. Verify if the </w:t>
-            </w:r>
-            <w:proofErr w:type="spellStart"/>
-            <w:r>
-              <w:rPr>
-                <w:rFonts w:ascii="Century Gothic" w:eastAsia="Times New Roman" w:hAnsi="Century Gothic" w:cs="Times New Roman"/>
-                <w:color w:val="000000"/>
-                <w:sz w:val="22"/>
-                <w:szCs w:val="22"/>
-              </w:rPr>
-              <w:t>accunt</w:t>
-            </w:r>
-            <w:proofErr w:type="spellEnd"/>
-            <w:r>
-              <w:rPr>
-                <w:rFonts w:ascii="Century Gothic" w:eastAsia="Times New Roman" w:hAnsi="Century Gothic" w:cs="Times New Roman"/>
-                <w:color w:val="000000"/>
-                <w:sz w:val="22"/>
-                <w:szCs w:val="22"/>
-              </w:rPr>
-              <w:t xml:space="preserve"> created is displayed</w:t>
+              <w:t>5. Verify if the accunt created is displayed</w:t>
             </w:r>
           </w:p>
         </w:tc>
@@ -22485,27 +23047,7 @@
                 <w:sz w:val="22"/>
                 <w:szCs w:val="22"/>
               </w:rPr>
-              <w:t xml:space="preserve">Account created should be displayed on </w:t>
-            </w:r>
-            <w:proofErr w:type="spellStart"/>
-            <w:r>
-              <w:rPr>
-                <w:rFonts w:ascii="Century Gothic" w:eastAsia="Times New Roman" w:hAnsi="Century Gothic" w:cs="Times New Roman"/>
-                <w:color w:val="000000"/>
-                <w:sz w:val="22"/>
-                <w:szCs w:val="22"/>
-              </w:rPr>
-              <w:t>viewNurseAccount.jsp</w:t>
-            </w:r>
-            <w:proofErr w:type="spellEnd"/>
-            <w:r>
-              <w:rPr>
-                <w:rFonts w:ascii="Century Gothic" w:eastAsia="Times New Roman" w:hAnsi="Century Gothic" w:cs="Times New Roman"/>
-                <w:color w:val="000000"/>
-                <w:sz w:val="22"/>
-                <w:szCs w:val="22"/>
-              </w:rPr>
-              <w:t xml:space="preserve"> with the right password</w:t>
+              <w:t>Account created should be displayed on viewNurseAccount.jsp with the right password</w:t>
             </w:r>
           </w:p>
         </w:tc>
@@ -22549,7 +23091,6 @@
           <w:tcPr>
             <w:tcW w:w="1170" w:type="dxa"/>
             <w:vAlign w:val="center"/>
-            <w:hideMark/>
           </w:tcPr>
           <w:p>
             <w:pPr>
@@ -22571,11 +23112,11 @@
       <w:pPr>
         <w:pStyle w:val="Heading2"/>
       </w:pPr>
-      <w:bookmarkStart w:id="27" w:name="_Toc399677408"/>
+      <w:bookmarkStart w:id="26" w:name="_Toc399677408"/>
       <w:r>
         <w:t>View Lecturer Account</w:t>
       </w:r>
-      <w:bookmarkEnd w:id="27"/>
+      <w:bookmarkEnd w:id="26"/>
     </w:p>
     <w:tbl>
       <w:tblPr>
@@ -22862,6 +23403,7 @@
                 <w:sz w:val="22"/>
                 <w:szCs w:val="22"/>
               </w:rPr>
+              <w:lastRenderedPageBreak/>
               <w:t>1</w:t>
             </w:r>
           </w:p>
@@ -22941,7 +23483,6 @@
                 <w:szCs w:val="22"/>
               </w:rPr>
             </w:pPr>
-            <w:proofErr w:type="spellStart"/>
             <w:r>
               <w:rPr>
                 <w:rFonts w:ascii="Century Gothic" w:eastAsia="Times New Roman" w:hAnsi="Century Gothic" w:cs="Times New Roman"/>
@@ -22960,7 +23501,6 @@
               </w:rPr>
               <w:t>Accounts.jsp</w:t>
             </w:r>
-            <w:proofErr w:type="spellEnd"/>
           </w:p>
         </w:tc>
         <w:tc>
@@ -23055,17 +23595,7 @@
                 <w:szCs w:val="22"/>
               </w:rPr>
               <w:br/>
-              <w:t xml:space="preserve">4. Go to </w:t>
-            </w:r>
-            <w:proofErr w:type="spellStart"/>
-            <w:r>
-              <w:rPr>
-                <w:rFonts w:ascii="Century Gothic" w:eastAsia="Times New Roman" w:hAnsi="Century Gothic" w:cs="Times New Roman"/>
-                <w:color w:val="000000"/>
-                <w:sz w:val="22"/>
-                <w:szCs w:val="22"/>
-              </w:rPr>
-              <w:t>view</w:t>
+              <w:t>4. Go to view</w:t>
             </w:r>
             <w:r>
               <w:rPr>
@@ -23085,7 +23615,6 @@
               </w:rPr>
               <w:t>Accounts.jsp</w:t>
             </w:r>
-            <w:proofErr w:type="spellEnd"/>
             <w:r>
               <w:rPr>
                 <w:rFonts w:ascii="Century Gothic" w:eastAsia="Times New Roman" w:hAnsi="Century Gothic" w:cs="Times New Roman"/>
@@ -23140,39 +23669,8 @@
                 <w:sz w:val="22"/>
                 <w:szCs w:val="22"/>
               </w:rPr>
-              <w:t xml:space="preserve">Account created should be displayed on </w:t>
-            </w:r>
-            <w:proofErr w:type="spellStart"/>
-            <w:r>
-              <w:rPr>
-                <w:rFonts w:ascii="Century Gothic" w:eastAsia="Times New Roman" w:hAnsi="Century Gothic" w:cs="Times New Roman"/>
-                <w:color w:val="000000"/>
-                <w:sz w:val="22"/>
-                <w:szCs w:val="22"/>
-              </w:rPr>
-              <w:t>viewLecturerAccounts.jsp</w:t>
-            </w:r>
-            <w:proofErr w:type="spellEnd"/>
-            <w:r>
-              <w:rPr>
-                <w:rFonts w:ascii="Century Gothic" w:eastAsia="Times New Roman" w:hAnsi="Century Gothic" w:cs="Times New Roman"/>
-                <w:color w:val="000000"/>
-                <w:sz w:val="22"/>
-                <w:szCs w:val="22"/>
-              </w:rPr>
-              <w:t xml:space="preserve">  with the right </w:t>
-            </w:r>
-            <w:proofErr w:type="spellStart"/>
-            <w:r>
-              <w:rPr>
-                <w:rFonts w:ascii="Century Gothic" w:eastAsia="Times New Roman" w:hAnsi="Century Gothic" w:cs="Times New Roman"/>
-                <w:color w:val="000000"/>
-                <w:sz w:val="22"/>
-                <w:szCs w:val="22"/>
-              </w:rPr>
-              <w:t>userID</w:t>
-            </w:r>
-            <w:proofErr w:type="spellEnd"/>
+              <w:t>Account created should be displayed on viewLecturerAccounts.jsp  with the right userID</w:t>
+            </w:r>
           </w:p>
         </w:tc>
         <w:tc>
@@ -23215,7 +23713,6 @@
           <w:tcPr>
             <w:tcW w:w="1170" w:type="dxa"/>
             <w:vAlign w:val="center"/>
-            <w:hideMark/>
           </w:tcPr>
           <w:p>
             <w:pPr>
@@ -23257,7 +23754,6 @@
                 <w:sz w:val="22"/>
                 <w:szCs w:val="22"/>
               </w:rPr>
-              <w:lastRenderedPageBreak/>
               <w:t>2</w:t>
             </w:r>
           </w:p>
@@ -23337,7 +23833,6 @@
                 <w:szCs w:val="22"/>
               </w:rPr>
             </w:pPr>
-            <w:proofErr w:type="spellStart"/>
             <w:r>
               <w:rPr>
                 <w:rFonts w:ascii="Century Gothic" w:eastAsia="Times New Roman" w:hAnsi="Century Gothic" w:cs="Times New Roman"/>
@@ -23356,7 +23851,6 @@
               </w:rPr>
               <w:t>Accounts.jsp</w:t>
             </w:r>
-            <w:proofErr w:type="spellEnd"/>
           </w:p>
         </w:tc>
         <w:tc>
@@ -23451,17 +23945,7 @@
                 <w:szCs w:val="22"/>
               </w:rPr>
               <w:br/>
-              <w:t xml:space="preserve">4. Go to </w:t>
-            </w:r>
-            <w:proofErr w:type="spellStart"/>
-            <w:r>
-              <w:rPr>
-                <w:rFonts w:ascii="Century Gothic" w:eastAsia="Times New Roman" w:hAnsi="Century Gothic" w:cs="Times New Roman"/>
-                <w:color w:val="000000"/>
-                <w:sz w:val="22"/>
-                <w:szCs w:val="22"/>
-              </w:rPr>
-              <w:t>view</w:t>
+              <w:t>4. Go to view</w:t>
             </w:r>
             <w:r>
               <w:rPr>
@@ -23481,7 +23965,6 @@
               </w:rPr>
               <w:t>Accounts.jsp</w:t>
             </w:r>
-            <w:proofErr w:type="spellEnd"/>
             <w:r>
               <w:rPr>
                 <w:rFonts w:ascii="Century Gothic" w:eastAsia="Times New Roman" w:hAnsi="Century Gothic" w:cs="Times New Roman"/>
@@ -23536,27 +24019,7 @@
                 <w:sz w:val="22"/>
                 <w:szCs w:val="22"/>
               </w:rPr>
-              <w:t xml:space="preserve">Account created should be displayed on </w:t>
-            </w:r>
-            <w:proofErr w:type="spellStart"/>
-            <w:r>
-              <w:rPr>
-                <w:rFonts w:ascii="Century Gothic" w:eastAsia="Times New Roman" w:hAnsi="Century Gothic" w:cs="Times New Roman"/>
-                <w:color w:val="000000"/>
-                <w:sz w:val="22"/>
-                <w:szCs w:val="22"/>
-              </w:rPr>
-              <w:t>viewLecturerAccounts.jsp</w:t>
-            </w:r>
-            <w:proofErr w:type="spellEnd"/>
-            <w:r>
-              <w:rPr>
-                <w:rFonts w:ascii="Century Gothic" w:eastAsia="Times New Roman" w:hAnsi="Century Gothic" w:cs="Times New Roman"/>
-                <w:color w:val="000000"/>
-                <w:sz w:val="22"/>
-                <w:szCs w:val="22"/>
-              </w:rPr>
-              <w:t xml:space="preserve"> with the right password</w:t>
+              <w:t>Account created should be displayed on viewLecturerAccounts.jsp with the right password</w:t>
             </w:r>
           </w:p>
         </w:tc>
@@ -23600,7 +24063,6 @@
           <w:tcPr>
             <w:tcW w:w="1170" w:type="dxa"/>
             <w:vAlign w:val="center"/>
-            <w:hideMark/>
           </w:tcPr>
           <w:p>
             <w:pPr>
@@ -23622,11 +24084,11 @@
       <w:pPr>
         <w:pStyle w:val="Heading2"/>
       </w:pPr>
-      <w:bookmarkStart w:id="28" w:name="_Toc399677409"/>
+      <w:bookmarkStart w:id="27" w:name="_Toc399677409"/>
       <w:r>
         <w:t>View Admin Account</w:t>
       </w:r>
-      <w:bookmarkEnd w:id="28"/>
+      <w:bookmarkEnd w:id="27"/>
     </w:p>
     <w:tbl>
       <w:tblPr>
@@ -23913,6 +24375,7 @@
                 <w:sz w:val="22"/>
                 <w:szCs w:val="22"/>
               </w:rPr>
+              <w:lastRenderedPageBreak/>
               <w:t>1</w:t>
             </w:r>
           </w:p>
@@ -24001,7 +24464,6 @@
                 <w:szCs w:val="22"/>
               </w:rPr>
             </w:pPr>
-            <w:proofErr w:type="spellStart"/>
             <w:r>
               <w:rPr>
                 <w:rFonts w:ascii="Century Gothic" w:eastAsia="Times New Roman" w:hAnsi="Century Gothic" w:cs="Times New Roman"/>
@@ -24020,7 +24482,6 @@
               </w:rPr>
               <w:t>Accounts.jsp</w:t>
             </w:r>
-            <w:proofErr w:type="spellEnd"/>
           </w:p>
         </w:tc>
         <w:tc>
@@ -24124,17 +24585,7 @@
                 <w:szCs w:val="22"/>
               </w:rPr>
               <w:br/>
-              <w:t xml:space="preserve">4. Go to </w:t>
-            </w:r>
-            <w:proofErr w:type="spellStart"/>
-            <w:r>
-              <w:rPr>
-                <w:rFonts w:ascii="Century Gothic" w:eastAsia="Times New Roman" w:hAnsi="Century Gothic" w:cs="Times New Roman"/>
-                <w:color w:val="000000"/>
-                <w:sz w:val="22"/>
-                <w:szCs w:val="22"/>
-              </w:rPr>
-              <w:t>viewAdmin</w:t>
+              <w:t>4. Go to viewAdmin</w:t>
             </w:r>
             <w:r>
               <w:rPr>
@@ -24145,7 +24596,6 @@
               </w:rPr>
               <w:t>Accounts.jsp</w:t>
             </w:r>
-            <w:proofErr w:type="spellEnd"/>
             <w:r>
               <w:rPr>
                 <w:rFonts w:ascii="Century Gothic" w:eastAsia="Times New Roman" w:hAnsi="Century Gothic" w:cs="Times New Roman"/>
@@ -24200,39 +24650,8 @@
                 <w:sz w:val="22"/>
                 <w:szCs w:val="22"/>
               </w:rPr>
-              <w:t xml:space="preserve">Account created should be displayed on </w:t>
-            </w:r>
-            <w:proofErr w:type="spellStart"/>
-            <w:r>
-              <w:rPr>
-                <w:rFonts w:ascii="Century Gothic" w:eastAsia="Times New Roman" w:hAnsi="Century Gothic" w:cs="Times New Roman"/>
-                <w:color w:val="000000"/>
-                <w:sz w:val="22"/>
-                <w:szCs w:val="22"/>
-              </w:rPr>
-              <w:t>viewAdminAccount.jsp</w:t>
-            </w:r>
-            <w:proofErr w:type="spellEnd"/>
-            <w:r>
-              <w:rPr>
-                <w:rFonts w:ascii="Century Gothic" w:eastAsia="Times New Roman" w:hAnsi="Century Gothic" w:cs="Times New Roman"/>
-                <w:color w:val="000000"/>
-                <w:sz w:val="22"/>
-                <w:szCs w:val="22"/>
-              </w:rPr>
-              <w:t xml:space="preserve"> with the right </w:t>
-            </w:r>
-            <w:proofErr w:type="spellStart"/>
-            <w:r>
-              <w:rPr>
-                <w:rFonts w:ascii="Century Gothic" w:eastAsia="Times New Roman" w:hAnsi="Century Gothic" w:cs="Times New Roman"/>
-                <w:color w:val="000000"/>
-                <w:sz w:val="22"/>
-                <w:szCs w:val="22"/>
-              </w:rPr>
-              <w:t>userID</w:t>
-            </w:r>
-            <w:proofErr w:type="spellEnd"/>
+              <w:t>Account created should be displayed on viewAdminAccount.jsp with the right userID</w:t>
+            </w:r>
           </w:p>
         </w:tc>
         <w:tc>
@@ -24275,7 +24694,6 @@
           <w:tcPr>
             <w:tcW w:w="1170" w:type="dxa"/>
             <w:vAlign w:val="center"/>
-            <w:hideMark/>
           </w:tcPr>
           <w:p>
             <w:pPr>
@@ -24317,7 +24735,6 @@
                 <w:sz w:val="22"/>
                 <w:szCs w:val="22"/>
               </w:rPr>
-              <w:lastRenderedPageBreak/>
               <w:t>2</w:t>
             </w:r>
           </w:p>
@@ -24406,7 +24823,6 @@
                 <w:szCs w:val="22"/>
               </w:rPr>
             </w:pPr>
-            <w:proofErr w:type="spellStart"/>
             <w:r>
               <w:rPr>
                 <w:rFonts w:ascii="Century Gothic" w:eastAsia="Times New Roman" w:hAnsi="Century Gothic" w:cs="Times New Roman"/>
@@ -24425,7 +24841,6 @@
               </w:rPr>
               <w:t>Accounts.jsp</w:t>
             </w:r>
-            <w:proofErr w:type="spellEnd"/>
           </w:p>
         </w:tc>
         <w:tc>
@@ -24529,17 +24944,7 @@
                 <w:szCs w:val="22"/>
               </w:rPr>
               <w:br/>
-              <w:t xml:space="preserve">4. Go to </w:t>
-            </w:r>
-            <w:proofErr w:type="spellStart"/>
-            <w:r>
-              <w:rPr>
-                <w:rFonts w:ascii="Century Gothic" w:eastAsia="Times New Roman" w:hAnsi="Century Gothic" w:cs="Times New Roman"/>
-                <w:color w:val="000000"/>
-                <w:sz w:val="22"/>
-                <w:szCs w:val="22"/>
-              </w:rPr>
-              <w:t>viewAdmin</w:t>
+              <w:t>4. Go to viewAdmin</w:t>
             </w:r>
             <w:r>
               <w:rPr>
@@ -24550,7 +24955,6 @@
               </w:rPr>
               <w:t>Accounts.jsp</w:t>
             </w:r>
-            <w:proofErr w:type="spellEnd"/>
             <w:r>
               <w:rPr>
                 <w:rFonts w:ascii="Century Gothic" w:eastAsia="Times New Roman" w:hAnsi="Century Gothic" w:cs="Times New Roman"/>
@@ -24605,47 +25009,7 @@
                 <w:sz w:val="22"/>
                 <w:szCs w:val="22"/>
               </w:rPr>
-              <w:t xml:space="preserve">Account created should be displayed on </w:t>
-            </w:r>
-            <w:proofErr w:type="spellStart"/>
-            <w:r>
-              <w:rPr>
-                <w:rFonts w:ascii="Century Gothic" w:eastAsia="Times New Roman" w:hAnsi="Century Gothic" w:cs="Times New Roman"/>
-                <w:color w:val="000000"/>
-                <w:sz w:val="22"/>
-                <w:szCs w:val="22"/>
-              </w:rPr>
-              <w:t>viewAdminAccount.jsp</w:t>
-            </w:r>
-            <w:proofErr w:type="spellEnd"/>
-            <w:r>
-              <w:rPr>
-                <w:rFonts w:ascii="Century Gothic" w:eastAsia="Times New Roman" w:hAnsi="Century Gothic" w:cs="Times New Roman"/>
-                <w:color w:val="000000"/>
-                <w:sz w:val="22"/>
-                <w:szCs w:val="22"/>
-              </w:rPr>
-              <w:t xml:space="preserve"> </w:t>
-            </w:r>
-            <w:proofErr w:type="spellStart"/>
-            <w:r>
-              <w:rPr>
-                <w:rFonts w:ascii="Century Gothic" w:eastAsia="Times New Roman" w:hAnsi="Century Gothic" w:cs="Times New Roman"/>
-                <w:color w:val="000000"/>
-                <w:sz w:val="22"/>
-                <w:szCs w:val="22"/>
-              </w:rPr>
-              <w:t>witth</w:t>
-            </w:r>
-            <w:proofErr w:type="spellEnd"/>
-            <w:r>
-              <w:rPr>
-                <w:rFonts w:ascii="Century Gothic" w:eastAsia="Times New Roman" w:hAnsi="Century Gothic" w:cs="Times New Roman"/>
-                <w:color w:val="000000"/>
-                <w:sz w:val="22"/>
-                <w:szCs w:val="22"/>
-              </w:rPr>
-              <w:t xml:space="preserve"> the right password</w:t>
+              <w:t>Account created should be displayed on viewAdminAccount.jsp witth the right password</w:t>
             </w:r>
           </w:p>
         </w:tc>
@@ -24689,7 +25053,6 @@
           <w:tcPr>
             <w:tcW w:w="1170" w:type="dxa"/>
             <w:vAlign w:val="center"/>
-            <w:hideMark/>
           </w:tcPr>
           <w:p>
             <w:pPr>
@@ -24717,21 +25080,27 @@
       <w:pPr>
         <w:pStyle w:val="Heading1"/>
       </w:pPr>
-      <w:bookmarkStart w:id="29" w:name="_Toc399677410"/>
+      <w:bookmarkStart w:id="28" w:name="_Toc399677410"/>
       <w:r>
         <w:t>Delete User Account</w:t>
       </w:r>
-      <w:bookmarkEnd w:id="29"/>
+      <w:bookmarkEnd w:id="28"/>
     </w:p>
     <w:p>
       <w:pPr>
         <w:pStyle w:val="Heading2"/>
       </w:pPr>
-      <w:bookmarkStart w:id="30" w:name="_Toc399677411"/>
+      <w:bookmarkStart w:id="29" w:name="_Toc399677411"/>
       <w:r>
-        <w:t>Delete Student Account</w:t>
+        <w:t xml:space="preserve">Delete </w:t>
       </w:r>
-      <w:bookmarkEnd w:id="30"/>
+      <w:r>
+        <w:t xml:space="preserve">Practical Group </w:t>
+      </w:r>
+      <w:r>
+        <w:t>Account</w:t>
+      </w:r>
+      <w:bookmarkEnd w:id="29"/>
     </w:p>
     <w:tbl>
       <w:tblPr>
@@ -25017,6 +25386,7 @@
                 <w:sz w:val="22"/>
                 <w:szCs w:val="22"/>
               </w:rPr>
+              <w:lastRenderedPageBreak/>
               <w:t>1</w:t>
             </w:r>
           </w:p>
@@ -25043,7 +25413,31 @@
                 <w:sz w:val="22"/>
                 <w:szCs w:val="22"/>
               </w:rPr>
-              <w:t>Delete Student Account</w:t>
+              <w:t xml:space="preserve">Delete </w:t>
+            </w:r>
+            <w:r>
+              <w:rPr>
+                <w:rFonts w:ascii="Century Gothic" w:eastAsia="Times New Roman" w:hAnsi="Century Gothic" w:cs="Times New Roman"/>
+                <w:sz w:val="22"/>
+                <w:szCs w:val="22"/>
+              </w:rPr>
+              <w:t>Practical Group</w:t>
+            </w:r>
+            <w:r>
+              <w:rPr>
+                <w:rFonts w:ascii="Century Gothic" w:eastAsia="Times New Roman" w:hAnsi="Century Gothic" w:cs="Times New Roman"/>
+                <w:sz w:val="22"/>
+                <w:szCs w:val="22"/>
+              </w:rPr>
+              <w:t xml:space="preserve"> </w:t>
+            </w:r>
+            <w:r>
+              <w:rPr>
+                <w:rFonts w:ascii="Century Gothic" w:eastAsia="Times New Roman" w:hAnsi="Century Gothic" w:cs="Times New Roman"/>
+                <w:sz w:val="22"/>
+                <w:szCs w:val="22"/>
+              </w:rPr>
+              <w:t>Account</w:t>
             </w:r>
           </w:p>
         </w:tc>
@@ -25301,7 +25695,32 @@
                 <w:sz w:val="22"/>
                 <w:szCs w:val="22"/>
               </w:rPr>
-              <w:t>Delete Student Account</w:t>
+              <w:t xml:space="preserve">Delete </w:t>
+            </w:r>
+            <w:r>
+              <w:rPr>
+                <w:rFonts w:ascii="Century Gothic" w:eastAsia="Times New Roman" w:hAnsi="Century Gothic" w:cs="Times New Roman"/>
+                <w:sz w:val="22"/>
+                <w:szCs w:val="22"/>
+              </w:rPr>
+              <w:t>Practical Group</w:t>
+            </w:r>
+            <w:r>
+              <w:rPr>
+                <w:rFonts w:ascii="Century Gothic" w:eastAsia="Times New Roman" w:hAnsi="Century Gothic" w:cs="Times New Roman"/>
+                <w:sz w:val="22"/>
+                <w:szCs w:val="22"/>
+              </w:rPr>
+              <w:t xml:space="preserve"> </w:t>
+            </w:r>
+            <w:r>
+              <w:rPr>
+                <w:rFonts w:ascii="Century Gothic" w:eastAsia="Times New Roman" w:hAnsi="Century Gothic" w:cs="Times New Roman"/>
+                <w:color w:val="000000"/>
+                <w:sz w:val="22"/>
+                <w:szCs w:val="22"/>
+              </w:rPr>
+              <w:t>Account</w:t>
             </w:r>
           </w:p>
         </w:tc>
@@ -25385,19 +25804,8 @@
                 <w:sz w:val="22"/>
                 <w:szCs w:val="22"/>
               </w:rPr>
-              <w:t xml:space="preserve">1. Go to Nurse table in </w:t>
-            </w:r>
-            <w:proofErr w:type="spellStart"/>
-            <w:r>
-              <w:rPr>
-                <w:rFonts w:ascii="Century Gothic" w:eastAsia="Times New Roman" w:hAnsi="Century Gothic" w:cs="Times New Roman"/>
-                <w:color w:val="000000"/>
-                <w:sz w:val="22"/>
-                <w:szCs w:val="22"/>
-              </w:rPr>
-              <w:t>PHPmyadmin</w:t>
-            </w:r>
-            <w:proofErr w:type="spellEnd"/>
+              <w:t>1. Go to Nurse table in PHPmyadmin</w:t>
+            </w:r>
             <w:r>
               <w:rPr>
                 <w:rFonts w:ascii="Century Gothic" w:eastAsia="Times New Roman" w:hAnsi="Century Gothic" w:cs="Times New Roman"/>
@@ -25503,11 +25911,11 @@
       <w:pPr>
         <w:pStyle w:val="Heading2"/>
       </w:pPr>
-      <w:bookmarkStart w:id="31" w:name="_Toc399677412"/>
+      <w:bookmarkStart w:id="30" w:name="_Toc399677412"/>
       <w:r>
         <w:t>Delete Lecturer Account</w:t>
       </w:r>
-      <w:bookmarkEnd w:id="31"/>
+      <w:bookmarkEnd w:id="30"/>
     </w:p>
     <w:tbl>
       <w:tblPr>
@@ -26166,19 +26574,8 @@
                 <w:sz w:val="22"/>
                 <w:szCs w:val="22"/>
               </w:rPr>
-              <w:t xml:space="preserve">1. Go to Nurse table in </w:t>
-            </w:r>
-            <w:proofErr w:type="spellStart"/>
-            <w:r>
-              <w:rPr>
-                <w:rFonts w:ascii="Century Gothic" w:eastAsia="Times New Roman" w:hAnsi="Century Gothic" w:cs="Times New Roman"/>
-                <w:color w:val="000000"/>
-                <w:sz w:val="22"/>
-                <w:szCs w:val="22"/>
-              </w:rPr>
-              <w:t>PHPmyadmin</w:t>
-            </w:r>
-            <w:proofErr w:type="spellEnd"/>
+              <w:t>1. Go to Nurse table in PHPmyadmin</w:t>
+            </w:r>
             <w:r>
               <w:rPr>
                 <w:rFonts w:ascii="Century Gothic" w:eastAsia="Times New Roman" w:hAnsi="Century Gothic" w:cs="Times New Roman"/>
@@ -26281,11 +26678,11 @@
       <w:pPr>
         <w:pStyle w:val="Heading2"/>
       </w:pPr>
-      <w:bookmarkStart w:id="32" w:name="_Toc399677413"/>
+      <w:bookmarkStart w:id="31" w:name="_Toc399677413"/>
       <w:r>
         <w:t>Delete Admin Account</w:t>
       </w:r>
-      <w:bookmarkEnd w:id="32"/>
+      <w:bookmarkEnd w:id="31"/>
     </w:p>
     <w:tbl>
       <w:tblPr>
@@ -26769,6 +27166,8 @@
                 <w:szCs w:val="22"/>
               </w:rPr>
             </w:pPr>
+            <w:bookmarkStart w:id="32" w:name="_GoBack"/>
+            <w:bookmarkEnd w:id="32"/>
           </w:p>
         </w:tc>
         <w:tc>
@@ -26833,7 +27232,6 @@
                 <w:sz w:val="22"/>
                 <w:szCs w:val="22"/>
               </w:rPr>
-              <w:lastRenderedPageBreak/>
               <w:t>2</w:t>
             </w:r>
           </w:p>
@@ -26946,19 +27344,8 @@
                 <w:sz w:val="22"/>
                 <w:szCs w:val="22"/>
               </w:rPr>
-              <w:t xml:space="preserve">1. Go to Nurse table in </w:t>
-            </w:r>
-            <w:proofErr w:type="spellStart"/>
-            <w:r>
-              <w:rPr>
-                <w:rFonts w:ascii="Century Gothic" w:eastAsia="Times New Roman" w:hAnsi="Century Gothic" w:cs="Times New Roman"/>
-                <w:color w:val="000000"/>
-                <w:sz w:val="22"/>
-                <w:szCs w:val="22"/>
-              </w:rPr>
-              <w:t>PHPmyadmin</w:t>
-            </w:r>
-            <w:proofErr w:type="spellEnd"/>
+              <w:t>1. Go to Nurse table in PHPmyadmin</w:t>
+            </w:r>
             <w:r>
               <w:rPr>
                 <w:rFonts w:ascii="Century Gothic" w:eastAsia="Times New Roman" w:hAnsi="Century Gothic" w:cs="Times New Roman"/>
@@ -27563,6 +27950,95 @@
       </w:pPr>
     </w:lvl>
   </w:abstractNum>
+  <w:abstractNum w:abstractNumId="5">
+    <w:nsid w:val="671E366B"/>
+    <w:multiLevelType w:val="hybridMultilevel"/>
+    <w:tmpl w:val="75D83A60"/>
+    <w:lvl w:ilvl="0" w:tplc="0409000F">
+      <w:start w:val="1"/>
+      <w:numFmt w:val="decimal"/>
+      <w:lvlText w:val="%1."/>
+      <w:lvlJc w:val="left"/>
+      <w:pPr>
+        <w:ind w:left="720" w:hanging="360"/>
+      </w:pPr>
+      <w:rPr>
+        <w:rFonts w:hint="default"/>
+      </w:rPr>
+    </w:lvl>
+    <w:lvl w:ilvl="1" w:tplc="04090019" w:tentative="1">
+      <w:start w:val="1"/>
+      <w:numFmt w:val="lowerLetter"/>
+      <w:lvlText w:val="%2."/>
+      <w:lvlJc w:val="left"/>
+      <w:pPr>
+        <w:ind w:left="1440" w:hanging="360"/>
+      </w:pPr>
+    </w:lvl>
+    <w:lvl w:ilvl="2" w:tplc="0409001B" w:tentative="1">
+      <w:start w:val="1"/>
+      <w:numFmt w:val="lowerRoman"/>
+      <w:lvlText w:val="%3."/>
+      <w:lvlJc w:val="right"/>
+      <w:pPr>
+        <w:ind w:left="2160" w:hanging="180"/>
+      </w:pPr>
+    </w:lvl>
+    <w:lvl w:ilvl="3" w:tplc="0409000F" w:tentative="1">
+      <w:start w:val="1"/>
+      <w:numFmt w:val="decimal"/>
+      <w:lvlText w:val="%4."/>
+      <w:lvlJc w:val="left"/>
+      <w:pPr>
+        <w:ind w:left="2880" w:hanging="360"/>
+      </w:pPr>
+    </w:lvl>
+    <w:lvl w:ilvl="4" w:tplc="04090019" w:tentative="1">
+      <w:start w:val="1"/>
+      <w:numFmt w:val="lowerLetter"/>
+      <w:lvlText w:val="%5."/>
+      <w:lvlJc w:val="left"/>
+      <w:pPr>
+        <w:ind w:left="3600" w:hanging="360"/>
+      </w:pPr>
+    </w:lvl>
+    <w:lvl w:ilvl="5" w:tplc="0409001B" w:tentative="1">
+      <w:start w:val="1"/>
+      <w:numFmt w:val="lowerRoman"/>
+      <w:lvlText w:val="%6."/>
+      <w:lvlJc w:val="right"/>
+      <w:pPr>
+        <w:ind w:left="4320" w:hanging="180"/>
+      </w:pPr>
+    </w:lvl>
+    <w:lvl w:ilvl="6" w:tplc="0409000F" w:tentative="1">
+      <w:start w:val="1"/>
+      <w:numFmt w:val="decimal"/>
+      <w:lvlText w:val="%7."/>
+      <w:lvlJc w:val="left"/>
+      <w:pPr>
+        <w:ind w:left="5040" w:hanging="360"/>
+      </w:pPr>
+    </w:lvl>
+    <w:lvl w:ilvl="7" w:tplc="04090019" w:tentative="1">
+      <w:start w:val="1"/>
+      <w:numFmt w:val="lowerLetter"/>
+      <w:lvlText w:val="%8."/>
+      <w:lvlJc w:val="left"/>
+      <w:pPr>
+        <w:ind w:left="5760" w:hanging="360"/>
+      </w:pPr>
+    </w:lvl>
+    <w:lvl w:ilvl="8" w:tplc="0409001B" w:tentative="1">
+      <w:start w:val="1"/>
+      <w:numFmt w:val="lowerRoman"/>
+      <w:lvlText w:val="%9."/>
+      <w:lvlJc w:val="right"/>
+      <w:pPr>
+        <w:ind w:left="6480" w:hanging="180"/>
+      </w:pPr>
+    </w:lvl>
+  </w:abstractNum>
   <w:num w:numId="1">
     <w:abstractNumId w:val="2"/>
   </w:num>
@@ -27604,6 +28080,9 @@
   </w:num>
   <w:num w:numId="14">
     <w:abstractNumId w:val="3"/>
+  </w:num>
+  <w:num w:numId="15">
+    <w:abstractNumId w:val="5"/>
   </w:num>
 </w:numbering>
 </file>

</xml_diff>

<commit_message>
Uploaded iteration test cases for iteration 3
tested application for iteration 1,2 and 3
</commit_message>
<xml_diff>
--- a/Documents/Test Documents/Test Cases/General/Iteration 1 - Test Cases.docx
+++ b/Documents/Test Documents/Test Cases/General/Iteration 1 - Test Cases.docx
@@ -2379,7 +2379,25 @@
                 <w:szCs w:val="22"/>
               </w:rPr>
               <w:br/>
-              <w:t>3. Choose the NPSTUDENT domain</w:t>
+              <w:t xml:space="preserve">3. Choose the </w:t>
+            </w:r>
+            <w:r>
+              <w:rPr>
+                <w:rFonts w:ascii="Century Gothic" w:eastAsia="Times New Roman" w:hAnsi="Century Gothic" w:cs="Times New Roman"/>
+                <w:color w:val="000000"/>
+                <w:sz w:val="22"/>
+                <w:szCs w:val="22"/>
+              </w:rPr>
+              <w:t xml:space="preserve">PRACTICAL GROUP </w:t>
+            </w:r>
+            <w:r>
+              <w:rPr>
+                <w:rFonts w:ascii="Century Gothic" w:eastAsia="Times New Roman" w:hAnsi="Century Gothic" w:cs="Times New Roman"/>
+                <w:color w:val="000000"/>
+                <w:sz w:val="22"/>
+                <w:szCs w:val="22"/>
+              </w:rPr>
+              <w:t>domain</w:t>
             </w:r>
             <w:r>
               <w:rPr>
@@ -3293,7 +3311,25 @@
                 <w:szCs w:val="22"/>
               </w:rPr>
               <w:br/>
-              <w:t>3. Choose the NPSTUDENT domain</w:t>
+              <w:t xml:space="preserve">3. Choose the </w:t>
+            </w:r>
+            <w:r>
+              <w:rPr>
+                <w:rFonts w:ascii="Century Gothic" w:eastAsia="Times New Roman" w:hAnsi="Century Gothic" w:cs="Times New Roman"/>
+                <w:color w:val="000000"/>
+                <w:sz w:val="22"/>
+                <w:szCs w:val="22"/>
+              </w:rPr>
+              <w:t>PRACTICAL GROUP</w:t>
+            </w:r>
+            <w:r>
+              <w:rPr>
+                <w:rFonts w:ascii="Century Gothic" w:eastAsia="Times New Roman" w:hAnsi="Century Gothic" w:cs="Times New Roman"/>
+                <w:color w:val="000000"/>
+                <w:sz w:val="22"/>
+                <w:szCs w:val="22"/>
+              </w:rPr>
+              <w:t xml:space="preserve"> domain</w:t>
             </w:r>
             <w:r>
               <w:rPr>
@@ -3595,7 +3631,25 @@
                 <w:szCs w:val="22"/>
               </w:rPr>
               <w:br/>
-              <w:t>3. Choose the NPSTUDENT domain</w:t>
+              <w:t xml:space="preserve">3. Choose the </w:t>
+            </w:r>
+            <w:r>
+              <w:rPr>
+                <w:rFonts w:ascii="Century Gothic" w:eastAsia="Times New Roman" w:hAnsi="Century Gothic" w:cs="Times New Roman"/>
+                <w:color w:val="000000"/>
+                <w:sz w:val="22"/>
+                <w:szCs w:val="22"/>
+              </w:rPr>
+              <w:t>PRACTICAL GROUP</w:t>
+            </w:r>
+            <w:r>
+              <w:rPr>
+                <w:rFonts w:ascii="Century Gothic" w:eastAsia="Times New Roman" w:hAnsi="Century Gothic" w:cs="Times New Roman"/>
+                <w:color w:val="000000"/>
+                <w:sz w:val="22"/>
+                <w:szCs w:val="22"/>
+              </w:rPr>
+              <w:t xml:space="preserve"> domain</w:t>
             </w:r>
             <w:r>
               <w:rPr>
@@ -3923,7 +3977,25 @@
                 <w:szCs w:val="22"/>
               </w:rPr>
               <w:br/>
-              <w:t>3. Choose the NPSTUDENT domain</w:t>
+              <w:t xml:space="preserve">3. Choose the </w:t>
+            </w:r>
+            <w:r>
+              <w:rPr>
+                <w:rFonts w:ascii="Century Gothic" w:eastAsia="Times New Roman" w:hAnsi="Century Gothic" w:cs="Times New Roman"/>
+                <w:color w:val="000000"/>
+                <w:sz w:val="22"/>
+                <w:szCs w:val="22"/>
+              </w:rPr>
+              <w:t>PRACTICAL GROUP</w:t>
+            </w:r>
+            <w:r>
+              <w:rPr>
+                <w:rFonts w:ascii="Century Gothic" w:eastAsia="Times New Roman" w:hAnsi="Century Gothic" w:cs="Times New Roman"/>
+                <w:color w:val="000000"/>
+                <w:sz w:val="22"/>
+                <w:szCs w:val="22"/>
+              </w:rPr>
+              <w:t xml:space="preserve"> domain</w:t>
             </w:r>
             <w:r>
               <w:rPr>
@@ -4207,7 +4279,25 @@
                 <w:szCs w:val="22"/>
               </w:rPr>
               <w:br/>
-              <w:t>3. Choose the NPSTUDENT domain</w:t>
+              <w:t xml:space="preserve">3. Choose the </w:t>
+            </w:r>
+            <w:r>
+              <w:rPr>
+                <w:rFonts w:ascii="Century Gothic" w:eastAsia="Times New Roman" w:hAnsi="Century Gothic" w:cs="Times New Roman"/>
+                <w:color w:val="000000"/>
+                <w:sz w:val="22"/>
+                <w:szCs w:val="22"/>
+              </w:rPr>
+              <w:t>PRACTICAL GROUP</w:t>
+            </w:r>
+            <w:r>
+              <w:rPr>
+                <w:rFonts w:ascii="Century Gothic" w:eastAsia="Times New Roman" w:hAnsi="Century Gothic" w:cs="Times New Roman"/>
+                <w:color w:val="000000"/>
+                <w:sz w:val="22"/>
+                <w:szCs w:val="22"/>
+              </w:rPr>
+              <w:t xml:space="preserve"> domain</w:t>
             </w:r>
             <w:r>
               <w:rPr>
@@ -4255,7 +4345,25 @@
                 <w:szCs w:val="22"/>
               </w:rPr>
               <w:lastRenderedPageBreak/>
-              <w:t xml:space="preserve">Login unsuccessful. Login page should display error message </w:t>
+              <w:t xml:space="preserve">Login unsuccessful. Login page should display </w:t>
+            </w:r>
+            <w:r>
+              <w:rPr>
+                <w:rFonts w:ascii="Century Gothic" w:eastAsia="Times New Roman" w:hAnsi="Century Gothic" w:cs="Times New Roman"/>
+                <w:color w:val="000000"/>
+                <w:sz w:val="22"/>
+                <w:szCs w:val="22"/>
+              </w:rPr>
+              <w:t xml:space="preserve">prompt </w:t>
+            </w:r>
+            <w:r>
+              <w:rPr>
+                <w:rFonts w:ascii="Century Gothic" w:eastAsia="Times New Roman" w:hAnsi="Century Gothic" w:cs="Times New Roman"/>
+                <w:color w:val="000000"/>
+                <w:sz w:val="22"/>
+                <w:szCs w:val="22"/>
+              </w:rPr>
+              <w:t xml:space="preserve">error message </w:t>
             </w:r>
           </w:p>
         </w:tc>
@@ -4501,7 +4609,25 @@
                 <w:szCs w:val="22"/>
               </w:rPr>
               <w:br/>
-              <w:t>3. Choose the NPSTUDENT domain</w:t>
+              <w:t xml:space="preserve">3. Choose the </w:t>
+            </w:r>
+            <w:r>
+              <w:rPr>
+                <w:rFonts w:ascii="Century Gothic" w:eastAsia="Times New Roman" w:hAnsi="Century Gothic" w:cs="Times New Roman"/>
+                <w:color w:val="000000"/>
+                <w:sz w:val="22"/>
+                <w:szCs w:val="22"/>
+              </w:rPr>
+              <w:t>PRACTICAL GROUP</w:t>
+            </w:r>
+            <w:r>
+              <w:rPr>
+                <w:rFonts w:ascii="Century Gothic" w:eastAsia="Times New Roman" w:hAnsi="Century Gothic" w:cs="Times New Roman"/>
+                <w:color w:val="000000"/>
+                <w:sz w:val="22"/>
+                <w:szCs w:val="22"/>
+              </w:rPr>
+              <w:t xml:space="preserve"> domain</w:t>
             </w:r>
             <w:r>
               <w:rPr>
@@ -4539,7 +4665,25 @@
                 <w:sz w:val="22"/>
                 <w:szCs w:val="22"/>
               </w:rPr>
-              <w:t xml:space="preserve">Login unsuccessful. Login page should display error message </w:t>
+              <w:t xml:space="preserve">Login unsuccessful. Login page should display </w:t>
+            </w:r>
+            <w:r>
+              <w:rPr>
+                <w:rFonts w:ascii="Century Gothic" w:eastAsia="Times New Roman" w:hAnsi="Century Gothic" w:cs="Times New Roman"/>
+                <w:color w:val="000000"/>
+                <w:sz w:val="22"/>
+                <w:szCs w:val="22"/>
+              </w:rPr>
+              <w:t xml:space="preserve">prompt </w:t>
+            </w:r>
+            <w:r>
+              <w:rPr>
+                <w:rFonts w:ascii="Century Gothic" w:eastAsia="Times New Roman" w:hAnsi="Century Gothic" w:cs="Times New Roman"/>
+                <w:color w:val="000000"/>
+                <w:sz w:val="22"/>
+                <w:szCs w:val="22"/>
+              </w:rPr>
+              <w:t xml:space="preserve">error message </w:t>
             </w:r>
           </w:p>
         </w:tc>
@@ -4794,7 +4938,25 @@
                 <w:szCs w:val="22"/>
               </w:rPr>
               <w:br/>
-              <w:t>3. Choose the NPSTUDENT domain</w:t>
+              <w:t xml:space="preserve">3. Choose the </w:t>
+            </w:r>
+            <w:r>
+              <w:rPr>
+                <w:rFonts w:ascii="Century Gothic" w:eastAsia="Times New Roman" w:hAnsi="Century Gothic" w:cs="Times New Roman"/>
+                <w:color w:val="000000"/>
+                <w:sz w:val="22"/>
+                <w:szCs w:val="22"/>
+              </w:rPr>
+              <w:t>PRACTICAL GROUP</w:t>
+            </w:r>
+            <w:r>
+              <w:rPr>
+                <w:rFonts w:ascii="Century Gothic" w:eastAsia="Times New Roman" w:hAnsi="Century Gothic" w:cs="Times New Roman"/>
+                <w:color w:val="000000"/>
+                <w:sz w:val="22"/>
+                <w:szCs w:val="22"/>
+              </w:rPr>
+              <w:t xml:space="preserve"> domain</w:t>
             </w:r>
             <w:r>
               <w:rPr>
@@ -4832,7 +4994,25 @@
                 <w:sz w:val="22"/>
                 <w:szCs w:val="22"/>
               </w:rPr>
-              <w:t xml:space="preserve">Login unsuccessful. Login page should display error message </w:t>
+              <w:t xml:space="preserve">Login unsuccessful. Login page should display </w:t>
+            </w:r>
+            <w:r>
+              <w:rPr>
+                <w:rFonts w:ascii="Century Gothic" w:eastAsia="Times New Roman" w:hAnsi="Century Gothic" w:cs="Times New Roman"/>
+                <w:color w:val="000000"/>
+                <w:sz w:val="22"/>
+                <w:szCs w:val="22"/>
+              </w:rPr>
+              <w:t xml:space="preserve">prompt </w:t>
+            </w:r>
+            <w:r>
+              <w:rPr>
+                <w:rFonts w:ascii="Century Gothic" w:eastAsia="Times New Roman" w:hAnsi="Century Gothic" w:cs="Times New Roman"/>
+                <w:color w:val="000000"/>
+                <w:sz w:val="22"/>
+                <w:szCs w:val="22"/>
+              </w:rPr>
+              <w:t xml:space="preserve">error message </w:t>
             </w:r>
           </w:p>
         </w:tc>
@@ -4861,11 +5041,9 @@
           </w:tcPr>
           <w:p>
             <w:pPr>
-              <w:jc w:val="center"/>
-              <w:cnfStyle w:val="000000100000" w:firstRow="0" w:lastRow="0" w:firstColumn="0" w:lastColumn="0" w:oddVBand="0" w:evenVBand="0" w:oddHBand="1" w:evenHBand="0" w:firstRowFirstColumn="0" w:firstRowLastColumn="0" w:lastRowFirstColumn="0" w:lastRowLastColumn="0"/>
-              <w:rPr>
-                <w:rFonts w:ascii="Century Gothic" w:eastAsia="Times New Roman" w:hAnsi="Century Gothic" w:cs="Times New Roman"/>
-                <w:color w:val="000000"/>
+              <w:cnfStyle w:val="000000100000" w:firstRow="0" w:lastRow="0" w:firstColumn="0" w:lastColumn="0" w:oddVBand="0" w:evenVBand="0" w:oddHBand="1" w:evenHBand="0" w:firstRowFirstColumn="0" w:firstRowLastColumn="0" w:lastRowFirstColumn="0" w:lastRowLastColumn="0"/>
+              <w:rPr>
+                <w:rFonts w:ascii="Century Gothic" w:eastAsia="Times New Roman" w:hAnsi="Century Gothic" w:cs="Times New Roman"/>
                 <w:sz w:val="22"/>
                 <w:szCs w:val="22"/>
               </w:rPr>
@@ -5894,7 +6072,25 @@
                 <w:szCs w:val="22"/>
               </w:rPr>
               <w:br/>
-              <w:t>3. Choose the NPSTUDENT domain</w:t>
+              <w:t xml:space="preserve">3. Choose the </w:t>
+            </w:r>
+            <w:r>
+              <w:rPr>
+                <w:rFonts w:ascii="Century Gothic" w:eastAsia="Times New Roman" w:hAnsi="Century Gothic" w:cs="Times New Roman"/>
+                <w:color w:val="000000"/>
+                <w:sz w:val="22"/>
+                <w:szCs w:val="22"/>
+              </w:rPr>
+              <w:t>PRACTICAL GROUP</w:t>
+            </w:r>
+            <w:r>
+              <w:rPr>
+                <w:rFonts w:ascii="Century Gothic" w:eastAsia="Times New Roman" w:hAnsi="Century Gothic" w:cs="Times New Roman"/>
+                <w:color w:val="000000"/>
+                <w:sz w:val="22"/>
+                <w:szCs w:val="22"/>
+              </w:rPr>
+              <w:t xml:space="preserve"> domain</w:t>
             </w:r>
             <w:r>
               <w:rPr>
@@ -6871,7 +7067,25 @@
                 <w:sz w:val="22"/>
                 <w:szCs w:val="22"/>
               </w:rPr>
-              <w:t>Validate that students with incorrect ID and incorrect password cannot login</w:t>
+              <w:t xml:space="preserve">Validate that </w:t>
+            </w:r>
+            <w:r>
+              <w:rPr>
+                <w:rFonts w:ascii="Century Gothic" w:eastAsia="Times New Roman" w:hAnsi="Century Gothic" w:cs="Times New Roman"/>
+                <w:color w:val="000000"/>
+                <w:sz w:val="22"/>
+                <w:szCs w:val="22"/>
+              </w:rPr>
+              <w:t>lecturer</w:t>
+            </w:r>
+            <w:r>
+              <w:rPr>
+                <w:rFonts w:ascii="Century Gothic" w:eastAsia="Times New Roman" w:hAnsi="Century Gothic" w:cs="Times New Roman"/>
+                <w:color w:val="000000"/>
+                <w:sz w:val="22"/>
+                <w:szCs w:val="22"/>
+              </w:rPr>
+              <w:t xml:space="preserve"> with incorrect ID and incorrect password cannot login</w:t>
             </w:r>
           </w:p>
         </w:tc>
@@ -7261,7 +7475,25 @@
                 <w:sz w:val="22"/>
                 <w:szCs w:val="22"/>
               </w:rPr>
-              <w:t xml:space="preserve">Login unsuccessful. Login page should display error message </w:t>
+              <w:t xml:space="preserve">Login unsuccessful. Login page should display </w:t>
+            </w:r>
+            <w:r>
+              <w:rPr>
+                <w:rFonts w:ascii="Century Gothic" w:eastAsia="Times New Roman" w:hAnsi="Century Gothic" w:cs="Times New Roman"/>
+                <w:color w:val="000000"/>
+                <w:sz w:val="22"/>
+                <w:szCs w:val="22"/>
+              </w:rPr>
+              <w:t xml:space="preserve">prompt </w:t>
+            </w:r>
+            <w:r>
+              <w:rPr>
+                <w:rFonts w:ascii="Century Gothic" w:eastAsia="Times New Roman" w:hAnsi="Century Gothic" w:cs="Times New Roman"/>
+                <w:color w:val="000000"/>
+                <w:sz w:val="22"/>
+                <w:szCs w:val="22"/>
+              </w:rPr>
+              <w:t xml:space="preserve">error message </w:t>
             </w:r>
           </w:p>
         </w:tc>
@@ -7526,7 +7758,25 @@
                 <w:sz w:val="22"/>
                 <w:szCs w:val="22"/>
               </w:rPr>
-              <w:t xml:space="preserve">Login unsuccessful. Login page should display error message </w:t>
+              <w:t xml:space="preserve">Login unsuccessful. Login page </w:t>
+            </w:r>
+            <w:r>
+              <w:rPr>
+                <w:rFonts w:ascii="Century Gothic" w:eastAsia="Times New Roman" w:hAnsi="Century Gothic" w:cs="Times New Roman"/>
+                <w:color w:val="000000"/>
+                <w:sz w:val="22"/>
+                <w:szCs w:val="22"/>
+              </w:rPr>
+              <w:t>display prompt message</w:t>
+            </w:r>
+            <w:r>
+              <w:rPr>
+                <w:rFonts w:ascii="Century Gothic" w:eastAsia="Times New Roman" w:hAnsi="Century Gothic" w:cs="Times New Roman"/>
+                <w:color w:val="000000"/>
+                <w:sz w:val="22"/>
+                <w:szCs w:val="22"/>
+              </w:rPr>
+              <w:t xml:space="preserve"> </w:t>
             </w:r>
           </w:p>
         </w:tc>
@@ -7793,7 +8043,25 @@
                 <w:sz w:val="22"/>
                 <w:szCs w:val="22"/>
               </w:rPr>
-              <w:t xml:space="preserve">Login unsuccessful. Login page should display error message </w:t>
+              <w:t xml:space="preserve">Login unsuccessful. </w:t>
+            </w:r>
+            <w:r>
+              <w:rPr>
+                <w:rFonts w:ascii="Century Gothic" w:eastAsia="Times New Roman" w:hAnsi="Century Gothic" w:cs="Times New Roman"/>
+                <w:color w:val="000000"/>
+                <w:sz w:val="22"/>
+                <w:szCs w:val="22"/>
+              </w:rPr>
+              <w:t xml:space="preserve">Login page </w:t>
+            </w:r>
+            <w:r>
+              <w:rPr>
+                <w:rFonts w:ascii="Century Gothic" w:eastAsia="Times New Roman" w:hAnsi="Century Gothic" w:cs="Times New Roman"/>
+                <w:color w:val="000000"/>
+                <w:sz w:val="22"/>
+                <w:szCs w:val="22"/>
+              </w:rPr>
+              <w:t>display prompt message</w:t>
             </w:r>
           </w:p>
         </w:tc>
@@ -8484,7 +8752,25 @@
                 <w:sz w:val="22"/>
                 <w:szCs w:val="22"/>
               </w:rPr>
-              <w:t>Validate that students with correct credentials can login</w:t>
+              <w:t xml:space="preserve">Validate that </w:t>
+            </w:r>
+            <w:r>
+              <w:rPr>
+                <w:rFonts w:ascii="Century Gothic" w:eastAsia="Times New Roman" w:hAnsi="Century Gothic" w:cs="Times New Roman"/>
+                <w:color w:val="000000"/>
+                <w:sz w:val="22"/>
+                <w:szCs w:val="22"/>
+              </w:rPr>
+              <w:t>admin</w:t>
+            </w:r>
+            <w:r>
+              <w:rPr>
+                <w:rFonts w:ascii="Century Gothic" w:eastAsia="Times New Roman" w:hAnsi="Century Gothic" w:cs="Times New Roman"/>
+                <w:color w:val="000000"/>
+                <w:sz w:val="22"/>
+                <w:szCs w:val="22"/>
+              </w:rPr>
+              <w:t xml:space="preserve"> with correct credentials can login</w:t>
             </w:r>
           </w:p>
         </w:tc>
@@ -8749,7 +9035,25 @@
                 <w:sz w:val="22"/>
                 <w:szCs w:val="22"/>
               </w:rPr>
-              <w:t>Validate that students with wrong domain cannot login</w:t>
+              <w:t xml:space="preserve">Validate that </w:t>
+            </w:r>
+            <w:r>
+              <w:rPr>
+                <w:rFonts w:ascii="Century Gothic" w:eastAsia="Times New Roman" w:hAnsi="Century Gothic" w:cs="Times New Roman"/>
+                <w:color w:val="000000"/>
+                <w:sz w:val="22"/>
+                <w:szCs w:val="22"/>
+              </w:rPr>
+              <w:t>admin</w:t>
+            </w:r>
+            <w:r>
+              <w:rPr>
+                <w:rFonts w:ascii="Century Gothic" w:eastAsia="Times New Roman" w:hAnsi="Century Gothic" w:cs="Times New Roman"/>
+                <w:color w:val="000000"/>
+                <w:sz w:val="22"/>
+                <w:szCs w:val="22"/>
+              </w:rPr>
+              <w:t xml:space="preserve"> with wrong domain cannot login</w:t>
             </w:r>
           </w:p>
         </w:tc>
@@ -8835,7 +9139,25 @@
                 <w:szCs w:val="22"/>
               </w:rPr>
               <w:br/>
-              <w:t>3. Choose the NPSTUDENT domain</w:t>
+              <w:t xml:space="preserve">3. Choose the </w:t>
+            </w:r>
+            <w:r>
+              <w:rPr>
+                <w:rFonts w:ascii="Century Gothic" w:eastAsia="Times New Roman" w:hAnsi="Century Gothic" w:cs="Times New Roman"/>
+                <w:color w:val="000000"/>
+                <w:sz w:val="22"/>
+                <w:szCs w:val="22"/>
+              </w:rPr>
+              <w:t>PRACTICAL GROUP</w:t>
+            </w:r>
+            <w:r>
+              <w:rPr>
+                <w:rFonts w:ascii="Century Gothic" w:eastAsia="Times New Roman" w:hAnsi="Century Gothic" w:cs="Times New Roman"/>
+                <w:color w:val="000000"/>
+                <w:sz w:val="22"/>
+                <w:szCs w:val="22"/>
+              </w:rPr>
+              <w:t xml:space="preserve"> domain</w:t>
             </w:r>
             <w:r>
               <w:rPr>
@@ -9026,7 +9348,25 @@
                 <w:sz w:val="22"/>
                 <w:szCs w:val="22"/>
               </w:rPr>
-              <w:t>Validate that students with wrong domain cannot login</w:t>
+              <w:t xml:space="preserve">Validate that </w:t>
+            </w:r>
+            <w:r>
+              <w:rPr>
+                <w:rFonts w:ascii="Century Gothic" w:eastAsia="Times New Roman" w:hAnsi="Century Gothic" w:cs="Times New Roman"/>
+                <w:color w:val="000000"/>
+                <w:sz w:val="22"/>
+                <w:szCs w:val="22"/>
+              </w:rPr>
+              <w:t>admin</w:t>
+            </w:r>
+            <w:r>
+              <w:rPr>
+                <w:rFonts w:ascii="Century Gothic" w:eastAsia="Times New Roman" w:hAnsi="Century Gothic" w:cs="Times New Roman"/>
+                <w:color w:val="000000"/>
+                <w:sz w:val="22"/>
+                <w:szCs w:val="22"/>
+              </w:rPr>
+              <w:t xml:space="preserve"> with wrong domain cannot login</w:t>
             </w:r>
           </w:p>
         </w:tc>
@@ -9291,7 +9631,16 @@
                 <w:sz w:val="22"/>
                 <w:szCs w:val="22"/>
               </w:rPr>
-              <w:t>Validate that students with incorrect password cannot login</w:t>
+              <w:t>Validate that admin</w:t>
+            </w:r>
+            <w:r>
+              <w:rPr>
+                <w:rFonts w:ascii="Century Gothic" w:eastAsia="Times New Roman" w:hAnsi="Century Gothic" w:cs="Times New Roman"/>
+                <w:color w:val="000000"/>
+                <w:sz w:val="22"/>
+                <w:szCs w:val="22"/>
+              </w:rPr>
+              <w:t xml:space="preserve"> with incorrect password cannot login</w:t>
             </w:r>
           </w:p>
         </w:tc>
@@ -9557,7 +9906,16 @@
                 <w:sz w:val="22"/>
                 <w:szCs w:val="22"/>
               </w:rPr>
-              <w:t>Validate that students with incorrect userID cannot login</w:t>
+              <w:t>Validate that admin</w:t>
+            </w:r>
+            <w:r>
+              <w:rPr>
+                <w:rFonts w:ascii="Century Gothic" w:eastAsia="Times New Roman" w:hAnsi="Century Gothic" w:cs="Times New Roman"/>
+                <w:color w:val="000000"/>
+                <w:sz w:val="22"/>
+                <w:szCs w:val="22"/>
+              </w:rPr>
+              <w:t xml:space="preserve"> with incorrect userID cannot login</w:t>
             </w:r>
           </w:p>
         </w:tc>
@@ -9822,7 +10180,25 @@
                 <w:sz w:val="22"/>
                 <w:szCs w:val="22"/>
               </w:rPr>
-              <w:t>Validate that students with incorrect ID and incorrect password cannot login</w:t>
+              <w:t xml:space="preserve">Validate that </w:t>
+            </w:r>
+            <w:r>
+              <w:rPr>
+                <w:rFonts w:ascii="Century Gothic" w:eastAsia="Times New Roman" w:hAnsi="Century Gothic" w:cs="Times New Roman"/>
+                <w:color w:val="000000"/>
+                <w:sz w:val="22"/>
+                <w:szCs w:val="22"/>
+              </w:rPr>
+              <w:t>admin</w:t>
+            </w:r>
+            <w:r>
+              <w:rPr>
+                <w:rFonts w:ascii="Century Gothic" w:eastAsia="Times New Roman" w:hAnsi="Century Gothic" w:cs="Times New Roman"/>
+                <w:color w:val="000000"/>
+                <w:sz w:val="22"/>
+                <w:szCs w:val="22"/>
+              </w:rPr>
+              <w:t xml:space="preserve"> with incorrect ID and incorrect password cannot login</w:t>
             </w:r>
           </w:p>
         </w:tc>
@@ -10089,7 +10465,25 @@
                 <w:sz w:val="22"/>
                 <w:szCs w:val="22"/>
               </w:rPr>
-              <w:t>Validate that students with incorrect ID and correct password cannot login</w:t>
+              <w:t xml:space="preserve">Validate that </w:t>
+            </w:r>
+            <w:r>
+              <w:rPr>
+                <w:rFonts w:ascii="Century Gothic" w:eastAsia="Times New Roman" w:hAnsi="Century Gothic" w:cs="Times New Roman"/>
+                <w:color w:val="000000"/>
+                <w:sz w:val="22"/>
+                <w:szCs w:val="22"/>
+              </w:rPr>
+              <w:t>admin</w:t>
+            </w:r>
+            <w:r>
+              <w:rPr>
+                <w:rFonts w:ascii="Century Gothic" w:eastAsia="Times New Roman" w:hAnsi="Century Gothic" w:cs="Times New Roman"/>
+                <w:color w:val="000000"/>
+                <w:sz w:val="22"/>
+                <w:szCs w:val="22"/>
+              </w:rPr>
+              <w:t xml:space="preserve"> with incorrect ID and correct password cannot login</w:t>
             </w:r>
           </w:p>
         </w:tc>
@@ -10213,7 +10607,25 @@
                 <w:sz w:val="22"/>
                 <w:szCs w:val="22"/>
               </w:rPr>
-              <w:t xml:space="preserve">Login unsuccessful. Login page should display error message </w:t>
+              <w:t xml:space="preserve">Login unsuccessful. </w:t>
+            </w:r>
+            <w:r>
+              <w:rPr>
+                <w:rFonts w:ascii="Century Gothic" w:eastAsia="Times New Roman" w:hAnsi="Century Gothic" w:cs="Times New Roman"/>
+                <w:color w:val="000000"/>
+                <w:sz w:val="22"/>
+                <w:szCs w:val="22"/>
+              </w:rPr>
+              <w:t xml:space="preserve">Login page </w:t>
+            </w:r>
+            <w:r>
+              <w:rPr>
+                <w:rFonts w:ascii="Century Gothic" w:eastAsia="Times New Roman" w:hAnsi="Century Gothic" w:cs="Times New Roman"/>
+                <w:color w:val="000000"/>
+                <w:sz w:val="22"/>
+                <w:szCs w:val="22"/>
+              </w:rPr>
+              <w:t>display prompt error message</w:t>
             </w:r>
           </w:p>
         </w:tc>
@@ -10478,7 +10890,25 @@
                 <w:sz w:val="22"/>
                 <w:szCs w:val="22"/>
               </w:rPr>
-              <w:t xml:space="preserve">Login unsuccessful. Login page should display error message </w:t>
+              <w:t xml:space="preserve">Login unsuccessful. </w:t>
+            </w:r>
+            <w:r>
+              <w:rPr>
+                <w:rFonts w:ascii="Century Gothic" w:eastAsia="Times New Roman" w:hAnsi="Century Gothic" w:cs="Times New Roman"/>
+                <w:color w:val="000000"/>
+                <w:sz w:val="22"/>
+                <w:szCs w:val="22"/>
+              </w:rPr>
+              <w:t xml:space="preserve">Login page </w:t>
+            </w:r>
+            <w:r>
+              <w:rPr>
+                <w:rFonts w:ascii="Century Gothic" w:eastAsia="Times New Roman" w:hAnsi="Century Gothic" w:cs="Times New Roman"/>
+                <w:color w:val="000000"/>
+                <w:sz w:val="22"/>
+                <w:szCs w:val="22"/>
+              </w:rPr>
+              <w:t>display prompt error message</w:t>
             </w:r>
           </w:p>
         </w:tc>
@@ -10744,7 +11174,25 @@
                 <w:sz w:val="22"/>
                 <w:szCs w:val="22"/>
               </w:rPr>
-              <w:t xml:space="preserve">Login unsuccessful. Login page should display error message </w:t>
+              <w:t xml:space="preserve">Login unsuccessful. </w:t>
+            </w:r>
+            <w:r>
+              <w:rPr>
+                <w:rFonts w:ascii="Century Gothic" w:eastAsia="Times New Roman" w:hAnsi="Century Gothic" w:cs="Times New Roman"/>
+                <w:color w:val="000000"/>
+                <w:sz w:val="22"/>
+                <w:szCs w:val="22"/>
+              </w:rPr>
+              <w:t xml:space="preserve">Login page </w:t>
+            </w:r>
+            <w:r>
+              <w:rPr>
+                <w:rFonts w:ascii="Century Gothic" w:eastAsia="Times New Roman" w:hAnsi="Century Gothic" w:cs="Times New Roman"/>
+                <w:color w:val="000000"/>
+                <w:sz w:val="22"/>
+                <w:szCs w:val="22"/>
+              </w:rPr>
+              <w:t>display prompt error message</w:t>
             </w:r>
           </w:p>
         </w:tc>
@@ -10885,7 +11333,16 @@
                 <w:sz w:val="22"/>
                 <w:szCs w:val="22"/>
               </w:rPr>
-              <w:t>Validate that Student will not be able to access any other pages when they logged out</w:t>
+              <w:t>Validate that admin</w:t>
+            </w:r>
+            <w:r>
+              <w:rPr>
+                <w:rFonts w:ascii="Century Gothic" w:eastAsia="Times New Roman" w:hAnsi="Century Gothic" w:cs="Times New Roman"/>
+                <w:color w:val="000000"/>
+                <w:sz w:val="22"/>
+                <w:szCs w:val="22"/>
+              </w:rPr>
+              <w:t xml:space="preserve"> will not be able to access any other pages when they logged out</w:t>
             </w:r>
           </w:p>
         </w:tc>
@@ -13323,13 +13780,14 @@
           <w:gridAfter w:val="1"/>
           <w:cnfStyle w:val="000000100000" w:firstRow="0" w:lastRow="0" w:firstColumn="0" w:lastColumn="0" w:oddVBand="0" w:evenVBand="0" w:oddHBand="1" w:evenHBand="0" w:firstRowFirstColumn="0" w:firstRowLastColumn="0" w:lastRowFirstColumn="0" w:lastRowLastColumn="0"/>
           <w:wAfter w:w="90" w:type="dxa"/>
-          <w:trHeight w:val="1320"/>
+          <w:trHeight w:val="1650"/>
         </w:trPr>
         <w:tc>
           <w:tcPr>
             <w:cnfStyle w:val="001000000000" w:firstRow="0" w:lastRow="0" w:firstColumn="1" w:lastColumn="0" w:oddVBand="0" w:evenVBand="0" w:oddHBand="0" w:evenHBand="0" w:firstRowFirstColumn="0" w:firstRowLastColumn="0" w:lastRowFirstColumn="0" w:lastRowLastColumn="0"/>
             <w:tcW w:w="618" w:type="dxa"/>
             <w:vAlign w:val="center"/>
+            <w:hideMark/>
           </w:tcPr>
           <w:p>
             <w:pPr>
@@ -13356,18 +13814,20 @@
           <w:tcPr>
             <w:tcW w:w="1627" w:type="dxa"/>
             <w:vAlign w:val="center"/>
-          </w:tcPr>
-          <w:p>
-            <w:pPr>
-              <w:jc w:val="center"/>
-              <w:cnfStyle w:val="000000100000" w:firstRow="0" w:lastRow="0" w:firstColumn="0" w:lastColumn="0" w:oddVBand="0" w:evenVBand="0" w:oddHBand="1" w:evenHBand="0" w:firstRowFirstColumn="0" w:firstRowLastColumn="0" w:lastRowFirstColumn="0" w:lastRowLastColumn="0"/>
-              <w:rPr>
-                <w:rFonts w:ascii="Century Gothic" w:eastAsia="Times New Roman" w:hAnsi="Century Gothic" w:cs="Times New Roman"/>
-                <w:color w:val="000000"/>
-                <w:sz w:val="22"/>
-                <w:szCs w:val="22"/>
-              </w:rPr>
-            </w:pPr>
+            <w:hideMark/>
+          </w:tcPr>
+          <w:p>
+            <w:pPr>
+              <w:jc w:val="center"/>
+              <w:cnfStyle w:val="000000100000" w:firstRow="0" w:lastRow="0" w:firstColumn="0" w:lastColumn="0" w:oddVBand="0" w:evenVBand="0" w:oddHBand="1" w:evenHBand="0" w:firstRowFirstColumn="0" w:firstRowLastColumn="0" w:lastRowFirstColumn="0" w:lastRowLastColumn="0"/>
+              <w:rPr>
+                <w:rFonts w:ascii="Century Gothic" w:eastAsia="Times New Roman" w:hAnsi="Century Gothic" w:cs="Times New Roman"/>
+                <w:color w:val="000000"/>
+                <w:sz w:val="22"/>
+                <w:szCs w:val="22"/>
+              </w:rPr>
+            </w:pPr>
+            <w:bookmarkStart w:id="17" w:name="OLE_LINK12"/>
             <w:r>
               <w:rPr>
                 <w:rFonts w:ascii="Century Gothic" w:eastAsia="Times New Roman" w:hAnsi="Century Gothic" w:cs="Times New Roman"/>
@@ -13385,6 +13845,7 @@
               </w:rPr>
               <w:t>Practical Group</w:t>
             </w:r>
+            <w:bookmarkEnd w:id="17"/>
           </w:p>
         </w:tc>
         <w:tc>
@@ -13410,7 +13871,7 @@
                 <w:sz w:val="22"/>
                 <w:szCs w:val="22"/>
               </w:rPr>
-              <w:t>Validate that the Lecturer password default is the first result</w:t>
+              <w:t>Validate that one lecturer can be assigned to many classes</w:t>
             </w:r>
           </w:p>
         </w:tc>
@@ -13437,124 +13898,164 @@
                 <w:sz w:val="22"/>
                 <w:szCs w:val="22"/>
               </w:rPr>
-              <w:t xml:space="preserve">User ID: </w:t>
-            </w:r>
-            <w:r>
-              <w:rPr>
-                <w:rFonts w:ascii="Century Gothic" w:eastAsia="Times New Roman" w:hAnsi="Century Gothic" w:cs="Times New Roman"/>
-                <w:sz w:val="22"/>
-                <w:szCs w:val="22"/>
-              </w:rPr>
-              <w:t>P02</w:t>
-            </w:r>
-            <w:r>
-              <w:rPr>
-                <w:rFonts w:ascii="Century Gothic" w:eastAsia="Times New Roman" w:hAnsi="Century Gothic" w:cs="Times New Roman"/>
-                <w:color w:val="000000"/>
+              <w:t xml:space="preserve">UserID: </w:t>
+            </w:r>
+          </w:p>
+          <w:p>
+            <w:pPr>
+              <w:jc w:val="center"/>
+              <w:cnfStyle w:val="000000100000" w:firstRow="0" w:lastRow="0" w:firstColumn="0" w:lastColumn="0" w:oddVBand="0" w:evenVBand="0" w:oddHBand="1" w:evenHBand="0" w:firstRowFirstColumn="0" w:firstRowLastColumn="0" w:lastRowFirstColumn="0" w:lastRowLastColumn="0"/>
+              <w:rPr>
+                <w:rFonts w:ascii="Century Gothic" w:eastAsia="Times New Roman" w:hAnsi="Century Gothic" w:cs="Times New Roman"/>
+                <w:color w:val="000000"/>
+                <w:sz w:val="22"/>
+                <w:szCs w:val="22"/>
+              </w:rPr>
+            </w:pPr>
+            <w:r>
+              <w:rPr>
+                <w:rFonts w:ascii="Century Gothic" w:eastAsia="Times New Roman" w:hAnsi="Century Gothic" w:cs="Times New Roman"/>
+                <w:color w:val="000000"/>
+                <w:sz w:val="22"/>
+                <w:szCs w:val="22"/>
+              </w:rPr>
+              <w:t>P03</w:t>
+            </w:r>
+          </w:p>
+          <w:p>
+            <w:pPr>
+              <w:jc w:val="center"/>
+              <w:cnfStyle w:val="000000100000" w:firstRow="0" w:lastRow="0" w:firstColumn="0" w:lastColumn="0" w:oddVBand="0" w:evenVBand="0" w:oddHBand="1" w:evenHBand="0" w:firstRowFirstColumn="0" w:firstRowLastColumn="0" w:lastRowFirstColumn="0" w:lastRowLastColumn="0"/>
+              <w:rPr>
+                <w:rFonts w:ascii="Century Gothic" w:eastAsia="Times New Roman" w:hAnsi="Century Gothic" w:cs="Times New Roman"/>
+                <w:color w:val="000000"/>
+                <w:sz w:val="22"/>
+                <w:szCs w:val="22"/>
+              </w:rPr>
+            </w:pPr>
+            <w:r>
+              <w:rPr>
+                <w:rFonts w:ascii="Century Gothic" w:eastAsia="Times New Roman" w:hAnsi="Century Gothic" w:cs="Times New Roman"/>
+                <w:color w:val="000000"/>
+                <w:sz w:val="22"/>
+                <w:szCs w:val="22"/>
+              </w:rPr>
+              <w:t>Password:</w:t>
+            </w:r>
+          </w:p>
+          <w:p>
+            <w:pPr>
+              <w:jc w:val="center"/>
+              <w:cnfStyle w:val="000000100000" w:firstRow="0" w:lastRow="0" w:firstColumn="0" w:lastColumn="0" w:oddVBand="0" w:evenVBand="0" w:oddHBand="1" w:evenHBand="0" w:firstRowFirstColumn="0" w:firstRowLastColumn="0" w:lastRowFirstColumn="0" w:lastRowLastColumn="0"/>
+              <w:rPr>
+                <w:rFonts w:ascii="Century Gothic" w:eastAsia="Times New Roman" w:hAnsi="Century Gothic" w:cs="Times New Roman"/>
+                <w:color w:val="000000"/>
+                <w:sz w:val="22"/>
+                <w:szCs w:val="22"/>
+              </w:rPr>
+            </w:pPr>
+            <w:r>
+              <w:rPr>
+                <w:rFonts w:ascii="Century Gothic" w:eastAsia="Times New Roman" w:hAnsi="Century Gothic" w:cs="Times New Roman"/>
+                <w:color w:val="000000"/>
+                <w:sz w:val="22"/>
+                <w:szCs w:val="22"/>
+              </w:rPr>
+              <w:t>P03</w:t>
+            </w:r>
+          </w:p>
+          <w:p>
+            <w:pPr>
+              <w:jc w:val="center"/>
+              <w:cnfStyle w:val="000000100000" w:firstRow="0" w:lastRow="0" w:firstColumn="0" w:lastColumn="0" w:oddVBand="0" w:evenVBand="0" w:oddHBand="1" w:evenHBand="0" w:firstRowFirstColumn="0" w:firstRowLastColumn="0" w:lastRowFirstColumn="0" w:lastRowLastColumn="0"/>
+              <w:rPr>
+                <w:rFonts w:ascii="Century Gothic" w:eastAsia="Times New Roman" w:hAnsi="Century Gothic" w:cs="Times New Roman"/>
+                <w:color w:val="000000"/>
+                <w:sz w:val="22"/>
+                <w:szCs w:val="22"/>
+              </w:rPr>
+            </w:pPr>
+            <w:r>
+              <w:rPr>
+                <w:rFonts w:ascii="Century Gothic" w:eastAsia="Times New Roman" w:hAnsi="Century Gothic" w:cs="Times New Roman"/>
+                <w:color w:val="000000"/>
+                <w:sz w:val="22"/>
+                <w:szCs w:val="22"/>
+              </w:rPr>
+              <w:t>Lecturer:</w:t>
+            </w:r>
+          </w:p>
+          <w:p>
+            <w:pPr>
+              <w:jc w:val="center"/>
+              <w:cnfStyle w:val="000000100000" w:firstRow="0" w:lastRow="0" w:firstColumn="0" w:lastColumn="0" w:oddVBand="0" w:evenVBand="0" w:oddHBand="1" w:evenHBand="0" w:firstRowFirstColumn="0" w:firstRowLastColumn="0" w:lastRowFirstColumn="0" w:lastRowLastColumn="0"/>
+              <w:rPr>
+                <w:rFonts w:ascii="Century Gothic" w:eastAsia="Times New Roman" w:hAnsi="Century Gothic" w:cs="Times New Roman"/>
+                <w:color w:val="000000"/>
+                <w:sz w:val="22"/>
+                <w:szCs w:val="22"/>
+              </w:rPr>
+            </w:pPr>
+            <w:r>
+              <w:rPr>
+                <w:rFonts w:ascii="Century Gothic" w:eastAsia="Times New Roman" w:hAnsi="Century Gothic" w:cs="Times New Roman"/>
+                <w:color w:val="000000"/>
+                <w:sz w:val="22"/>
+                <w:szCs w:val="22"/>
+              </w:rPr>
+              <w:t>Lec2</w:t>
+            </w:r>
+          </w:p>
+        </w:tc>
+        <w:tc>
+          <w:tcPr>
+            <w:tcW w:w="2160" w:type="dxa"/>
+            <w:vAlign w:val="center"/>
+          </w:tcPr>
+          <w:p>
+            <w:pPr>
+              <w:jc w:val="center"/>
+              <w:cnfStyle w:val="000000100000" w:firstRow="0" w:lastRow="0" w:firstColumn="0" w:lastColumn="0" w:oddVBand="0" w:evenVBand="0" w:oddHBand="1" w:evenHBand="0" w:firstRowFirstColumn="0" w:firstRowLastColumn="0" w:lastRowFirstColumn="0" w:lastRowLastColumn="0"/>
+              <w:rPr>
+                <w:rFonts w:ascii="Century Gothic" w:eastAsia="Times New Roman" w:hAnsi="Century Gothic" w:cs="Times New Roman"/>
+                <w:color w:val="000000"/>
+                <w:sz w:val="22"/>
+                <w:szCs w:val="22"/>
+              </w:rPr>
+            </w:pPr>
+            <w:r>
+              <w:rPr>
+                <w:rFonts w:ascii="Century Gothic" w:eastAsia="Times New Roman" w:hAnsi="Century Gothic" w:cs="Times New Roman"/>
+                <w:sz w:val="22"/>
+                <w:szCs w:val="22"/>
+              </w:rPr>
+              <w:t>1. Click on the "Create New Account" button</w:t>
+            </w:r>
+            <w:r>
+              <w:rPr>
+                <w:rFonts w:ascii="Century Gothic" w:eastAsia="Times New Roman" w:hAnsi="Century Gothic" w:cs="Times New Roman"/>
                 <w:sz w:val="22"/>
                 <w:szCs w:val="22"/>
               </w:rPr>
               <w:br/>
-              <w:t>Password: P02</w:t>
-            </w:r>
-          </w:p>
-          <w:p>
-            <w:pPr>
-              <w:jc w:val="center"/>
-              <w:cnfStyle w:val="000000100000" w:firstRow="0" w:lastRow="0" w:firstColumn="0" w:lastColumn="0" w:oddVBand="0" w:evenVBand="0" w:oddHBand="1" w:evenHBand="0" w:firstRowFirstColumn="0" w:firstRowLastColumn="0" w:lastRowFirstColumn="0" w:lastRowLastColumn="0"/>
-              <w:rPr>
-                <w:rFonts w:ascii="Century Gothic" w:eastAsia="Times New Roman" w:hAnsi="Century Gothic" w:cs="Times New Roman"/>
-                <w:sz w:val="22"/>
-                <w:szCs w:val="22"/>
-              </w:rPr>
-            </w:pPr>
-            <w:r>
-              <w:rPr>
-                <w:rFonts w:ascii="Century Gothic" w:eastAsia="Times New Roman" w:hAnsi="Century Gothic" w:cs="Times New Roman"/>
-                <w:sz w:val="22"/>
-                <w:szCs w:val="22"/>
-              </w:rPr>
-              <w:t>Lecturer:</w:t>
-            </w:r>
-          </w:p>
-          <w:p>
-            <w:pPr>
-              <w:jc w:val="center"/>
-              <w:cnfStyle w:val="000000100000" w:firstRow="0" w:lastRow="0" w:firstColumn="0" w:lastColumn="0" w:oddVBand="0" w:evenVBand="0" w:oddHBand="1" w:evenHBand="0" w:firstRowFirstColumn="0" w:firstRowLastColumn="0" w:lastRowFirstColumn="0" w:lastRowLastColumn="0"/>
-              <w:rPr>
-                <w:rFonts w:ascii="Century Gothic" w:eastAsia="Times New Roman" w:hAnsi="Century Gothic" w:cs="Times New Roman"/>
-                <w:color w:val="000000"/>
-                <w:sz w:val="22"/>
-                <w:szCs w:val="22"/>
-              </w:rPr>
-            </w:pPr>
-            <w:r>
-              <w:rPr>
-                <w:rFonts w:ascii="Century Gothic" w:eastAsia="Times New Roman" w:hAnsi="Century Gothic" w:cs="Times New Roman"/>
-                <w:sz w:val="22"/>
-                <w:szCs w:val="22"/>
-              </w:rPr>
-              <w:t>(blank)</w:t>
-            </w:r>
-          </w:p>
-        </w:tc>
-        <w:tc>
-          <w:tcPr>
-            <w:tcW w:w="2160" w:type="dxa"/>
-            <w:vAlign w:val="center"/>
-          </w:tcPr>
-          <w:p>
-            <w:pPr>
-              <w:pStyle w:val="ListParagraph"/>
-              <w:numPr>
-                <w:ilvl w:val="0"/>
-                <w:numId w:val="12"/>
-              </w:numPr>
-              <w:ind w:left="275" w:hanging="270"/>
-              <w:jc w:val="center"/>
-              <w:cnfStyle w:val="000000100000" w:firstRow="0" w:lastRow="0" w:firstColumn="0" w:lastColumn="0" w:oddVBand="0" w:evenVBand="0" w:oddHBand="1" w:evenHBand="0" w:firstRowFirstColumn="0" w:firstRowLastColumn="0" w:lastRowFirstColumn="0" w:lastRowLastColumn="0"/>
-              <w:rPr>
-                <w:rFonts w:ascii="Century Gothic" w:eastAsia="Times New Roman" w:hAnsi="Century Gothic" w:cs="Times New Roman"/>
-                <w:color w:val="000000"/>
-                <w:sz w:val="22"/>
-                <w:szCs w:val="22"/>
-              </w:rPr>
-            </w:pPr>
-            <w:r>
-              <w:rPr>
-                <w:rFonts w:ascii="Century Gothic" w:eastAsia="Times New Roman" w:hAnsi="Century Gothic" w:cs="Times New Roman"/>
-                <w:color w:val="000000"/>
-                <w:sz w:val="22"/>
-                <w:szCs w:val="22"/>
-              </w:rPr>
-              <w:t>Click on the “Create new Account” button</w:t>
-            </w:r>
-          </w:p>
-          <w:p>
-            <w:pPr>
-              <w:pStyle w:val="ListParagraph"/>
-              <w:numPr>
-                <w:ilvl w:val="0"/>
-                <w:numId w:val="12"/>
-              </w:numPr>
-              <w:ind w:left="275" w:hanging="270"/>
-              <w:jc w:val="center"/>
-              <w:cnfStyle w:val="000000100000" w:firstRow="0" w:lastRow="0" w:firstColumn="0" w:lastColumn="0" w:oddVBand="0" w:evenVBand="0" w:oddHBand="1" w:evenHBand="0" w:firstRowFirstColumn="0" w:firstRowLastColumn="0" w:lastRowFirstColumn="0" w:lastRowLastColumn="0"/>
-              <w:rPr>
-                <w:rFonts w:ascii="Century Gothic" w:eastAsia="Times New Roman" w:hAnsi="Century Gothic" w:cs="Times New Roman"/>
-                <w:color w:val="000000"/>
-                <w:sz w:val="22"/>
-                <w:szCs w:val="22"/>
-              </w:rPr>
-            </w:pPr>
-            <w:r>
-              <w:rPr>
-                <w:rFonts w:ascii="Century Gothic" w:eastAsia="Times New Roman" w:hAnsi="Century Gothic" w:cs="Times New Roman"/>
-                <w:color w:val="000000"/>
-                <w:sz w:val="22"/>
-                <w:szCs w:val="22"/>
-              </w:rPr>
-              <w:t>Fill in user ID and password, do not select the lecturer</w:t>
+              <w:t xml:space="preserve">2. Fill in user ID and Password </w:t>
+            </w:r>
+            <w:r>
+              <w:rPr>
+                <w:rFonts w:ascii="Century Gothic" w:eastAsia="Times New Roman" w:hAnsi="Century Gothic" w:cs="Times New Roman"/>
+                <w:sz w:val="22"/>
+                <w:szCs w:val="22"/>
+              </w:rPr>
+              <w:t>and select lecturer</w:t>
+            </w:r>
+            <w:r>
+              <w:rPr>
+                <w:rFonts w:ascii="Century Gothic" w:eastAsia="Times New Roman" w:hAnsi="Century Gothic" w:cs="Times New Roman"/>
+                <w:sz w:val="22"/>
+                <w:szCs w:val="22"/>
+              </w:rPr>
+              <w:br/>
+              <w:t>3. Click on submit button</w:t>
             </w:r>
           </w:p>
         </w:tc>
@@ -13577,11 +14078,10 @@
             <w:r>
               <w:rPr>
                 <w:rFonts w:ascii="Century Gothic" w:eastAsia="Times New Roman" w:hAnsi="Century Gothic" w:cs="Times New Roman"/>
-                <w:color w:val="000000"/>
-                <w:sz w:val="22"/>
-                <w:szCs w:val="22"/>
-              </w:rPr>
-              <w:t>Account creation should be successful with success message. The lec1 account should be default</w:t>
+                <w:sz w:val="22"/>
+                <w:szCs w:val="22"/>
+              </w:rPr>
+              <w:t>Account creation successful and prompts success message</w:t>
             </w:r>
           </w:p>
         </w:tc>
@@ -13654,7 +14154,6 @@
             <w:cnfStyle w:val="001000000000" w:firstRow="0" w:lastRow="0" w:firstColumn="1" w:lastColumn="0" w:oddVBand="0" w:evenVBand="0" w:oddHBand="0" w:evenHBand="0" w:firstRowFirstColumn="0" w:firstRowLastColumn="0" w:lastRowFirstColumn="0" w:lastRowLastColumn="0"/>
             <w:tcW w:w="618" w:type="dxa"/>
             <w:vAlign w:val="center"/>
-            <w:hideMark/>
           </w:tcPr>
           <w:p>
             <w:pPr>
@@ -13681,20 +14180,18 @@
           <w:tcPr>
             <w:tcW w:w="1627" w:type="dxa"/>
             <w:vAlign w:val="center"/>
-            <w:hideMark/>
-          </w:tcPr>
-          <w:p>
-            <w:pPr>
-              <w:jc w:val="center"/>
-              <w:cnfStyle w:val="000000000000" w:firstRow="0" w:lastRow="0" w:firstColumn="0" w:lastColumn="0" w:oddVBand="0" w:evenVBand="0" w:oddHBand="0" w:evenHBand="0" w:firstRowFirstColumn="0" w:firstRowLastColumn="0" w:lastRowFirstColumn="0" w:lastRowLastColumn="0"/>
-              <w:rPr>
-                <w:rFonts w:ascii="Century Gothic" w:eastAsia="Times New Roman" w:hAnsi="Century Gothic" w:cs="Times New Roman"/>
-                <w:color w:val="000000"/>
-                <w:sz w:val="22"/>
-                <w:szCs w:val="22"/>
-              </w:rPr>
-            </w:pPr>
-            <w:bookmarkStart w:id="17" w:name="OLE_LINK12"/>
+          </w:tcPr>
+          <w:p>
+            <w:pPr>
+              <w:jc w:val="center"/>
+              <w:cnfStyle w:val="000000000000" w:firstRow="0" w:lastRow="0" w:firstColumn="0" w:lastColumn="0" w:oddVBand="0" w:evenVBand="0" w:oddHBand="0" w:evenHBand="0" w:firstRowFirstColumn="0" w:firstRowLastColumn="0" w:lastRowFirstColumn="0" w:lastRowLastColumn="0"/>
+              <w:rPr>
+                <w:rFonts w:ascii="Century Gothic" w:eastAsia="Times New Roman" w:hAnsi="Century Gothic" w:cs="Times New Roman"/>
+                <w:color w:val="000000"/>
+                <w:sz w:val="22"/>
+                <w:szCs w:val="22"/>
+              </w:rPr>
+            </w:pPr>
             <w:r>
               <w:rPr>
                 <w:rFonts w:ascii="Century Gothic" w:eastAsia="Times New Roman" w:hAnsi="Century Gothic" w:cs="Times New Roman"/>
@@ -13712,7 +14209,6 @@
               </w:rPr>
               <w:t>Practical Group</w:t>
             </w:r>
-            <w:bookmarkEnd w:id="17"/>
           </w:p>
         </w:tc>
         <w:tc>
@@ -13738,7 +14234,7 @@
                 <w:sz w:val="22"/>
                 <w:szCs w:val="22"/>
               </w:rPr>
-              <w:t>Validate that one lecturer can be assigned to many classes</w:t>
+              <w:t>Validate that all lecturers are shown in the dropdown list</w:t>
             </w:r>
           </w:p>
         </w:tc>
@@ -13765,112 +14261,7 @@
                 <w:sz w:val="22"/>
                 <w:szCs w:val="22"/>
               </w:rPr>
-              <w:t xml:space="preserve">UserID: </w:t>
-            </w:r>
-          </w:p>
-          <w:p>
-            <w:pPr>
-              <w:jc w:val="center"/>
-              <w:cnfStyle w:val="000000000000" w:firstRow="0" w:lastRow="0" w:firstColumn="0" w:lastColumn="0" w:oddVBand="0" w:evenVBand="0" w:oddHBand="0" w:evenHBand="0" w:firstRowFirstColumn="0" w:firstRowLastColumn="0" w:lastRowFirstColumn="0" w:lastRowLastColumn="0"/>
-              <w:rPr>
-                <w:rFonts w:ascii="Century Gothic" w:eastAsia="Times New Roman" w:hAnsi="Century Gothic" w:cs="Times New Roman"/>
-                <w:color w:val="000000"/>
-                <w:sz w:val="22"/>
-                <w:szCs w:val="22"/>
-              </w:rPr>
-            </w:pPr>
-            <w:r>
-              <w:rPr>
-                <w:rFonts w:ascii="Century Gothic" w:eastAsia="Times New Roman" w:hAnsi="Century Gothic" w:cs="Times New Roman"/>
-                <w:color w:val="000000"/>
-                <w:sz w:val="22"/>
-                <w:szCs w:val="22"/>
-              </w:rPr>
-              <w:t>P03</w:t>
-            </w:r>
-          </w:p>
-          <w:p>
-            <w:pPr>
-              <w:jc w:val="center"/>
-              <w:cnfStyle w:val="000000000000" w:firstRow="0" w:lastRow="0" w:firstColumn="0" w:lastColumn="0" w:oddVBand="0" w:evenVBand="0" w:oddHBand="0" w:evenHBand="0" w:firstRowFirstColumn="0" w:firstRowLastColumn="0" w:lastRowFirstColumn="0" w:lastRowLastColumn="0"/>
-              <w:rPr>
-                <w:rFonts w:ascii="Century Gothic" w:eastAsia="Times New Roman" w:hAnsi="Century Gothic" w:cs="Times New Roman"/>
-                <w:color w:val="000000"/>
-                <w:sz w:val="22"/>
-                <w:szCs w:val="22"/>
-              </w:rPr>
-            </w:pPr>
-            <w:r>
-              <w:rPr>
-                <w:rFonts w:ascii="Century Gothic" w:eastAsia="Times New Roman" w:hAnsi="Century Gothic" w:cs="Times New Roman"/>
-                <w:color w:val="000000"/>
-                <w:sz w:val="22"/>
-                <w:szCs w:val="22"/>
-              </w:rPr>
-              <w:t>Password:</w:t>
-            </w:r>
-          </w:p>
-          <w:p>
-            <w:pPr>
-              <w:jc w:val="center"/>
-              <w:cnfStyle w:val="000000000000" w:firstRow="0" w:lastRow="0" w:firstColumn="0" w:lastColumn="0" w:oddVBand="0" w:evenVBand="0" w:oddHBand="0" w:evenHBand="0" w:firstRowFirstColumn="0" w:firstRowLastColumn="0" w:lastRowFirstColumn="0" w:lastRowLastColumn="0"/>
-              <w:rPr>
-                <w:rFonts w:ascii="Century Gothic" w:eastAsia="Times New Roman" w:hAnsi="Century Gothic" w:cs="Times New Roman"/>
-                <w:color w:val="000000"/>
-                <w:sz w:val="22"/>
-                <w:szCs w:val="22"/>
-              </w:rPr>
-            </w:pPr>
-            <w:r>
-              <w:rPr>
-                <w:rFonts w:ascii="Century Gothic" w:eastAsia="Times New Roman" w:hAnsi="Century Gothic" w:cs="Times New Roman"/>
-                <w:color w:val="000000"/>
-                <w:sz w:val="22"/>
-                <w:szCs w:val="22"/>
-              </w:rPr>
-              <w:t>P03</w:t>
-            </w:r>
-          </w:p>
-          <w:p>
-            <w:pPr>
-              <w:jc w:val="center"/>
-              <w:cnfStyle w:val="000000000000" w:firstRow="0" w:lastRow="0" w:firstColumn="0" w:lastColumn="0" w:oddVBand="0" w:evenVBand="0" w:oddHBand="0" w:evenHBand="0" w:firstRowFirstColumn="0" w:firstRowLastColumn="0" w:lastRowFirstColumn="0" w:lastRowLastColumn="0"/>
-              <w:rPr>
-                <w:rFonts w:ascii="Century Gothic" w:eastAsia="Times New Roman" w:hAnsi="Century Gothic" w:cs="Times New Roman"/>
-                <w:color w:val="000000"/>
-                <w:sz w:val="22"/>
-                <w:szCs w:val="22"/>
-              </w:rPr>
-            </w:pPr>
-            <w:r>
-              <w:rPr>
-                <w:rFonts w:ascii="Century Gothic" w:eastAsia="Times New Roman" w:hAnsi="Century Gothic" w:cs="Times New Roman"/>
-                <w:color w:val="000000"/>
-                <w:sz w:val="22"/>
-                <w:szCs w:val="22"/>
-              </w:rPr>
-              <w:t>Lecturer:</w:t>
-            </w:r>
-          </w:p>
-          <w:p>
-            <w:pPr>
-              <w:jc w:val="center"/>
-              <w:cnfStyle w:val="000000000000" w:firstRow="0" w:lastRow="0" w:firstColumn="0" w:lastColumn="0" w:oddVBand="0" w:evenVBand="0" w:oddHBand="0" w:evenHBand="0" w:firstRowFirstColumn="0" w:firstRowLastColumn="0" w:lastRowFirstColumn="0" w:lastRowLastColumn="0"/>
-              <w:rPr>
-                <w:rFonts w:ascii="Century Gothic" w:eastAsia="Times New Roman" w:hAnsi="Century Gothic" w:cs="Times New Roman"/>
-                <w:color w:val="000000"/>
-                <w:sz w:val="22"/>
-                <w:szCs w:val="22"/>
-              </w:rPr>
-            </w:pPr>
-            <w:r>
-              <w:rPr>
-                <w:rFonts w:ascii="Century Gothic" w:eastAsia="Times New Roman" w:hAnsi="Century Gothic" w:cs="Times New Roman"/>
-                <w:color w:val="000000"/>
-                <w:sz w:val="22"/>
-                <w:szCs w:val="22"/>
-              </w:rPr>
-              <w:t>Lec2</w:t>
+              <w:t>Na</w:t>
             </w:r>
           </w:p>
         </w:tc>
@@ -13881,48 +14272,50 @@
           </w:tcPr>
           <w:p>
             <w:pPr>
-              <w:jc w:val="center"/>
-              <w:cnfStyle w:val="000000000000" w:firstRow="0" w:lastRow="0" w:firstColumn="0" w:lastColumn="0" w:oddVBand="0" w:evenVBand="0" w:oddHBand="0" w:evenHBand="0" w:firstRowFirstColumn="0" w:firstRowLastColumn="0" w:lastRowFirstColumn="0" w:lastRowLastColumn="0"/>
-              <w:rPr>
-                <w:rFonts w:ascii="Century Gothic" w:eastAsia="Times New Roman" w:hAnsi="Century Gothic" w:cs="Times New Roman"/>
-                <w:color w:val="000000"/>
-                <w:sz w:val="22"/>
-                <w:szCs w:val="22"/>
-              </w:rPr>
-            </w:pPr>
-            <w:r>
-              <w:rPr>
-                <w:rFonts w:ascii="Century Gothic" w:eastAsia="Times New Roman" w:hAnsi="Century Gothic" w:cs="Times New Roman"/>
-                <w:sz w:val="22"/>
-                <w:szCs w:val="22"/>
-              </w:rPr>
-              <w:t>1. Click on the "Create New Account" button</w:t>
-            </w:r>
-            <w:r>
-              <w:rPr>
-                <w:rFonts w:ascii="Century Gothic" w:eastAsia="Times New Roman" w:hAnsi="Century Gothic" w:cs="Times New Roman"/>
-                <w:sz w:val="22"/>
-                <w:szCs w:val="22"/>
-              </w:rPr>
-              <w:br/>
-              <w:t xml:space="preserve">2. Fill in user ID and Password </w:t>
-            </w:r>
-            <w:r>
-              <w:rPr>
-                <w:rFonts w:ascii="Century Gothic" w:eastAsia="Times New Roman" w:hAnsi="Century Gothic" w:cs="Times New Roman"/>
-                <w:sz w:val="22"/>
-                <w:szCs w:val="22"/>
-              </w:rPr>
-              <w:t>and select lecturer</w:t>
-            </w:r>
-            <w:r>
-              <w:rPr>
-                <w:rFonts w:ascii="Century Gothic" w:eastAsia="Times New Roman" w:hAnsi="Century Gothic" w:cs="Times New Roman"/>
-                <w:sz w:val="22"/>
-                <w:szCs w:val="22"/>
-              </w:rPr>
-              <w:br/>
-              <w:t>3. Click on submit button</w:t>
+              <w:pStyle w:val="ListParagraph"/>
+              <w:numPr>
+                <w:ilvl w:val="0"/>
+                <w:numId w:val="14"/>
+              </w:numPr>
+              <w:ind w:left="365" w:hanging="270"/>
+              <w:cnfStyle w:val="000000000000" w:firstRow="0" w:lastRow="0" w:firstColumn="0" w:lastColumn="0" w:oddVBand="0" w:evenVBand="0" w:oddHBand="0" w:evenHBand="0" w:firstRowFirstColumn="0" w:firstRowLastColumn="0" w:lastRowFirstColumn="0" w:lastRowLastColumn="0"/>
+              <w:rPr>
+                <w:rFonts w:ascii="Century Gothic" w:eastAsia="Times New Roman" w:hAnsi="Century Gothic" w:cs="Times New Roman"/>
+                <w:sz w:val="22"/>
+                <w:szCs w:val="22"/>
+              </w:rPr>
+            </w:pPr>
+            <w:r>
+              <w:rPr>
+                <w:rFonts w:ascii="Century Gothic" w:eastAsia="Times New Roman" w:hAnsi="Century Gothic" w:cs="Times New Roman"/>
+                <w:sz w:val="22"/>
+                <w:szCs w:val="22"/>
+              </w:rPr>
+              <w:t>Click on the "Create New Account" button</w:t>
+            </w:r>
+          </w:p>
+          <w:p>
+            <w:pPr>
+              <w:pStyle w:val="ListParagraph"/>
+              <w:numPr>
+                <w:ilvl w:val="0"/>
+                <w:numId w:val="14"/>
+              </w:numPr>
+              <w:ind w:left="365" w:hanging="270"/>
+              <w:cnfStyle w:val="000000000000" w:firstRow="0" w:lastRow="0" w:firstColumn="0" w:lastColumn="0" w:oddVBand="0" w:evenVBand="0" w:oddHBand="0" w:evenHBand="0" w:firstRowFirstColumn="0" w:firstRowLastColumn="0" w:lastRowFirstColumn="0" w:lastRowLastColumn="0"/>
+              <w:rPr>
+                <w:rFonts w:ascii="Century Gothic" w:eastAsia="Times New Roman" w:hAnsi="Century Gothic" w:cs="Times New Roman"/>
+                <w:sz w:val="22"/>
+                <w:szCs w:val="22"/>
+              </w:rPr>
+            </w:pPr>
+            <w:r>
+              <w:rPr>
+                <w:rFonts w:ascii="Century Gothic" w:eastAsia="Times New Roman" w:hAnsi="Century Gothic" w:cs="Times New Roman"/>
+                <w:sz w:val="22"/>
+                <w:szCs w:val="22"/>
+              </w:rPr>
+              <w:t>Check if all the number of lecturer listed in the dropdown list is the same as the number of lecturers created</w:t>
             </w:r>
           </w:p>
         </w:tc>
@@ -13937,18 +14330,17 @@
               <w:cnfStyle w:val="000000000000" w:firstRow="0" w:lastRow="0" w:firstColumn="0" w:lastColumn="0" w:oddVBand="0" w:evenVBand="0" w:oddHBand="0" w:evenHBand="0" w:firstRowFirstColumn="0" w:firstRowLastColumn="0" w:lastRowFirstColumn="0" w:lastRowLastColumn="0"/>
               <w:rPr>
                 <w:rFonts w:ascii="Century Gothic" w:eastAsia="Times New Roman" w:hAnsi="Century Gothic" w:cs="Times New Roman"/>
-                <w:color w:val="000000"/>
-                <w:sz w:val="22"/>
-                <w:szCs w:val="22"/>
-              </w:rPr>
-            </w:pPr>
-            <w:r>
-              <w:rPr>
-                <w:rFonts w:ascii="Century Gothic" w:eastAsia="Times New Roman" w:hAnsi="Century Gothic" w:cs="Times New Roman"/>
-                <w:sz w:val="22"/>
-                <w:szCs w:val="22"/>
-              </w:rPr>
-              <w:t>Account creation successful and prompts success message</w:t>
+                <w:sz w:val="22"/>
+                <w:szCs w:val="22"/>
+              </w:rPr>
+            </w:pPr>
+            <w:r>
+              <w:rPr>
+                <w:rFonts w:ascii="Century Gothic" w:eastAsia="Times New Roman" w:hAnsi="Century Gothic" w:cs="Times New Roman"/>
+                <w:sz w:val="22"/>
+                <w:szCs w:val="22"/>
+              </w:rPr>
+              <w:t xml:space="preserve">Number of lecturers in the dropdown list should be the same as the number of lecturers created </w:t>
             </w:r>
           </w:p>
         </w:tc>
@@ -14015,31 +14407,33 @@
           <w:gridAfter w:val="1"/>
           <w:cnfStyle w:val="000000100000" w:firstRow="0" w:lastRow="0" w:firstColumn="0" w:lastColumn="0" w:oddVBand="0" w:evenVBand="0" w:oddHBand="1" w:evenHBand="0" w:firstRowFirstColumn="0" w:firstRowLastColumn="0" w:lastRowFirstColumn="0" w:lastRowLastColumn="0"/>
           <w:wAfter w:w="90" w:type="dxa"/>
-          <w:trHeight w:val="1650"/>
+          <w:trHeight w:val="1961"/>
         </w:trPr>
         <w:tc>
           <w:tcPr>
             <w:cnfStyle w:val="001000000000" w:firstRow="0" w:lastRow="0" w:firstColumn="1" w:lastColumn="0" w:oddVBand="0" w:evenVBand="0" w:oddHBand="0" w:evenHBand="0" w:firstRowFirstColumn="0" w:firstRowLastColumn="0" w:lastRowFirstColumn="0" w:lastRowLastColumn="0"/>
             <w:tcW w:w="618" w:type="dxa"/>
             <w:vAlign w:val="center"/>
-          </w:tcPr>
-          <w:p>
-            <w:pPr>
-              <w:jc w:val="center"/>
-              <w:rPr>
-                <w:rFonts w:ascii="Century Gothic" w:eastAsia="Times New Roman" w:hAnsi="Century Gothic" w:cs="Times New Roman"/>
-                <w:color w:val="000000"/>
-                <w:sz w:val="22"/>
-                <w:szCs w:val="22"/>
-              </w:rPr>
-            </w:pPr>
-            <w:r>
-              <w:rPr>
-                <w:rFonts w:ascii="Century Gothic" w:eastAsia="Times New Roman" w:hAnsi="Century Gothic" w:cs="Times New Roman"/>
-                <w:color w:val="000000"/>
-                <w:sz w:val="22"/>
-                <w:szCs w:val="22"/>
-              </w:rPr>
+            <w:hideMark/>
+          </w:tcPr>
+          <w:p>
+            <w:pPr>
+              <w:jc w:val="center"/>
+              <w:rPr>
+                <w:rFonts w:ascii="Century Gothic" w:eastAsia="Times New Roman" w:hAnsi="Century Gothic" w:cs="Times New Roman"/>
+                <w:color w:val="000000"/>
+                <w:sz w:val="22"/>
+                <w:szCs w:val="22"/>
+              </w:rPr>
+            </w:pPr>
+            <w:r>
+              <w:rPr>
+                <w:rFonts w:ascii="Century Gothic" w:eastAsia="Times New Roman" w:hAnsi="Century Gothic" w:cs="Times New Roman"/>
+                <w:color w:val="000000"/>
+                <w:sz w:val="22"/>
+                <w:szCs w:val="22"/>
+              </w:rPr>
+              <w:lastRenderedPageBreak/>
               <w:t>8</w:t>
             </w:r>
           </w:p>
@@ -14048,6 +14442,7 @@
           <w:tcPr>
             <w:tcW w:w="1627" w:type="dxa"/>
             <w:vAlign w:val="center"/>
+            <w:hideMark/>
           </w:tcPr>
           <w:p>
             <w:pPr>
@@ -14083,26 +14478,45 @@
           <w:tcPr>
             <w:tcW w:w="2250" w:type="dxa"/>
             <w:vAlign w:val="center"/>
-          </w:tcPr>
-          <w:p>
-            <w:pPr>
-              <w:jc w:val="center"/>
-              <w:cnfStyle w:val="000000100000" w:firstRow="0" w:lastRow="0" w:firstColumn="0" w:lastColumn="0" w:oddVBand="0" w:evenVBand="0" w:oddHBand="1" w:evenHBand="0" w:firstRowFirstColumn="0" w:firstRowLastColumn="0" w:lastRowFirstColumn="0" w:lastRowLastColumn="0"/>
-              <w:rPr>
-                <w:rFonts w:ascii="Century Gothic" w:eastAsia="Times New Roman" w:hAnsi="Century Gothic" w:cs="Times New Roman"/>
-                <w:color w:val="000000"/>
-                <w:sz w:val="22"/>
-                <w:szCs w:val="22"/>
-              </w:rPr>
-            </w:pPr>
-            <w:r>
-              <w:rPr>
-                <w:rFonts w:ascii="Century Gothic" w:eastAsia="Times New Roman" w:hAnsi="Century Gothic" w:cs="Times New Roman"/>
-                <w:color w:val="000000"/>
-                <w:sz w:val="22"/>
-                <w:szCs w:val="22"/>
-              </w:rPr>
-              <w:t>Validate that all lecturers are shown in the dropdown list</w:t>
+            <w:hideMark/>
+          </w:tcPr>
+          <w:p>
+            <w:pPr>
+              <w:jc w:val="center"/>
+              <w:cnfStyle w:val="000000100000" w:firstRow="0" w:lastRow="0" w:firstColumn="0" w:lastColumn="0" w:oddVBand="0" w:evenVBand="0" w:oddHBand="1" w:evenHBand="0" w:firstRowFirstColumn="0" w:firstRowLastColumn="0" w:lastRowFirstColumn="0" w:lastRowLastColumn="0"/>
+              <w:rPr>
+                <w:rFonts w:ascii="Century Gothic" w:eastAsia="Times New Roman" w:hAnsi="Century Gothic" w:cs="Times New Roman"/>
+                <w:color w:val="000000"/>
+                <w:sz w:val="22"/>
+                <w:szCs w:val="22"/>
+              </w:rPr>
+            </w:pPr>
+            <w:r>
+              <w:rPr>
+                <w:rFonts w:ascii="Century Gothic" w:eastAsia="Times New Roman" w:hAnsi="Century Gothic" w:cs="Times New Roman"/>
+                <w:color w:val="000000"/>
+                <w:sz w:val="22"/>
+                <w:szCs w:val="22"/>
+              </w:rPr>
+              <w:t xml:space="preserve">Validate that user will be brought back to </w:t>
+            </w:r>
+            <w:r>
+              <w:rPr>
+                <w:rFonts w:ascii="Century Gothic" w:eastAsia="Times New Roman" w:hAnsi="Century Gothic" w:cs="Times New Roman"/>
+                <w:color w:val="000000"/>
+                <w:sz w:val="22"/>
+                <w:szCs w:val="22"/>
+              </w:rPr>
+              <w:t>viewPracticalGroupAccounts.jsp</w:t>
+            </w:r>
+            <w:r>
+              <w:rPr>
+                <w:rFonts w:ascii="Century Gothic" w:eastAsia="Times New Roman" w:hAnsi="Century Gothic" w:cs="Times New Roman"/>
+                <w:color w:val="000000"/>
+                <w:sz w:val="22"/>
+                <w:szCs w:val="22"/>
+              </w:rPr>
+              <w:t xml:space="preserve"> when user do not want to create and account</w:t>
             </w:r>
           </w:p>
         </w:tc>
@@ -14110,26 +14524,27 @@
           <w:tcPr>
             <w:tcW w:w="1350" w:type="dxa"/>
             <w:vAlign w:val="center"/>
-          </w:tcPr>
-          <w:p>
-            <w:pPr>
-              <w:jc w:val="center"/>
-              <w:cnfStyle w:val="000000100000" w:firstRow="0" w:lastRow="0" w:firstColumn="0" w:lastColumn="0" w:oddVBand="0" w:evenVBand="0" w:oddHBand="1" w:evenHBand="0" w:firstRowFirstColumn="0" w:firstRowLastColumn="0" w:lastRowFirstColumn="0" w:lastRowLastColumn="0"/>
-              <w:rPr>
-                <w:rFonts w:ascii="Century Gothic" w:eastAsia="Times New Roman" w:hAnsi="Century Gothic" w:cs="Times New Roman"/>
-                <w:color w:val="000000"/>
-                <w:sz w:val="22"/>
-                <w:szCs w:val="22"/>
-              </w:rPr>
-            </w:pPr>
-            <w:r>
-              <w:rPr>
-                <w:rFonts w:ascii="Century Gothic" w:eastAsia="Times New Roman" w:hAnsi="Century Gothic" w:cs="Times New Roman"/>
-                <w:color w:val="000000"/>
-                <w:sz w:val="22"/>
-                <w:szCs w:val="22"/>
-              </w:rPr>
-              <w:t>Na</w:t>
+            <w:hideMark/>
+          </w:tcPr>
+          <w:p>
+            <w:pPr>
+              <w:jc w:val="center"/>
+              <w:cnfStyle w:val="000000100000" w:firstRow="0" w:lastRow="0" w:firstColumn="0" w:lastColumn="0" w:oddVBand="0" w:evenVBand="0" w:oddHBand="1" w:evenHBand="0" w:firstRowFirstColumn="0" w:firstRowLastColumn="0" w:lastRowFirstColumn="0" w:lastRowLastColumn="0"/>
+              <w:rPr>
+                <w:rFonts w:ascii="Century Gothic" w:eastAsia="Times New Roman" w:hAnsi="Century Gothic" w:cs="Times New Roman"/>
+                <w:color w:val="000000"/>
+                <w:sz w:val="22"/>
+                <w:szCs w:val="22"/>
+              </w:rPr>
+            </w:pPr>
+            <w:r>
+              <w:rPr>
+                <w:rFonts w:ascii="Century Gothic" w:eastAsia="Times New Roman" w:hAnsi="Century Gothic" w:cs="Times New Roman"/>
+                <w:color w:val="000000"/>
+                <w:sz w:val="22"/>
+                <w:szCs w:val="22"/>
+              </w:rPr>
+              <w:t>NA</w:t>
             </w:r>
           </w:p>
         </w:tc>
@@ -14137,62 +14552,37 @@
           <w:tcPr>
             <w:tcW w:w="2160" w:type="dxa"/>
             <w:vAlign w:val="center"/>
-          </w:tcPr>
-          <w:p>
-            <w:pPr>
-              <w:pStyle w:val="ListParagraph"/>
-              <w:numPr>
-                <w:ilvl w:val="0"/>
-                <w:numId w:val="14"/>
-              </w:numPr>
-              <w:ind w:left="365" w:hanging="270"/>
-              <w:cnfStyle w:val="000000100000" w:firstRow="0" w:lastRow="0" w:firstColumn="0" w:lastColumn="0" w:oddVBand="0" w:evenVBand="0" w:oddHBand="1" w:evenHBand="0" w:firstRowFirstColumn="0" w:firstRowLastColumn="0" w:lastRowFirstColumn="0" w:lastRowLastColumn="0"/>
-              <w:rPr>
-                <w:rFonts w:ascii="Century Gothic" w:eastAsia="Times New Roman" w:hAnsi="Century Gothic" w:cs="Times New Roman"/>
-                <w:sz w:val="22"/>
-                <w:szCs w:val="22"/>
-              </w:rPr>
-            </w:pPr>
-            <w:r>
-              <w:rPr>
-                <w:rFonts w:ascii="Century Gothic" w:eastAsia="Times New Roman" w:hAnsi="Century Gothic" w:cs="Times New Roman"/>
-                <w:sz w:val="22"/>
-                <w:szCs w:val="22"/>
-              </w:rPr>
-              <w:t>Click on the "Create New Account" button</w:t>
-            </w:r>
-          </w:p>
-          <w:p>
-            <w:pPr>
-              <w:pStyle w:val="ListParagraph"/>
-              <w:numPr>
-                <w:ilvl w:val="0"/>
-                <w:numId w:val="14"/>
-              </w:numPr>
-              <w:ind w:left="365" w:hanging="270"/>
-              <w:cnfStyle w:val="000000100000" w:firstRow="0" w:lastRow="0" w:firstColumn="0" w:lastColumn="0" w:oddVBand="0" w:evenVBand="0" w:oddHBand="1" w:evenHBand="0" w:firstRowFirstColumn="0" w:firstRowLastColumn="0" w:lastRowFirstColumn="0" w:lastRowLastColumn="0"/>
-              <w:rPr>
-                <w:rFonts w:ascii="Century Gothic" w:eastAsia="Times New Roman" w:hAnsi="Century Gothic" w:cs="Times New Roman"/>
-                <w:sz w:val="22"/>
-                <w:szCs w:val="22"/>
-              </w:rPr>
-            </w:pPr>
-            <w:r>
-              <w:rPr>
-                <w:rFonts w:ascii="Century Gothic" w:eastAsia="Times New Roman" w:hAnsi="Century Gothic" w:cs="Times New Roman"/>
-                <w:sz w:val="22"/>
-                <w:szCs w:val="22"/>
-              </w:rPr>
-              <w:t xml:space="preserve">Check if all the number of lecturer listed in the </w:t>
-            </w:r>
-            <w:r>
-              <w:rPr>
-                <w:rFonts w:ascii="Century Gothic" w:eastAsia="Times New Roman" w:hAnsi="Century Gothic" w:cs="Times New Roman"/>
-                <w:sz w:val="22"/>
-                <w:szCs w:val="22"/>
-              </w:rPr>
-              <w:lastRenderedPageBreak/>
-              <w:t>dropdown list is the same as the number of lecturers created</w:t>
+            <w:hideMark/>
+          </w:tcPr>
+          <w:p>
+            <w:pPr>
+              <w:jc w:val="center"/>
+              <w:cnfStyle w:val="000000100000" w:firstRow="0" w:lastRow="0" w:firstColumn="0" w:lastColumn="0" w:oddVBand="0" w:evenVBand="0" w:oddHBand="1" w:evenHBand="0" w:firstRowFirstColumn="0" w:firstRowLastColumn="0" w:lastRowFirstColumn="0" w:lastRowLastColumn="0"/>
+              <w:rPr>
+                <w:rFonts w:ascii="Century Gothic" w:eastAsia="Times New Roman" w:hAnsi="Century Gothic" w:cs="Times New Roman"/>
+                <w:color w:val="000000"/>
+                <w:sz w:val="22"/>
+                <w:szCs w:val="22"/>
+              </w:rPr>
+            </w:pPr>
+            <w:r>
+              <w:rPr>
+                <w:rFonts w:ascii="Century Gothic" w:eastAsia="Times New Roman" w:hAnsi="Century Gothic" w:cs="Times New Roman"/>
+                <w:color w:val="000000"/>
+                <w:sz w:val="22"/>
+                <w:szCs w:val="22"/>
+              </w:rPr>
+              <w:t>1. Click on the "Create New Account" button</w:t>
+            </w:r>
+            <w:r>
+              <w:rPr>
+                <w:rFonts w:ascii="Century Gothic" w:eastAsia="Times New Roman" w:hAnsi="Century Gothic" w:cs="Times New Roman"/>
+                <w:color w:val="000000"/>
+                <w:sz w:val="22"/>
+                <w:szCs w:val="22"/>
+              </w:rPr>
+              <w:br/>
+              <w:t>2. Click Cancel</w:t>
             </w:r>
           </w:p>
         </w:tc>
@@ -14200,25 +14590,36 @@
           <w:tcPr>
             <w:tcW w:w="2070" w:type="dxa"/>
             <w:vAlign w:val="center"/>
-          </w:tcPr>
-          <w:p>
-            <w:pPr>
-              <w:jc w:val="center"/>
-              <w:cnfStyle w:val="000000100000" w:firstRow="0" w:lastRow="0" w:firstColumn="0" w:lastColumn="0" w:oddVBand="0" w:evenVBand="0" w:oddHBand="1" w:evenHBand="0" w:firstRowFirstColumn="0" w:firstRowLastColumn="0" w:lastRowFirstColumn="0" w:lastRowLastColumn="0"/>
-              <w:rPr>
-                <w:rFonts w:ascii="Century Gothic" w:eastAsia="Times New Roman" w:hAnsi="Century Gothic" w:cs="Times New Roman"/>
-                <w:sz w:val="22"/>
-                <w:szCs w:val="22"/>
-              </w:rPr>
-            </w:pPr>
-            <w:r>
-              <w:rPr>
-                <w:rFonts w:ascii="Century Gothic" w:eastAsia="Times New Roman" w:hAnsi="Century Gothic" w:cs="Times New Roman"/>
-                <w:sz w:val="22"/>
-                <w:szCs w:val="22"/>
-              </w:rPr>
-              <w:lastRenderedPageBreak/>
-              <w:t xml:space="preserve">Number of lecturers in the dropdown list should be the same as the number of lecturers created </w:t>
+            <w:hideMark/>
+          </w:tcPr>
+          <w:p>
+            <w:pPr>
+              <w:jc w:val="center"/>
+              <w:cnfStyle w:val="000000100000" w:firstRow="0" w:lastRow="0" w:firstColumn="0" w:lastColumn="0" w:oddVBand="0" w:evenVBand="0" w:oddHBand="1" w:evenHBand="0" w:firstRowFirstColumn="0" w:firstRowLastColumn="0" w:lastRowFirstColumn="0" w:lastRowLastColumn="0"/>
+              <w:rPr>
+                <w:rFonts w:ascii="Century Gothic" w:eastAsia="Times New Roman" w:hAnsi="Century Gothic" w:cs="Times New Roman"/>
+                <w:color w:val="000000"/>
+                <w:sz w:val="22"/>
+                <w:szCs w:val="22"/>
+              </w:rPr>
+            </w:pPr>
+            <w:r>
+              <w:rPr>
+                <w:rFonts w:ascii="Century Gothic" w:eastAsia="Times New Roman" w:hAnsi="Century Gothic" w:cs="Times New Roman"/>
+                <w:color w:val="000000"/>
+                <w:sz w:val="22"/>
+                <w:szCs w:val="22"/>
+              </w:rPr>
+              <w:t xml:space="preserve">User should be brought back to </w:t>
+            </w:r>
+            <w:r>
+              <w:rPr>
+                <w:rFonts w:ascii="Century Gothic" w:eastAsia="Times New Roman" w:hAnsi="Century Gothic" w:cs="Times New Roman"/>
+                <w:color w:val="000000"/>
+                <w:sz w:val="22"/>
+                <w:szCs w:val="22"/>
+              </w:rPr>
+              <w:t>viewPracticalGroupAccounts.jsp</w:t>
             </w:r>
           </w:p>
         </w:tc>
@@ -14270,257 +14671,6 @@
             <w:pPr>
               <w:jc w:val="center"/>
               <w:cnfStyle w:val="000000100000" w:firstRow="0" w:lastRow="0" w:firstColumn="0" w:lastColumn="0" w:oddVBand="0" w:evenVBand="0" w:oddHBand="1" w:evenHBand="0" w:firstRowFirstColumn="0" w:firstRowLastColumn="0" w:lastRowFirstColumn="0" w:lastRowLastColumn="0"/>
-              <w:rPr>
-                <w:rFonts w:ascii="Century Gothic" w:eastAsia="Times New Roman" w:hAnsi="Century Gothic" w:cs="Times New Roman"/>
-                <w:color w:val="000000"/>
-                <w:sz w:val="22"/>
-                <w:szCs w:val="22"/>
-              </w:rPr>
-            </w:pPr>
-          </w:p>
-        </w:tc>
-      </w:tr>
-      <w:tr>
-        <w:trPr>
-          <w:gridAfter w:val="1"/>
-          <w:wAfter w:w="90" w:type="dxa"/>
-          <w:trHeight w:val="1961"/>
-        </w:trPr>
-        <w:tc>
-          <w:tcPr>
-            <w:cnfStyle w:val="001000000000" w:firstRow="0" w:lastRow="0" w:firstColumn="1" w:lastColumn="0" w:oddVBand="0" w:evenVBand="0" w:oddHBand="0" w:evenHBand="0" w:firstRowFirstColumn="0" w:firstRowLastColumn="0" w:lastRowFirstColumn="0" w:lastRowLastColumn="0"/>
-            <w:tcW w:w="618" w:type="dxa"/>
-            <w:vAlign w:val="center"/>
-            <w:hideMark/>
-          </w:tcPr>
-          <w:p>
-            <w:pPr>
-              <w:jc w:val="center"/>
-              <w:rPr>
-                <w:rFonts w:ascii="Century Gothic" w:eastAsia="Times New Roman" w:hAnsi="Century Gothic" w:cs="Times New Roman"/>
-                <w:color w:val="000000"/>
-                <w:sz w:val="22"/>
-                <w:szCs w:val="22"/>
-              </w:rPr>
-            </w:pPr>
-            <w:r>
-              <w:rPr>
-                <w:rFonts w:ascii="Century Gothic" w:eastAsia="Times New Roman" w:hAnsi="Century Gothic" w:cs="Times New Roman"/>
-                <w:color w:val="000000"/>
-                <w:sz w:val="22"/>
-                <w:szCs w:val="22"/>
-              </w:rPr>
-              <w:lastRenderedPageBreak/>
-              <w:t>9</w:t>
-            </w:r>
-          </w:p>
-        </w:tc>
-        <w:tc>
-          <w:tcPr>
-            <w:tcW w:w="1627" w:type="dxa"/>
-            <w:vAlign w:val="center"/>
-            <w:hideMark/>
-          </w:tcPr>
-          <w:p>
-            <w:pPr>
-              <w:jc w:val="center"/>
-              <w:cnfStyle w:val="000000000000" w:firstRow="0" w:lastRow="0" w:firstColumn="0" w:lastColumn="0" w:oddVBand="0" w:evenVBand="0" w:oddHBand="0" w:evenHBand="0" w:firstRowFirstColumn="0" w:firstRowLastColumn="0" w:lastRowFirstColumn="0" w:lastRowLastColumn="0"/>
-              <w:rPr>
-                <w:rFonts w:ascii="Century Gothic" w:eastAsia="Times New Roman" w:hAnsi="Century Gothic" w:cs="Times New Roman"/>
-                <w:color w:val="000000"/>
-                <w:sz w:val="22"/>
-                <w:szCs w:val="22"/>
-              </w:rPr>
-            </w:pPr>
-            <w:r>
-              <w:rPr>
-                <w:rFonts w:ascii="Century Gothic" w:eastAsia="Times New Roman" w:hAnsi="Century Gothic" w:cs="Times New Roman"/>
-                <w:color w:val="000000"/>
-                <w:sz w:val="22"/>
-                <w:szCs w:val="22"/>
-              </w:rPr>
-              <w:t xml:space="preserve">Create </w:t>
-            </w:r>
-            <w:r>
-              <w:rPr>
-                <w:rFonts w:ascii="Century Gothic" w:eastAsia="Times New Roman" w:hAnsi="Century Gothic" w:cs="Times New Roman"/>
-                <w:sz w:val="22"/>
-                <w:szCs w:val="22"/>
-              </w:rPr>
-              <w:t>Practical Group</w:t>
-            </w:r>
-          </w:p>
-        </w:tc>
-        <w:tc>
-          <w:tcPr>
-            <w:tcW w:w="2250" w:type="dxa"/>
-            <w:vAlign w:val="center"/>
-            <w:hideMark/>
-          </w:tcPr>
-          <w:p>
-            <w:pPr>
-              <w:jc w:val="center"/>
-              <w:cnfStyle w:val="000000000000" w:firstRow="0" w:lastRow="0" w:firstColumn="0" w:lastColumn="0" w:oddVBand="0" w:evenVBand="0" w:oddHBand="0" w:evenHBand="0" w:firstRowFirstColumn="0" w:firstRowLastColumn="0" w:lastRowFirstColumn="0" w:lastRowLastColumn="0"/>
-              <w:rPr>
-                <w:rFonts w:ascii="Century Gothic" w:eastAsia="Times New Roman" w:hAnsi="Century Gothic" w:cs="Times New Roman"/>
-                <w:color w:val="000000"/>
-                <w:sz w:val="22"/>
-                <w:szCs w:val="22"/>
-              </w:rPr>
-            </w:pPr>
-            <w:r>
-              <w:rPr>
-                <w:rFonts w:ascii="Century Gothic" w:eastAsia="Times New Roman" w:hAnsi="Century Gothic" w:cs="Times New Roman"/>
-                <w:color w:val="000000"/>
-                <w:sz w:val="22"/>
-                <w:szCs w:val="22"/>
-              </w:rPr>
-              <w:t>Validate that user will be brought back to viewNurseAccounts.jsp when user do not want to create and account</w:t>
-            </w:r>
-          </w:p>
-        </w:tc>
-        <w:tc>
-          <w:tcPr>
-            <w:tcW w:w="1350" w:type="dxa"/>
-            <w:vAlign w:val="center"/>
-            <w:hideMark/>
-          </w:tcPr>
-          <w:p>
-            <w:pPr>
-              <w:jc w:val="center"/>
-              <w:cnfStyle w:val="000000000000" w:firstRow="0" w:lastRow="0" w:firstColumn="0" w:lastColumn="0" w:oddVBand="0" w:evenVBand="0" w:oddHBand="0" w:evenHBand="0" w:firstRowFirstColumn="0" w:firstRowLastColumn="0" w:lastRowFirstColumn="0" w:lastRowLastColumn="0"/>
-              <w:rPr>
-                <w:rFonts w:ascii="Century Gothic" w:eastAsia="Times New Roman" w:hAnsi="Century Gothic" w:cs="Times New Roman"/>
-                <w:color w:val="000000"/>
-                <w:sz w:val="22"/>
-                <w:szCs w:val="22"/>
-              </w:rPr>
-            </w:pPr>
-            <w:r>
-              <w:rPr>
-                <w:rFonts w:ascii="Century Gothic" w:eastAsia="Times New Roman" w:hAnsi="Century Gothic" w:cs="Times New Roman"/>
-                <w:color w:val="000000"/>
-                <w:sz w:val="22"/>
-                <w:szCs w:val="22"/>
-              </w:rPr>
-              <w:t>NA</w:t>
-            </w:r>
-          </w:p>
-        </w:tc>
-        <w:tc>
-          <w:tcPr>
-            <w:tcW w:w="2160" w:type="dxa"/>
-            <w:vAlign w:val="center"/>
-            <w:hideMark/>
-          </w:tcPr>
-          <w:p>
-            <w:pPr>
-              <w:jc w:val="center"/>
-              <w:cnfStyle w:val="000000000000" w:firstRow="0" w:lastRow="0" w:firstColumn="0" w:lastColumn="0" w:oddVBand="0" w:evenVBand="0" w:oddHBand="0" w:evenHBand="0" w:firstRowFirstColumn="0" w:firstRowLastColumn="0" w:lastRowFirstColumn="0" w:lastRowLastColumn="0"/>
-              <w:rPr>
-                <w:rFonts w:ascii="Century Gothic" w:eastAsia="Times New Roman" w:hAnsi="Century Gothic" w:cs="Times New Roman"/>
-                <w:color w:val="000000"/>
-                <w:sz w:val="22"/>
-                <w:szCs w:val="22"/>
-              </w:rPr>
-            </w:pPr>
-            <w:r>
-              <w:rPr>
-                <w:rFonts w:ascii="Century Gothic" w:eastAsia="Times New Roman" w:hAnsi="Century Gothic" w:cs="Times New Roman"/>
-                <w:color w:val="000000"/>
-                <w:sz w:val="22"/>
-                <w:szCs w:val="22"/>
-              </w:rPr>
-              <w:t>1. Click on the "Create New Account" button</w:t>
-            </w:r>
-            <w:r>
-              <w:rPr>
-                <w:rFonts w:ascii="Century Gothic" w:eastAsia="Times New Roman" w:hAnsi="Century Gothic" w:cs="Times New Roman"/>
-                <w:color w:val="000000"/>
-                <w:sz w:val="22"/>
-                <w:szCs w:val="22"/>
-              </w:rPr>
-              <w:br/>
-              <w:t>2. Click Cancel</w:t>
-            </w:r>
-          </w:p>
-        </w:tc>
-        <w:tc>
-          <w:tcPr>
-            <w:tcW w:w="2070" w:type="dxa"/>
-            <w:vAlign w:val="center"/>
-            <w:hideMark/>
-          </w:tcPr>
-          <w:p>
-            <w:pPr>
-              <w:jc w:val="center"/>
-              <w:cnfStyle w:val="000000000000" w:firstRow="0" w:lastRow="0" w:firstColumn="0" w:lastColumn="0" w:oddVBand="0" w:evenVBand="0" w:oddHBand="0" w:evenHBand="0" w:firstRowFirstColumn="0" w:firstRowLastColumn="0" w:lastRowFirstColumn="0" w:lastRowLastColumn="0"/>
-              <w:rPr>
-                <w:rFonts w:ascii="Century Gothic" w:eastAsia="Times New Roman" w:hAnsi="Century Gothic" w:cs="Times New Roman"/>
-                <w:color w:val="000000"/>
-                <w:sz w:val="22"/>
-                <w:szCs w:val="22"/>
-              </w:rPr>
-            </w:pPr>
-            <w:r>
-              <w:rPr>
-                <w:rFonts w:ascii="Century Gothic" w:eastAsia="Times New Roman" w:hAnsi="Century Gothic" w:cs="Times New Roman"/>
-                <w:color w:val="000000"/>
-                <w:sz w:val="22"/>
-                <w:szCs w:val="22"/>
-              </w:rPr>
-              <w:t>User should be brought back to viewNurseAccounts.jsp</w:t>
-            </w:r>
-          </w:p>
-        </w:tc>
-        <w:tc>
-          <w:tcPr>
-            <w:tcW w:w="2160" w:type="dxa"/>
-            <w:gridSpan w:val="2"/>
-            <w:vAlign w:val="center"/>
-          </w:tcPr>
-          <w:p>
-            <w:pPr>
-              <w:jc w:val="center"/>
-              <w:cnfStyle w:val="000000000000" w:firstRow="0" w:lastRow="0" w:firstColumn="0" w:lastColumn="0" w:oddVBand="0" w:evenVBand="0" w:oddHBand="0" w:evenHBand="0" w:firstRowFirstColumn="0" w:firstRowLastColumn="0" w:lastRowFirstColumn="0" w:lastRowLastColumn="0"/>
-              <w:rPr>
-                <w:rFonts w:ascii="Century Gothic" w:eastAsia="Times New Roman" w:hAnsi="Century Gothic" w:cs="Times New Roman"/>
-                <w:color w:val="000000"/>
-                <w:sz w:val="22"/>
-                <w:szCs w:val="22"/>
-              </w:rPr>
-            </w:pPr>
-          </w:p>
-        </w:tc>
-        <w:tc>
-          <w:tcPr>
-            <w:tcW w:w="900" w:type="dxa"/>
-            <w:gridSpan w:val="2"/>
-            <w:vAlign w:val="center"/>
-          </w:tcPr>
-          <w:p>
-            <w:pPr>
-              <w:jc w:val="center"/>
-              <w:cnfStyle w:val="000000000000" w:firstRow="0" w:lastRow="0" w:firstColumn="0" w:lastColumn="0" w:oddVBand="0" w:evenVBand="0" w:oddHBand="0" w:evenHBand="0" w:firstRowFirstColumn="0" w:firstRowLastColumn="0" w:lastRowFirstColumn="0" w:lastRowLastColumn="0"/>
-              <w:rPr>
-                <w:rFonts w:ascii="Century Gothic" w:eastAsia="Times New Roman" w:hAnsi="Century Gothic" w:cs="Times New Roman"/>
-                <w:color w:val="000000"/>
-                <w:sz w:val="22"/>
-                <w:szCs w:val="22"/>
-              </w:rPr>
-            </w:pPr>
-          </w:p>
-        </w:tc>
-        <w:tc>
-          <w:tcPr>
-            <w:tcW w:w="1170" w:type="dxa"/>
-            <w:gridSpan w:val="2"/>
-            <w:vAlign w:val="center"/>
-          </w:tcPr>
-          <w:p>
-            <w:pPr>
-              <w:jc w:val="center"/>
-              <w:cnfStyle w:val="000000000000" w:firstRow="0" w:lastRow="0" w:firstColumn="0" w:lastColumn="0" w:oddVBand="0" w:evenVBand="0" w:oddHBand="0" w:evenHBand="0" w:firstRowFirstColumn="0" w:firstRowLastColumn="0" w:lastRowFirstColumn="0" w:lastRowLastColumn="0"/>
               <w:rPr>
                 <w:rFonts w:ascii="Century Gothic" w:eastAsia="Times New Roman" w:hAnsi="Century Gothic" w:cs="Times New Roman"/>
                 <w:color w:val="000000"/>
@@ -15531,15 +15681,6 @@
                 <w:szCs w:val="22"/>
               </w:rPr>
               <w:br/>
-            </w:r>
-            <w:r>
-              <w:rPr>
-                <w:rFonts w:ascii="Century Gothic" w:eastAsia="Times New Roman" w:hAnsi="Century Gothic" w:cs="Times New Roman"/>
-                <w:color w:val="000000"/>
-                <w:sz w:val="22"/>
-                <w:szCs w:val="22"/>
-              </w:rPr>
-              <w:lastRenderedPageBreak/>
               <w:t>3. Click on submit button</w:t>
             </w:r>
           </w:p>
@@ -15567,7 +15708,6 @@
                 <w:sz w:val="22"/>
                 <w:szCs w:val="22"/>
               </w:rPr>
-              <w:lastRenderedPageBreak/>
               <w:t xml:space="preserve">Account creation </w:t>
             </w:r>
             <w:r>
@@ -15687,7 +15827,6 @@
                 <w:sz w:val="22"/>
                 <w:szCs w:val="22"/>
               </w:rPr>
-              <w:lastRenderedPageBreak/>
               <w:t>4</w:t>
             </w:r>
           </w:p>
@@ -15820,7 +15959,17 @@
                 <w:szCs w:val="22"/>
               </w:rPr>
               <w:br/>
-              <w:t xml:space="preserve">2. Fill in user ID and Password </w:t>
+              <w:t xml:space="preserve">2. Fill in user ID </w:t>
+            </w:r>
+            <w:r>
+              <w:rPr>
+                <w:rFonts w:ascii="Century Gothic" w:eastAsia="Times New Roman" w:hAnsi="Century Gothic" w:cs="Times New Roman"/>
+                <w:color w:val="000000"/>
+                <w:sz w:val="22"/>
+                <w:szCs w:val="22"/>
+              </w:rPr>
+              <w:lastRenderedPageBreak/>
+              <w:t xml:space="preserve">and Password </w:t>
             </w:r>
             <w:r>
               <w:rPr>
@@ -15857,6 +16006,7 @@
                 <w:sz w:val="22"/>
                 <w:szCs w:val="22"/>
               </w:rPr>
+              <w:lastRenderedPageBreak/>
               <w:t xml:space="preserve">Account creation </w:t>
             </w:r>
             <w:r>
@@ -15889,7 +16039,16 @@
                 <w:sz w:val="22"/>
                 <w:szCs w:val="22"/>
               </w:rPr>
-              <w:t xml:space="preserve"> message</w:t>
+              <w:t xml:space="preserve"> </w:t>
+            </w:r>
+            <w:r>
+              <w:rPr>
+                <w:rFonts w:ascii="Century Gothic" w:eastAsia="Times New Roman" w:hAnsi="Century Gothic" w:cs="Times New Roman"/>
+                <w:sz w:val="22"/>
+                <w:szCs w:val="22"/>
+              </w:rPr>
+              <w:lastRenderedPageBreak/>
+              <w:t>message</w:t>
             </w:r>
           </w:p>
         </w:tc>
@@ -15977,6 +16136,7 @@
                 <w:sz w:val="22"/>
                 <w:szCs w:val="22"/>
               </w:rPr>
+              <w:lastRenderedPageBreak/>
               <w:t>5</w:t>
             </w:r>
           </w:p>
@@ -16339,7 +16499,25 @@
                 <w:sz w:val="22"/>
                 <w:szCs w:val="22"/>
               </w:rPr>
-              <w:t xml:space="preserve"> be brought back to viewAdminAccounts.jsp when user do not want to create and account</w:t>
+              <w:t xml:space="preserve"> be brought back to </w:t>
+            </w:r>
+            <w:r>
+              <w:rPr>
+                <w:rFonts w:ascii="Century Gothic" w:eastAsia="Times New Roman" w:hAnsi="Century Gothic" w:cs="Times New Roman"/>
+                <w:color w:val="000000"/>
+                <w:sz w:val="22"/>
+                <w:szCs w:val="22"/>
+              </w:rPr>
+              <w:t>viewLecturerAccounts.jsp</w:t>
+            </w:r>
+            <w:r>
+              <w:rPr>
+                <w:rFonts w:ascii="Century Gothic" w:eastAsia="Times New Roman" w:hAnsi="Century Gothic" w:cs="Times New Roman"/>
+                <w:color w:val="000000"/>
+                <w:sz w:val="22"/>
+                <w:szCs w:val="22"/>
+              </w:rPr>
+              <w:t xml:space="preserve"> when user do not want to create and account</w:t>
             </w:r>
           </w:p>
         </w:tc>
@@ -16433,7 +16611,16 @@
                 <w:sz w:val="22"/>
                 <w:szCs w:val="22"/>
               </w:rPr>
-              <w:t>User should be brought back to viewAdminAccounts.jsp</w:t>
+              <w:t xml:space="preserve">User should be brought back to </w:t>
+            </w:r>
+            <w:r>
+              <w:rPr>
+                <w:rFonts w:ascii="Century Gothic" w:eastAsia="Times New Roman" w:hAnsi="Century Gothic" w:cs="Times New Roman"/>
+                <w:color w:val="000000"/>
+                <w:sz w:val="22"/>
+                <w:szCs w:val="22"/>
+              </w:rPr>
+              <w:t>viewLecturerAccounts.jsp</w:t>
             </w:r>
           </w:p>
         </w:tc>
@@ -17054,7 +17241,6 @@
                 <w:sz w:val="22"/>
                 <w:szCs w:val="22"/>
               </w:rPr>
-              <w:lastRenderedPageBreak/>
               <w:t>2</w:t>
             </w:r>
           </w:p>
@@ -17344,6 +17530,7 @@
                 <w:sz w:val="22"/>
                 <w:szCs w:val="22"/>
               </w:rPr>
+              <w:lastRenderedPageBreak/>
               <w:t>3</w:t>
             </w:r>
           </w:p>
@@ -18265,7 +18452,25 @@
                 <w:sz w:val="22"/>
                 <w:szCs w:val="22"/>
               </w:rPr>
-              <w:t>Validate that user will be brought back to viewLecturerAccounts.jsp when user do not want to create and account</w:t>
+              <w:t xml:space="preserve">Validate that user will be brought back to </w:t>
+            </w:r>
+            <w:r>
+              <w:rPr>
+                <w:rFonts w:ascii="Century Gothic" w:eastAsia="Times New Roman" w:hAnsi="Century Gothic" w:cs="Times New Roman"/>
+                <w:color w:val="000000"/>
+                <w:sz w:val="22"/>
+                <w:szCs w:val="22"/>
+              </w:rPr>
+              <w:t>viewAdminAccounts.jsp</w:t>
+            </w:r>
+            <w:r>
+              <w:rPr>
+                <w:rFonts w:ascii="Century Gothic" w:eastAsia="Times New Roman" w:hAnsi="Century Gothic" w:cs="Times New Roman"/>
+                <w:color w:val="000000"/>
+                <w:sz w:val="22"/>
+                <w:szCs w:val="22"/>
+              </w:rPr>
+              <w:t xml:space="preserve"> when user do not want to create and account</w:t>
             </w:r>
           </w:p>
         </w:tc>
@@ -18359,7 +18564,16 @@
                 <w:sz w:val="22"/>
                 <w:szCs w:val="22"/>
               </w:rPr>
-              <w:t>User should be brought back to viewLecturerAccounts.jsp</w:t>
+              <w:t xml:space="preserve">User should be brought back to </w:t>
+            </w:r>
+            <w:r>
+              <w:rPr>
+                <w:rFonts w:ascii="Century Gothic" w:eastAsia="Times New Roman" w:hAnsi="Century Gothic" w:cs="Times New Roman"/>
+                <w:color w:val="000000"/>
+                <w:sz w:val="22"/>
+                <w:szCs w:val="22"/>
+              </w:rPr>
+              <w:t>viewAdminAccounts.jsp</w:t>
             </w:r>
           </w:p>
         </w:tc>
@@ -18432,7 +18646,6 @@
       </w:pPr>
       <w:bookmarkStart w:id="20" w:name="_Toc399677402"/>
       <w:r>
-        <w:lastRenderedPageBreak/>
         <w:t>Edit User Account</w:t>
       </w:r>
       <w:bookmarkEnd w:id="20"/>
@@ -18738,6 +18951,7 @@
                 <w:sz w:val="22"/>
                 <w:szCs w:val="22"/>
               </w:rPr>
+              <w:lastRenderedPageBreak/>
               <w:t>1</w:t>
             </w:r>
           </w:p>
@@ -19545,7 +19759,16 @@
                 <w:sz w:val="22"/>
                 <w:szCs w:val="22"/>
               </w:rPr>
-              <w:t>User should be brought back to viewNurseAccounts.jsp</w:t>
+              <w:t xml:space="preserve">User should be brought back to </w:t>
+            </w:r>
+            <w:r>
+              <w:rPr>
+                <w:rFonts w:ascii="Century Gothic" w:eastAsia="Times New Roman" w:hAnsi="Century Gothic" w:cs="Times New Roman"/>
+                <w:color w:val="000000"/>
+                <w:sz w:val="22"/>
+                <w:szCs w:val="22"/>
+              </w:rPr>
+              <w:t>viewPracticalGroupAccounts.jsp</w:t>
             </w:r>
           </w:p>
         </w:tc>
@@ -19619,10 +19842,20 @@
               <w:jc w:val="center"/>
               <w:rPr>
                 <w:rFonts w:ascii="Century Gothic" w:eastAsia="Times New Roman" w:hAnsi="Century Gothic" w:cs="Times New Roman"/>
-                <w:sz w:val="22"/>
-                <w:szCs w:val="22"/>
-              </w:rPr>
-            </w:pPr>
+                <w:color w:val="FF0000"/>
+                <w:sz w:val="22"/>
+                <w:szCs w:val="22"/>
+              </w:rPr>
+            </w:pPr>
+            <w:r>
+              <w:rPr>
+                <w:rFonts w:ascii="Century Gothic" w:eastAsia="Times New Roman" w:hAnsi="Century Gothic" w:cs="Times New Roman"/>
+                <w:color w:val="auto"/>
+                <w:sz w:val="22"/>
+                <w:szCs w:val="22"/>
+              </w:rPr>
+              <w:t>5</w:t>
+            </w:r>
           </w:p>
         </w:tc>
         <w:tc>
@@ -19636,62 +19869,17 @@
               <w:cnfStyle w:val="000000000000" w:firstRow="0" w:lastRow="0" w:firstColumn="0" w:lastColumn="0" w:oddVBand="0" w:evenVBand="0" w:oddHBand="0" w:evenHBand="0" w:firstRowFirstColumn="0" w:firstRowLastColumn="0" w:lastRowFirstColumn="0" w:lastRowLastColumn="0"/>
               <w:rPr>
                 <w:rFonts w:ascii="Century Gothic" w:eastAsia="Times New Roman" w:hAnsi="Century Gothic" w:cs="Times New Roman"/>
-                <w:color w:val="000000"/>
-                <w:sz w:val="22"/>
-                <w:szCs w:val="22"/>
-              </w:rPr>
-            </w:pPr>
-            <w:r>
-              <w:rPr>
-                <w:rFonts w:ascii="Century Gothic" w:eastAsia="Times New Roman" w:hAnsi="Century Gothic" w:cs="Times New Roman"/>
-                <w:color w:val="000000"/>
-                <w:sz w:val="22"/>
-                <w:szCs w:val="22"/>
-              </w:rPr>
-              <w:t xml:space="preserve">Edit </w:t>
-            </w:r>
-            <w:r>
-              <w:rPr>
-                <w:rFonts w:ascii="Century Gothic" w:eastAsia="Times New Roman" w:hAnsi="Century Gothic" w:cs="Times New Roman"/>
-                <w:sz w:val="22"/>
-                <w:szCs w:val="22"/>
-              </w:rPr>
-              <w:t>Practical Group</w:t>
-            </w:r>
-            <w:r>
-              <w:rPr>
-                <w:rFonts w:ascii="Century Gothic" w:eastAsia="Times New Roman" w:hAnsi="Century Gothic" w:cs="Times New Roman"/>
-                <w:sz w:val="22"/>
-                <w:szCs w:val="22"/>
-              </w:rPr>
-              <w:t xml:space="preserve"> </w:t>
-            </w:r>
-            <w:r>
-              <w:rPr>
-                <w:rFonts w:ascii="Century Gothic" w:eastAsia="Times New Roman" w:hAnsi="Century Gothic" w:cs="Times New Roman"/>
-                <w:color w:val="000000"/>
-                <w:sz w:val="22"/>
-                <w:szCs w:val="22"/>
-              </w:rPr>
-              <w:t>A</w:t>
-            </w:r>
-            <w:r>
-              <w:rPr>
-                <w:rFonts w:ascii="Century Gothic" w:eastAsia="Times New Roman" w:hAnsi="Century Gothic" w:cs="Times New Roman"/>
-                <w:color w:val="000000"/>
-                <w:sz w:val="22"/>
-                <w:szCs w:val="22"/>
-              </w:rPr>
-              <w:t>c</w:t>
-            </w:r>
-            <w:r>
-              <w:rPr>
-                <w:rFonts w:ascii="Century Gothic" w:eastAsia="Times New Roman" w:hAnsi="Century Gothic" w:cs="Times New Roman"/>
-                <w:color w:val="000000"/>
-                <w:sz w:val="22"/>
-                <w:szCs w:val="22"/>
-              </w:rPr>
-              <w:t>count</w:t>
+                <w:sz w:val="22"/>
+                <w:szCs w:val="22"/>
+              </w:rPr>
+            </w:pPr>
+            <w:r>
+              <w:rPr>
+                <w:rFonts w:ascii="Century Gothic" w:eastAsia="Times New Roman" w:hAnsi="Century Gothic" w:cs="Times New Roman"/>
+                <w:sz w:val="22"/>
+                <w:szCs w:val="22"/>
+              </w:rPr>
+              <w:t>Edit Practical Group account</w:t>
             </w:r>
           </w:p>
         </w:tc>
@@ -19706,19 +19894,17 @@
               <w:cnfStyle w:val="000000000000" w:firstRow="0" w:lastRow="0" w:firstColumn="0" w:lastColumn="0" w:oddVBand="0" w:evenVBand="0" w:oddHBand="0" w:evenHBand="0" w:firstRowFirstColumn="0" w:firstRowLastColumn="0" w:lastRowFirstColumn="0" w:lastRowLastColumn="0"/>
               <w:rPr>
                 <w:rFonts w:ascii="Century Gothic" w:eastAsia="Times New Roman" w:hAnsi="Century Gothic" w:cs="Times New Roman"/>
-                <w:color w:val="000000"/>
-                <w:sz w:val="22"/>
-                <w:szCs w:val="22"/>
-              </w:rPr>
-            </w:pPr>
-            <w:r>
-              <w:rPr>
-                <w:rFonts w:ascii="Century Gothic" w:eastAsia="Times New Roman" w:hAnsi="Century Gothic" w:cs="Times New Roman"/>
-                <w:color w:val="000000"/>
-                <w:sz w:val="22"/>
-                <w:szCs w:val="22"/>
-              </w:rPr>
-              <w:t>Validate that lecturer Id field is not blank</w:t>
+                <w:sz w:val="22"/>
+                <w:szCs w:val="22"/>
+              </w:rPr>
+            </w:pPr>
+            <w:r>
+              <w:rPr>
+                <w:rFonts w:ascii="Century Gothic" w:eastAsia="Times New Roman" w:hAnsi="Century Gothic" w:cs="Times New Roman"/>
+                <w:sz w:val="22"/>
+                <w:szCs w:val="22"/>
+              </w:rPr>
+              <w:t>Validate that confirmation of password is incorrect</w:t>
             </w:r>
           </w:p>
         </w:tc>
@@ -19733,19 +19919,55 @@
               <w:cnfStyle w:val="000000000000" w:firstRow="0" w:lastRow="0" w:firstColumn="0" w:lastColumn="0" w:oddVBand="0" w:evenVBand="0" w:oddHBand="0" w:evenHBand="0" w:firstRowFirstColumn="0" w:firstRowLastColumn="0" w:lastRowFirstColumn="0" w:lastRowLastColumn="0"/>
               <w:rPr>
                 <w:rFonts w:ascii="Century Gothic" w:eastAsia="Times New Roman" w:hAnsi="Century Gothic" w:cs="Times New Roman"/>
-                <w:color w:val="000000"/>
-                <w:sz w:val="22"/>
-                <w:szCs w:val="22"/>
-              </w:rPr>
-            </w:pPr>
-            <w:r>
-              <w:rPr>
-                <w:rFonts w:ascii="Century Gothic" w:eastAsia="Times New Roman" w:hAnsi="Century Gothic" w:cs="Times New Roman"/>
-                <w:color w:val="000000"/>
-                <w:sz w:val="22"/>
-                <w:szCs w:val="22"/>
-              </w:rPr>
-              <w:t>Lecturer ID: (blank)</w:t>
+                <w:sz w:val="22"/>
+                <w:szCs w:val="22"/>
+              </w:rPr>
+            </w:pPr>
+            <w:r>
+              <w:rPr>
+                <w:rFonts w:ascii="Century Gothic" w:eastAsia="Times New Roman" w:hAnsi="Century Gothic" w:cs="Times New Roman"/>
+                <w:sz w:val="22"/>
+                <w:szCs w:val="22"/>
+              </w:rPr>
+              <w:t>Password:123</w:t>
+            </w:r>
+          </w:p>
+          <w:p>
+            <w:pPr>
+              <w:jc w:val="center"/>
+              <w:cnfStyle w:val="000000000000" w:firstRow="0" w:lastRow="0" w:firstColumn="0" w:lastColumn="0" w:oddVBand="0" w:evenVBand="0" w:oddHBand="0" w:evenHBand="0" w:firstRowFirstColumn="0" w:firstRowLastColumn="0" w:lastRowFirstColumn="0" w:lastRowLastColumn="0"/>
+              <w:rPr>
+                <w:rFonts w:ascii="Century Gothic" w:eastAsia="Times New Roman" w:hAnsi="Century Gothic" w:cs="Times New Roman"/>
+                <w:sz w:val="22"/>
+                <w:szCs w:val="22"/>
+              </w:rPr>
+            </w:pPr>
+            <w:r>
+              <w:rPr>
+                <w:rFonts w:ascii="Century Gothic" w:eastAsia="Times New Roman" w:hAnsi="Century Gothic" w:cs="Times New Roman"/>
+                <w:sz w:val="22"/>
+                <w:szCs w:val="22"/>
+              </w:rPr>
+              <w:t>Confirm Password:</w:t>
+            </w:r>
+          </w:p>
+          <w:p>
+            <w:pPr>
+              <w:jc w:val="center"/>
+              <w:cnfStyle w:val="000000000000" w:firstRow="0" w:lastRow="0" w:firstColumn="0" w:lastColumn="0" w:oddVBand="0" w:evenVBand="0" w:oddHBand="0" w:evenHBand="0" w:firstRowFirstColumn="0" w:firstRowLastColumn="0" w:lastRowFirstColumn="0" w:lastRowLastColumn="0"/>
+              <w:rPr>
+                <w:rFonts w:ascii="Century Gothic" w:eastAsia="Times New Roman" w:hAnsi="Century Gothic" w:cs="Times New Roman"/>
+                <w:sz w:val="22"/>
+                <w:szCs w:val="22"/>
+              </w:rPr>
+            </w:pPr>
+            <w:r>
+              <w:rPr>
+                <w:rFonts w:ascii="Century Gothic" w:eastAsia="Times New Roman" w:hAnsi="Century Gothic" w:cs="Times New Roman"/>
+                <w:sz w:val="22"/>
+                <w:szCs w:val="22"/>
+              </w:rPr>
+              <w:t>456</w:t>
             </w:r>
           </w:p>
         </w:tc>
@@ -19766,252 +19988,19 @@
               <w:cnfStyle w:val="000000000000" w:firstRow="0" w:lastRow="0" w:firstColumn="0" w:lastColumn="0" w:oddVBand="0" w:evenVBand="0" w:oddHBand="0" w:evenHBand="0" w:firstRowFirstColumn="0" w:firstRowLastColumn="0" w:lastRowFirstColumn="0" w:lastRowLastColumn="0"/>
               <w:rPr>
                 <w:rFonts w:ascii="Century Gothic" w:eastAsia="Times New Roman" w:hAnsi="Century Gothic" w:cs="Times New Roman"/>
-                <w:color w:val="000000"/>
-                <w:sz w:val="22"/>
-                <w:szCs w:val="22"/>
-              </w:rPr>
-            </w:pPr>
-            <w:r>
-              <w:rPr>
-                <w:rFonts w:ascii="Century Gothic" w:eastAsia="Times New Roman" w:hAnsi="Century Gothic" w:cs="Times New Roman"/>
-                <w:color w:val="000000"/>
-                <w:sz w:val="22"/>
-                <w:szCs w:val="22"/>
-              </w:rPr>
-              <w:t>Leave</w:t>
-            </w:r>
-            <w:r>
-              <w:rPr>
-                <w:rFonts w:ascii="Century Gothic" w:eastAsia="Times New Roman" w:hAnsi="Century Gothic" w:cs="Times New Roman"/>
-                <w:color w:val="000000"/>
-                <w:sz w:val="22"/>
-                <w:szCs w:val="22"/>
-              </w:rPr>
-              <w:t xml:space="preserve"> </w:t>
-            </w:r>
-            <w:r>
-              <w:rPr>
-                <w:rFonts w:ascii="Century Gothic" w:eastAsia="Times New Roman" w:hAnsi="Century Gothic" w:cs="Times New Roman"/>
-                <w:color w:val="000000"/>
-                <w:sz w:val="22"/>
-                <w:szCs w:val="22"/>
-              </w:rPr>
-              <w:t>lecturer id</w:t>
-            </w:r>
-            <w:r>
-              <w:rPr>
-                <w:rFonts w:ascii="Century Gothic" w:eastAsia="Times New Roman" w:hAnsi="Century Gothic" w:cs="Times New Roman"/>
-                <w:color w:val="000000"/>
-                <w:sz w:val="22"/>
-                <w:szCs w:val="22"/>
-              </w:rPr>
-              <w:t xml:space="preserve"> field</w:t>
-            </w:r>
-            <w:r>
-              <w:rPr>
-                <w:rFonts w:ascii="Century Gothic" w:eastAsia="Times New Roman" w:hAnsi="Century Gothic" w:cs="Times New Roman"/>
-                <w:color w:val="000000"/>
-                <w:sz w:val="22"/>
-                <w:szCs w:val="22"/>
-              </w:rPr>
-              <w:t xml:space="preserve"> empty</w:t>
-            </w:r>
-            <w:r>
-              <w:rPr>
-                <w:rFonts w:ascii="Century Gothic" w:eastAsia="Times New Roman" w:hAnsi="Century Gothic" w:cs="Times New Roman"/>
-                <w:color w:val="000000"/>
-                <w:sz w:val="22"/>
-                <w:szCs w:val="22"/>
-              </w:rPr>
-              <w:br/>
-              <w:t>2. Click on "Save" button</w:t>
-            </w:r>
-          </w:p>
-        </w:tc>
-        <w:tc>
-          <w:tcPr>
-            <w:tcW w:w="2070" w:type="dxa"/>
-            <w:vAlign w:val="center"/>
-          </w:tcPr>
-          <w:p>
-            <w:pPr>
-              <w:jc w:val="center"/>
-              <w:cnfStyle w:val="000000000000" w:firstRow="0" w:lastRow="0" w:firstColumn="0" w:lastColumn="0" w:oddVBand="0" w:evenVBand="0" w:oddHBand="0" w:evenHBand="0" w:firstRowFirstColumn="0" w:firstRowLastColumn="0" w:lastRowFirstColumn="0" w:lastRowLastColumn="0"/>
-              <w:rPr>
-                <w:rFonts w:ascii="Century Gothic" w:eastAsia="Times New Roman" w:hAnsi="Century Gothic" w:cs="Times New Roman"/>
-                <w:color w:val="000000"/>
-                <w:sz w:val="22"/>
-                <w:szCs w:val="22"/>
-              </w:rPr>
-            </w:pPr>
-            <w:r>
-              <w:rPr>
-                <w:rFonts w:ascii="Century Gothic" w:eastAsia="Times New Roman" w:hAnsi="Century Gothic" w:cs="Times New Roman"/>
-                <w:color w:val="000000"/>
-                <w:sz w:val="22"/>
-                <w:szCs w:val="22"/>
-              </w:rPr>
-              <w:t>User should be prompted to key in the lecturer ID</w:t>
-            </w:r>
-          </w:p>
-        </w:tc>
-        <w:tc>
-          <w:tcPr>
-            <w:tcW w:w="1972" w:type="dxa"/>
-            <w:vAlign w:val="center"/>
-          </w:tcPr>
-          <w:p>
-            <w:pPr>
-              <w:jc w:val="center"/>
-              <w:cnfStyle w:val="000000000000" w:firstRow="0" w:lastRow="0" w:firstColumn="0" w:lastColumn="0" w:oddVBand="0" w:evenVBand="0" w:oddHBand="0" w:evenHBand="0" w:firstRowFirstColumn="0" w:firstRowLastColumn="0" w:lastRowFirstColumn="0" w:lastRowLastColumn="0"/>
-              <w:rPr>
-                <w:rFonts w:ascii="Century Gothic" w:eastAsia="Times New Roman" w:hAnsi="Century Gothic" w:cs="Times New Roman"/>
-                <w:color w:val="000000"/>
-                <w:sz w:val="22"/>
-                <w:szCs w:val="22"/>
-              </w:rPr>
-            </w:pPr>
-          </w:p>
-        </w:tc>
-        <w:tc>
-          <w:tcPr>
-            <w:tcW w:w="900" w:type="dxa"/>
-            <w:vAlign w:val="center"/>
-          </w:tcPr>
-          <w:p>
-            <w:pPr>
-              <w:jc w:val="center"/>
-              <w:cnfStyle w:val="000000000000" w:firstRow="0" w:lastRow="0" w:firstColumn="0" w:lastColumn="0" w:oddVBand="0" w:evenVBand="0" w:oddHBand="0" w:evenHBand="0" w:firstRowFirstColumn="0" w:firstRowLastColumn="0" w:lastRowFirstColumn="0" w:lastRowLastColumn="0"/>
-              <w:rPr>
-                <w:rFonts w:ascii="Century Gothic" w:eastAsia="Times New Roman" w:hAnsi="Century Gothic" w:cs="Times New Roman"/>
-                <w:color w:val="000000"/>
-                <w:sz w:val="22"/>
-                <w:szCs w:val="22"/>
-              </w:rPr>
-            </w:pPr>
-          </w:p>
-        </w:tc>
-        <w:tc>
-          <w:tcPr>
-            <w:tcW w:w="1170" w:type="dxa"/>
-            <w:vAlign w:val="center"/>
-          </w:tcPr>
-          <w:p>
-            <w:pPr>
-              <w:jc w:val="center"/>
-              <w:cnfStyle w:val="000000000000" w:firstRow="0" w:lastRow="0" w:firstColumn="0" w:lastColumn="0" w:oddVBand="0" w:evenVBand="0" w:oddHBand="0" w:evenHBand="0" w:firstRowFirstColumn="0" w:firstRowLastColumn="0" w:lastRowFirstColumn="0" w:lastRowLastColumn="0"/>
-              <w:rPr>
-                <w:rFonts w:ascii="Century Gothic" w:eastAsia="Times New Roman" w:hAnsi="Century Gothic" w:cs="Times New Roman"/>
-                <w:color w:val="000000"/>
-                <w:sz w:val="22"/>
-                <w:szCs w:val="22"/>
-              </w:rPr>
-            </w:pPr>
-          </w:p>
-        </w:tc>
-      </w:tr>
-      <w:tr>
-        <w:trPr>
-          <w:cnfStyle w:val="000000100000" w:firstRow="0" w:lastRow="0" w:firstColumn="0" w:lastColumn="0" w:oddVBand="0" w:evenVBand="0" w:oddHBand="1" w:evenHBand="0" w:firstRowFirstColumn="0" w:firstRowLastColumn="0" w:lastRowFirstColumn="0" w:lastRowLastColumn="0"/>
-          <w:trHeight w:val="1650"/>
-        </w:trPr>
-        <w:tc>
-          <w:tcPr>
-            <w:cnfStyle w:val="001000000000" w:firstRow="0" w:lastRow="0" w:firstColumn="1" w:lastColumn="0" w:oddVBand="0" w:evenVBand="0" w:oddHBand="0" w:evenHBand="0" w:firstRowFirstColumn="0" w:firstRowLastColumn="0" w:lastRowFirstColumn="0" w:lastRowLastColumn="0"/>
-            <w:tcW w:w="625" w:type="dxa"/>
-            <w:vAlign w:val="center"/>
-          </w:tcPr>
-          <w:p>
-            <w:pPr>
-              <w:jc w:val="center"/>
-              <w:rPr>
-                <w:rFonts w:ascii="Century Gothic" w:eastAsia="Times New Roman" w:hAnsi="Century Gothic" w:cs="Times New Roman"/>
-                <w:sz w:val="22"/>
-                <w:szCs w:val="22"/>
-              </w:rPr>
-            </w:pPr>
-          </w:p>
-        </w:tc>
-        <w:tc>
-          <w:tcPr>
-            <w:tcW w:w="1710" w:type="dxa"/>
-            <w:vAlign w:val="center"/>
-          </w:tcPr>
-          <w:p>
-            <w:pPr>
-              <w:jc w:val="center"/>
-              <w:cnfStyle w:val="000000100000" w:firstRow="0" w:lastRow="0" w:firstColumn="0" w:lastColumn="0" w:oddVBand="0" w:evenVBand="0" w:oddHBand="1" w:evenHBand="0" w:firstRowFirstColumn="0" w:firstRowLastColumn="0" w:lastRowFirstColumn="0" w:lastRowLastColumn="0"/>
-              <w:rPr>
-                <w:rFonts w:ascii="Century Gothic" w:eastAsia="Times New Roman" w:hAnsi="Century Gothic" w:cs="Times New Roman"/>
-                <w:sz w:val="22"/>
-                <w:szCs w:val="22"/>
-              </w:rPr>
-            </w:pPr>
-            <w:r>
-              <w:rPr>
-                <w:rFonts w:ascii="Century Gothic" w:eastAsia="Times New Roman" w:hAnsi="Century Gothic" w:cs="Times New Roman"/>
-                <w:sz w:val="22"/>
-                <w:szCs w:val="22"/>
-              </w:rPr>
-              <w:t>Edit Practical group account</w:t>
-            </w:r>
-          </w:p>
-        </w:tc>
-        <w:tc>
-          <w:tcPr>
-            <w:tcW w:w="2258" w:type="dxa"/>
-            <w:vAlign w:val="center"/>
-          </w:tcPr>
-          <w:p>
-            <w:pPr>
-              <w:jc w:val="center"/>
-              <w:cnfStyle w:val="000000100000" w:firstRow="0" w:lastRow="0" w:firstColumn="0" w:lastColumn="0" w:oddVBand="0" w:evenVBand="0" w:oddHBand="1" w:evenHBand="0" w:firstRowFirstColumn="0" w:firstRowLastColumn="0" w:lastRowFirstColumn="0" w:lastRowLastColumn="0"/>
-              <w:rPr>
-                <w:rFonts w:ascii="Century Gothic" w:eastAsia="Times New Roman" w:hAnsi="Century Gothic" w:cs="Times New Roman"/>
-                <w:sz w:val="22"/>
-                <w:szCs w:val="22"/>
-              </w:rPr>
-            </w:pPr>
-            <w:r>
-              <w:rPr>
-                <w:rFonts w:ascii="Century Gothic" w:eastAsia="Times New Roman" w:hAnsi="Century Gothic" w:cs="Times New Roman"/>
-                <w:sz w:val="22"/>
-                <w:szCs w:val="22"/>
-              </w:rPr>
-              <w:t>Validate that lecturer Id is correct</w:t>
-            </w:r>
-          </w:p>
-        </w:tc>
-        <w:tc>
-          <w:tcPr>
-            <w:tcW w:w="1350" w:type="dxa"/>
-            <w:vAlign w:val="center"/>
-          </w:tcPr>
-          <w:p>
-            <w:pPr>
-              <w:jc w:val="center"/>
-              <w:cnfStyle w:val="000000100000" w:firstRow="0" w:lastRow="0" w:firstColumn="0" w:lastColumn="0" w:oddVBand="0" w:evenVBand="0" w:oddHBand="1" w:evenHBand="0" w:firstRowFirstColumn="0" w:firstRowLastColumn="0" w:lastRowFirstColumn="0" w:lastRowLastColumn="0"/>
-              <w:rPr>
-                <w:rFonts w:ascii="Century Gothic" w:eastAsia="Times New Roman" w:hAnsi="Century Gothic" w:cs="Times New Roman"/>
-                <w:sz w:val="22"/>
-                <w:szCs w:val="22"/>
-              </w:rPr>
-            </w:pPr>
-            <w:r>
-              <w:rPr>
-                <w:rFonts w:ascii="Century Gothic" w:eastAsia="Times New Roman" w:hAnsi="Century Gothic" w:cs="Times New Roman"/>
-                <w:sz w:val="22"/>
-                <w:szCs w:val="22"/>
-              </w:rPr>
-              <w:t>Lecturer ID: lec23</w:t>
-            </w:r>
-          </w:p>
-        </w:tc>
-        <w:tc>
-          <w:tcPr>
-            <w:tcW w:w="2250" w:type="dxa"/>
-            <w:vAlign w:val="center"/>
-          </w:tcPr>
+                <w:sz w:val="22"/>
+                <w:szCs w:val="22"/>
+              </w:rPr>
+            </w:pPr>
+            <w:r>
+              <w:rPr>
+                <w:rFonts w:ascii="Century Gothic" w:eastAsia="Times New Roman" w:hAnsi="Century Gothic" w:cs="Times New Roman"/>
+                <w:sz w:val="22"/>
+                <w:szCs w:val="22"/>
+              </w:rPr>
+              <w:t>Input 123 into password field</w:t>
+            </w:r>
+          </w:p>
           <w:p>
             <w:pPr>
               <w:pStyle w:val="ListParagraph"/>
@@ -20021,29 +20010,20 @@
               </w:numPr>
               <w:ind w:left="177" w:hanging="270"/>
               <w:jc w:val="center"/>
-              <w:cnfStyle w:val="000000100000" w:firstRow="0" w:lastRow="0" w:firstColumn="0" w:lastColumn="0" w:oddVBand="0" w:evenVBand="0" w:oddHBand="1" w:evenHBand="0" w:firstRowFirstColumn="0" w:firstRowLastColumn="0" w:lastRowFirstColumn="0" w:lastRowLastColumn="0"/>
-              <w:rPr>
-                <w:rFonts w:ascii="Century Gothic" w:eastAsia="Times New Roman" w:hAnsi="Century Gothic" w:cs="Times New Roman"/>
-                <w:sz w:val="22"/>
-                <w:szCs w:val="22"/>
-              </w:rPr>
-            </w:pPr>
-            <w:r>
-              <w:rPr>
-                <w:rFonts w:ascii="Century Gothic" w:eastAsia="Times New Roman" w:hAnsi="Century Gothic" w:cs="Times New Roman"/>
-                <w:sz w:val="22"/>
-                <w:szCs w:val="22"/>
-              </w:rPr>
-              <w:t xml:space="preserve">Input lec23 into lecturer ID field </w:t>
-            </w:r>
-            <w:r>
-              <w:rPr>
-                <w:rFonts w:ascii="Century Gothic" w:eastAsia="Times New Roman" w:hAnsi="Century Gothic" w:cs="Times New Roman"/>
-                <w:sz w:val="22"/>
-                <w:szCs w:val="22"/>
-              </w:rPr>
-              <w:br/>
-              <w:t>(there must not be lec23 created in the first place)</w:t>
+              <w:cnfStyle w:val="000000000000" w:firstRow="0" w:lastRow="0" w:firstColumn="0" w:lastColumn="0" w:oddVBand="0" w:evenVBand="0" w:oddHBand="0" w:evenHBand="0" w:firstRowFirstColumn="0" w:firstRowLastColumn="0" w:lastRowFirstColumn="0" w:lastRowLastColumn="0"/>
+              <w:rPr>
+                <w:rFonts w:ascii="Century Gothic" w:eastAsia="Times New Roman" w:hAnsi="Century Gothic" w:cs="Times New Roman"/>
+                <w:sz w:val="22"/>
+                <w:szCs w:val="22"/>
+              </w:rPr>
+            </w:pPr>
+            <w:r>
+              <w:rPr>
+                <w:rFonts w:ascii="Century Gothic" w:eastAsia="Times New Roman" w:hAnsi="Century Gothic" w:cs="Times New Roman"/>
+                <w:sz w:val="22"/>
+                <w:szCs w:val="22"/>
+              </w:rPr>
+              <w:t xml:space="preserve">Input 456 into confirm password field </w:t>
             </w:r>
           </w:p>
         </w:tc>
@@ -20055,20 +20035,20 @@
           <w:p>
             <w:pPr>
               <w:jc w:val="center"/>
-              <w:cnfStyle w:val="000000100000" w:firstRow="0" w:lastRow="0" w:firstColumn="0" w:lastColumn="0" w:oddVBand="0" w:evenVBand="0" w:oddHBand="1" w:evenHBand="0" w:firstRowFirstColumn="0" w:firstRowLastColumn="0" w:lastRowFirstColumn="0" w:lastRowLastColumn="0"/>
-              <w:rPr>
-                <w:rFonts w:ascii="Century Gothic" w:eastAsia="Times New Roman" w:hAnsi="Century Gothic" w:cs="Times New Roman"/>
-                <w:sz w:val="22"/>
-                <w:szCs w:val="22"/>
-              </w:rPr>
-            </w:pPr>
-            <w:r>
-              <w:rPr>
-                <w:rFonts w:ascii="Century Gothic" w:eastAsia="Times New Roman" w:hAnsi="Century Gothic" w:cs="Times New Roman"/>
-                <w:sz w:val="22"/>
-                <w:szCs w:val="22"/>
-              </w:rPr>
-              <w:t>Practical group update should be unsuccessful. Error message should be prompted</w:t>
+              <w:cnfStyle w:val="000000000000" w:firstRow="0" w:lastRow="0" w:firstColumn="0" w:lastColumn="0" w:oddVBand="0" w:evenVBand="0" w:oddHBand="0" w:evenHBand="0" w:firstRowFirstColumn="0" w:firstRowLastColumn="0" w:lastRowFirstColumn="0" w:lastRowLastColumn="0"/>
+              <w:rPr>
+                <w:rFonts w:ascii="Century Gothic" w:eastAsia="Times New Roman" w:hAnsi="Century Gothic" w:cs="Times New Roman"/>
+                <w:sz w:val="22"/>
+                <w:szCs w:val="22"/>
+              </w:rPr>
+            </w:pPr>
+            <w:r>
+              <w:rPr>
+                <w:rFonts w:ascii="Century Gothic" w:eastAsia="Times New Roman" w:hAnsi="Century Gothic" w:cs="Times New Roman"/>
+                <w:sz w:val="22"/>
+                <w:szCs w:val="22"/>
+              </w:rPr>
+              <w:t>Error message should be shown as the password do not match</w:t>
             </w:r>
           </w:p>
         </w:tc>
@@ -20080,10 +20060,9 @@
           <w:p>
             <w:pPr>
               <w:jc w:val="center"/>
-              <w:cnfStyle w:val="000000100000" w:firstRow="0" w:lastRow="0" w:firstColumn="0" w:lastColumn="0" w:oddVBand="0" w:evenVBand="0" w:oddHBand="1" w:evenHBand="0" w:firstRowFirstColumn="0" w:firstRowLastColumn="0" w:lastRowFirstColumn="0" w:lastRowLastColumn="0"/>
-              <w:rPr>
-                <w:rFonts w:ascii="Century Gothic" w:eastAsia="Times New Roman" w:hAnsi="Century Gothic" w:cs="Times New Roman"/>
-                <w:color w:val="FF0000"/>
+              <w:cnfStyle w:val="000000000000" w:firstRow="0" w:lastRow="0" w:firstColumn="0" w:lastColumn="0" w:oddVBand="0" w:evenVBand="0" w:oddHBand="0" w:evenHBand="0" w:firstRowFirstColumn="0" w:firstRowLastColumn="0" w:lastRowFirstColumn="0" w:lastRowLastColumn="0"/>
+              <w:rPr>
+                <w:rFonts w:ascii="Century Gothic" w:eastAsia="Times New Roman" w:hAnsi="Century Gothic" w:cs="Times New Roman"/>
                 <w:sz w:val="22"/>
                 <w:szCs w:val="22"/>
               </w:rPr>
@@ -20098,10 +20077,9 @@
           <w:p>
             <w:pPr>
               <w:jc w:val="center"/>
-              <w:cnfStyle w:val="000000100000" w:firstRow="0" w:lastRow="0" w:firstColumn="0" w:lastColumn="0" w:oddVBand="0" w:evenVBand="0" w:oddHBand="1" w:evenHBand="0" w:firstRowFirstColumn="0" w:firstRowLastColumn="0" w:lastRowFirstColumn="0" w:lastRowLastColumn="0"/>
-              <w:rPr>
-                <w:rFonts w:ascii="Century Gothic" w:eastAsia="Times New Roman" w:hAnsi="Century Gothic" w:cs="Times New Roman"/>
-                <w:color w:val="FF0000"/>
+              <w:cnfStyle w:val="000000000000" w:firstRow="0" w:lastRow="0" w:firstColumn="0" w:lastColumn="0" w:oddVBand="0" w:evenVBand="0" w:oddHBand="0" w:evenHBand="0" w:firstRowFirstColumn="0" w:firstRowLastColumn="0" w:lastRowFirstColumn="0" w:lastRowLastColumn="0"/>
+              <w:rPr>
+                <w:rFonts w:ascii="Century Gothic" w:eastAsia="Times New Roman" w:hAnsi="Century Gothic" w:cs="Times New Roman"/>
                 <w:sz w:val="22"/>
                 <w:szCs w:val="22"/>
               </w:rPr>
@@ -20116,10 +20094,9 @@
           <w:p>
             <w:pPr>
               <w:jc w:val="center"/>
-              <w:cnfStyle w:val="000000100000" w:firstRow="0" w:lastRow="0" w:firstColumn="0" w:lastColumn="0" w:oddVBand="0" w:evenVBand="0" w:oddHBand="1" w:evenHBand="0" w:firstRowFirstColumn="0" w:firstRowLastColumn="0" w:lastRowFirstColumn="0" w:lastRowLastColumn="0"/>
-              <w:rPr>
-                <w:rFonts w:ascii="Century Gothic" w:eastAsia="Times New Roman" w:hAnsi="Century Gothic" w:cs="Times New Roman"/>
-                <w:color w:val="000000"/>
+              <w:cnfStyle w:val="000000000000" w:firstRow="0" w:lastRow="0" w:firstColumn="0" w:lastColumn="0" w:oddVBand="0" w:evenVBand="0" w:oddHBand="0" w:evenHBand="0" w:firstRowFirstColumn="0" w:firstRowLastColumn="0" w:lastRowFirstColumn="0" w:lastRowLastColumn="0"/>
+              <w:rPr>
+                <w:rFonts w:ascii="Century Gothic" w:eastAsia="Times New Roman" w:hAnsi="Century Gothic" w:cs="Times New Roman"/>
                 <w:sz w:val="22"/>
                 <w:szCs w:val="22"/>
               </w:rPr>
@@ -20424,6 +20401,7 @@
                 <w:sz w:val="22"/>
                 <w:szCs w:val="22"/>
               </w:rPr>
+              <w:lastRenderedPageBreak/>
               <w:t>1</w:t>
             </w:r>
           </w:p>
@@ -21127,6 +21105,279 @@
             <w:pPr>
               <w:jc w:val="center"/>
               <w:cnfStyle w:val="000000100000" w:firstRow="0" w:lastRow="0" w:firstColumn="0" w:lastColumn="0" w:oddVBand="0" w:evenVBand="0" w:oddHBand="1" w:evenHBand="0" w:firstRowFirstColumn="0" w:firstRowLastColumn="0" w:lastRowFirstColumn="0" w:lastRowLastColumn="0"/>
+              <w:rPr>
+                <w:rFonts w:ascii="Century Gothic" w:eastAsia="Times New Roman" w:hAnsi="Century Gothic" w:cs="Times New Roman"/>
+                <w:color w:val="000000"/>
+                <w:sz w:val="22"/>
+                <w:szCs w:val="22"/>
+              </w:rPr>
+            </w:pPr>
+          </w:p>
+        </w:tc>
+      </w:tr>
+      <w:tr>
+        <w:trPr>
+          <w:trHeight w:val="1650"/>
+        </w:trPr>
+        <w:tc>
+          <w:tcPr>
+            <w:cnfStyle w:val="001000000000" w:firstRow="0" w:lastRow="0" w:firstColumn="1" w:lastColumn="0" w:oddVBand="0" w:evenVBand="0" w:oddHBand="0" w:evenHBand="0" w:firstRowFirstColumn="0" w:firstRowLastColumn="0" w:lastRowFirstColumn="0" w:lastRowLastColumn="0"/>
+            <w:tcW w:w="625" w:type="dxa"/>
+            <w:vAlign w:val="center"/>
+          </w:tcPr>
+          <w:p>
+            <w:pPr>
+              <w:jc w:val="center"/>
+              <w:rPr>
+                <w:rFonts w:ascii="Century Gothic" w:eastAsia="Times New Roman" w:hAnsi="Century Gothic" w:cs="Times New Roman"/>
+                <w:color w:val="auto"/>
+                <w:sz w:val="22"/>
+                <w:szCs w:val="22"/>
+              </w:rPr>
+            </w:pPr>
+            <w:r>
+              <w:rPr>
+                <w:rFonts w:ascii="Century Gothic" w:eastAsia="Times New Roman" w:hAnsi="Century Gothic" w:cs="Times New Roman"/>
+                <w:color w:val="auto"/>
+                <w:sz w:val="22"/>
+                <w:szCs w:val="22"/>
+              </w:rPr>
+              <w:t>4</w:t>
+            </w:r>
+          </w:p>
+        </w:tc>
+        <w:tc>
+          <w:tcPr>
+            <w:tcW w:w="1749" w:type="dxa"/>
+            <w:vAlign w:val="center"/>
+          </w:tcPr>
+          <w:p>
+            <w:pPr>
+              <w:jc w:val="center"/>
+              <w:cnfStyle w:val="000000000000" w:firstRow="0" w:lastRow="0" w:firstColumn="0" w:lastColumn="0" w:oddVBand="0" w:evenVBand="0" w:oddHBand="0" w:evenHBand="0" w:firstRowFirstColumn="0" w:firstRowLastColumn="0" w:lastRowFirstColumn="0" w:lastRowLastColumn="0"/>
+              <w:rPr>
+                <w:rFonts w:ascii="Century Gothic" w:eastAsia="Times New Roman" w:hAnsi="Century Gothic" w:cs="Times New Roman"/>
+                <w:sz w:val="22"/>
+                <w:szCs w:val="22"/>
+              </w:rPr>
+            </w:pPr>
+            <w:r>
+              <w:rPr>
+                <w:rFonts w:ascii="Century Gothic" w:eastAsia="Times New Roman" w:hAnsi="Century Gothic" w:cs="Times New Roman"/>
+                <w:sz w:val="22"/>
+                <w:szCs w:val="22"/>
+              </w:rPr>
+              <w:t>Edit Lecturer account</w:t>
+            </w:r>
+          </w:p>
+        </w:tc>
+        <w:tc>
+          <w:tcPr>
+            <w:tcW w:w="2250" w:type="dxa"/>
+            <w:vAlign w:val="center"/>
+          </w:tcPr>
+          <w:p>
+            <w:pPr>
+              <w:jc w:val="center"/>
+              <w:cnfStyle w:val="000000000000" w:firstRow="0" w:lastRow="0" w:firstColumn="0" w:lastColumn="0" w:oddVBand="0" w:evenVBand="0" w:oddHBand="0" w:evenHBand="0" w:firstRowFirstColumn="0" w:firstRowLastColumn="0" w:lastRowFirstColumn="0" w:lastRowLastColumn="0"/>
+              <w:rPr>
+                <w:rFonts w:ascii="Century Gothic" w:eastAsia="Times New Roman" w:hAnsi="Century Gothic" w:cs="Times New Roman"/>
+                <w:sz w:val="22"/>
+                <w:szCs w:val="22"/>
+              </w:rPr>
+            </w:pPr>
+            <w:r>
+              <w:rPr>
+                <w:rFonts w:ascii="Century Gothic" w:eastAsia="Times New Roman" w:hAnsi="Century Gothic" w:cs="Times New Roman"/>
+                <w:sz w:val="22"/>
+                <w:szCs w:val="22"/>
+              </w:rPr>
+              <w:t>Validate that confirmation of password is incorrect</w:t>
+            </w:r>
+          </w:p>
+        </w:tc>
+        <w:tc>
+          <w:tcPr>
+            <w:tcW w:w="1350" w:type="dxa"/>
+            <w:vAlign w:val="center"/>
+          </w:tcPr>
+          <w:p>
+            <w:pPr>
+              <w:jc w:val="center"/>
+              <w:cnfStyle w:val="000000000000" w:firstRow="0" w:lastRow="0" w:firstColumn="0" w:lastColumn="0" w:oddVBand="0" w:evenVBand="0" w:oddHBand="0" w:evenHBand="0" w:firstRowFirstColumn="0" w:firstRowLastColumn="0" w:lastRowFirstColumn="0" w:lastRowLastColumn="0"/>
+              <w:rPr>
+                <w:rFonts w:ascii="Century Gothic" w:eastAsia="Times New Roman" w:hAnsi="Century Gothic" w:cs="Times New Roman"/>
+                <w:sz w:val="22"/>
+                <w:szCs w:val="22"/>
+              </w:rPr>
+            </w:pPr>
+            <w:r>
+              <w:rPr>
+                <w:rFonts w:ascii="Century Gothic" w:eastAsia="Times New Roman" w:hAnsi="Century Gothic" w:cs="Times New Roman"/>
+                <w:sz w:val="22"/>
+                <w:szCs w:val="22"/>
+              </w:rPr>
+              <w:t>Password:123</w:t>
+            </w:r>
+          </w:p>
+          <w:p>
+            <w:pPr>
+              <w:jc w:val="center"/>
+              <w:cnfStyle w:val="000000000000" w:firstRow="0" w:lastRow="0" w:firstColumn="0" w:lastColumn="0" w:oddVBand="0" w:evenVBand="0" w:oddHBand="0" w:evenHBand="0" w:firstRowFirstColumn="0" w:firstRowLastColumn="0" w:lastRowFirstColumn="0" w:lastRowLastColumn="0"/>
+              <w:rPr>
+                <w:rFonts w:ascii="Century Gothic" w:eastAsia="Times New Roman" w:hAnsi="Century Gothic" w:cs="Times New Roman"/>
+                <w:sz w:val="22"/>
+                <w:szCs w:val="22"/>
+              </w:rPr>
+            </w:pPr>
+            <w:r>
+              <w:rPr>
+                <w:rFonts w:ascii="Century Gothic" w:eastAsia="Times New Roman" w:hAnsi="Century Gothic" w:cs="Times New Roman"/>
+                <w:sz w:val="22"/>
+                <w:szCs w:val="22"/>
+              </w:rPr>
+              <w:t>Confirm Password:</w:t>
+            </w:r>
+          </w:p>
+          <w:p>
+            <w:pPr>
+              <w:jc w:val="center"/>
+              <w:cnfStyle w:val="000000000000" w:firstRow="0" w:lastRow="0" w:firstColumn="0" w:lastColumn="0" w:oddVBand="0" w:evenVBand="0" w:oddHBand="0" w:evenHBand="0" w:firstRowFirstColumn="0" w:firstRowLastColumn="0" w:lastRowFirstColumn="0" w:lastRowLastColumn="0"/>
+              <w:rPr>
+                <w:rFonts w:ascii="Century Gothic" w:eastAsia="Times New Roman" w:hAnsi="Century Gothic" w:cs="Times New Roman"/>
+                <w:sz w:val="22"/>
+                <w:szCs w:val="22"/>
+              </w:rPr>
+            </w:pPr>
+            <w:r>
+              <w:rPr>
+                <w:rFonts w:ascii="Century Gothic" w:eastAsia="Times New Roman" w:hAnsi="Century Gothic" w:cs="Times New Roman"/>
+                <w:sz w:val="22"/>
+                <w:szCs w:val="22"/>
+              </w:rPr>
+              <w:t>456</w:t>
+            </w:r>
+          </w:p>
+        </w:tc>
+        <w:tc>
+          <w:tcPr>
+            <w:tcW w:w="2250" w:type="dxa"/>
+            <w:vAlign w:val="center"/>
+          </w:tcPr>
+          <w:p>
+            <w:pPr>
+              <w:pStyle w:val="ListParagraph"/>
+              <w:numPr>
+                <w:ilvl w:val="0"/>
+                <w:numId w:val="15"/>
+              </w:numPr>
+              <w:ind w:left="177" w:hanging="270"/>
+              <w:jc w:val="center"/>
+              <w:cnfStyle w:val="000000000000" w:firstRow="0" w:lastRow="0" w:firstColumn="0" w:lastColumn="0" w:oddVBand="0" w:evenVBand="0" w:oddHBand="0" w:evenHBand="0" w:firstRowFirstColumn="0" w:firstRowLastColumn="0" w:lastRowFirstColumn="0" w:lastRowLastColumn="0"/>
+              <w:rPr>
+                <w:rFonts w:ascii="Century Gothic" w:eastAsia="Times New Roman" w:hAnsi="Century Gothic" w:cs="Times New Roman"/>
+                <w:sz w:val="22"/>
+                <w:szCs w:val="22"/>
+              </w:rPr>
+            </w:pPr>
+            <w:r>
+              <w:rPr>
+                <w:rFonts w:ascii="Century Gothic" w:eastAsia="Times New Roman" w:hAnsi="Century Gothic" w:cs="Times New Roman"/>
+                <w:sz w:val="22"/>
+                <w:szCs w:val="22"/>
+              </w:rPr>
+              <w:t>Input 123 into password field</w:t>
+            </w:r>
+          </w:p>
+          <w:p>
+            <w:pPr>
+              <w:jc w:val="center"/>
+              <w:cnfStyle w:val="000000000000" w:firstRow="0" w:lastRow="0" w:firstColumn="0" w:lastColumn="0" w:oddVBand="0" w:evenVBand="0" w:oddHBand="0" w:evenHBand="0" w:firstRowFirstColumn="0" w:firstRowLastColumn="0" w:lastRowFirstColumn="0" w:lastRowLastColumn="0"/>
+              <w:rPr>
+                <w:rFonts w:ascii="Century Gothic" w:eastAsia="Times New Roman" w:hAnsi="Century Gothic" w:cs="Times New Roman"/>
+                <w:sz w:val="22"/>
+                <w:szCs w:val="22"/>
+              </w:rPr>
+            </w:pPr>
+            <w:r>
+              <w:rPr>
+                <w:rFonts w:ascii="Century Gothic" w:eastAsia="Times New Roman" w:hAnsi="Century Gothic" w:cs="Times New Roman"/>
+                <w:sz w:val="22"/>
+                <w:szCs w:val="22"/>
+              </w:rPr>
+              <w:t xml:space="preserve">Input 456 into confirm password field </w:t>
+            </w:r>
+          </w:p>
+        </w:tc>
+        <w:tc>
+          <w:tcPr>
+            <w:tcW w:w="2070" w:type="dxa"/>
+            <w:vAlign w:val="center"/>
+          </w:tcPr>
+          <w:p>
+            <w:pPr>
+              <w:jc w:val="center"/>
+              <w:cnfStyle w:val="000000000000" w:firstRow="0" w:lastRow="0" w:firstColumn="0" w:lastColumn="0" w:oddVBand="0" w:evenVBand="0" w:oddHBand="0" w:evenHBand="0" w:firstRowFirstColumn="0" w:firstRowLastColumn="0" w:lastRowFirstColumn="0" w:lastRowLastColumn="0"/>
+              <w:rPr>
+                <w:rFonts w:ascii="Century Gothic" w:eastAsia="Times New Roman" w:hAnsi="Century Gothic" w:cs="Times New Roman"/>
+                <w:sz w:val="22"/>
+                <w:szCs w:val="22"/>
+              </w:rPr>
+            </w:pPr>
+            <w:r>
+              <w:rPr>
+                <w:rFonts w:ascii="Century Gothic" w:eastAsia="Times New Roman" w:hAnsi="Century Gothic" w:cs="Times New Roman"/>
+                <w:sz w:val="22"/>
+                <w:szCs w:val="22"/>
+              </w:rPr>
+              <w:t>Error message should be shown as the password do not match</w:t>
+            </w:r>
+          </w:p>
+        </w:tc>
+        <w:tc>
+          <w:tcPr>
+            <w:tcW w:w="1980" w:type="dxa"/>
+            <w:vAlign w:val="center"/>
+          </w:tcPr>
+          <w:p>
+            <w:pPr>
+              <w:jc w:val="center"/>
+              <w:cnfStyle w:val="000000000000" w:firstRow="0" w:lastRow="0" w:firstColumn="0" w:lastColumn="0" w:oddVBand="0" w:evenVBand="0" w:oddHBand="0" w:evenHBand="0" w:firstRowFirstColumn="0" w:firstRowLastColumn="0" w:lastRowFirstColumn="0" w:lastRowLastColumn="0"/>
+              <w:rPr>
+                <w:rFonts w:ascii="Century Gothic" w:eastAsia="Times New Roman" w:hAnsi="Century Gothic" w:cs="Times New Roman"/>
+                <w:sz w:val="22"/>
+                <w:szCs w:val="22"/>
+              </w:rPr>
+            </w:pPr>
+          </w:p>
+        </w:tc>
+        <w:tc>
+          <w:tcPr>
+            <w:tcW w:w="900" w:type="dxa"/>
+            <w:vAlign w:val="center"/>
+          </w:tcPr>
+          <w:p>
+            <w:pPr>
+              <w:jc w:val="center"/>
+              <w:cnfStyle w:val="000000000000" w:firstRow="0" w:lastRow="0" w:firstColumn="0" w:lastColumn="0" w:oddVBand="0" w:evenVBand="0" w:oddHBand="0" w:evenHBand="0" w:firstRowFirstColumn="0" w:firstRowLastColumn="0" w:lastRowFirstColumn="0" w:lastRowLastColumn="0"/>
+              <w:rPr>
+                <w:rFonts w:ascii="Century Gothic" w:eastAsia="Times New Roman" w:hAnsi="Century Gothic" w:cs="Times New Roman"/>
+                <w:color w:val="000000"/>
+                <w:sz w:val="22"/>
+                <w:szCs w:val="22"/>
+              </w:rPr>
+            </w:pPr>
+          </w:p>
+        </w:tc>
+        <w:tc>
+          <w:tcPr>
+            <w:tcW w:w="1170" w:type="dxa"/>
+            <w:vAlign w:val="center"/>
+          </w:tcPr>
+          <w:p>
+            <w:pPr>
+              <w:jc w:val="center"/>
+              <w:cnfStyle w:val="000000000000" w:firstRow="0" w:lastRow="0" w:firstColumn="0" w:lastColumn="0" w:oddVBand="0" w:evenVBand="0" w:oddHBand="0" w:evenHBand="0" w:firstRowFirstColumn="0" w:firstRowLastColumn="0" w:lastRowFirstColumn="0" w:lastRowLastColumn="0"/>
               <w:rPr>
                 <w:rFonts w:ascii="Century Gothic" w:eastAsia="Times New Roman" w:hAnsi="Century Gothic" w:cs="Times New Roman"/>
                 <w:color w:val="000000"/>
@@ -21145,7 +21396,6 @@
       </w:pPr>
       <w:bookmarkStart w:id="23" w:name="_Toc399677405"/>
       <w:r>
-        <w:lastRenderedPageBreak/>
         <w:t>Edit Admin Account</w:t>
       </w:r>
       <w:bookmarkEnd w:id="23"/>
@@ -21435,6 +21685,7 @@
                 <w:sz w:val="22"/>
                 <w:szCs w:val="22"/>
               </w:rPr>
+              <w:lastRenderedPageBreak/>
               <w:t>1</w:t>
             </w:r>
           </w:p>
@@ -22146,6 +22397,279 @@
             <w:pPr>
               <w:jc w:val="center"/>
               <w:cnfStyle w:val="000000100000" w:firstRow="0" w:lastRow="0" w:firstColumn="0" w:lastColumn="0" w:oddVBand="0" w:evenVBand="0" w:oddHBand="1" w:evenHBand="0" w:firstRowFirstColumn="0" w:firstRowLastColumn="0" w:lastRowFirstColumn="0" w:lastRowLastColumn="0"/>
+              <w:rPr>
+                <w:rFonts w:ascii="Century Gothic" w:eastAsia="Times New Roman" w:hAnsi="Century Gothic" w:cs="Times New Roman"/>
+                <w:color w:val="000000"/>
+                <w:sz w:val="22"/>
+                <w:szCs w:val="22"/>
+              </w:rPr>
+            </w:pPr>
+          </w:p>
+        </w:tc>
+      </w:tr>
+      <w:tr>
+        <w:trPr>
+          <w:trHeight w:val="1650"/>
+        </w:trPr>
+        <w:tc>
+          <w:tcPr>
+            <w:cnfStyle w:val="001000000000" w:firstRow="0" w:lastRow="0" w:firstColumn="1" w:lastColumn="0" w:oddVBand="0" w:evenVBand="0" w:oddHBand="0" w:evenHBand="0" w:firstRowFirstColumn="0" w:firstRowLastColumn="0" w:lastRowFirstColumn="0" w:lastRowLastColumn="0"/>
+            <w:tcW w:w="625" w:type="dxa"/>
+            <w:vAlign w:val="center"/>
+          </w:tcPr>
+          <w:p>
+            <w:pPr>
+              <w:jc w:val="center"/>
+              <w:rPr>
+                <w:rFonts w:ascii="Century Gothic" w:eastAsia="Times New Roman" w:hAnsi="Century Gothic" w:cs="Times New Roman"/>
+                <w:sz w:val="22"/>
+                <w:szCs w:val="22"/>
+              </w:rPr>
+            </w:pPr>
+            <w:r>
+              <w:rPr>
+                <w:rFonts w:ascii="Century Gothic" w:eastAsia="Times New Roman" w:hAnsi="Century Gothic" w:cs="Times New Roman"/>
+                <w:color w:val="auto"/>
+                <w:sz w:val="22"/>
+                <w:szCs w:val="22"/>
+              </w:rPr>
+              <w:t>5</w:t>
+            </w:r>
+          </w:p>
+        </w:tc>
+        <w:tc>
+          <w:tcPr>
+            <w:tcW w:w="1750" w:type="dxa"/>
+            <w:vAlign w:val="center"/>
+          </w:tcPr>
+          <w:p>
+            <w:pPr>
+              <w:jc w:val="center"/>
+              <w:cnfStyle w:val="000000000000" w:firstRow="0" w:lastRow="0" w:firstColumn="0" w:lastColumn="0" w:oddVBand="0" w:evenVBand="0" w:oddHBand="0" w:evenHBand="0" w:firstRowFirstColumn="0" w:firstRowLastColumn="0" w:lastRowFirstColumn="0" w:lastRowLastColumn="0"/>
+              <w:rPr>
+                <w:rFonts w:ascii="Century Gothic" w:eastAsia="Times New Roman" w:hAnsi="Century Gothic" w:cs="Times New Roman"/>
+                <w:sz w:val="22"/>
+                <w:szCs w:val="22"/>
+              </w:rPr>
+            </w:pPr>
+            <w:r>
+              <w:rPr>
+                <w:rFonts w:ascii="Century Gothic" w:eastAsia="Times New Roman" w:hAnsi="Century Gothic" w:cs="Times New Roman"/>
+                <w:sz w:val="22"/>
+                <w:szCs w:val="22"/>
+              </w:rPr>
+              <w:t>Edit Admin account</w:t>
+            </w:r>
+          </w:p>
+        </w:tc>
+        <w:tc>
+          <w:tcPr>
+            <w:tcW w:w="2250" w:type="dxa"/>
+            <w:vAlign w:val="center"/>
+          </w:tcPr>
+          <w:p>
+            <w:pPr>
+              <w:jc w:val="center"/>
+              <w:cnfStyle w:val="000000000000" w:firstRow="0" w:lastRow="0" w:firstColumn="0" w:lastColumn="0" w:oddVBand="0" w:evenVBand="0" w:oddHBand="0" w:evenHBand="0" w:firstRowFirstColumn="0" w:firstRowLastColumn="0" w:lastRowFirstColumn="0" w:lastRowLastColumn="0"/>
+              <w:rPr>
+                <w:rFonts w:ascii="Century Gothic" w:eastAsia="Times New Roman" w:hAnsi="Century Gothic" w:cs="Times New Roman"/>
+                <w:sz w:val="22"/>
+                <w:szCs w:val="22"/>
+              </w:rPr>
+            </w:pPr>
+            <w:r>
+              <w:rPr>
+                <w:rFonts w:ascii="Century Gothic" w:eastAsia="Times New Roman" w:hAnsi="Century Gothic" w:cs="Times New Roman"/>
+                <w:sz w:val="22"/>
+                <w:szCs w:val="22"/>
+              </w:rPr>
+              <w:t>Validate that confirmation of password is incorrect</w:t>
+            </w:r>
+          </w:p>
+        </w:tc>
+        <w:tc>
+          <w:tcPr>
+            <w:tcW w:w="1350" w:type="dxa"/>
+            <w:vAlign w:val="center"/>
+          </w:tcPr>
+          <w:p>
+            <w:pPr>
+              <w:jc w:val="center"/>
+              <w:cnfStyle w:val="000000000000" w:firstRow="0" w:lastRow="0" w:firstColumn="0" w:lastColumn="0" w:oddVBand="0" w:evenVBand="0" w:oddHBand="0" w:evenHBand="0" w:firstRowFirstColumn="0" w:firstRowLastColumn="0" w:lastRowFirstColumn="0" w:lastRowLastColumn="0"/>
+              <w:rPr>
+                <w:rFonts w:ascii="Century Gothic" w:eastAsia="Times New Roman" w:hAnsi="Century Gothic" w:cs="Times New Roman"/>
+                <w:sz w:val="22"/>
+                <w:szCs w:val="22"/>
+              </w:rPr>
+            </w:pPr>
+            <w:r>
+              <w:rPr>
+                <w:rFonts w:ascii="Century Gothic" w:eastAsia="Times New Roman" w:hAnsi="Century Gothic" w:cs="Times New Roman"/>
+                <w:sz w:val="22"/>
+                <w:szCs w:val="22"/>
+              </w:rPr>
+              <w:t>Password:123</w:t>
+            </w:r>
+          </w:p>
+          <w:p>
+            <w:pPr>
+              <w:jc w:val="center"/>
+              <w:cnfStyle w:val="000000000000" w:firstRow="0" w:lastRow="0" w:firstColumn="0" w:lastColumn="0" w:oddVBand="0" w:evenVBand="0" w:oddHBand="0" w:evenHBand="0" w:firstRowFirstColumn="0" w:firstRowLastColumn="0" w:lastRowFirstColumn="0" w:lastRowLastColumn="0"/>
+              <w:rPr>
+                <w:rFonts w:ascii="Century Gothic" w:eastAsia="Times New Roman" w:hAnsi="Century Gothic" w:cs="Times New Roman"/>
+                <w:sz w:val="22"/>
+                <w:szCs w:val="22"/>
+              </w:rPr>
+            </w:pPr>
+            <w:r>
+              <w:rPr>
+                <w:rFonts w:ascii="Century Gothic" w:eastAsia="Times New Roman" w:hAnsi="Century Gothic" w:cs="Times New Roman"/>
+                <w:sz w:val="22"/>
+                <w:szCs w:val="22"/>
+              </w:rPr>
+              <w:t>Confirm Password:</w:t>
+            </w:r>
+          </w:p>
+          <w:p>
+            <w:pPr>
+              <w:jc w:val="center"/>
+              <w:cnfStyle w:val="000000000000" w:firstRow="0" w:lastRow="0" w:firstColumn="0" w:lastColumn="0" w:oddVBand="0" w:evenVBand="0" w:oddHBand="0" w:evenHBand="0" w:firstRowFirstColumn="0" w:firstRowLastColumn="0" w:lastRowFirstColumn="0" w:lastRowLastColumn="0"/>
+              <w:rPr>
+                <w:rFonts w:ascii="Century Gothic" w:eastAsia="Times New Roman" w:hAnsi="Century Gothic" w:cs="Times New Roman"/>
+                <w:sz w:val="22"/>
+                <w:szCs w:val="22"/>
+              </w:rPr>
+            </w:pPr>
+            <w:r>
+              <w:rPr>
+                <w:rFonts w:ascii="Century Gothic" w:eastAsia="Times New Roman" w:hAnsi="Century Gothic" w:cs="Times New Roman"/>
+                <w:sz w:val="22"/>
+                <w:szCs w:val="22"/>
+              </w:rPr>
+              <w:t>456</w:t>
+            </w:r>
+          </w:p>
+        </w:tc>
+        <w:tc>
+          <w:tcPr>
+            <w:tcW w:w="2250" w:type="dxa"/>
+            <w:vAlign w:val="center"/>
+          </w:tcPr>
+          <w:p>
+            <w:pPr>
+              <w:pStyle w:val="ListParagraph"/>
+              <w:numPr>
+                <w:ilvl w:val="0"/>
+                <w:numId w:val="15"/>
+              </w:numPr>
+              <w:ind w:left="177" w:hanging="270"/>
+              <w:jc w:val="center"/>
+              <w:cnfStyle w:val="000000000000" w:firstRow="0" w:lastRow="0" w:firstColumn="0" w:lastColumn="0" w:oddVBand="0" w:evenVBand="0" w:oddHBand="0" w:evenHBand="0" w:firstRowFirstColumn="0" w:firstRowLastColumn="0" w:lastRowFirstColumn="0" w:lastRowLastColumn="0"/>
+              <w:rPr>
+                <w:rFonts w:ascii="Century Gothic" w:eastAsia="Times New Roman" w:hAnsi="Century Gothic" w:cs="Times New Roman"/>
+                <w:sz w:val="22"/>
+                <w:szCs w:val="22"/>
+              </w:rPr>
+            </w:pPr>
+            <w:r>
+              <w:rPr>
+                <w:rFonts w:ascii="Century Gothic" w:eastAsia="Times New Roman" w:hAnsi="Century Gothic" w:cs="Times New Roman"/>
+                <w:sz w:val="22"/>
+                <w:szCs w:val="22"/>
+              </w:rPr>
+              <w:t>Input 123 into password field</w:t>
+            </w:r>
+          </w:p>
+          <w:p>
+            <w:pPr>
+              <w:jc w:val="center"/>
+              <w:cnfStyle w:val="000000000000" w:firstRow="0" w:lastRow="0" w:firstColumn="0" w:lastColumn="0" w:oddVBand="0" w:evenVBand="0" w:oddHBand="0" w:evenHBand="0" w:firstRowFirstColumn="0" w:firstRowLastColumn="0" w:lastRowFirstColumn="0" w:lastRowLastColumn="0"/>
+              <w:rPr>
+                <w:rFonts w:ascii="Century Gothic" w:eastAsia="Times New Roman" w:hAnsi="Century Gothic" w:cs="Times New Roman"/>
+                <w:sz w:val="22"/>
+                <w:szCs w:val="22"/>
+              </w:rPr>
+            </w:pPr>
+            <w:r>
+              <w:rPr>
+                <w:rFonts w:ascii="Century Gothic" w:eastAsia="Times New Roman" w:hAnsi="Century Gothic" w:cs="Times New Roman"/>
+                <w:sz w:val="22"/>
+                <w:szCs w:val="22"/>
+              </w:rPr>
+              <w:t xml:space="preserve">Input 456 into confirm password field </w:t>
+            </w:r>
+          </w:p>
+        </w:tc>
+        <w:tc>
+          <w:tcPr>
+            <w:tcW w:w="2070" w:type="dxa"/>
+            <w:vAlign w:val="center"/>
+          </w:tcPr>
+          <w:p>
+            <w:pPr>
+              <w:jc w:val="center"/>
+              <w:cnfStyle w:val="000000000000" w:firstRow="0" w:lastRow="0" w:firstColumn="0" w:lastColumn="0" w:oddVBand="0" w:evenVBand="0" w:oddHBand="0" w:evenHBand="0" w:firstRowFirstColumn="0" w:firstRowLastColumn="0" w:lastRowFirstColumn="0" w:lastRowLastColumn="0"/>
+              <w:rPr>
+                <w:rFonts w:ascii="Century Gothic" w:eastAsia="Times New Roman" w:hAnsi="Century Gothic" w:cs="Times New Roman"/>
+                <w:sz w:val="22"/>
+                <w:szCs w:val="22"/>
+              </w:rPr>
+            </w:pPr>
+            <w:r>
+              <w:rPr>
+                <w:rFonts w:ascii="Century Gothic" w:eastAsia="Times New Roman" w:hAnsi="Century Gothic" w:cs="Times New Roman"/>
+                <w:sz w:val="22"/>
+                <w:szCs w:val="22"/>
+              </w:rPr>
+              <w:t>Error message should be shown as the password do not match</w:t>
+            </w:r>
+          </w:p>
+        </w:tc>
+        <w:tc>
+          <w:tcPr>
+            <w:tcW w:w="1980" w:type="dxa"/>
+            <w:vAlign w:val="center"/>
+          </w:tcPr>
+          <w:p>
+            <w:pPr>
+              <w:jc w:val="center"/>
+              <w:cnfStyle w:val="000000000000" w:firstRow="0" w:lastRow="0" w:firstColumn="0" w:lastColumn="0" w:oddVBand="0" w:evenVBand="0" w:oddHBand="0" w:evenHBand="0" w:firstRowFirstColumn="0" w:firstRowLastColumn="0" w:lastRowFirstColumn="0" w:lastRowLastColumn="0"/>
+              <w:rPr>
+                <w:rFonts w:ascii="Century Gothic" w:eastAsia="Times New Roman" w:hAnsi="Century Gothic" w:cs="Times New Roman"/>
+                <w:color w:val="000000"/>
+                <w:sz w:val="22"/>
+                <w:szCs w:val="22"/>
+              </w:rPr>
+            </w:pPr>
+          </w:p>
+        </w:tc>
+        <w:tc>
+          <w:tcPr>
+            <w:tcW w:w="990" w:type="dxa"/>
+            <w:vAlign w:val="center"/>
+          </w:tcPr>
+          <w:p>
+            <w:pPr>
+              <w:jc w:val="center"/>
+              <w:cnfStyle w:val="000000000000" w:firstRow="0" w:lastRow="0" w:firstColumn="0" w:lastColumn="0" w:oddVBand="0" w:evenVBand="0" w:oddHBand="0" w:evenHBand="0" w:firstRowFirstColumn="0" w:firstRowLastColumn="0" w:lastRowFirstColumn="0" w:lastRowLastColumn="0"/>
+              <w:rPr>
+                <w:rFonts w:ascii="Century Gothic" w:eastAsia="Times New Roman" w:hAnsi="Century Gothic" w:cs="Times New Roman"/>
+                <w:color w:val="000000"/>
+                <w:sz w:val="22"/>
+                <w:szCs w:val="22"/>
+              </w:rPr>
+            </w:pPr>
+          </w:p>
+        </w:tc>
+        <w:tc>
+          <w:tcPr>
+            <w:tcW w:w="1170" w:type="dxa"/>
+            <w:vAlign w:val="center"/>
+          </w:tcPr>
+          <w:p>
+            <w:pPr>
+              <w:jc w:val="center"/>
+              <w:cnfStyle w:val="000000000000" w:firstRow="0" w:lastRow="0" w:firstColumn="0" w:lastColumn="0" w:oddVBand="0" w:evenVBand="0" w:oddHBand="0" w:evenHBand="0" w:firstRowFirstColumn="0" w:firstRowLastColumn="0" w:lastRowFirstColumn="0" w:lastRowLastColumn="0"/>
               <w:rPr>
                 <w:rFonts w:ascii="Century Gothic" w:eastAsia="Times New Roman" w:hAnsi="Century Gothic" w:cs="Times New Roman"/>
                 <w:color w:val="000000"/>
@@ -22568,7 +23092,7 @@
                 <w:sz w:val="22"/>
                 <w:szCs w:val="22"/>
               </w:rPr>
-              <w:t>viewNurseAccounts.jsp</w:t>
+              <w:t>viewPracticalGroupAccounts.jsp</w:t>
             </w:r>
           </w:p>
         </w:tc>
@@ -22673,16 +23197,36 @@
                 <w:szCs w:val="22"/>
               </w:rPr>
               <w:br/>
-              <w:t>4. Go to viewNurseAccounts.jsp</w:t>
-            </w:r>
-            <w:r>
-              <w:rPr>
-                <w:rFonts w:ascii="Century Gothic" w:eastAsia="Times New Roman" w:hAnsi="Century Gothic" w:cs="Times New Roman"/>
-                <w:color w:val="000000"/>
-                <w:sz w:val="22"/>
-                <w:szCs w:val="22"/>
-              </w:rPr>
-              <w:br/>
+              <w:t xml:space="preserve">4. Go to </w:t>
+            </w:r>
+            <w:r>
+              <w:rPr>
+                <w:rFonts w:ascii="Century Gothic" w:eastAsia="Times New Roman" w:hAnsi="Century Gothic" w:cs="Times New Roman"/>
+                <w:color w:val="000000"/>
+                <w:sz w:val="22"/>
+                <w:szCs w:val="22"/>
+              </w:rPr>
+              <w:t>viewPracticalGroupAccounts.jsp</w:t>
+            </w:r>
+          </w:p>
+          <w:p>
+            <w:pPr>
+              <w:jc w:val="center"/>
+              <w:cnfStyle w:val="000000100000" w:firstRow="0" w:lastRow="0" w:firstColumn="0" w:lastColumn="0" w:oddVBand="0" w:evenVBand="0" w:oddHBand="1" w:evenHBand="0" w:firstRowFirstColumn="0" w:firstRowLastColumn="0" w:lastRowFirstColumn="0" w:lastRowLastColumn="0"/>
+              <w:rPr>
+                <w:rFonts w:ascii="Century Gothic" w:eastAsia="Times New Roman" w:hAnsi="Century Gothic" w:cs="Times New Roman"/>
+                <w:color w:val="000000"/>
+                <w:sz w:val="22"/>
+                <w:szCs w:val="22"/>
+              </w:rPr>
+            </w:pPr>
+            <w:r>
+              <w:rPr>
+                <w:rFonts w:ascii="Century Gothic" w:eastAsia="Times New Roman" w:hAnsi="Century Gothic" w:cs="Times New Roman"/>
+                <w:color w:val="000000"/>
+                <w:sz w:val="22"/>
+                <w:szCs w:val="22"/>
+              </w:rPr>
               <w:t>5. Verify if the acc</w:t>
             </w:r>
             <w:r>
@@ -22729,7 +23273,37 @@
                 <w:sz w:val="22"/>
                 <w:szCs w:val="22"/>
               </w:rPr>
-              <w:t>Account created should be displayed on viewNurseAccount.jsp with the right userID</w:t>
+              <w:t xml:space="preserve">Account created should be displayed on </w:t>
+            </w:r>
+            <w:r>
+              <w:rPr>
+                <w:rFonts w:ascii="Century Gothic" w:eastAsia="Times New Roman" w:hAnsi="Century Gothic" w:cs="Times New Roman"/>
+                <w:color w:val="000000"/>
+                <w:sz w:val="22"/>
+                <w:szCs w:val="22"/>
+              </w:rPr>
+              <w:t>viewPracticalGroupAccounts.jsp</w:t>
+            </w:r>
+          </w:p>
+          <w:p>
+            <w:pPr>
+              <w:jc w:val="center"/>
+              <w:cnfStyle w:val="000000100000" w:firstRow="0" w:lastRow="0" w:firstColumn="0" w:lastColumn="0" w:oddVBand="0" w:evenVBand="0" w:oddHBand="1" w:evenHBand="0" w:firstRowFirstColumn="0" w:firstRowLastColumn="0" w:lastRowFirstColumn="0" w:lastRowLastColumn="0"/>
+              <w:rPr>
+                <w:rFonts w:ascii="Century Gothic" w:eastAsia="Times New Roman" w:hAnsi="Century Gothic" w:cs="Times New Roman"/>
+                <w:color w:val="000000"/>
+                <w:sz w:val="22"/>
+                <w:szCs w:val="22"/>
+              </w:rPr>
+            </w:pPr>
+            <w:r>
+              <w:rPr>
+                <w:rFonts w:ascii="Century Gothic" w:eastAsia="Times New Roman" w:hAnsi="Century Gothic" w:cs="Times New Roman"/>
+                <w:color w:val="000000"/>
+                <w:sz w:val="22"/>
+                <w:szCs w:val="22"/>
+              </w:rPr>
+              <w:t>with the right userID</w:t>
             </w:r>
           </w:p>
         </w:tc>
@@ -22913,7 +23487,7 @@
                 <w:sz w:val="22"/>
                 <w:szCs w:val="22"/>
               </w:rPr>
-              <w:t>viewNurseAccounts.jsp</w:t>
+              <w:t>viewPracticalGroupAccounts.jsp</w:t>
             </w:r>
           </w:p>
         </w:tc>
@@ -23009,7 +23583,16 @@
                 <w:szCs w:val="22"/>
               </w:rPr>
               <w:br/>
-              <w:t>4. Go to viewNurseAccounts.jsp</w:t>
+              <w:t xml:space="preserve">4. Go to </w:t>
+            </w:r>
+            <w:r>
+              <w:rPr>
+                <w:rFonts w:ascii="Century Gothic" w:eastAsia="Times New Roman" w:hAnsi="Century Gothic" w:cs="Times New Roman"/>
+                <w:color w:val="000000"/>
+                <w:sz w:val="22"/>
+                <w:szCs w:val="22"/>
+              </w:rPr>
+              <w:t>viewPracticalGroupAccounts.jsp</w:t>
             </w:r>
             <w:r>
               <w:rPr>
@@ -23019,7 +23602,25 @@
                 <w:szCs w:val="22"/>
               </w:rPr>
               <w:br/>
-              <w:t>5. Verify if the accunt created is displayed</w:t>
+              <w:t>5. Verify if the acc</w:t>
+            </w:r>
+            <w:r>
+              <w:rPr>
+                <w:rFonts w:ascii="Century Gothic" w:eastAsia="Times New Roman" w:hAnsi="Century Gothic" w:cs="Times New Roman"/>
+                <w:color w:val="000000"/>
+                <w:sz w:val="22"/>
+                <w:szCs w:val="22"/>
+              </w:rPr>
+              <w:t>o</w:t>
+            </w:r>
+            <w:r>
+              <w:rPr>
+                <w:rFonts w:ascii="Century Gothic" w:eastAsia="Times New Roman" w:hAnsi="Century Gothic" w:cs="Times New Roman"/>
+                <w:color w:val="000000"/>
+                <w:sz w:val="22"/>
+                <w:szCs w:val="22"/>
+              </w:rPr>
+              <w:t>unt created is displayed</w:t>
             </w:r>
           </w:p>
         </w:tc>
@@ -23047,7 +23648,34 @@
                 <w:sz w:val="22"/>
                 <w:szCs w:val="22"/>
               </w:rPr>
-              <w:t>Account created should be displayed on viewNurseAccount.jsp with the right password</w:t>
+              <w:t xml:space="preserve">Account created should be displayed on </w:t>
+            </w:r>
+            <w:r>
+              <w:rPr>
+                <w:rFonts w:ascii="Century Gothic" w:eastAsia="Times New Roman" w:hAnsi="Century Gothic" w:cs="Times New Roman"/>
+                <w:color w:val="000000"/>
+                <w:sz w:val="22"/>
+                <w:szCs w:val="22"/>
+              </w:rPr>
+              <w:t>viewPracticalGroupAccounts.jsp</w:t>
+            </w:r>
+            <w:r>
+              <w:rPr>
+                <w:rFonts w:ascii="Century Gothic" w:eastAsia="Times New Roman" w:hAnsi="Century Gothic" w:cs="Times New Roman"/>
+                <w:color w:val="000000"/>
+                <w:sz w:val="22"/>
+                <w:szCs w:val="22"/>
+              </w:rPr>
+              <w:t xml:space="preserve"> </w:t>
+            </w:r>
+            <w:r>
+              <w:rPr>
+                <w:rFonts w:ascii="Century Gothic" w:eastAsia="Times New Roman" w:hAnsi="Century Gothic" w:cs="Times New Roman"/>
+                <w:color w:val="000000"/>
+                <w:sz w:val="22"/>
+                <w:szCs w:val="22"/>
+              </w:rPr>
+              <w:t>with the right password</w:t>
             </w:r>
           </w:p>
         </w:tc>
@@ -23098,6 +23726,7 @@
               <w:cnfStyle w:val="000000000000" w:firstRow="0" w:lastRow="0" w:firstColumn="0" w:lastColumn="0" w:oddVBand="0" w:evenVBand="0" w:oddHBand="0" w:evenHBand="0" w:firstRowFirstColumn="0" w:firstRowLastColumn="0" w:lastRowFirstColumn="0" w:lastRowLastColumn="0"/>
               <w:rPr>
                 <w:rFonts w:ascii="Century Gothic" w:eastAsia="Times New Roman" w:hAnsi="Century Gothic" w:cs="Times New Roman"/>
+                <w:b/>
                 <w:color w:val="000000"/>
                 <w:sz w:val="22"/>
                 <w:szCs w:val="22"/>
@@ -24070,7 +24699,8 @@
               <w:cnfStyle w:val="000000000000" w:firstRow="0" w:lastRow="0" w:firstColumn="0" w:lastColumn="0" w:oddVBand="0" w:evenVBand="0" w:oddHBand="0" w:evenHBand="0" w:firstRowFirstColumn="0" w:firstRowLastColumn="0" w:lastRowFirstColumn="0" w:lastRowLastColumn="0"/>
               <w:rPr>
                 <w:rFonts w:ascii="Century Gothic" w:eastAsia="Times New Roman" w:hAnsi="Century Gothic" w:cs="Times New Roman"/>
-                <w:color w:val="000000"/>
+                <w:b/>
+                <w:color w:val="FF0000"/>
                 <w:sz w:val="22"/>
                 <w:szCs w:val="22"/>
               </w:rPr>
@@ -25060,6 +25690,7 @@
               <w:cnfStyle w:val="000000000000" w:firstRow="0" w:lastRow="0" w:firstColumn="0" w:lastColumn="0" w:oddVBand="0" w:evenVBand="0" w:oddHBand="0" w:evenHBand="0" w:firstRowFirstColumn="0" w:firstRowLastColumn="0" w:lastRowFirstColumn="0" w:lastRowLastColumn="0"/>
               <w:rPr>
                 <w:rFonts w:ascii="Century Gothic" w:eastAsia="Times New Roman" w:hAnsi="Century Gothic" w:cs="Times New Roman"/>
+                <w:b/>
                 <w:color w:val="000000"/>
                 <w:sz w:val="22"/>
                 <w:szCs w:val="22"/>
@@ -26490,7 +27121,25 @@
                 <w:sz w:val="22"/>
                 <w:szCs w:val="22"/>
               </w:rPr>
-              <w:t>Delete Lecture Account</w:t>
+              <w:t>Delete Lecture</w:t>
+            </w:r>
+            <w:r>
+              <w:rPr>
+                <w:rFonts w:ascii="Century Gothic" w:eastAsia="Times New Roman" w:hAnsi="Century Gothic" w:cs="Times New Roman"/>
+                <w:color w:val="000000"/>
+                <w:sz w:val="22"/>
+                <w:szCs w:val="22"/>
+              </w:rPr>
+              <w:t>r</w:t>
+            </w:r>
+            <w:r>
+              <w:rPr>
+                <w:rFonts w:ascii="Century Gothic" w:eastAsia="Times New Roman" w:hAnsi="Century Gothic" w:cs="Times New Roman"/>
+                <w:color w:val="000000"/>
+                <w:sz w:val="22"/>
+                <w:szCs w:val="22"/>
+              </w:rPr>
+              <w:t xml:space="preserve"> Account</w:t>
             </w:r>
           </w:p>
         </w:tc>
@@ -26656,15 +27305,545 @@
           <w:tcPr>
             <w:tcW w:w="1170" w:type="dxa"/>
             <w:vAlign w:val="center"/>
-            <w:hideMark/>
-          </w:tcPr>
-          <w:p>
-            <w:pPr>
-              <w:jc w:val="center"/>
-              <w:cnfStyle w:val="000000000000" w:firstRow="0" w:lastRow="0" w:firstColumn="0" w:lastColumn="0" w:oddVBand="0" w:evenVBand="0" w:oddHBand="0" w:evenHBand="0" w:firstRowFirstColumn="0" w:firstRowLastColumn="0" w:lastRowFirstColumn="0" w:lastRowLastColumn="0"/>
-              <w:rPr>
-                <w:rFonts w:ascii="Century Gothic" w:eastAsia="Times New Roman" w:hAnsi="Century Gothic" w:cs="Times New Roman"/>
-                <w:color w:val="000000"/>
+          </w:tcPr>
+          <w:p>
+            <w:pPr>
+              <w:jc w:val="center"/>
+              <w:cnfStyle w:val="000000000000" w:firstRow="0" w:lastRow="0" w:firstColumn="0" w:lastColumn="0" w:oddVBand="0" w:evenVBand="0" w:oddHBand="0" w:evenHBand="0" w:firstRowFirstColumn="0" w:firstRowLastColumn="0" w:lastRowFirstColumn="0" w:lastRowLastColumn="0"/>
+              <w:rPr>
+                <w:rFonts w:ascii="Century Gothic" w:eastAsia="Times New Roman" w:hAnsi="Century Gothic" w:cs="Times New Roman"/>
+                <w:color w:val="000000"/>
+                <w:sz w:val="22"/>
+                <w:szCs w:val="22"/>
+              </w:rPr>
+            </w:pPr>
+          </w:p>
+        </w:tc>
+      </w:tr>
+      <w:tr>
+        <w:trPr>
+          <w:cnfStyle w:val="000000100000" w:firstRow="0" w:lastRow="0" w:firstColumn="0" w:lastColumn="0" w:oddVBand="0" w:evenVBand="0" w:oddHBand="1" w:evenHBand="0" w:firstRowFirstColumn="0" w:firstRowLastColumn="0" w:lastRowFirstColumn="0" w:lastRowLastColumn="0"/>
+          <w:trHeight w:val="1980"/>
+        </w:trPr>
+        <w:tc>
+          <w:tcPr>
+            <w:cnfStyle w:val="001000000000" w:firstRow="0" w:lastRow="0" w:firstColumn="1" w:lastColumn="0" w:oddVBand="0" w:evenVBand="0" w:oddHBand="0" w:evenHBand="0" w:firstRowFirstColumn="0" w:firstRowLastColumn="0" w:lastRowFirstColumn="0" w:lastRowLastColumn="0"/>
+            <w:tcW w:w="596" w:type="dxa"/>
+            <w:vAlign w:val="center"/>
+          </w:tcPr>
+          <w:p>
+            <w:pPr>
+              <w:jc w:val="center"/>
+              <w:rPr>
+                <w:rFonts w:ascii="Century Gothic" w:eastAsia="Times New Roman" w:hAnsi="Century Gothic" w:cs="Times New Roman"/>
+                <w:color w:val="auto"/>
+                <w:sz w:val="22"/>
+                <w:szCs w:val="22"/>
+              </w:rPr>
+            </w:pPr>
+            <w:r>
+              <w:rPr>
+                <w:rFonts w:ascii="Century Gothic" w:eastAsia="Times New Roman" w:hAnsi="Century Gothic" w:cs="Times New Roman"/>
+                <w:color w:val="auto"/>
+                <w:sz w:val="22"/>
+                <w:szCs w:val="22"/>
+              </w:rPr>
+              <w:lastRenderedPageBreak/>
+              <w:t>3</w:t>
+            </w:r>
+          </w:p>
+        </w:tc>
+        <w:tc>
+          <w:tcPr>
+            <w:tcW w:w="1829" w:type="dxa"/>
+            <w:vAlign w:val="center"/>
+          </w:tcPr>
+          <w:p>
+            <w:pPr>
+              <w:jc w:val="center"/>
+              <w:cnfStyle w:val="000000100000" w:firstRow="0" w:lastRow="0" w:firstColumn="0" w:lastColumn="0" w:oddVBand="0" w:evenVBand="0" w:oddHBand="1" w:evenHBand="0" w:firstRowFirstColumn="0" w:firstRowLastColumn="0" w:lastRowFirstColumn="0" w:lastRowLastColumn="0"/>
+              <w:rPr>
+                <w:rFonts w:ascii="Century Gothic" w:eastAsia="Times New Roman" w:hAnsi="Century Gothic" w:cs="Times New Roman"/>
+                <w:sz w:val="22"/>
+                <w:szCs w:val="22"/>
+              </w:rPr>
+            </w:pPr>
+            <w:r>
+              <w:rPr>
+                <w:rFonts w:ascii="Century Gothic" w:eastAsia="Times New Roman" w:hAnsi="Century Gothic" w:cs="Times New Roman"/>
+                <w:sz w:val="22"/>
+                <w:szCs w:val="22"/>
+              </w:rPr>
+              <w:t>Delete Lecturer Account</w:t>
+            </w:r>
+          </w:p>
+        </w:tc>
+        <w:tc>
+          <w:tcPr>
+            <w:tcW w:w="2250" w:type="dxa"/>
+            <w:vAlign w:val="center"/>
+          </w:tcPr>
+          <w:p>
+            <w:pPr>
+              <w:jc w:val="center"/>
+              <w:cnfStyle w:val="000000100000" w:firstRow="0" w:lastRow="0" w:firstColumn="0" w:lastColumn="0" w:oddVBand="0" w:evenVBand="0" w:oddHBand="1" w:evenHBand="0" w:firstRowFirstColumn="0" w:firstRowLastColumn="0" w:lastRowFirstColumn="0" w:lastRowLastColumn="0"/>
+              <w:rPr>
+                <w:rFonts w:ascii="Century Gothic" w:eastAsia="Times New Roman" w:hAnsi="Century Gothic" w:cs="Times New Roman"/>
+                <w:sz w:val="22"/>
+                <w:szCs w:val="22"/>
+              </w:rPr>
+            </w:pPr>
+            <w:r>
+              <w:rPr>
+                <w:rFonts w:ascii="Century Gothic" w:eastAsia="Times New Roman" w:hAnsi="Century Gothic" w:cs="Times New Roman"/>
+                <w:sz w:val="22"/>
+                <w:szCs w:val="22"/>
+              </w:rPr>
+              <w:t xml:space="preserve">Validate that lecturer account </w:t>
+            </w:r>
+            <w:r>
+              <w:rPr>
+                <w:rFonts w:ascii="Century Gothic" w:eastAsia="Times New Roman" w:hAnsi="Century Gothic" w:cs="Times New Roman"/>
+                <w:b/>
+                <w:sz w:val="22"/>
+                <w:szCs w:val="22"/>
+              </w:rPr>
+              <w:t>cannot</w:t>
+            </w:r>
+            <w:r>
+              <w:rPr>
+                <w:rFonts w:ascii="Century Gothic" w:eastAsia="Times New Roman" w:hAnsi="Century Gothic" w:cs="Times New Roman"/>
+                <w:sz w:val="22"/>
+                <w:szCs w:val="22"/>
+              </w:rPr>
+              <w:t xml:space="preserve"> be deleted if there is</w:t>
+            </w:r>
+            <w:r>
+              <w:rPr>
+                <w:rFonts w:ascii="Century Gothic" w:eastAsia="Times New Roman" w:hAnsi="Century Gothic" w:cs="Times New Roman"/>
+                <w:sz w:val="22"/>
+                <w:szCs w:val="22"/>
+              </w:rPr>
+              <w:t>/are</w:t>
+            </w:r>
+            <w:r>
+              <w:rPr>
+                <w:rFonts w:ascii="Century Gothic" w:eastAsia="Times New Roman" w:hAnsi="Century Gothic" w:cs="Times New Roman"/>
+                <w:sz w:val="22"/>
+                <w:szCs w:val="22"/>
+              </w:rPr>
+              <w:t xml:space="preserve"> a practical group attached to it</w:t>
+            </w:r>
+          </w:p>
+        </w:tc>
+        <w:tc>
+          <w:tcPr>
+            <w:tcW w:w="1170" w:type="dxa"/>
+            <w:vAlign w:val="center"/>
+          </w:tcPr>
+          <w:p>
+            <w:pPr>
+              <w:jc w:val="center"/>
+              <w:cnfStyle w:val="000000100000" w:firstRow="0" w:lastRow="0" w:firstColumn="0" w:lastColumn="0" w:oddVBand="0" w:evenVBand="0" w:oddHBand="1" w:evenHBand="0" w:firstRowFirstColumn="0" w:firstRowLastColumn="0" w:lastRowFirstColumn="0" w:lastRowLastColumn="0"/>
+              <w:rPr>
+                <w:rFonts w:ascii="Century Gothic" w:eastAsia="Times New Roman" w:hAnsi="Century Gothic" w:cs="Times New Roman"/>
+                <w:sz w:val="22"/>
+                <w:szCs w:val="22"/>
+              </w:rPr>
+            </w:pPr>
+            <w:r>
+              <w:rPr>
+                <w:rFonts w:ascii="Century Gothic" w:eastAsia="Times New Roman" w:hAnsi="Century Gothic" w:cs="Times New Roman"/>
+                <w:sz w:val="22"/>
+                <w:szCs w:val="22"/>
+              </w:rPr>
+              <w:t>NA</w:t>
+            </w:r>
+          </w:p>
+        </w:tc>
+        <w:tc>
+          <w:tcPr>
+            <w:tcW w:w="2340" w:type="dxa"/>
+            <w:vAlign w:val="center"/>
+          </w:tcPr>
+          <w:p>
+            <w:pPr>
+              <w:jc w:val="center"/>
+              <w:cnfStyle w:val="000000100000" w:firstRow="0" w:lastRow="0" w:firstColumn="0" w:lastColumn="0" w:oddVBand="0" w:evenVBand="0" w:oddHBand="1" w:evenHBand="0" w:firstRowFirstColumn="0" w:firstRowLastColumn="0" w:lastRowFirstColumn="0" w:lastRowLastColumn="0"/>
+              <w:rPr>
+                <w:rFonts w:ascii="Century Gothic" w:eastAsia="Times New Roman" w:hAnsi="Century Gothic" w:cs="Times New Roman"/>
+                <w:sz w:val="22"/>
+                <w:szCs w:val="22"/>
+              </w:rPr>
+            </w:pPr>
+            <w:r>
+              <w:rPr>
+                <w:rFonts w:ascii="Century Gothic" w:eastAsia="Times New Roman" w:hAnsi="Century Gothic" w:cs="Times New Roman"/>
+                <w:sz w:val="22"/>
+                <w:szCs w:val="22"/>
+              </w:rPr>
+              <w:t>1.Click on Delete button</w:t>
+            </w:r>
+          </w:p>
+          <w:p>
+            <w:pPr>
+              <w:jc w:val="center"/>
+              <w:cnfStyle w:val="000000100000" w:firstRow="0" w:lastRow="0" w:firstColumn="0" w:lastColumn="0" w:oddVBand="0" w:evenVBand="0" w:oddHBand="1" w:evenHBand="0" w:firstRowFirstColumn="0" w:firstRowLastColumn="0" w:lastRowFirstColumn="0" w:lastRowLastColumn="0"/>
+              <w:rPr>
+                <w:rFonts w:ascii="Century Gothic" w:eastAsia="Times New Roman" w:hAnsi="Century Gothic" w:cs="Times New Roman"/>
+                <w:sz w:val="22"/>
+                <w:szCs w:val="22"/>
+              </w:rPr>
+            </w:pPr>
+            <w:r>
+              <w:rPr>
+                <w:rFonts w:ascii="Century Gothic" w:eastAsia="Times New Roman" w:hAnsi="Century Gothic" w:cs="Times New Roman"/>
+                <w:sz w:val="22"/>
+                <w:szCs w:val="22"/>
+              </w:rPr>
+              <w:t>2. System prompts with error message that practical group of that lecturer needs to be deleted or edited first</w:t>
+            </w:r>
+          </w:p>
+        </w:tc>
+        <w:tc>
+          <w:tcPr>
+            <w:tcW w:w="2070" w:type="dxa"/>
+            <w:vAlign w:val="center"/>
+          </w:tcPr>
+          <w:p>
+            <w:pPr>
+              <w:jc w:val="center"/>
+              <w:cnfStyle w:val="000000100000" w:firstRow="0" w:lastRow="0" w:firstColumn="0" w:lastColumn="0" w:oddVBand="0" w:evenVBand="0" w:oddHBand="1" w:evenHBand="0" w:firstRowFirstColumn="0" w:firstRowLastColumn="0" w:lastRowFirstColumn="0" w:lastRowLastColumn="0"/>
+              <w:rPr>
+                <w:rFonts w:ascii="Century Gothic" w:eastAsia="Times New Roman" w:hAnsi="Century Gothic" w:cs="Times New Roman"/>
+                <w:sz w:val="22"/>
+                <w:szCs w:val="22"/>
+              </w:rPr>
+            </w:pPr>
+            <w:r>
+              <w:rPr>
+                <w:rFonts w:ascii="Century Gothic" w:eastAsia="Times New Roman" w:hAnsi="Century Gothic" w:cs="Times New Roman"/>
+                <w:sz w:val="22"/>
+                <w:szCs w:val="22"/>
+              </w:rPr>
+              <w:t>User should see error message and that lecturer account should still be on the page</w:t>
+            </w:r>
+          </w:p>
+        </w:tc>
+        <w:tc>
+          <w:tcPr>
+            <w:tcW w:w="1980" w:type="dxa"/>
+            <w:vAlign w:val="center"/>
+          </w:tcPr>
+          <w:p>
+            <w:pPr>
+              <w:jc w:val="center"/>
+              <w:cnfStyle w:val="000000100000" w:firstRow="0" w:lastRow="0" w:firstColumn="0" w:lastColumn="0" w:oddVBand="0" w:evenVBand="0" w:oddHBand="1" w:evenHBand="0" w:firstRowFirstColumn="0" w:firstRowLastColumn="0" w:lastRowFirstColumn="0" w:lastRowLastColumn="0"/>
+              <w:rPr>
+                <w:rFonts w:ascii="Century Gothic" w:eastAsia="Times New Roman" w:hAnsi="Century Gothic" w:cs="Times New Roman"/>
+                <w:color w:val="FF0000"/>
+                <w:sz w:val="22"/>
+                <w:szCs w:val="22"/>
+              </w:rPr>
+            </w:pPr>
+          </w:p>
+        </w:tc>
+        <w:tc>
+          <w:tcPr>
+            <w:tcW w:w="990" w:type="dxa"/>
+            <w:vAlign w:val="center"/>
+          </w:tcPr>
+          <w:p>
+            <w:pPr>
+              <w:jc w:val="center"/>
+              <w:cnfStyle w:val="000000100000" w:firstRow="0" w:lastRow="0" w:firstColumn="0" w:lastColumn="0" w:oddVBand="0" w:evenVBand="0" w:oddHBand="1" w:evenHBand="0" w:firstRowFirstColumn="0" w:firstRowLastColumn="0" w:lastRowFirstColumn="0" w:lastRowLastColumn="0"/>
+              <w:rPr>
+                <w:rFonts w:ascii="Century Gothic" w:eastAsia="Times New Roman" w:hAnsi="Century Gothic" w:cs="Times New Roman"/>
+                <w:color w:val="FF0000"/>
+                <w:sz w:val="22"/>
+                <w:szCs w:val="22"/>
+              </w:rPr>
+            </w:pPr>
+          </w:p>
+        </w:tc>
+        <w:tc>
+          <w:tcPr>
+            <w:tcW w:w="1170" w:type="dxa"/>
+            <w:vAlign w:val="center"/>
+          </w:tcPr>
+          <w:p>
+            <w:pPr>
+              <w:jc w:val="center"/>
+              <w:cnfStyle w:val="000000100000" w:firstRow="0" w:lastRow="0" w:firstColumn="0" w:lastColumn="0" w:oddVBand="0" w:evenVBand="0" w:oddHBand="1" w:evenHBand="0" w:firstRowFirstColumn="0" w:firstRowLastColumn="0" w:lastRowFirstColumn="0" w:lastRowLastColumn="0"/>
+              <w:rPr>
+                <w:rFonts w:ascii="Century Gothic" w:eastAsia="Times New Roman" w:hAnsi="Century Gothic" w:cs="Times New Roman"/>
+                <w:color w:val="FF0000"/>
+                <w:sz w:val="22"/>
+                <w:szCs w:val="22"/>
+              </w:rPr>
+            </w:pPr>
+          </w:p>
+        </w:tc>
+      </w:tr>
+      <w:tr>
+        <w:trPr>
+          <w:trHeight w:val="1980"/>
+        </w:trPr>
+        <w:tc>
+          <w:tcPr>
+            <w:cnfStyle w:val="001000000000" w:firstRow="0" w:lastRow="0" w:firstColumn="1" w:lastColumn="0" w:oddVBand="0" w:evenVBand="0" w:oddHBand="0" w:evenHBand="0" w:firstRowFirstColumn="0" w:firstRowLastColumn="0" w:lastRowFirstColumn="0" w:lastRowLastColumn="0"/>
+            <w:tcW w:w="596" w:type="dxa"/>
+            <w:vAlign w:val="center"/>
+          </w:tcPr>
+          <w:p>
+            <w:pPr>
+              <w:jc w:val="center"/>
+              <w:rPr>
+                <w:rFonts w:ascii="Century Gothic" w:eastAsia="Times New Roman" w:hAnsi="Century Gothic" w:cs="Times New Roman"/>
+                <w:color w:val="auto"/>
+                <w:sz w:val="22"/>
+                <w:szCs w:val="22"/>
+              </w:rPr>
+            </w:pPr>
+            <w:r>
+              <w:rPr>
+                <w:rFonts w:ascii="Century Gothic" w:eastAsia="Times New Roman" w:hAnsi="Century Gothic" w:cs="Times New Roman"/>
+                <w:color w:val="auto"/>
+                <w:sz w:val="22"/>
+                <w:szCs w:val="22"/>
+              </w:rPr>
+              <w:t>4</w:t>
+            </w:r>
+          </w:p>
+        </w:tc>
+        <w:tc>
+          <w:tcPr>
+            <w:tcW w:w="1829" w:type="dxa"/>
+            <w:vAlign w:val="center"/>
+          </w:tcPr>
+          <w:p>
+            <w:pPr>
+              <w:jc w:val="center"/>
+              <w:cnfStyle w:val="000000000000" w:firstRow="0" w:lastRow="0" w:firstColumn="0" w:lastColumn="0" w:oddVBand="0" w:evenVBand="0" w:oddHBand="0" w:evenHBand="0" w:firstRowFirstColumn="0" w:firstRowLastColumn="0" w:lastRowFirstColumn="0" w:lastRowLastColumn="0"/>
+              <w:rPr>
+                <w:rFonts w:ascii="Century Gothic" w:eastAsia="Times New Roman" w:hAnsi="Century Gothic" w:cs="Times New Roman"/>
+                <w:sz w:val="22"/>
+                <w:szCs w:val="22"/>
+              </w:rPr>
+            </w:pPr>
+            <w:r>
+              <w:rPr>
+                <w:rFonts w:ascii="Century Gothic" w:eastAsia="Times New Roman" w:hAnsi="Century Gothic" w:cs="Times New Roman"/>
+                <w:sz w:val="22"/>
+                <w:szCs w:val="22"/>
+              </w:rPr>
+              <w:t>Delete Lecturer Account</w:t>
+            </w:r>
+          </w:p>
+        </w:tc>
+        <w:tc>
+          <w:tcPr>
+            <w:tcW w:w="2250" w:type="dxa"/>
+            <w:vAlign w:val="center"/>
+          </w:tcPr>
+          <w:p>
+            <w:pPr>
+              <w:jc w:val="center"/>
+              <w:cnfStyle w:val="000000000000" w:firstRow="0" w:lastRow="0" w:firstColumn="0" w:lastColumn="0" w:oddVBand="0" w:evenVBand="0" w:oddHBand="0" w:evenHBand="0" w:firstRowFirstColumn="0" w:firstRowLastColumn="0" w:lastRowFirstColumn="0" w:lastRowLastColumn="0"/>
+              <w:rPr>
+                <w:rFonts w:ascii="Century Gothic" w:eastAsia="Times New Roman" w:hAnsi="Century Gothic" w:cs="Times New Roman"/>
+                <w:sz w:val="22"/>
+                <w:szCs w:val="22"/>
+              </w:rPr>
+            </w:pPr>
+            <w:r>
+              <w:rPr>
+                <w:rFonts w:ascii="Century Gothic" w:eastAsia="Times New Roman" w:hAnsi="Century Gothic" w:cs="Times New Roman"/>
+                <w:sz w:val="22"/>
+                <w:szCs w:val="22"/>
+              </w:rPr>
+              <w:t xml:space="preserve">Validate that lecturer account </w:t>
+            </w:r>
+            <w:r>
+              <w:rPr>
+                <w:rFonts w:ascii="Century Gothic" w:eastAsia="Times New Roman" w:hAnsi="Century Gothic" w:cs="Times New Roman"/>
+                <w:b/>
+                <w:sz w:val="22"/>
+                <w:szCs w:val="22"/>
+              </w:rPr>
+              <w:t>can</w:t>
+            </w:r>
+            <w:r>
+              <w:rPr>
+                <w:rFonts w:ascii="Century Gothic" w:eastAsia="Times New Roman" w:hAnsi="Century Gothic" w:cs="Times New Roman"/>
+                <w:sz w:val="22"/>
+                <w:szCs w:val="22"/>
+              </w:rPr>
+              <w:t xml:space="preserve"> be deleted if there is no practical group attached</w:t>
+            </w:r>
+          </w:p>
+        </w:tc>
+        <w:tc>
+          <w:tcPr>
+            <w:tcW w:w="1170" w:type="dxa"/>
+            <w:vAlign w:val="center"/>
+          </w:tcPr>
+          <w:p>
+            <w:pPr>
+              <w:jc w:val="center"/>
+              <w:cnfStyle w:val="000000000000" w:firstRow="0" w:lastRow="0" w:firstColumn="0" w:lastColumn="0" w:oddVBand="0" w:evenVBand="0" w:oddHBand="0" w:evenHBand="0" w:firstRowFirstColumn="0" w:firstRowLastColumn="0" w:lastRowFirstColumn="0" w:lastRowLastColumn="0"/>
+              <w:rPr>
+                <w:rFonts w:ascii="Century Gothic" w:eastAsia="Times New Roman" w:hAnsi="Century Gothic" w:cs="Times New Roman"/>
+                <w:sz w:val="22"/>
+                <w:szCs w:val="22"/>
+              </w:rPr>
+            </w:pPr>
+            <w:r>
+              <w:rPr>
+                <w:rFonts w:ascii="Century Gothic" w:eastAsia="Times New Roman" w:hAnsi="Century Gothic" w:cs="Times New Roman"/>
+                <w:sz w:val="22"/>
+                <w:szCs w:val="22"/>
+              </w:rPr>
+              <w:t>NA</w:t>
+            </w:r>
+          </w:p>
+        </w:tc>
+        <w:tc>
+          <w:tcPr>
+            <w:tcW w:w="2340" w:type="dxa"/>
+            <w:vAlign w:val="center"/>
+          </w:tcPr>
+          <w:p>
+            <w:pPr>
+              <w:jc w:val="center"/>
+              <w:cnfStyle w:val="000000000000" w:firstRow="0" w:lastRow="0" w:firstColumn="0" w:lastColumn="0" w:oddVBand="0" w:evenVBand="0" w:oddHBand="0" w:evenHBand="0" w:firstRowFirstColumn="0" w:firstRowLastColumn="0" w:lastRowFirstColumn="0" w:lastRowLastColumn="0"/>
+              <w:rPr>
+                <w:rFonts w:ascii="Century Gothic" w:eastAsia="Times New Roman" w:hAnsi="Century Gothic" w:cs="Times New Roman"/>
+                <w:sz w:val="22"/>
+                <w:szCs w:val="22"/>
+              </w:rPr>
+            </w:pPr>
+            <w:r>
+              <w:rPr>
+                <w:rFonts w:ascii="Century Gothic" w:eastAsia="Times New Roman" w:hAnsi="Century Gothic" w:cs="Times New Roman"/>
+                <w:sz w:val="22"/>
+                <w:szCs w:val="22"/>
+              </w:rPr>
+              <w:t>1.Click on Delete button</w:t>
+            </w:r>
+          </w:p>
+          <w:p>
+            <w:pPr>
+              <w:jc w:val="center"/>
+              <w:cnfStyle w:val="000000000000" w:firstRow="0" w:lastRow="0" w:firstColumn="0" w:lastColumn="0" w:oddVBand="0" w:evenVBand="0" w:oddHBand="0" w:evenHBand="0" w:firstRowFirstColumn="0" w:firstRowLastColumn="0" w:lastRowFirstColumn="0" w:lastRowLastColumn="0"/>
+              <w:rPr>
+                <w:rFonts w:ascii="Century Gothic" w:eastAsia="Times New Roman" w:hAnsi="Century Gothic" w:cs="Times New Roman"/>
+                <w:sz w:val="22"/>
+                <w:szCs w:val="22"/>
+              </w:rPr>
+            </w:pPr>
+            <w:r>
+              <w:rPr>
+                <w:rFonts w:ascii="Century Gothic" w:eastAsia="Times New Roman" w:hAnsi="Century Gothic" w:cs="Times New Roman"/>
+                <w:sz w:val="22"/>
+                <w:szCs w:val="22"/>
+              </w:rPr>
+              <w:t>2. System prompts with message “Are you sure you want to delete?</w:t>
+            </w:r>
+          </w:p>
+          <w:p>
+            <w:pPr>
+              <w:jc w:val="center"/>
+              <w:cnfStyle w:val="000000000000" w:firstRow="0" w:lastRow="0" w:firstColumn="0" w:lastColumn="0" w:oddVBand="0" w:evenVBand="0" w:oddHBand="0" w:evenHBand="0" w:firstRowFirstColumn="0" w:firstRowLastColumn="0" w:lastRowFirstColumn="0" w:lastRowLastColumn="0"/>
+              <w:rPr>
+                <w:rFonts w:ascii="Century Gothic" w:eastAsia="Times New Roman" w:hAnsi="Century Gothic" w:cs="Times New Roman"/>
+                <w:sz w:val="22"/>
+                <w:szCs w:val="22"/>
+              </w:rPr>
+            </w:pPr>
+            <w:r>
+              <w:rPr>
+                <w:rFonts w:ascii="Century Gothic" w:eastAsia="Times New Roman" w:hAnsi="Century Gothic" w:cs="Times New Roman"/>
+                <w:sz w:val="22"/>
+                <w:szCs w:val="22"/>
+              </w:rPr>
+              <w:t>3.Click on “ok”</w:t>
+            </w:r>
+          </w:p>
+        </w:tc>
+        <w:tc>
+          <w:tcPr>
+            <w:tcW w:w="2070" w:type="dxa"/>
+            <w:vAlign w:val="center"/>
+          </w:tcPr>
+          <w:p>
+            <w:pPr>
+              <w:jc w:val="center"/>
+              <w:cnfStyle w:val="000000000000" w:firstRow="0" w:lastRow="0" w:firstColumn="0" w:lastColumn="0" w:oddVBand="0" w:evenVBand="0" w:oddHBand="0" w:evenHBand="0" w:firstRowFirstColumn="0" w:firstRowLastColumn="0" w:lastRowFirstColumn="0" w:lastRowLastColumn="0"/>
+              <w:rPr>
+                <w:rFonts w:ascii="Century Gothic" w:eastAsia="Times New Roman" w:hAnsi="Century Gothic" w:cs="Times New Roman"/>
+                <w:sz w:val="22"/>
+                <w:szCs w:val="22"/>
+              </w:rPr>
+            </w:pPr>
+            <w:r>
+              <w:rPr>
+                <w:rFonts w:ascii="Century Gothic" w:eastAsia="Times New Roman" w:hAnsi="Century Gothic" w:cs="Times New Roman"/>
+                <w:sz w:val="22"/>
+                <w:szCs w:val="22"/>
+              </w:rPr>
+              <w:t>User should successfully delete the lecturer and that record will no longer be displayed</w:t>
+            </w:r>
+          </w:p>
+        </w:tc>
+        <w:tc>
+          <w:tcPr>
+            <w:tcW w:w="1980" w:type="dxa"/>
+            <w:vAlign w:val="center"/>
+          </w:tcPr>
+          <w:p>
+            <w:pPr>
+              <w:jc w:val="center"/>
+              <w:cnfStyle w:val="000000000000" w:firstRow="0" w:lastRow="0" w:firstColumn="0" w:lastColumn="0" w:oddVBand="0" w:evenVBand="0" w:oddHBand="0" w:evenHBand="0" w:firstRowFirstColumn="0" w:firstRowLastColumn="0" w:lastRowFirstColumn="0" w:lastRowLastColumn="0"/>
+              <w:rPr>
+                <w:rFonts w:ascii="Century Gothic" w:eastAsia="Times New Roman" w:hAnsi="Century Gothic" w:cs="Times New Roman"/>
+                <w:color w:val="FF0000"/>
+                <w:sz w:val="22"/>
+                <w:szCs w:val="22"/>
+              </w:rPr>
+            </w:pPr>
+          </w:p>
+        </w:tc>
+        <w:tc>
+          <w:tcPr>
+            <w:tcW w:w="990" w:type="dxa"/>
+            <w:vAlign w:val="center"/>
+          </w:tcPr>
+          <w:p>
+            <w:pPr>
+              <w:jc w:val="center"/>
+              <w:cnfStyle w:val="000000000000" w:firstRow="0" w:lastRow="0" w:firstColumn="0" w:lastColumn="0" w:oddVBand="0" w:evenVBand="0" w:oddHBand="0" w:evenHBand="0" w:firstRowFirstColumn="0" w:firstRowLastColumn="0" w:lastRowFirstColumn="0" w:lastRowLastColumn="0"/>
+              <w:rPr>
+                <w:rFonts w:ascii="Century Gothic" w:eastAsia="Times New Roman" w:hAnsi="Century Gothic" w:cs="Times New Roman"/>
+                <w:color w:val="FF0000"/>
+                <w:sz w:val="22"/>
+                <w:szCs w:val="22"/>
+              </w:rPr>
+            </w:pPr>
+          </w:p>
+        </w:tc>
+        <w:tc>
+          <w:tcPr>
+            <w:tcW w:w="1170" w:type="dxa"/>
+            <w:vAlign w:val="center"/>
+          </w:tcPr>
+          <w:p>
+            <w:pPr>
+              <w:jc w:val="center"/>
+              <w:cnfStyle w:val="000000000000" w:firstRow="0" w:lastRow="0" w:firstColumn="0" w:lastColumn="0" w:oddVBand="0" w:evenVBand="0" w:oddHBand="0" w:evenHBand="0" w:firstRowFirstColumn="0" w:firstRowLastColumn="0" w:lastRowFirstColumn="0" w:lastRowLastColumn="0"/>
+              <w:rPr>
+                <w:rFonts w:ascii="Century Gothic" w:eastAsia="Times New Roman" w:hAnsi="Century Gothic" w:cs="Times New Roman"/>
+                <w:color w:val="FF0000"/>
                 <w:sz w:val="22"/>
                 <w:szCs w:val="22"/>
               </w:rPr>
@@ -27020,7 +28199,23 @@
                 <w:sz w:val="22"/>
                 <w:szCs w:val="22"/>
               </w:rPr>
-              <w:t>Validate that user can be deleted</w:t>
+              <w:t>Validate that</w:t>
+            </w:r>
+            <w:r>
+              <w:rPr>
+                <w:rFonts w:ascii="Century Gothic" w:eastAsia="Times New Roman" w:hAnsi="Century Gothic" w:cs="Times New Roman"/>
+                <w:sz w:val="22"/>
+                <w:szCs w:val="22"/>
+              </w:rPr>
+              <w:t xml:space="preserve"> Admin</w:t>
+            </w:r>
+            <w:r>
+              <w:rPr>
+                <w:rFonts w:ascii="Century Gothic" w:eastAsia="Times New Roman" w:hAnsi="Century Gothic" w:cs="Times New Roman"/>
+                <w:sz w:val="22"/>
+                <w:szCs w:val="22"/>
+              </w:rPr>
+              <w:t xml:space="preserve"> can be deleted</w:t>
             </w:r>
           </w:p>
         </w:tc>
@@ -27288,7 +28483,25 @@
                 <w:sz w:val="22"/>
                 <w:szCs w:val="22"/>
               </w:rPr>
-              <w:t>Validate that user account is deleted in the database</w:t>
+              <w:t xml:space="preserve">Validate that </w:t>
+            </w:r>
+            <w:r>
+              <w:rPr>
+                <w:rFonts w:ascii="Century Gothic" w:eastAsia="Times New Roman" w:hAnsi="Century Gothic" w:cs="Times New Roman"/>
+                <w:color w:val="000000"/>
+                <w:sz w:val="22"/>
+                <w:szCs w:val="22"/>
+              </w:rPr>
+              <w:t xml:space="preserve">Admin </w:t>
+            </w:r>
+            <w:r>
+              <w:rPr>
+                <w:rFonts w:ascii="Century Gothic" w:eastAsia="Times New Roman" w:hAnsi="Century Gothic" w:cs="Times New Roman"/>
+                <w:color w:val="000000"/>
+                <w:sz w:val="22"/>
+                <w:szCs w:val="22"/>
+              </w:rPr>
+              <w:t>account is deleted in the database</w:t>
             </w:r>
           </w:p>
         </w:tc>
@@ -28372,6 +29585,15 @@
     <w:lsdException w:name="Book Title" w:uiPriority="33" w:qFormat="1"/>
     <w:lsdException w:name="Bibliography" w:semiHidden="1" w:uiPriority="37" w:unhideWhenUsed="1"/>
     <w:lsdException w:name="TOC Heading" w:semiHidden="1" w:uiPriority="39" w:unhideWhenUsed="1" w:qFormat="1"/>
+    <w:lsdException w:name="Plain Table 1" w:uiPriority="41"/>
+    <w:lsdException w:name="Plain Table 2" w:uiPriority="42"/>
+    <w:lsdException w:name="Plain Table 3" w:uiPriority="43"/>
+    <w:lsdException w:name="Plain Table 4" w:uiPriority="44"/>
+    <w:lsdException w:name="Plain Table 5" w:uiPriority="45"/>
+    <w:lsdException w:name="Grid Table Light" w:uiPriority="40"/>
+    <w:lsdException w:name="Grid Table 1 Light" w:uiPriority="46"/>
+    <w:lsdException w:name="Grid Table 2" w:uiPriority="47"/>
+    <w:lsdException w:name="Grid Table 3" w:uiPriority="48"/>
     <w:lsdException w:name="Grid Table 4" w:uiPriority="49"/>
     <w:lsdException w:name="Grid Table 5 Dark" w:uiPriority="50"/>
     <w:lsdException w:name="Grid Table 6 Colorful" w:uiPriority="51"/>

</xml_diff>

<commit_message>
Updated all test cases
Updated test case and bug metrics
</commit_message>
<xml_diff>
--- a/Documents/Test Documents/Test Cases/General/Iteration 1 - Test Cases.docx
+++ b/Documents/Test Documents/Test Cases/General/Iteration 1 - Test Cases.docx
@@ -2455,6 +2455,15 @@
                 <w:szCs w:val="22"/>
               </w:rPr>
             </w:pPr>
+            <w:r>
+              <w:rPr>
+                <w:rFonts w:ascii="Century Gothic" w:eastAsia="Times New Roman" w:hAnsi="Century Gothic" w:cs="Times New Roman"/>
+                <w:color w:val="000000"/>
+                <w:sz w:val="22"/>
+                <w:szCs w:val="22"/>
+              </w:rPr>
+              <w:t>Login successful. Able to view student home page.</w:t>
+            </w:r>
           </w:p>
         </w:tc>
         <w:tc>
@@ -2473,6 +2482,15 @@
                 <w:szCs w:val="22"/>
               </w:rPr>
             </w:pPr>
+            <w:r>
+              <w:rPr>
+                <w:rFonts w:ascii="Century Gothic" w:eastAsia="Times New Roman" w:hAnsi="Century Gothic" w:cs="Times New Roman"/>
+                <w:color w:val="000000"/>
+                <w:sz w:val="22"/>
+                <w:szCs w:val="22"/>
+              </w:rPr>
+              <w:t>Pass</w:t>
+            </w:r>
           </w:p>
         </w:tc>
         <w:tc>
@@ -2765,6 +2783,15 @@
                 <w:szCs w:val="22"/>
               </w:rPr>
             </w:pPr>
+            <w:r>
+              <w:rPr>
+                <w:rFonts w:ascii="Century Gothic" w:eastAsia="Times New Roman" w:hAnsi="Century Gothic" w:cs="Times New Roman"/>
+                <w:color w:val="000000"/>
+                <w:sz w:val="22"/>
+                <w:szCs w:val="22"/>
+              </w:rPr>
+              <w:t xml:space="preserve">Login unsuccessful. Able to view student home page with the error message </w:t>
+            </w:r>
           </w:p>
         </w:tc>
         <w:tc>
@@ -2783,6 +2810,15 @@
                 <w:szCs w:val="22"/>
               </w:rPr>
             </w:pPr>
+            <w:r>
+              <w:rPr>
+                <w:rFonts w:ascii="Century Gothic" w:eastAsia="Times New Roman" w:hAnsi="Century Gothic" w:cs="Times New Roman"/>
+                <w:color w:val="000000"/>
+                <w:sz w:val="22"/>
+                <w:szCs w:val="22"/>
+              </w:rPr>
+              <w:t>Pass</w:t>
+            </w:r>
           </w:p>
         </w:tc>
         <w:tc>
@@ -3067,6 +3103,15 @@
                 <w:szCs w:val="22"/>
               </w:rPr>
             </w:pPr>
+            <w:r>
+              <w:rPr>
+                <w:rFonts w:ascii="Century Gothic" w:eastAsia="Times New Roman" w:hAnsi="Century Gothic" w:cs="Times New Roman"/>
+                <w:color w:val="000000"/>
+                <w:sz w:val="22"/>
+                <w:szCs w:val="22"/>
+              </w:rPr>
+              <w:t xml:space="preserve">Login unsuccessful. Able to view student home page with the error message </w:t>
+            </w:r>
           </w:p>
         </w:tc>
         <w:tc>
@@ -3085,6 +3130,15 @@
                 <w:szCs w:val="22"/>
               </w:rPr>
             </w:pPr>
+            <w:r>
+              <w:rPr>
+                <w:rFonts w:ascii="Century Gothic" w:eastAsia="Times New Roman" w:hAnsi="Century Gothic" w:cs="Times New Roman"/>
+                <w:color w:val="000000"/>
+                <w:sz w:val="22"/>
+                <w:szCs w:val="22"/>
+              </w:rPr>
+              <w:t>Pass</w:t>
+            </w:r>
           </w:p>
         </w:tc>
         <w:tc>
@@ -3387,6 +3441,15 @@
                 <w:szCs w:val="22"/>
               </w:rPr>
             </w:pPr>
+            <w:r>
+              <w:rPr>
+                <w:rFonts w:ascii="Century Gothic" w:eastAsia="Times New Roman" w:hAnsi="Century Gothic" w:cs="Times New Roman"/>
+                <w:color w:val="000000"/>
+                <w:sz w:val="22"/>
+                <w:szCs w:val="22"/>
+              </w:rPr>
+              <w:t xml:space="preserve">Login unsuccessful. Login page should display error message </w:t>
+            </w:r>
           </w:p>
         </w:tc>
         <w:tc>
@@ -3405,6 +3468,15 @@
                 <w:szCs w:val="22"/>
               </w:rPr>
             </w:pPr>
+            <w:r>
+              <w:rPr>
+                <w:rFonts w:ascii="Century Gothic" w:eastAsia="Times New Roman" w:hAnsi="Century Gothic" w:cs="Times New Roman"/>
+                <w:color w:val="000000"/>
+                <w:sz w:val="22"/>
+                <w:szCs w:val="22"/>
+              </w:rPr>
+              <w:t>Pass</w:t>
+            </w:r>
           </w:p>
         </w:tc>
         <w:tc>
@@ -3707,6 +3779,15 @@
                 <w:szCs w:val="22"/>
               </w:rPr>
             </w:pPr>
+            <w:r>
+              <w:rPr>
+                <w:rFonts w:ascii="Century Gothic" w:eastAsia="Times New Roman" w:hAnsi="Century Gothic" w:cs="Times New Roman"/>
+                <w:color w:val="000000"/>
+                <w:sz w:val="22"/>
+                <w:szCs w:val="22"/>
+              </w:rPr>
+              <w:t xml:space="preserve">Login unsuccessful. Login page should display error message </w:t>
+            </w:r>
           </w:p>
         </w:tc>
         <w:tc>
@@ -3725,6 +3806,15 @@
                 <w:szCs w:val="22"/>
               </w:rPr>
             </w:pPr>
+            <w:r>
+              <w:rPr>
+                <w:rFonts w:ascii="Century Gothic" w:eastAsia="Times New Roman" w:hAnsi="Century Gothic" w:cs="Times New Roman"/>
+                <w:color w:val="000000"/>
+                <w:sz w:val="22"/>
+                <w:szCs w:val="22"/>
+              </w:rPr>
+              <w:t>Pass</w:t>
+            </w:r>
           </w:p>
         </w:tc>
         <w:tc>
@@ -4026,6 +4116,15 @@
                 <w:szCs w:val="22"/>
               </w:rPr>
             </w:pPr>
+            <w:r>
+              <w:rPr>
+                <w:rFonts w:ascii="Century Gothic" w:eastAsia="Times New Roman" w:hAnsi="Century Gothic" w:cs="Times New Roman"/>
+                <w:color w:val="000000"/>
+                <w:sz w:val="22"/>
+                <w:szCs w:val="22"/>
+              </w:rPr>
+              <w:t xml:space="preserve">Login unsuccessful. Login page should display error message </w:t>
+            </w:r>
           </w:p>
         </w:tc>
         <w:tc>
@@ -4044,6 +4143,15 @@
                 <w:szCs w:val="22"/>
               </w:rPr>
             </w:pPr>
+            <w:r>
+              <w:rPr>
+                <w:rFonts w:ascii="Century Gothic" w:eastAsia="Times New Roman" w:hAnsi="Century Gothic" w:cs="Times New Roman"/>
+                <w:color w:val="000000"/>
+                <w:sz w:val="22"/>
+                <w:szCs w:val="22"/>
+              </w:rPr>
+              <w:t>Pass</w:t>
+            </w:r>
           </w:p>
         </w:tc>
         <w:tc>
@@ -4356,6 +4464,33 @@
                 <w:szCs w:val="22"/>
               </w:rPr>
             </w:pPr>
+            <w:r>
+              <w:rPr>
+                <w:rFonts w:ascii="Century Gothic" w:eastAsia="Times New Roman" w:hAnsi="Century Gothic" w:cs="Times New Roman"/>
+                <w:color w:val="000000"/>
+                <w:sz w:val="22"/>
+                <w:szCs w:val="22"/>
+              </w:rPr>
+              <w:t xml:space="preserve">Login unsuccessful. Login page should display </w:t>
+            </w:r>
+            <w:r>
+              <w:rPr>
+                <w:rFonts w:ascii="Century Gothic" w:eastAsia="Times New Roman" w:hAnsi="Century Gothic" w:cs="Times New Roman"/>
+                <w:color w:val="000000"/>
+                <w:sz w:val="22"/>
+                <w:szCs w:val="22"/>
+              </w:rPr>
+              <w:t xml:space="preserve">prompt </w:t>
+            </w:r>
+            <w:r>
+              <w:rPr>
+                <w:rFonts w:ascii="Century Gothic" w:eastAsia="Times New Roman" w:hAnsi="Century Gothic" w:cs="Times New Roman"/>
+                <w:color w:val="000000"/>
+                <w:sz w:val="22"/>
+                <w:szCs w:val="22"/>
+              </w:rPr>
+              <w:t xml:space="preserve">error message </w:t>
+            </w:r>
           </w:p>
         </w:tc>
         <w:tc>
@@ -4374,6 +4509,15 @@
                 <w:szCs w:val="22"/>
               </w:rPr>
             </w:pPr>
+            <w:r>
+              <w:rPr>
+                <w:rFonts w:ascii="Century Gothic" w:eastAsia="Times New Roman" w:hAnsi="Century Gothic" w:cs="Times New Roman"/>
+                <w:color w:val="000000"/>
+                <w:sz w:val="22"/>
+                <w:szCs w:val="22"/>
+              </w:rPr>
+              <w:t>Pass</w:t>
+            </w:r>
           </w:p>
         </w:tc>
         <w:tc>
@@ -4676,6 +4820,33 @@
                 <w:szCs w:val="22"/>
               </w:rPr>
             </w:pPr>
+            <w:r>
+              <w:rPr>
+                <w:rFonts w:ascii="Century Gothic" w:eastAsia="Times New Roman" w:hAnsi="Century Gothic" w:cs="Times New Roman"/>
+                <w:color w:val="000000"/>
+                <w:sz w:val="22"/>
+                <w:szCs w:val="22"/>
+              </w:rPr>
+              <w:t xml:space="preserve">Login unsuccessful. Login page should display </w:t>
+            </w:r>
+            <w:r>
+              <w:rPr>
+                <w:rFonts w:ascii="Century Gothic" w:eastAsia="Times New Roman" w:hAnsi="Century Gothic" w:cs="Times New Roman"/>
+                <w:color w:val="000000"/>
+                <w:sz w:val="22"/>
+                <w:szCs w:val="22"/>
+              </w:rPr>
+              <w:t xml:space="preserve">prompt </w:t>
+            </w:r>
+            <w:r>
+              <w:rPr>
+                <w:rFonts w:ascii="Century Gothic" w:eastAsia="Times New Roman" w:hAnsi="Century Gothic" w:cs="Times New Roman"/>
+                <w:color w:val="000000"/>
+                <w:sz w:val="22"/>
+                <w:szCs w:val="22"/>
+              </w:rPr>
+              <w:t xml:space="preserve">error message </w:t>
+            </w:r>
           </w:p>
         </w:tc>
         <w:tc>
@@ -4694,6 +4865,15 @@
                 <w:szCs w:val="22"/>
               </w:rPr>
             </w:pPr>
+            <w:r>
+              <w:rPr>
+                <w:rFonts w:ascii="Century Gothic" w:eastAsia="Times New Roman" w:hAnsi="Century Gothic" w:cs="Times New Roman"/>
+                <w:color w:val="000000"/>
+                <w:sz w:val="22"/>
+                <w:szCs w:val="22"/>
+              </w:rPr>
+              <w:t>Pass</w:t>
+            </w:r>
           </w:p>
         </w:tc>
         <w:tc>
@@ -5005,6 +5185,33 @@
                 <w:szCs w:val="22"/>
               </w:rPr>
             </w:pPr>
+            <w:r>
+              <w:rPr>
+                <w:rFonts w:ascii="Century Gothic" w:eastAsia="Times New Roman" w:hAnsi="Century Gothic" w:cs="Times New Roman"/>
+                <w:color w:val="000000"/>
+                <w:sz w:val="22"/>
+                <w:szCs w:val="22"/>
+              </w:rPr>
+              <w:t xml:space="preserve">Login unsuccessful. Login page should display </w:t>
+            </w:r>
+            <w:r>
+              <w:rPr>
+                <w:rFonts w:ascii="Century Gothic" w:eastAsia="Times New Roman" w:hAnsi="Century Gothic" w:cs="Times New Roman"/>
+                <w:color w:val="000000"/>
+                <w:sz w:val="22"/>
+                <w:szCs w:val="22"/>
+              </w:rPr>
+              <w:t xml:space="preserve">prompt </w:t>
+            </w:r>
+            <w:r>
+              <w:rPr>
+                <w:rFonts w:ascii="Century Gothic" w:eastAsia="Times New Roman" w:hAnsi="Century Gothic" w:cs="Times New Roman"/>
+                <w:color w:val="000000"/>
+                <w:sz w:val="22"/>
+                <w:szCs w:val="22"/>
+              </w:rPr>
+              <w:t xml:space="preserve">error message </w:t>
+            </w:r>
           </w:p>
         </w:tc>
         <w:tc>
@@ -5022,6 +5229,15 @@
                 <w:szCs w:val="22"/>
               </w:rPr>
             </w:pPr>
+            <w:r>
+              <w:rPr>
+                <w:rFonts w:ascii="Century Gothic" w:eastAsia="Times New Roman" w:hAnsi="Century Gothic" w:cs="Times New Roman"/>
+                <w:color w:val="000000"/>
+                <w:sz w:val="22"/>
+                <w:szCs w:val="22"/>
+              </w:rPr>
+              <w:t>Pass</w:t>
+            </w:r>
           </w:p>
         </w:tc>
         <w:tc>
@@ -5301,6 +5517,14 @@
                 <w:szCs w:val="22"/>
               </w:rPr>
             </w:pPr>
+            <w:r>
+              <w:rPr>
+                <w:rFonts w:ascii="Century Gothic" w:eastAsia="Times New Roman" w:hAnsi="Century Gothic" w:cs="Times New Roman"/>
+                <w:sz w:val="22"/>
+                <w:szCs w:val="22"/>
+              </w:rPr>
+              <w:t>User should be redirected to the login page</w:t>
+            </w:r>
           </w:p>
         </w:tc>
         <w:tc>
@@ -5318,6 +5542,15 @@
                 <w:szCs w:val="22"/>
               </w:rPr>
             </w:pPr>
+            <w:r>
+              <w:rPr>
+                <w:rFonts w:ascii="Century Gothic" w:eastAsia="Times New Roman" w:hAnsi="Century Gothic" w:cs="Times New Roman"/>
+                <w:color w:val="000000"/>
+                <w:sz w:val="22"/>
+                <w:szCs w:val="22"/>
+              </w:rPr>
+              <w:t>Pass</w:t>
+            </w:r>
           </w:p>
         </w:tc>
         <w:tc>
@@ -5839,6 +6072,15 @@
                 <w:szCs w:val="22"/>
               </w:rPr>
             </w:pPr>
+            <w:r>
+              <w:rPr>
+                <w:rFonts w:ascii="Century Gothic" w:eastAsia="Times New Roman" w:hAnsi="Century Gothic" w:cs="Times New Roman"/>
+                <w:color w:val="000000"/>
+                <w:sz w:val="22"/>
+                <w:szCs w:val="22"/>
+              </w:rPr>
+              <w:t>Login successful. Able to view student home page.</w:t>
+            </w:r>
           </w:p>
         </w:tc>
         <w:tc>
@@ -5857,6 +6099,15 @@
                 <w:szCs w:val="22"/>
               </w:rPr>
             </w:pPr>
+            <w:r>
+              <w:rPr>
+                <w:rFonts w:ascii="Century Gothic" w:eastAsia="Times New Roman" w:hAnsi="Century Gothic" w:cs="Times New Roman"/>
+                <w:color w:val="000000"/>
+                <w:sz w:val="22"/>
+                <w:szCs w:val="22"/>
+              </w:rPr>
+              <w:t>Pass</w:t>
+            </w:r>
           </w:p>
         </w:tc>
         <w:tc>
@@ -6122,6 +6373,15 @@
                 <w:szCs w:val="22"/>
               </w:rPr>
             </w:pPr>
+            <w:r>
+              <w:rPr>
+                <w:rFonts w:ascii="Century Gothic" w:eastAsia="Times New Roman" w:hAnsi="Century Gothic" w:cs="Times New Roman"/>
+                <w:color w:val="000000"/>
+                <w:sz w:val="22"/>
+                <w:szCs w:val="22"/>
+              </w:rPr>
+              <w:t xml:space="preserve">Login unsuccessful. Able to view student home page with the error message </w:t>
+            </w:r>
           </w:p>
         </w:tc>
         <w:tc>
@@ -6140,6 +6400,15 @@
                 <w:szCs w:val="22"/>
               </w:rPr>
             </w:pPr>
+            <w:r>
+              <w:rPr>
+                <w:rFonts w:ascii="Century Gothic" w:eastAsia="Times New Roman" w:hAnsi="Century Gothic" w:cs="Times New Roman"/>
+                <w:color w:val="000000"/>
+                <w:sz w:val="22"/>
+                <w:szCs w:val="22"/>
+              </w:rPr>
+              <w:t>Pass</w:t>
+            </w:r>
           </w:p>
         </w:tc>
         <w:tc>
@@ -6388,6 +6657,15 @@
                 <w:szCs w:val="22"/>
               </w:rPr>
             </w:pPr>
+            <w:r>
+              <w:rPr>
+                <w:rFonts w:ascii="Century Gothic" w:eastAsia="Times New Roman" w:hAnsi="Century Gothic" w:cs="Times New Roman"/>
+                <w:color w:val="000000"/>
+                <w:sz w:val="22"/>
+                <w:szCs w:val="22"/>
+              </w:rPr>
+              <w:t xml:space="preserve">Login unsuccessful. Able to view student home page with the error message </w:t>
+            </w:r>
           </w:p>
         </w:tc>
         <w:tc>
@@ -6406,6 +6684,15 @@
                 <w:szCs w:val="22"/>
               </w:rPr>
             </w:pPr>
+            <w:r>
+              <w:rPr>
+                <w:rFonts w:ascii="Century Gothic" w:eastAsia="Times New Roman" w:hAnsi="Century Gothic" w:cs="Times New Roman"/>
+                <w:color w:val="000000"/>
+                <w:sz w:val="22"/>
+                <w:szCs w:val="22"/>
+              </w:rPr>
+              <w:t>Pass</w:t>
+            </w:r>
           </w:p>
         </w:tc>
         <w:tc>
@@ -6653,6 +6940,15 @@
                 <w:szCs w:val="22"/>
               </w:rPr>
             </w:pPr>
+            <w:r>
+              <w:rPr>
+                <w:rFonts w:ascii="Century Gothic" w:eastAsia="Times New Roman" w:hAnsi="Century Gothic" w:cs="Times New Roman"/>
+                <w:color w:val="000000"/>
+                <w:sz w:val="22"/>
+                <w:szCs w:val="22"/>
+              </w:rPr>
+              <w:t xml:space="preserve">Login unsuccessful. Login page should display error message </w:t>
+            </w:r>
           </w:p>
         </w:tc>
         <w:tc>
@@ -6671,6 +6967,15 @@
                 <w:szCs w:val="22"/>
               </w:rPr>
             </w:pPr>
+            <w:r>
+              <w:rPr>
+                <w:rFonts w:ascii="Century Gothic" w:eastAsia="Times New Roman" w:hAnsi="Century Gothic" w:cs="Times New Roman"/>
+                <w:color w:val="000000"/>
+                <w:sz w:val="22"/>
+                <w:szCs w:val="22"/>
+              </w:rPr>
+              <w:t>Pass</w:t>
+            </w:r>
           </w:p>
         </w:tc>
         <w:tc>
@@ -6920,6 +7225,15 @@
                 <w:szCs w:val="22"/>
               </w:rPr>
             </w:pPr>
+            <w:r>
+              <w:rPr>
+                <w:rFonts w:ascii="Century Gothic" w:eastAsia="Times New Roman" w:hAnsi="Century Gothic" w:cs="Times New Roman"/>
+                <w:color w:val="000000"/>
+                <w:sz w:val="22"/>
+                <w:szCs w:val="22"/>
+              </w:rPr>
+              <w:t xml:space="preserve">Login unsuccessful. Login page should display error message </w:t>
+            </w:r>
           </w:p>
         </w:tc>
         <w:tc>
@@ -6938,6 +7252,15 @@
                 <w:szCs w:val="22"/>
               </w:rPr>
             </w:pPr>
+            <w:r>
+              <w:rPr>
+                <w:rFonts w:ascii="Century Gothic" w:eastAsia="Times New Roman" w:hAnsi="Century Gothic" w:cs="Times New Roman"/>
+                <w:color w:val="000000"/>
+                <w:sz w:val="22"/>
+                <w:szCs w:val="22"/>
+              </w:rPr>
+              <w:t>Pass</w:t>
+            </w:r>
           </w:p>
         </w:tc>
         <w:tc>
@@ -7203,6 +7526,15 @@
                 <w:szCs w:val="22"/>
               </w:rPr>
             </w:pPr>
+            <w:r>
+              <w:rPr>
+                <w:rFonts w:ascii="Century Gothic" w:eastAsia="Times New Roman" w:hAnsi="Century Gothic" w:cs="Times New Roman"/>
+                <w:color w:val="000000"/>
+                <w:sz w:val="22"/>
+                <w:szCs w:val="22"/>
+              </w:rPr>
+              <w:t xml:space="preserve">Login unsuccessful. Login page should display error message </w:t>
+            </w:r>
           </w:p>
         </w:tc>
         <w:tc>
@@ -7221,6 +7553,15 @@
                 <w:szCs w:val="22"/>
               </w:rPr>
             </w:pPr>
+            <w:r>
+              <w:rPr>
+                <w:rFonts w:ascii="Century Gothic" w:eastAsia="Times New Roman" w:hAnsi="Century Gothic" w:cs="Times New Roman"/>
+                <w:color w:val="000000"/>
+                <w:sz w:val="22"/>
+                <w:szCs w:val="22"/>
+              </w:rPr>
+              <w:t>Pass</w:t>
+            </w:r>
           </w:p>
         </w:tc>
         <w:tc>
@@ -7487,6 +7828,33 @@
                 <w:szCs w:val="22"/>
               </w:rPr>
             </w:pPr>
+            <w:r>
+              <w:rPr>
+                <w:rFonts w:ascii="Century Gothic" w:eastAsia="Times New Roman" w:hAnsi="Century Gothic" w:cs="Times New Roman"/>
+                <w:color w:val="000000"/>
+                <w:sz w:val="22"/>
+                <w:szCs w:val="22"/>
+              </w:rPr>
+              <w:t xml:space="preserve">Login unsuccessful. Login page should display </w:t>
+            </w:r>
+            <w:r>
+              <w:rPr>
+                <w:rFonts w:ascii="Century Gothic" w:eastAsia="Times New Roman" w:hAnsi="Century Gothic" w:cs="Times New Roman"/>
+                <w:color w:val="000000"/>
+                <w:sz w:val="22"/>
+                <w:szCs w:val="22"/>
+              </w:rPr>
+              <w:t xml:space="preserve">prompt </w:t>
+            </w:r>
+            <w:r>
+              <w:rPr>
+                <w:rFonts w:ascii="Century Gothic" w:eastAsia="Times New Roman" w:hAnsi="Century Gothic" w:cs="Times New Roman"/>
+                <w:color w:val="000000"/>
+                <w:sz w:val="22"/>
+                <w:szCs w:val="22"/>
+              </w:rPr>
+              <w:t xml:space="preserve">error message </w:t>
+            </w:r>
           </w:p>
         </w:tc>
         <w:tc>
@@ -7505,6 +7873,15 @@
                 <w:szCs w:val="22"/>
               </w:rPr>
             </w:pPr>
+            <w:r>
+              <w:rPr>
+                <w:rFonts w:ascii="Century Gothic" w:eastAsia="Times New Roman" w:hAnsi="Century Gothic" w:cs="Times New Roman"/>
+                <w:color w:val="000000"/>
+                <w:sz w:val="22"/>
+                <w:szCs w:val="22"/>
+              </w:rPr>
+              <w:t>Pass</w:t>
+            </w:r>
           </w:p>
         </w:tc>
         <w:tc>
@@ -7770,6 +8147,33 @@
                 <w:szCs w:val="22"/>
               </w:rPr>
             </w:pPr>
+            <w:r>
+              <w:rPr>
+                <w:rFonts w:ascii="Century Gothic" w:eastAsia="Times New Roman" w:hAnsi="Century Gothic" w:cs="Times New Roman"/>
+                <w:color w:val="000000"/>
+                <w:sz w:val="22"/>
+                <w:szCs w:val="22"/>
+              </w:rPr>
+              <w:t xml:space="preserve">Login unsuccessful. Login page </w:t>
+            </w:r>
+            <w:r>
+              <w:rPr>
+                <w:rFonts w:ascii="Century Gothic" w:eastAsia="Times New Roman" w:hAnsi="Century Gothic" w:cs="Times New Roman"/>
+                <w:color w:val="000000"/>
+                <w:sz w:val="22"/>
+                <w:szCs w:val="22"/>
+              </w:rPr>
+              <w:t>display prompt message</w:t>
+            </w:r>
+            <w:r>
+              <w:rPr>
+                <w:rFonts w:ascii="Century Gothic" w:eastAsia="Times New Roman" w:hAnsi="Century Gothic" w:cs="Times New Roman"/>
+                <w:color w:val="000000"/>
+                <w:sz w:val="22"/>
+                <w:szCs w:val="22"/>
+              </w:rPr>
+              <w:t xml:space="preserve"> </w:t>
+            </w:r>
           </w:p>
         </w:tc>
         <w:tc>
@@ -7788,6 +8192,15 @@
                 <w:szCs w:val="22"/>
               </w:rPr>
             </w:pPr>
+            <w:r>
+              <w:rPr>
+                <w:rFonts w:ascii="Century Gothic" w:eastAsia="Times New Roman" w:hAnsi="Century Gothic" w:cs="Times New Roman"/>
+                <w:color w:val="000000"/>
+                <w:sz w:val="22"/>
+                <w:szCs w:val="22"/>
+              </w:rPr>
+              <w:t>Pass</w:t>
+            </w:r>
           </w:p>
         </w:tc>
         <w:tc>
@@ -8046,6 +8459,24 @@
                 <w:szCs w:val="22"/>
               </w:rPr>
             </w:pPr>
+            <w:r>
+              <w:rPr>
+                <w:rFonts w:ascii="Century Gothic" w:eastAsia="Times New Roman" w:hAnsi="Century Gothic" w:cs="Times New Roman"/>
+                <w:color w:val="000000"/>
+                <w:sz w:val="22"/>
+                <w:szCs w:val="22"/>
+              </w:rPr>
+              <w:t xml:space="preserve">Login unsuccessful. Login page </w:t>
+            </w:r>
+            <w:r>
+              <w:rPr>
+                <w:rFonts w:ascii="Century Gothic" w:eastAsia="Times New Roman" w:hAnsi="Century Gothic" w:cs="Times New Roman"/>
+                <w:color w:val="000000"/>
+                <w:sz w:val="22"/>
+                <w:szCs w:val="22"/>
+              </w:rPr>
+              <w:t>display prompt message</w:t>
+            </w:r>
           </w:p>
         </w:tc>
         <w:tc>
@@ -8064,6 +8495,15 @@
                 <w:szCs w:val="22"/>
               </w:rPr>
             </w:pPr>
+            <w:r>
+              <w:rPr>
+                <w:rFonts w:ascii="Century Gothic" w:eastAsia="Times New Roman" w:hAnsi="Century Gothic" w:cs="Times New Roman"/>
+                <w:color w:val="000000"/>
+                <w:sz w:val="22"/>
+                <w:szCs w:val="22"/>
+              </w:rPr>
+              <w:t>Pass</w:t>
+            </w:r>
           </w:p>
         </w:tc>
         <w:tc>
@@ -8321,6 +8761,15 @@
                 <w:szCs w:val="22"/>
               </w:rPr>
             </w:pPr>
+            <w:r>
+              <w:rPr>
+                <w:rFonts w:ascii="Century Gothic" w:eastAsia="Times New Roman" w:hAnsi="Century Gothic" w:cs="Times New Roman"/>
+                <w:color w:val="000000"/>
+                <w:sz w:val="22"/>
+                <w:szCs w:val="22"/>
+              </w:rPr>
+              <w:t>User should be redirected to the login page</w:t>
+            </w:r>
           </w:p>
         </w:tc>
         <w:tc>
@@ -8339,6 +8788,15 @@
                 <w:szCs w:val="22"/>
               </w:rPr>
             </w:pPr>
+            <w:r>
+              <w:rPr>
+                <w:rFonts w:ascii="Century Gothic" w:eastAsia="Times New Roman" w:hAnsi="Century Gothic" w:cs="Times New Roman"/>
+                <w:color w:val="000000"/>
+                <w:sz w:val="22"/>
+                <w:szCs w:val="22"/>
+              </w:rPr>
+              <w:t>Pass</w:t>
+            </w:r>
           </w:p>
         </w:tc>
         <w:tc>
@@ -8879,6 +9337,15 @@
                 <w:szCs w:val="22"/>
               </w:rPr>
             </w:pPr>
+            <w:r>
+              <w:rPr>
+                <w:rFonts w:ascii="Century Gothic" w:eastAsia="Times New Roman" w:hAnsi="Century Gothic" w:cs="Times New Roman"/>
+                <w:color w:val="000000"/>
+                <w:sz w:val="22"/>
+                <w:szCs w:val="22"/>
+              </w:rPr>
+              <w:t>Login successful. Able to view student home page.</w:t>
+            </w:r>
           </w:p>
         </w:tc>
         <w:tc>
@@ -8897,6 +9364,15 @@
                 <w:szCs w:val="22"/>
               </w:rPr>
             </w:pPr>
+            <w:r>
+              <w:rPr>
+                <w:rFonts w:ascii="Century Gothic" w:eastAsia="Times New Roman" w:hAnsi="Century Gothic" w:cs="Times New Roman"/>
+                <w:color w:val="000000"/>
+                <w:sz w:val="22"/>
+                <w:szCs w:val="22"/>
+              </w:rPr>
+              <w:t>Pass</w:t>
+            </w:r>
           </w:p>
         </w:tc>
         <w:tc>
@@ -9190,6 +9666,15 @@
                 <w:szCs w:val="22"/>
               </w:rPr>
             </w:pPr>
+            <w:r>
+              <w:rPr>
+                <w:rFonts w:ascii="Century Gothic" w:eastAsia="Times New Roman" w:hAnsi="Century Gothic" w:cs="Times New Roman"/>
+                <w:color w:val="000000"/>
+                <w:sz w:val="22"/>
+                <w:szCs w:val="22"/>
+              </w:rPr>
+              <w:t xml:space="preserve">Login unsuccessful. Able to view student home page with the error message </w:t>
+            </w:r>
           </w:p>
         </w:tc>
         <w:tc>
@@ -9208,6 +9693,15 @@
                 <w:szCs w:val="22"/>
               </w:rPr>
             </w:pPr>
+            <w:r>
+              <w:rPr>
+                <w:rFonts w:ascii="Century Gothic" w:eastAsia="Times New Roman" w:hAnsi="Century Gothic" w:cs="Times New Roman"/>
+                <w:color w:val="000000"/>
+                <w:sz w:val="22"/>
+                <w:szCs w:val="22"/>
+              </w:rPr>
+              <w:t>Pass</w:t>
+            </w:r>
           </w:p>
         </w:tc>
         <w:tc>
@@ -9475,6 +9969,15 @@
                 <w:szCs w:val="22"/>
               </w:rPr>
             </w:pPr>
+            <w:r>
+              <w:rPr>
+                <w:rFonts w:ascii="Century Gothic" w:eastAsia="Times New Roman" w:hAnsi="Century Gothic" w:cs="Times New Roman"/>
+                <w:color w:val="000000"/>
+                <w:sz w:val="22"/>
+                <w:szCs w:val="22"/>
+              </w:rPr>
+              <w:t xml:space="preserve">Login unsuccessful. Able to view student home page with the error message </w:t>
+            </w:r>
           </w:p>
         </w:tc>
         <w:tc>
@@ -9493,6 +9996,15 @@
                 <w:szCs w:val="22"/>
               </w:rPr>
             </w:pPr>
+            <w:r>
+              <w:rPr>
+                <w:rFonts w:ascii="Century Gothic" w:eastAsia="Times New Roman" w:hAnsi="Century Gothic" w:cs="Times New Roman"/>
+                <w:color w:val="000000"/>
+                <w:sz w:val="22"/>
+                <w:szCs w:val="22"/>
+              </w:rPr>
+              <w:t>Pass</w:t>
+            </w:r>
           </w:p>
         </w:tc>
         <w:tc>
@@ -9749,6 +10261,15 @@
                 <w:szCs w:val="22"/>
               </w:rPr>
             </w:pPr>
+            <w:r>
+              <w:rPr>
+                <w:rFonts w:ascii="Century Gothic" w:eastAsia="Times New Roman" w:hAnsi="Century Gothic" w:cs="Times New Roman"/>
+                <w:color w:val="000000"/>
+                <w:sz w:val="22"/>
+                <w:szCs w:val="22"/>
+              </w:rPr>
+              <w:t xml:space="preserve">Login unsuccessful. Login page should display error message </w:t>
+            </w:r>
           </w:p>
         </w:tc>
         <w:tc>
@@ -9767,6 +10288,15 @@
                 <w:szCs w:val="22"/>
               </w:rPr>
             </w:pPr>
+            <w:r>
+              <w:rPr>
+                <w:rFonts w:ascii="Century Gothic" w:eastAsia="Times New Roman" w:hAnsi="Century Gothic" w:cs="Times New Roman"/>
+                <w:color w:val="000000"/>
+                <w:sz w:val="22"/>
+                <w:szCs w:val="22"/>
+              </w:rPr>
+              <w:t>Pass</w:t>
+            </w:r>
           </w:p>
         </w:tc>
         <w:tc>
@@ -10024,6 +10554,15 @@
                 <w:szCs w:val="22"/>
               </w:rPr>
             </w:pPr>
+            <w:r>
+              <w:rPr>
+                <w:rFonts w:ascii="Century Gothic" w:eastAsia="Times New Roman" w:hAnsi="Century Gothic" w:cs="Times New Roman"/>
+                <w:color w:val="000000"/>
+                <w:sz w:val="22"/>
+                <w:szCs w:val="22"/>
+              </w:rPr>
+              <w:t xml:space="preserve">Login unsuccessful. Login page should display error message </w:t>
+            </w:r>
           </w:p>
         </w:tc>
         <w:tc>
@@ -10042,6 +10581,15 @@
                 <w:szCs w:val="22"/>
               </w:rPr>
             </w:pPr>
+            <w:r>
+              <w:rPr>
+                <w:rFonts w:ascii="Century Gothic" w:eastAsia="Times New Roman" w:hAnsi="Century Gothic" w:cs="Times New Roman"/>
+                <w:color w:val="000000"/>
+                <w:sz w:val="22"/>
+                <w:szCs w:val="22"/>
+              </w:rPr>
+              <w:t>Pass</w:t>
+            </w:r>
           </w:p>
         </w:tc>
         <w:tc>
@@ -10307,6 +10855,15 @@
                 <w:szCs w:val="22"/>
               </w:rPr>
             </w:pPr>
+            <w:r>
+              <w:rPr>
+                <w:rFonts w:ascii="Century Gothic" w:eastAsia="Times New Roman" w:hAnsi="Century Gothic" w:cs="Times New Roman"/>
+                <w:color w:val="000000"/>
+                <w:sz w:val="22"/>
+                <w:szCs w:val="22"/>
+              </w:rPr>
+              <w:t xml:space="preserve">Login unsuccessful. Login page should display error message </w:t>
+            </w:r>
           </w:p>
         </w:tc>
         <w:tc>
@@ -10325,6 +10882,15 @@
                 <w:szCs w:val="22"/>
               </w:rPr>
             </w:pPr>
+            <w:r>
+              <w:rPr>
+                <w:rFonts w:ascii="Century Gothic" w:eastAsia="Times New Roman" w:hAnsi="Century Gothic" w:cs="Times New Roman"/>
+                <w:color w:val="000000"/>
+                <w:sz w:val="22"/>
+                <w:szCs w:val="22"/>
+              </w:rPr>
+              <w:t>Pass</w:t>
+            </w:r>
           </w:p>
         </w:tc>
         <w:tc>
@@ -10610,6 +11176,33 @@
                 <w:szCs w:val="22"/>
               </w:rPr>
             </w:pPr>
+            <w:r>
+              <w:rPr>
+                <w:rFonts w:ascii="Century Gothic" w:eastAsia="Times New Roman" w:hAnsi="Century Gothic" w:cs="Times New Roman"/>
+                <w:color w:val="000000"/>
+                <w:sz w:val="22"/>
+                <w:szCs w:val="22"/>
+              </w:rPr>
+              <w:t xml:space="preserve">Login unsuccessful. </w:t>
+            </w:r>
+            <w:r>
+              <w:rPr>
+                <w:rFonts w:ascii="Century Gothic" w:eastAsia="Times New Roman" w:hAnsi="Century Gothic" w:cs="Times New Roman"/>
+                <w:color w:val="000000"/>
+                <w:sz w:val="22"/>
+                <w:szCs w:val="22"/>
+              </w:rPr>
+              <w:t xml:space="preserve">Login page </w:t>
+            </w:r>
+            <w:r>
+              <w:rPr>
+                <w:rFonts w:ascii="Century Gothic" w:eastAsia="Times New Roman" w:hAnsi="Century Gothic" w:cs="Times New Roman"/>
+                <w:color w:val="000000"/>
+                <w:sz w:val="22"/>
+                <w:szCs w:val="22"/>
+              </w:rPr>
+              <w:t>display prompt error message</w:t>
+            </w:r>
           </w:p>
         </w:tc>
         <w:tc>
@@ -10628,6 +11221,15 @@
                 <w:szCs w:val="22"/>
               </w:rPr>
             </w:pPr>
+            <w:r>
+              <w:rPr>
+                <w:rFonts w:ascii="Century Gothic" w:eastAsia="Times New Roman" w:hAnsi="Century Gothic" w:cs="Times New Roman"/>
+                <w:color w:val="000000"/>
+                <w:sz w:val="22"/>
+                <w:szCs w:val="22"/>
+              </w:rPr>
+              <w:t>Pass</w:t>
+            </w:r>
           </w:p>
         </w:tc>
         <w:tc>
@@ -10893,6 +11495,33 @@
                 <w:szCs w:val="22"/>
               </w:rPr>
             </w:pPr>
+            <w:r>
+              <w:rPr>
+                <w:rFonts w:ascii="Century Gothic" w:eastAsia="Times New Roman" w:hAnsi="Century Gothic" w:cs="Times New Roman"/>
+                <w:color w:val="000000"/>
+                <w:sz w:val="22"/>
+                <w:szCs w:val="22"/>
+              </w:rPr>
+              <w:t xml:space="preserve">Login unsuccessful. </w:t>
+            </w:r>
+            <w:r>
+              <w:rPr>
+                <w:rFonts w:ascii="Century Gothic" w:eastAsia="Times New Roman" w:hAnsi="Century Gothic" w:cs="Times New Roman"/>
+                <w:color w:val="000000"/>
+                <w:sz w:val="22"/>
+                <w:szCs w:val="22"/>
+              </w:rPr>
+              <w:t xml:space="preserve">Login page </w:t>
+            </w:r>
+            <w:r>
+              <w:rPr>
+                <w:rFonts w:ascii="Century Gothic" w:eastAsia="Times New Roman" w:hAnsi="Century Gothic" w:cs="Times New Roman"/>
+                <w:color w:val="000000"/>
+                <w:sz w:val="22"/>
+                <w:szCs w:val="22"/>
+              </w:rPr>
+              <w:t>display prompt error message</w:t>
+            </w:r>
           </w:p>
         </w:tc>
         <w:tc>
@@ -10911,6 +11540,15 @@
                 <w:szCs w:val="22"/>
               </w:rPr>
             </w:pPr>
+            <w:r>
+              <w:rPr>
+                <w:rFonts w:ascii="Century Gothic" w:eastAsia="Times New Roman" w:hAnsi="Century Gothic" w:cs="Times New Roman"/>
+                <w:color w:val="000000"/>
+                <w:sz w:val="22"/>
+                <w:szCs w:val="22"/>
+              </w:rPr>
+              <w:t>Pass</w:t>
+            </w:r>
           </w:p>
         </w:tc>
         <w:tc>
@@ -11177,6 +11815,33 @@
                 <w:szCs w:val="22"/>
               </w:rPr>
             </w:pPr>
+            <w:r>
+              <w:rPr>
+                <w:rFonts w:ascii="Century Gothic" w:eastAsia="Times New Roman" w:hAnsi="Century Gothic" w:cs="Times New Roman"/>
+                <w:color w:val="000000"/>
+                <w:sz w:val="22"/>
+                <w:szCs w:val="22"/>
+              </w:rPr>
+              <w:t xml:space="preserve">Login unsuccessful. </w:t>
+            </w:r>
+            <w:r>
+              <w:rPr>
+                <w:rFonts w:ascii="Century Gothic" w:eastAsia="Times New Roman" w:hAnsi="Century Gothic" w:cs="Times New Roman"/>
+                <w:color w:val="000000"/>
+                <w:sz w:val="22"/>
+                <w:szCs w:val="22"/>
+              </w:rPr>
+              <w:t xml:space="preserve">Login page </w:t>
+            </w:r>
+            <w:r>
+              <w:rPr>
+                <w:rFonts w:ascii="Century Gothic" w:eastAsia="Times New Roman" w:hAnsi="Century Gothic" w:cs="Times New Roman"/>
+                <w:color w:val="000000"/>
+                <w:sz w:val="22"/>
+                <w:szCs w:val="22"/>
+              </w:rPr>
+              <w:t>display prompt error message</w:t>
+            </w:r>
           </w:p>
         </w:tc>
         <w:tc>
@@ -11195,6 +11860,15 @@
                 <w:szCs w:val="22"/>
               </w:rPr>
             </w:pPr>
+            <w:r>
+              <w:rPr>
+                <w:rFonts w:ascii="Century Gothic" w:eastAsia="Times New Roman" w:hAnsi="Century Gothic" w:cs="Times New Roman"/>
+                <w:color w:val="000000"/>
+                <w:sz w:val="22"/>
+                <w:szCs w:val="22"/>
+              </w:rPr>
+              <w:t>Pass</w:t>
+            </w:r>
           </w:p>
         </w:tc>
         <w:tc>
@@ -11421,6 +12095,15 @@
                 <w:szCs w:val="22"/>
               </w:rPr>
             </w:pPr>
+            <w:r>
+              <w:rPr>
+                <w:rFonts w:ascii="Century Gothic" w:eastAsia="Times New Roman" w:hAnsi="Century Gothic" w:cs="Times New Roman"/>
+                <w:color w:val="000000"/>
+                <w:sz w:val="22"/>
+                <w:szCs w:val="22"/>
+              </w:rPr>
+              <w:t>User should be redirected to the login page</w:t>
+            </w:r>
           </w:p>
         </w:tc>
         <w:tc>
@@ -11439,6 +12122,15 @@
                 <w:szCs w:val="22"/>
               </w:rPr>
             </w:pPr>
+            <w:r>
+              <w:rPr>
+                <w:rFonts w:ascii="Century Gothic" w:eastAsia="Times New Roman" w:hAnsi="Century Gothic" w:cs="Times New Roman"/>
+                <w:color w:val="000000"/>
+                <w:sz w:val="22"/>
+                <w:szCs w:val="22"/>
+              </w:rPr>
+              <w:t>Pass</w:t>
+            </w:r>
           </w:p>
         </w:tc>
         <w:tc>
@@ -11667,6 +12359,15 @@
                 <w:szCs w:val="22"/>
               </w:rPr>
             </w:pPr>
+            <w:r>
+              <w:rPr>
+                <w:rFonts w:ascii="Century Gothic" w:eastAsia="Times New Roman" w:hAnsi="Century Gothic" w:cs="Times New Roman"/>
+                <w:color w:val="000000"/>
+                <w:sz w:val="22"/>
+                <w:szCs w:val="22"/>
+              </w:rPr>
+              <w:t>User should see the status "Logged in" beside admin1's account</w:t>
+            </w:r>
           </w:p>
         </w:tc>
         <w:tc>
@@ -11685,6 +12386,15 @@
                 <w:szCs w:val="22"/>
               </w:rPr>
             </w:pPr>
+            <w:r>
+              <w:rPr>
+                <w:rFonts w:ascii="Century Gothic" w:eastAsia="Times New Roman" w:hAnsi="Century Gothic" w:cs="Times New Roman"/>
+                <w:color w:val="000000"/>
+                <w:sz w:val="22"/>
+                <w:szCs w:val="22"/>
+              </w:rPr>
+              <w:t>Pass</w:t>
+            </w:r>
           </w:p>
         </w:tc>
         <w:tc>
@@ -11934,6 +12644,15 @@
                 <w:szCs w:val="22"/>
               </w:rPr>
             </w:pPr>
+            <w:r>
+              <w:rPr>
+                <w:rFonts w:ascii="Century Gothic" w:eastAsia="Times New Roman" w:hAnsi="Century Gothic" w:cs="Times New Roman"/>
+                <w:color w:val="000000"/>
+                <w:sz w:val="22"/>
+                <w:szCs w:val="22"/>
+              </w:rPr>
+              <w:t>User should see the status "Logged in" beside admin2's account</w:t>
+            </w:r>
           </w:p>
         </w:tc>
         <w:tc>
@@ -11952,6 +12671,15 @@
                 <w:szCs w:val="22"/>
               </w:rPr>
             </w:pPr>
+            <w:r>
+              <w:rPr>
+                <w:rFonts w:ascii="Century Gothic" w:eastAsia="Times New Roman" w:hAnsi="Century Gothic" w:cs="Times New Roman"/>
+                <w:color w:val="000000"/>
+                <w:sz w:val="22"/>
+                <w:szCs w:val="22"/>
+              </w:rPr>
+              <w:t>Pass</w:t>
+            </w:r>
           </w:p>
         </w:tc>
         <w:tc>
@@ -12597,6 +13325,14 @@
                 <w:szCs w:val="22"/>
               </w:rPr>
             </w:pPr>
+            <w:r>
+              <w:rPr>
+                <w:rFonts w:ascii="Century Gothic" w:eastAsia="Times New Roman" w:hAnsi="Century Gothic" w:cs="Times New Roman"/>
+                <w:sz w:val="22"/>
+                <w:szCs w:val="22"/>
+              </w:rPr>
+              <w:t xml:space="preserve">Account creation successful and prompts success message </w:t>
+            </w:r>
           </w:p>
         </w:tc>
         <w:tc>
@@ -12615,6 +13351,14 @@
                 <w:szCs w:val="22"/>
               </w:rPr>
             </w:pPr>
+            <w:r>
+              <w:rPr>
+                <w:rFonts w:ascii="Century Gothic" w:eastAsia="Times New Roman" w:hAnsi="Century Gothic" w:cs="Times New Roman"/>
+                <w:sz w:val="22"/>
+                <w:szCs w:val="22"/>
+              </w:rPr>
+              <w:t>Pass</w:t>
+            </w:r>
           </w:p>
         </w:tc>
         <w:tc>
@@ -12939,6 +13683,33 @@
                 <w:szCs w:val="22"/>
               </w:rPr>
             </w:pPr>
+            <w:r>
+              <w:rPr>
+                <w:rFonts w:ascii="Century Gothic" w:eastAsia="Times New Roman" w:hAnsi="Century Gothic" w:cs="Times New Roman"/>
+                <w:color w:val="000000"/>
+                <w:sz w:val="22"/>
+                <w:szCs w:val="22"/>
+              </w:rPr>
+              <w:t xml:space="preserve">Account creation unsuccessful and prompts </w:t>
+            </w:r>
+            <w:r>
+              <w:rPr>
+                <w:rFonts w:ascii="Century Gothic" w:eastAsia="Times New Roman" w:hAnsi="Century Gothic" w:cs="Times New Roman"/>
+                <w:color w:val="000000"/>
+                <w:sz w:val="22"/>
+                <w:szCs w:val="22"/>
+              </w:rPr>
+              <w:t>error</w:t>
+            </w:r>
+            <w:r>
+              <w:rPr>
+                <w:rFonts w:ascii="Century Gothic" w:eastAsia="Times New Roman" w:hAnsi="Century Gothic" w:cs="Times New Roman"/>
+                <w:color w:val="000000"/>
+                <w:sz w:val="22"/>
+                <w:szCs w:val="22"/>
+              </w:rPr>
+              <w:t xml:space="preserve"> message </w:t>
+            </w:r>
           </w:p>
         </w:tc>
         <w:tc>
@@ -12958,6 +13729,14 @@
                 <w:szCs w:val="22"/>
               </w:rPr>
             </w:pPr>
+            <w:r>
+              <w:rPr>
+                <w:rFonts w:ascii="Century Gothic" w:eastAsia="Times New Roman" w:hAnsi="Century Gothic" w:cs="Times New Roman"/>
+                <w:sz w:val="22"/>
+                <w:szCs w:val="22"/>
+              </w:rPr>
+              <w:t>Pass</w:t>
+            </w:r>
           </w:p>
         </w:tc>
         <w:tc>
@@ -13328,6 +14107,33 @@
                 <w:szCs w:val="22"/>
               </w:rPr>
             </w:pPr>
+            <w:r>
+              <w:rPr>
+                <w:rFonts w:ascii="Century Gothic" w:eastAsia="Times New Roman" w:hAnsi="Century Gothic" w:cs="Times New Roman"/>
+                <w:color w:val="000000"/>
+                <w:sz w:val="22"/>
+                <w:szCs w:val="22"/>
+              </w:rPr>
+              <w:t xml:space="preserve">Account creation unsuccessful and prompts </w:t>
+            </w:r>
+            <w:r>
+              <w:rPr>
+                <w:rFonts w:ascii="Century Gothic" w:eastAsia="Times New Roman" w:hAnsi="Century Gothic" w:cs="Times New Roman"/>
+                <w:color w:val="000000"/>
+                <w:sz w:val="22"/>
+                <w:szCs w:val="22"/>
+              </w:rPr>
+              <w:t>error</w:t>
+            </w:r>
+            <w:r>
+              <w:rPr>
+                <w:rFonts w:ascii="Century Gothic" w:eastAsia="Times New Roman" w:hAnsi="Century Gothic" w:cs="Times New Roman"/>
+                <w:color w:val="000000"/>
+                <w:sz w:val="22"/>
+                <w:szCs w:val="22"/>
+              </w:rPr>
+              <w:t xml:space="preserve"> message</w:t>
+            </w:r>
           </w:p>
         </w:tc>
         <w:tc>
@@ -13347,6 +14153,14 @@
                 <w:szCs w:val="22"/>
               </w:rPr>
             </w:pPr>
+            <w:r>
+              <w:rPr>
+                <w:rFonts w:ascii="Century Gothic" w:eastAsia="Times New Roman" w:hAnsi="Century Gothic" w:cs="Times New Roman"/>
+                <w:sz w:val="22"/>
+                <w:szCs w:val="22"/>
+              </w:rPr>
+              <w:t>Pass</w:t>
+            </w:r>
           </w:p>
         </w:tc>
         <w:tc>
@@ -13699,6 +14513,33 @@
                 <w:szCs w:val="22"/>
               </w:rPr>
             </w:pPr>
+            <w:r>
+              <w:rPr>
+                <w:rFonts w:ascii="Century Gothic" w:eastAsia="Times New Roman" w:hAnsi="Century Gothic" w:cs="Times New Roman"/>
+                <w:color w:val="000000"/>
+                <w:sz w:val="22"/>
+                <w:szCs w:val="22"/>
+              </w:rPr>
+              <w:t xml:space="preserve">Account creation unsuccessful and prompts </w:t>
+            </w:r>
+            <w:r>
+              <w:rPr>
+                <w:rFonts w:ascii="Century Gothic" w:eastAsia="Times New Roman" w:hAnsi="Century Gothic" w:cs="Times New Roman"/>
+                <w:color w:val="000000"/>
+                <w:sz w:val="22"/>
+                <w:szCs w:val="22"/>
+              </w:rPr>
+              <w:t>error</w:t>
+            </w:r>
+            <w:r>
+              <w:rPr>
+                <w:rFonts w:ascii="Century Gothic" w:eastAsia="Times New Roman" w:hAnsi="Century Gothic" w:cs="Times New Roman"/>
+                <w:color w:val="000000"/>
+                <w:sz w:val="22"/>
+                <w:szCs w:val="22"/>
+              </w:rPr>
+              <w:t xml:space="preserve"> message</w:t>
+            </w:r>
           </w:p>
         </w:tc>
         <w:tc>
@@ -13718,6 +14559,14 @@
                 <w:szCs w:val="22"/>
               </w:rPr>
             </w:pPr>
+            <w:r>
+              <w:rPr>
+                <w:rFonts w:ascii="Century Gothic" w:eastAsia="Times New Roman" w:hAnsi="Century Gothic" w:cs="Times New Roman"/>
+                <w:sz w:val="22"/>
+                <w:szCs w:val="22"/>
+              </w:rPr>
+              <w:t>Pass</w:t>
+            </w:r>
           </w:p>
         </w:tc>
         <w:tc>
@@ -14067,6 +14916,14 @@
                 <w:szCs w:val="22"/>
               </w:rPr>
             </w:pPr>
+            <w:r>
+              <w:rPr>
+                <w:rFonts w:ascii="Century Gothic" w:eastAsia="Times New Roman" w:hAnsi="Century Gothic" w:cs="Times New Roman"/>
+                <w:sz w:val="22"/>
+                <w:szCs w:val="22"/>
+              </w:rPr>
+              <w:t>Account creation successful and prompts success message</w:t>
+            </w:r>
           </w:p>
         </w:tc>
         <w:tc>
@@ -14086,6 +14943,14 @@
                 <w:szCs w:val="22"/>
               </w:rPr>
             </w:pPr>
+            <w:r>
+              <w:rPr>
+                <w:rFonts w:ascii="Century Gothic" w:eastAsia="Times New Roman" w:hAnsi="Century Gothic" w:cs="Times New Roman"/>
+                <w:sz w:val="22"/>
+                <w:szCs w:val="22"/>
+              </w:rPr>
+              <w:t>Pass</w:t>
+            </w:r>
           </w:p>
         </w:tc>
         <w:tc>
@@ -14326,6 +15191,14 @@
                 <w:szCs w:val="22"/>
               </w:rPr>
             </w:pPr>
+            <w:r>
+              <w:rPr>
+                <w:rFonts w:ascii="Century Gothic" w:eastAsia="Times New Roman" w:hAnsi="Century Gothic" w:cs="Times New Roman"/>
+                <w:sz w:val="22"/>
+                <w:szCs w:val="22"/>
+              </w:rPr>
+              <w:t xml:space="preserve">Number of lecturers in the dropdown list should be the same as the number of lecturers created </w:t>
+            </w:r>
           </w:p>
         </w:tc>
         <w:tc>
@@ -14345,6 +15218,14 @@
                 <w:szCs w:val="22"/>
               </w:rPr>
             </w:pPr>
+            <w:r>
+              <w:rPr>
+                <w:rFonts w:ascii="Century Gothic" w:eastAsia="Times New Roman" w:hAnsi="Century Gothic" w:cs="Times New Roman"/>
+                <w:sz w:val="22"/>
+                <w:szCs w:val="22"/>
+              </w:rPr>
+              <w:t>Pass</w:t>
+            </w:r>
           </w:p>
         </w:tc>
         <w:tc>
@@ -14605,6 +15486,24 @@
                 <w:szCs w:val="22"/>
               </w:rPr>
             </w:pPr>
+            <w:r>
+              <w:rPr>
+                <w:rFonts w:ascii="Century Gothic" w:eastAsia="Times New Roman" w:hAnsi="Century Gothic" w:cs="Times New Roman"/>
+                <w:color w:val="000000"/>
+                <w:sz w:val="22"/>
+                <w:szCs w:val="22"/>
+              </w:rPr>
+              <w:t xml:space="preserve">User should be brought back to </w:t>
+            </w:r>
+            <w:r>
+              <w:rPr>
+                <w:rFonts w:ascii="Century Gothic" w:eastAsia="Times New Roman" w:hAnsi="Century Gothic" w:cs="Times New Roman"/>
+                <w:color w:val="000000"/>
+                <w:sz w:val="22"/>
+                <w:szCs w:val="22"/>
+              </w:rPr>
+              <w:t>viewPracticalGroupAccounts.jsp</w:t>
+            </w:r>
           </w:p>
         </w:tc>
         <w:tc>
@@ -14624,6 +15523,14 @@
                 <w:szCs w:val="22"/>
               </w:rPr>
             </w:pPr>
+            <w:r>
+              <w:rPr>
+                <w:rFonts w:ascii="Century Gothic" w:eastAsia="Times New Roman" w:hAnsi="Century Gothic" w:cs="Times New Roman"/>
+                <w:sz w:val="22"/>
+                <w:szCs w:val="22"/>
+              </w:rPr>
+              <w:t>Pass</w:t>
+            </w:r>
           </w:p>
         </w:tc>
         <w:tc>
@@ -15143,6 +16050,14 @@
                 <w:szCs w:val="22"/>
               </w:rPr>
             </w:pPr>
+            <w:r>
+              <w:rPr>
+                <w:rFonts w:ascii="Century Gothic" w:eastAsia="Times New Roman" w:hAnsi="Century Gothic" w:cs="Times New Roman"/>
+                <w:sz w:val="22"/>
+                <w:szCs w:val="22"/>
+              </w:rPr>
+              <w:t xml:space="preserve">Account creation successful and prompts success message </w:t>
+            </w:r>
           </w:p>
         </w:tc>
         <w:tc>
@@ -15160,6 +16075,14 @@
                 <w:szCs w:val="22"/>
               </w:rPr>
             </w:pPr>
+            <w:r>
+              <w:rPr>
+                <w:rFonts w:ascii="Century Gothic" w:eastAsia="Times New Roman" w:hAnsi="Century Gothic" w:cs="Times New Roman"/>
+                <w:sz w:val="22"/>
+                <w:szCs w:val="22"/>
+              </w:rPr>
+              <w:t>Pass</w:t>
+            </w:r>
           </w:p>
         </w:tc>
         <w:tc>
@@ -15428,6 +16351,46 @@
                 <w:szCs w:val="22"/>
               </w:rPr>
             </w:pPr>
+            <w:r>
+              <w:rPr>
+                <w:rFonts w:ascii="Century Gothic" w:eastAsia="Times New Roman" w:hAnsi="Century Gothic" w:cs="Times New Roman"/>
+                <w:sz w:val="22"/>
+                <w:szCs w:val="22"/>
+              </w:rPr>
+              <w:t xml:space="preserve">Account creation </w:t>
+            </w:r>
+            <w:r>
+              <w:rPr>
+                <w:rFonts w:ascii="Century Gothic" w:eastAsia="Times New Roman" w:hAnsi="Century Gothic" w:cs="Times New Roman"/>
+                <w:sz w:val="22"/>
+                <w:szCs w:val="22"/>
+              </w:rPr>
+              <w:t>un</w:t>
+            </w:r>
+            <w:r>
+              <w:rPr>
+                <w:rFonts w:ascii="Century Gothic" w:eastAsia="Times New Roman" w:hAnsi="Century Gothic" w:cs="Times New Roman"/>
+                <w:sz w:val="22"/>
+                <w:szCs w:val="22"/>
+              </w:rPr>
+              <w:t xml:space="preserve">successful and prompts </w:t>
+            </w:r>
+            <w:r>
+              <w:rPr>
+                <w:rFonts w:ascii="Century Gothic" w:eastAsia="Times New Roman" w:hAnsi="Century Gothic" w:cs="Times New Roman"/>
+                <w:sz w:val="22"/>
+                <w:szCs w:val="22"/>
+              </w:rPr>
+              <w:t>error</w:t>
+            </w:r>
+            <w:r>
+              <w:rPr>
+                <w:rFonts w:ascii="Century Gothic" w:eastAsia="Times New Roman" w:hAnsi="Century Gothic" w:cs="Times New Roman"/>
+                <w:sz w:val="22"/>
+                <w:szCs w:val="22"/>
+              </w:rPr>
+              <w:t xml:space="preserve"> message</w:t>
+            </w:r>
           </w:p>
         </w:tc>
         <w:tc>
@@ -15446,6 +16409,14 @@
                 <w:szCs w:val="22"/>
               </w:rPr>
             </w:pPr>
+            <w:r>
+              <w:rPr>
+                <w:rFonts w:ascii="Century Gothic" w:eastAsia="Times New Roman" w:hAnsi="Century Gothic" w:cs="Times New Roman"/>
+                <w:sz w:val="22"/>
+                <w:szCs w:val="22"/>
+              </w:rPr>
+              <w:t>Pass</w:t>
+            </w:r>
           </w:p>
         </w:tc>
         <w:tc>
@@ -15725,6 +16696,46 @@
                 <w:szCs w:val="22"/>
               </w:rPr>
             </w:pPr>
+            <w:r>
+              <w:rPr>
+                <w:rFonts w:ascii="Century Gothic" w:eastAsia="Times New Roman" w:hAnsi="Century Gothic" w:cs="Times New Roman"/>
+                <w:sz w:val="22"/>
+                <w:szCs w:val="22"/>
+              </w:rPr>
+              <w:t xml:space="preserve">Account creation </w:t>
+            </w:r>
+            <w:r>
+              <w:rPr>
+                <w:rFonts w:ascii="Century Gothic" w:eastAsia="Times New Roman" w:hAnsi="Century Gothic" w:cs="Times New Roman"/>
+                <w:sz w:val="22"/>
+                <w:szCs w:val="22"/>
+              </w:rPr>
+              <w:t>un</w:t>
+            </w:r>
+            <w:r>
+              <w:rPr>
+                <w:rFonts w:ascii="Century Gothic" w:eastAsia="Times New Roman" w:hAnsi="Century Gothic" w:cs="Times New Roman"/>
+                <w:sz w:val="22"/>
+                <w:szCs w:val="22"/>
+              </w:rPr>
+              <w:t xml:space="preserve">successful and prompts </w:t>
+            </w:r>
+            <w:r>
+              <w:rPr>
+                <w:rFonts w:ascii="Century Gothic" w:eastAsia="Times New Roman" w:hAnsi="Century Gothic" w:cs="Times New Roman"/>
+                <w:sz w:val="22"/>
+                <w:szCs w:val="22"/>
+              </w:rPr>
+              <w:t>error</w:t>
+            </w:r>
+            <w:r>
+              <w:rPr>
+                <w:rFonts w:ascii="Century Gothic" w:eastAsia="Times New Roman" w:hAnsi="Century Gothic" w:cs="Times New Roman"/>
+                <w:sz w:val="22"/>
+                <w:szCs w:val="22"/>
+              </w:rPr>
+              <w:t xml:space="preserve"> message</w:t>
+            </w:r>
           </w:p>
         </w:tc>
         <w:tc>
@@ -15743,6 +16754,14 @@
                 <w:szCs w:val="22"/>
               </w:rPr>
             </w:pPr>
+            <w:r>
+              <w:rPr>
+                <w:rFonts w:ascii="Century Gothic" w:eastAsia="Times New Roman" w:hAnsi="Century Gothic" w:cs="Times New Roman"/>
+                <w:sz w:val="22"/>
+                <w:szCs w:val="22"/>
+              </w:rPr>
+              <w:t>Pass</w:t>
+            </w:r>
           </w:p>
         </w:tc>
         <w:tc>
@@ -16033,6 +17052,47 @@
                 <w:szCs w:val="22"/>
               </w:rPr>
             </w:pPr>
+            <w:r>
+              <w:rPr>
+                <w:rFonts w:ascii="Century Gothic" w:eastAsia="Times New Roman" w:hAnsi="Century Gothic" w:cs="Times New Roman"/>
+                <w:sz w:val="22"/>
+                <w:szCs w:val="22"/>
+              </w:rPr>
+              <w:lastRenderedPageBreak/>
+              <w:t xml:space="preserve">Account creation </w:t>
+            </w:r>
+            <w:r>
+              <w:rPr>
+                <w:rFonts w:ascii="Century Gothic" w:eastAsia="Times New Roman" w:hAnsi="Century Gothic" w:cs="Times New Roman"/>
+                <w:sz w:val="22"/>
+                <w:szCs w:val="22"/>
+              </w:rPr>
+              <w:t>un</w:t>
+            </w:r>
+            <w:r>
+              <w:rPr>
+                <w:rFonts w:ascii="Century Gothic" w:eastAsia="Times New Roman" w:hAnsi="Century Gothic" w:cs="Times New Roman"/>
+                <w:sz w:val="22"/>
+                <w:szCs w:val="22"/>
+              </w:rPr>
+              <w:t xml:space="preserve">successful and prompts </w:t>
+            </w:r>
+            <w:r>
+              <w:rPr>
+                <w:rFonts w:ascii="Century Gothic" w:eastAsia="Times New Roman" w:hAnsi="Century Gothic" w:cs="Times New Roman"/>
+                <w:sz w:val="22"/>
+                <w:szCs w:val="22"/>
+              </w:rPr>
+              <w:t>error</w:t>
+            </w:r>
+            <w:r>
+              <w:rPr>
+                <w:rFonts w:ascii="Century Gothic" w:eastAsia="Times New Roman" w:hAnsi="Century Gothic" w:cs="Times New Roman"/>
+                <w:sz w:val="22"/>
+                <w:szCs w:val="22"/>
+              </w:rPr>
+              <w:t xml:space="preserve"> message</w:t>
+            </w:r>
           </w:p>
         </w:tc>
         <w:tc>
@@ -16051,6 +17111,14 @@
                 <w:szCs w:val="22"/>
               </w:rPr>
             </w:pPr>
+            <w:r>
+              <w:rPr>
+                <w:rFonts w:ascii="Century Gothic" w:eastAsia="Times New Roman" w:hAnsi="Century Gothic" w:cs="Times New Roman"/>
+                <w:sz w:val="22"/>
+                <w:szCs w:val="22"/>
+              </w:rPr>
+              <w:t>Pass</w:t>
+            </w:r>
           </w:p>
         </w:tc>
         <w:tc>
@@ -16323,6 +17391,46 @@
                 <w:szCs w:val="22"/>
               </w:rPr>
             </w:pPr>
+            <w:r>
+              <w:rPr>
+                <w:rFonts w:ascii="Century Gothic" w:eastAsia="Times New Roman" w:hAnsi="Century Gothic" w:cs="Times New Roman"/>
+                <w:sz w:val="22"/>
+                <w:szCs w:val="22"/>
+              </w:rPr>
+              <w:t xml:space="preserve">Account creation </w:t>
+            </w:r>
+            <w:r>
+              <w:rPr>
+                <w:rFonts w:ascii="Century Gothic" w:eastAsia="Times New Roman" w:hAnsi="Century Gothic" w:cs="Times New Roman"/>
+                <w:sz w:val="22"/>
+                <w:szCs w:val="22"/>
+              </w:rPr>
+              <w:t>un</w:t>
+            </w:r>
+            <w:r>
+              <w:rPr>
+                <w:rFonts w:ascii="Century Gothic" w:eastAsia="Times New Roman" w:hAnsi="Century Gothic" w:cs="Times New Roman"/>
+                <w:sz w:val="22"/>
+                <w:szCs w:val="22"/>
+              </w:rPr>
+              <w:t xml:space="preserve">successful and prompts </w:t>
+            </w:r>
+            <w:r>
+              <w:rPr>
+                <w:rFonts w:ascii="Century Gothic" w:eastAsia="Times New Roman" w:hAnsi="Century Gothic" w:cs="Times New Roman"/>
+                <w:sz w:val="22"/>
+                <w:szCs w:val="22"/>
+              </w:rPr>
+              <w:t>error</w:t>
+            </w:r>
+            <w:r>
+              <w:rPr>
+                <w:rFonts w:ascii="Century Gothic" w:eastAsia="Times New Roman" w:hAnsi="Century Gothic" w:cs="Times New Roman"/>
+                <w:sz w:val="22"/>
+                <w:szCs w:val="22"/>
+              </w:rPr>
+              <w:t xml:space="preserve"> message</w:t>
+            </w:r>
           </w:p>
         </w:tc>
         <w:tc>
@@ -16341,6 +17449,14 @@
                 <w:szCs w:val="22"/>
               </w:rPr>
             </w:pPr>
+            <w:r>
+              <w:rPr>
+                <w:rFonts w:ascii="Century Gothic" w:eastAsia="Times New Roman" w:hAnsi="Century Gothic" w:cs="Times New Roman"/>
+                <w:sz w:val="22"/>
+                <w:szCs w:val="22"/>
+              </w:rPr>
+              <w:t>Pass</w:t>
+            </w:r>
           </w:p>
         </w:tc>
         <w:tc>
@@ -16605,6 +17721,24 @@
                 <w:szCs w:val="22"/>
               </w:rPr>
             </w:pPr>
+            <w:r>
+              <w:rPr>
+                <w:rFonts w:ascii="Century Gothic" w:eastAsia="Times New Roman" w:hAnsi="Century Gothic" w:cs="Times New Roman"/>
+                <w:color w:val="000000"/>
+                <w:sz w:val="22"/>
+                <w:szCs w:val="22"/>
+              </w:rPr>
+              <w:t xml:space="preserve">User should be brought back to </w:t>
+            </w:r>
+            <w:r>
+              <w:rPr>
+                <w:rFonts w:ascii="Century Gothic" w:eastAsia="Times New Roman" w:hAnsi="Century Gothic" w:cs="Times New Roman"/>
+                <w:color w:val="000000"/>
+                <w:sz w:val="22"/>
+                <w:szCs w:val="22"/>
+              </w:rPr>
+              <w:t>viewLecturerAccounts.jsp</w:t>
+            </w:r>
           </w:p>
         </w:tc>
         <w:tc>
@@ -16623,6 +17757,14 @@
                 <w:szCs w:val="22"/>
               </w:rPr>
             </w:pPr>
+            <w:r>
+              <w:rPr>
+                <w:rFonts w:ascii="Century Gothic" w:eastAsia="Times New Roman" w:hAnsi="Century Gothic" w:cs="Times New Roman"/>
+                <w:sz w:val="22"/>
+                <w:szCs w:val="22"/>
+              </w:rPr>
+              <w:t>Pass</w:t>
+            </w:r>
           </w:p>
         </w:tc>
         <w:tc>
@@ -17141,6 +18283,14 @@
                 <w:szCs w:val="22"/>
               </w:rPr>
             </w:pPr>
+            <w:r>
+              <w:rPr>
+                <w:rFonts w:ascii="Century Gothic" w:eastAsia="Times New Roman" w:hAnsi="Century Gothic" w:cs="Times New Roman"/>
+                <w:sz w:val="22"/>
+                <w:szCs w:val="22"/>
+              </w:rPr>
+              <w:t>Account creation successful and prompts success message</w:t>
+            </w:r>
           </w:p>
         </w:tc>
         <w:tc>
@@ -17158,6 +18308,14 @@
                 <w:szCs w:val="22"/>
               </w:rPr>
             </w:pPr>
+            <w:r>
+              <w:rPr>
+                <w:rFonts w:ascii="Century Gothic" w:eastAsia="Times New Roman" w:hAnsi="Century Gothic" w:cs="Times New Roman"/>
+                <w:sz w:val="22"/>
+                <w:szCs w:val="22"/>
+              </w:rPr>
+              <w:t>Pass</w:t>
+            </w:r>
           </w:p>
         </w:tc>
         <w:tc>
@@ -17427,6 +18585,46 @@
                 <w:szCs w:val="22"/>
               </w:rPr>
             </w:pPr>
+            <w:r>
+              <w:rPr>
+                <w:rFonts w:ascii="Century Gothic" w:eastAsia="Times New Roman" w:hAnsi="Century Gothic" w:cs="Times New Roman"/>
+                <w:sz w:val="22"/>
+                <w:szCs w:val="22"/>
+              </w:rPr>
+              <w:t xml:space="preserve">Account creation </w:t>
+            </w:r>
+            <w:r>
+              <w:rPr>
+                <w:rFonts w:ascii="Century Gothic" w:eastAsia="Times New Roman" w:hAnsi="Century Gothic" w:cs="Times New Roman"/>
+                <w:sz w:val="22"/>
+                <w:szCs w:val="22"/>
+              </w:rPr>
+              <w:t>un</w:t>
+            </w:r>
+            <w:r>
+              <w:rPr>
+                <w:rFonts w:ascii="Century Gothic" w:eastAsia="Times New Roman" w:hAnsi="Century Gothic" w:cs="Times New Roman"/>
+                <w:sz w:val="22"/>
+                <w:szCs w:val="22"/>
+              </w:rPr>
+              <w:t xml:space="preserve">successful and prompts </w:t>
+            </w:r>
+            <w:r>
+              <w:rPr>
+                <w:rFonts w:ascii="Century Gothic" w:eastAsia="Times New Roman" w:hAnsi="Century Gothic" w:cs="Times New Roman"/>
+                <w:sz w:val="22"/>
+                <w:szCs w:val="22"/>
+              </w:rPr>
+              <w:t>error</w:t>
+            </w:r>
+            <w:r>
+              <w:rPr>
+                <w:rFonts w:ascii="Century Gothic" w:eastAsia="Times New Roman" w:hAnsi="Century Gothic" w:cs="Times New Roman"/>
+                <w:sz w:val="22"/>
+                <w:szCs w:val="22"/>
+              </w:rPr>
+              <w:t xml:space="preserve"> message</w:t>
+            </w:r>
           </w:p>
         </w:tc>
         <w:tc>
@@ -17445,6 +18643,14 @@
                 <w:szCs w:val="22"/>
               </w:rPr>
             </w:pPr>
+            <w:r>
+              <w:rPr>
+                <w:rFonts w:ascii="Century Gothic" w:eastAsia="Times New Roman" w:hAnsi="Century Gothic" w:cs="Times New Roman"/>
+                <w:sz w:val="22"/>
+                <w:szCs w:val="22"/>
+              </w:rPr>
+              <w:t>Pass</w:t>
+            </w:r>
           </w:p>
         </w:tc>
         <w:tc>
@@ -17717,6 +18923,46 @@
                 <w:szCs w:val="22"/>
               </w:rPr>
             </w:pPr>
+            <w:r>
+              <w:rPr>
+                <w:rFonts w:ascii="Century Gothic" w:eastAsia="Times New Roman" w:hAnsi="Century Gothic" w:cs="Times New Roman"/>
+                <w:sz w:val="22"/>
+                <w:szCs w:val="22"/>
+              </w:rPr>
+              <w:t xml:space="preserve">Account creation </w:t>
+            </w:r>
+            <w:r>
+              <w:rPr>
+                <w:rFonts w:ascii="Century Gothic" w:eastAsia="Times New Roman" w:hAnsi="Century Gothic" w:cs="Times New Roman"/>
+                <w:sz w:val="22"/>
+                <w:szCs w:val="22"/>
+              </w:rPr>
+              <w:t>un</w:t>
+            </w:r>
+            <w:r>
+              <w:rPr>
+                <w:rFonts w:ascii="Century Gothic" w:eastAsia="Times New Roman" w:hAnsi="Century Gothic" w:cs="Times New Roman"/>
+                <w:sz w:val="22"/>
+                <w:szCs w:val="22"/>
+              </w:rPr>
+              <w:t xml:space="preserve">successful and prompts </w:t>
+            </w:r>
+            <w:r>
+              <w:rPr>
+                <w:rFonts w:ascii="Century Gothic" w:eastAsia="Times New Roman" w:hAnsi="Century Gothic" w:cs="Times New Roman"/>
+                <w:sz w:val="22"/>
+                <w:szCs w:val="22"/>
+              </w:rPr>
+              <w:t>error</w:t>
+            </w:r>
+            <w:r>
+              <w:rPr>
+                <w:rFonts w:ascii="Century Gothic" w:eastAsia="Times New Roman" w:hAnsi="Century Gothic" w:cs="Times New Roman"/>
+                <w:sz w:val="22"/>
+                <w:szCs w:val="22"/>
+              </w:rPr>
+              <w:t xml:space="preserve"> message</w:t>
+            </w:r>
           </w:p>
         </w:tc>
         <w:tc>
@@ -17735,6 +18981,14 @@
                 <w:szCs w:val="22"/>
               </w:rPr>
             </w:pPr>
+            <w:r>
+              <w:rPr>
+                <w:rFonts w:ascii="Century Gothic" w:eastAsia="Times New Roman" w:hAnsi="Century Gothic" w:cs="Times New Roman"/>
+                <w:sz w:val="22"/>
+                <w:szCs w:val="22"/>
+              </w:rPr>
+              <w:t>Pass</w:t>
+            </w:r>
           </w:p>
         </w:tc>
         <w:tc>
@@ -18005,6 +19259,46 @@
                 <w:szCs w:val="22"/>
               </w:rPr>
             </w:pPr>
+            <w:r>
+              <w:rPr>
+                <w:rFonts w:ascii="Century Gothic" w:eastAsia="Times New Roman" w:hAnsi="Century Gothic" w:cs="Times New Roman"/>
+                <w:sz w:val="22"/>
+                <w:szCs w:val="22"/>
+              </w:rPr>
+              <w:t xml:space="preserve">Account creation </w:t>
+            </w:r>
+            <w:r>
+              <w:rPr>
+                <w:rFonts w:ascii="Century Gothic" w:eastAsia="Times New Roman" w:hAnsi="Century Gothic" w:cs="Times New Roman"/>
+                <w:sz w:val="22"/>
+                <w:szCs w:val="22"/>
+              </w:rPr>
+              <w:t>un</w:t>
+            </w:r>
+            <w:r>
+              <w:rPr>
+                <w:rFonts w:ascii="Century Gothic" w:eastAsia="Times New Roman" w:hAnsi="Century Gothic" w:cs="Times New Roman"/>
+                <w:sz w:val="22"/>
+                <w:szCs w:val="22"/>
+              </w:rPr>
+              <w:t xml:space="preserve">successful and prompts </w:t>
+            </w:r>
+            <w:r>
+              <w:rPr>
+                <w:rFonts w:ascii="Century Gothic" w:eastAsia="Times New Roman" w:hAnsi="Century Gothic" w:cs="Times New Roman"/>
+                <w:sz w:val="22"/>
+                <w:szCs w:val="22"/>
+              </w:rPr>
+              <w:t>error</w:t>
+            </w:r>
+            <w:r>
+              <w:rPr>
+                <w:rFonts w:ascii="Century Gothic" w:eastAsia="Times New Roman" w:hAnsi="Century Gothic" w:cs="Times New Roman"/>
+                <w:sz w:val="22"/>
+                <w:szCs w:val="22"/>
+              </w:rPr>
+              <w:t xml:space="preserve"> message</w:t>
+            </w:r>
           </w:p>
         </w:tc>
         <w:tc>
@@ -18023,6 +19317,14 @@
                 <w:szCs w:val="22"/>
               </w:rPr>
             </w:pPr>
+            <w:r>
+              <w:rPr>
+                <w:rFonts w:ascii="Century Gothic" w:eastAsia="Times New Roman" w:hAnsi="Century Gothic" w:cs="Times New Roman"/>
+                <w:sz w:val="22"/>
+                <w:szCs w:val="22"/>
+              </w:rPr>
+              <w:t>Pass</w:t>
+            </w:r>
           </w:p>
         </w:tc>
         <w:tc>
@@ -18294,6 +19596,46 @@
                 <w:szCs w:val="22"/>
               </w:rPr>
             </w:pPr>
+            <w:r>
+              <w:rPr>
+                <w:rFonts w:ascii="Century Gothic" w:eastAsia="Times New Roman" w:hAnsi="Century Gothic" w:cs="Times New Roman"/>
+                <w:sz w:val="22"/>
+                <w:szCs w:val="22"/>
+              </w:rPr>
+              <w:t xml:space="preserve">Account creation </w:t>
+            </w:r>
+            <w:r>
+              <w:rPr>
+                <w:rFonts w:ascii="Century Gothic" w:eastAsia="Times New Roman" w:hAnsi="Century Gothic" w:cs="Times New Roman"/>
+                <w:sz w:val="22"/>
+                <w:szCs w:val="22"/>
+              </w:rPr>
+              <w:t>un</w:t>
+            </w:r>
+            <w:r>
+              <w:rPr>
+                <w:rFonts w:ascii="Century Gothic" w:eastAsia="Times New Roman" w:hAnsi="Century Gothic" w:cs="Times New Roman"/>
+                <w:sz w:val="22"/>
+                <w:szCs w:val="22"/>
+              </w:rPr>
+              <w:t xml:space="preserve">successful and prompts </w:t>
+            </w:r>
+            <w:r>
+              <w:rPr>
+                <w:rFonts w:ascii="Century Gothic" w:eastAsia="Times New Roman" w:hAnsi="Century Gothic" w:cs="Times New Roman"/>
+                <w:sz w:val="22"/>
+                <w:szCs w:val="22"/>
+              </w:rPr>
+              <w:t>error</w:t>
+            </w:r>
+            <w:r>
+              <w:rPr>
+                <w:rFonts w:ascii="Century Gothic" w:eastAsia="Times New Roman" w:hAnsi="Century Gothic" w:cs="Times New Roman"/>
+                <w:sz w:val="22"/>
+                <w:szCs w:val="22"/>
+              </w:rPr>
+              <w:t xml:space="preserve"> message</w:t>
+            </w:r>
           </w:p>
         </w:tc>
         <w:tc>
@@ -18312,6 +19654,14 @@
                 <w:szCs w:val="22"/>
               </w:rPr>
             </w:pPr>
+            <w:r>
+              <w:rPr>
+                <w:rFonts w:ascii="Century Gothic" w:eastAsia="Times New Roman" w:hAnsi="Century Gothic" w:cs="Times New Roman"/>
+                <w:sz w:val="22"/>
+                <w:szCs w:val="22"/>
+              </w:rPr>
+              <w:t>Pass</w:t>
+            </w:r>
           </w:p>
         </w:tc>
         <w:tc>
@@ -18558,6 +19908,24 @@
                 <w:szCs w:val="22"/>
               </w:rPr>
             </w:pPr>
+            <w:r>
+              <w:rPr>
+                <w:rFonts w:ascii="Century Gothic" w:eastAsia="Times New Roman" w:hAnsi="Century Gothic" w:cs="Times New Roman"/>
+                <w:color w:val="000000"/>
+                <w:sz w:val="22"/>
+                <w:szCs w:val="22"/>
+              </w:rPr>
+              <w:t xml:space="preserve">User should be brought back to </w:t>
+            </w:r>
+            <w:r>
+              <w:rPr>
+                <w:rFonts w:ascii="Century Gothic" w:eastAsia="Times New Roman" w:hAnsi="Century Gothic" w:cs="Times New Roman"/>
+                <w:color w:val="000000"/>
+                <w:sz w:val="22"/>
+                <w:szCs w:val="22"/>
+              </w:rPr>
+              <w:t>viewAdminAccounts.jsp</w:t>
+            </w:r>
           </w:p>
         </w:tc>
         <w:tc>
@@ -18576,6 +19944,14 @@
                 <w:szCs w:val="22"/>
               </w:rPr>
             </w:pPr>
+            <w:r>
+              <w:rPr>
+                <w:rFonts w:ascii="Century Gothic" w:eastAsia="Times New Roman" w:hAnsi="Century Gothic" w:cs="Times New Roman"/>
+                <w:sz w:val="22"/>
+                <w:szCs w:val="22"/>
+              </w:rPr>
+              <w:t>Pass</w:t>
+            </w:r>
           </w:p>
         </w:tc>
         <w:tc>
@@ -19125,6 +20501,14 @@
                 <w:szCs w:val="22"/>
               </w:rPr>
             </w:pPr>
+            <w:r>
+              <w:rPr>
+                <w:rFonts w:ascii="Century Gothic" w:eastAsia="Times New Roman" w:hAnsi="Century Gothic" w:cs="Times New Roman"/>
+                <w:sz w:val="22"/>
+                <w:szCs w:val="22"/>
+              </w:rPr>
+              <w:t>Password change successfully with success message</w:t>
+            </w:r>
           </w:p>
         </w:tc>
         <w:tc>
@@ -19142,6 +20526,14 @@
                 <w:szCs w:val="22"/>
               </w:rPr>
             </w:pPr>
+            <w:r>
+              <w:rPr>
+                <w:rFonts w:ascii="Century Gothic" w:eastAsia="Times New Roman" w:hAnsi="Century Gothic" w:cs="Times New Roman"/>
+                <w:sz w:val="22"/>
+                <w:szCs w:val="22"/>
+              </w:rPr>
+              <w:t>Pass</w:t>
+            </w:r>
           </w:p>
         </w:tc>
         <w:tc>
@@ -19224,16 +20616,42 @@
                 <w:sz w:val="22"/>
                 <w:szCs w:val="22"/>
               </w:rPr>
-              <w:t xml:space="preserve">Practical Group </w:t>
-            </w:r>
-            <w:r>
-              <w:rPr>
-                <w:rFonts w:ascii="Century Gothic" w:eastAsia="Times New Roman" w:hAnsi="Century Gothic" w:cs="Times New Roman"/>
-                <w:color w:val="000000"/>
-                <w:sz w:val="22"/>
-                <w:szCs w:val="22"/>
-              </w:rPr>
-              <w:t>Account</w:t>
+              <w:t>Practical Group</w:t>
+            </w:r>
+            <w:r>
+              <w:rPr>
+                <w:rFonts w:ascii="Century Gothic" w:eastAsia="Times New Roman" w:hAnsi="Century Gothic" w:cs="Times New Roman"/>
+                <w:sz w:val="22"/>
+                <w:szCs w:val="22"/>
+              </w:rPr>
+              <w:t xml:space="preserve"> </w:t>
+            </w:r>
+            <w:r>
+              <w:rPr>
+                <w:rFonts w:ascii="Century Gothic" w:eastAsia="Times New Roman" w:hAnsi="Century Gothic" w:cs="Times New Roman"/>
+                <w:color w:val="000000"/>
+                <w:sz w:val="22"/>
+                <w:szCs w:val="22"/>
+              </w:rPr>
+              <w:t>Ac</w:t>
+            </w:r>
+            <w:r>
+              <w:rPr>
+                <w:rFonts w:ascii="Century Gothic" w:eastAsia="Times New Roman" w:hAnsi="Century Gothic" w:cs="Times New Roman"/>
+                <w:color w:val="000000"/>
+                <w:sz w:val="22"/>
+                <w:szCs w:val="22"/>
+              </w:rPr>
+              <w:t>c</w:t>
+            </w:r>
+            <w:r>
+              <w:rPr>
+                <w:rFonts w:ascii="Century Gothic" w:eastAsia="Times New Roman" w:hAnsi="Century Gothic" w:cs="Times New Roman"/>
+                <w:color w:val="000000"/>
+                <w:sz w:val="22"/>
+                <w:szCs w:val="22"/>
+              </w:rPr>
+              <w:t>ount</w:t>
             </w:r>
           </w:p>
         </w:tc>
@@ -19318,7 +20736,34 @@
                 <w:sz w:val="22"/>
                 <w:szCs w:val="22"/>
               </w:rPr>
-              <w:t>1. Leave password field empty</w:t>
+              <w:t xml:space="preserve">1. </w:t>
+            </w:r>
+            <w:r>
+              <w:rPr>
+                <w:rFonts w:ascii="Century Gothic" w:eastAsia="Times New Roman" w:hAnsi="Century Gothic" w:cs="Times New Roman"/>
+                <w:color w:val="000000"/>
+                <w:sz w:val="22"/>
+                <w:szCs w:val="22"/>
+              </w:rPr>
+              <w:t>Leave</w:t>
+            </w:r>
+            <w:r>
+              <w:rPr>
+                <w:rFonts w:ascii="Century Gothic" w:eastAsia="Times New Roman" w:hAnsi="Century Gothic" w:cs="Times New Roman"/>
+                <w:color w:val="000000"/>
+                <w:sz w:val="22"/>
+                <w:szCs w:val="22"/>
+              </w:rPr>
+              <w:t xml:space="preserve"> password field</w:t>
+            </w:r>
+            <w:r>
+              <w:rPr>
+                <w:rFonts w:ascii="Century Gothic" w:eastAsia="Times New Roman" w:hAnsi="Century Gothic" w:cs="Times New Roman"/>
+                <w:color w:val="000000"/>
+                <w:sz w:val="22"/>
+                <w:szCs w:val="22"/>
+              </w:rPr>
+              <w:t xml:space="preserve"> empty</w:t>
             </w:r>
             <w:r>
               <w:rPr>
@@ -19355,8 +20800,18 @@
                 <w:color w:val="000000"/>
                 <w:sz w:val="22"/>
                 <w:szCs w:val="22"/>
-              </w:rPr>
-              <w:t xml:space="preserve">Attempt to change password unsuccessful. Password should remain the same as before </w:t>
+                <w:highlight w:val="yellow"/>
+              </w:rPr>
+              <w:t>Attempt to change password unsuccessful. Password should remain the same as before</w:t>
+            </w:r>
+            <w:r>
+              <w:rPr>
+                <w:rFonts w:ascii="Century Gothic" w:eastAsia="Times New Roman" w:hAnsi="Century Gothic" w:cs="Times New Roman"/>
+                <w:color w:val="000000"/>
+                <w:sz w:val="22"/>
+                <w:szCs w:val="22"/>
+              </w:rPr>
+              <w:t xml:space="preserve"> </w:t>
             </w:r>
           </w:p>
         </w:tc>
@@ -19376,6 +20831,25 @@
                 <w:szCs w:val="22"/>
               </w:rPr>
             </w:pPr>
+            <w:r>
+              <w:rPr>
+                <w:rFonts w:ascii="Century Gothic" w:eastAsia="Times New Roman" w:hAnsi="Century Gothic" w:cs="Times New Roman"/>
+                <w:color w:val="000000"/>
+                <w:sz w:val="22"/>
+                <w:szCs w:val="22"/>
+                <w:highlight w:val="yellow"/>
+              </w:rPr>
+              <w:t>Attempt to change password unsuccessful. Password should remain the same as before</w:t>
+            </w:r>
+            <w:r>
+              <w:rPr>
+                <w:rFonts w:ascii="Century Gothic" w:eastAsia="Times New Roman" w:hAnsi="Century Gothic" w:cs="Times New Roman"/>
+                <w:color w:val="000000"/>
+                <w:sz w:val="22"/>
+                <w:szCs w:val="22"/>
+              </w:rPr>
+              <w:t xml:space="preserve"> </w:t>
+            </w:r>
           </w:p>
         </w:tc>
         <w:tc>
@@ -19394,6 +20868,14 @@
                 <w:szCs w:val="22"/>
               </w:rPr>
             </w:pPr>
+            <w:r>
+              <w:rPr>
+                <w:rFonts w:ascii="Century Gothic" w:eastAsia="Times New Roman" w:hAnsi="Century Gothic" w:cs="Times New Roman"/>
+                <w:sz w:val="22"/>
+                <w:szCs w:val="22"/>
+              </w:rPr>
+              <w:t>Pass</w:t>
+            </w:r>
           </w:p>
         </w:tc>
         <w:tc>
@@ -19478,16 +20960,42 @@
                 <w:sz w:val="22"/>
                 <w:szCs w:val="22"/>
               </w:rPr>
-              <w:t xml:space="preserve">Practical Group </w:t>
-            </w:r>
-            <w:r>
-              <w:rPr>
-                <w:rFonts w:ascii="Century Gothic" w:eastAsia="Times New Roman" w:hAnsi="Century Gothic" w:cs="Times New Roman"/>
-                <w:color w:val="000000"/>
-                <w:sz w:val="22"/>
-                <w:szCs w:val="22"/>
-              </w:rPr>
-              <w:t>Account</w:t>
+              <w:t>Practical Group</w:t>
+            </w:r>
+            <w:r>
+              <w:rPr>
+                <w:rFonts w:ascii="Century Gothic" w:eastAsia="Times New Roman" w:hAnsi="Century Gothic" w:cs="Times New Roman"/>
+                <w:sz w:val="22"/>
+                <w:szCs w:val="22"/>
+              </w:rPr>
+              <w:t xml:space="preserve"> </w:t>
+            </w:r>
+            <w:r>
+              <w:rPr>
+                <w:rFonts w:ascii="Century Gothic" w:eastAsia="Times New Roman" w:hAnsi="Century Gothic" w:cs="Times New Roman"/>
+                <w:color w:val="000000"/>
+                <w:sz w:val="22"/>
+                <w:szCs w:val="22"/>
+              </w:rPr>
+              <w:t>A</w:t>
+            </w:r>
+            <w:r>
+              <w:rPr>
+                <w:rFonts w:ascii="Century Gothic" w:eastAsia="Times New Roman" w:hAnsi="Century Gothic" w:cs="Times New Roman"/>
+                <w:color w:val="000000"/>
+                <w:sz w:val="22"/>
+                <w:szCs w:val="22"/>
+              </w:rPr>
+              <w:t>c</w:t>
+            </w:r>
+            <w:r>
+              <w:rPr>
+                <w:rFonts w:ascii="Century Gothic" w:eastAsia="Times New Roman" w:hAnsi="Century Gothic" w:cs="Times New Roman"/>
+                <w:color w:val="000000"/>
+                <w:sz w:val="22"/>
+                <w:szCs w:val="22"/>
+              </w:rPr>
+              <w:t>count</w:t>
             </w:r>
           </w:p>
         </w:tc>
@@ -19571,7 +21079,16 @@
                 <w:sz w:val="22"/>
                 <w:szCs w:val="22"/>
               </w:rPr>
-              <w:t>1. Click on "Edit" button</w:t>
+              <w:t>1. Click</w:t>
+            </w:r>
+            <w:r>
+              <w:rPr>
+                <w:rFonts w:ascii="Century Gothic" w:eastAsia="Times New Roman" w:hAnsi="Century Gothic" w:cs="Times New Roman"/>
+                <w:color w:val="000000"/>
+                <w:sz w:val="22"/>
+                <w:szCs w:val="22"/>
+              </w:rPr>
+              <w:t xml:space="preserve"> on "Edit" button</w:t>
             </w:r>
             <w:r>
               <w:rPr>
@@ -19581,7 +21098,16 @@
                 <w:szCs w:val="22"/>
               </w:rPr>
               <w:br/>
-              <w:t>2. Click cancel</w:t>
+              <w:t>2. C</w:t>
+            </w:r>
+            <w:r>
+              <w:rPr>
+                <w:rFonts w:ascii="Century Gothic" w:eastAsia="Times New Roman" w:hAnsi="Century Gothic" w:cs="Times New Roman"/>
+                <w:color w:val="000000"/>
+                <w:sz w:val="22"/>
+                <w:szCs w:val="22"/>
+              </w:rPr>
+              <w:t>lick cancel</w:t>
             </w:r>
           </w:p>
         </w:tc>
@@ -19609,7 +21135,16 @@
                 <w:sz w:val="22"/>
                 <w:szCs w:val="22"/>
               </w:rPr>
-              <w:t>User should be brought back to viewPracticalGroupAccounts.jsp</w:t>
+              <w:t xml:space="preserve">User should be brought back to </w:t>
+            </w:r>
+            <w:r>
+              <w:rPr>
+                <w:rFonts w:ascii="Century Gothic" w:eastAsia="Times New Roman" w:hAnsi="Century Gothic" w:cs="Times New Roman"/>
+                <w:color w:val="000000"/>
+                <w:sz w:val="22"/>
+                <w:szCs w:val="22"/>
+              </w:rPr>
+              <w:t>viewPracticalGroupAccounts.jsp</w:t>
             </w:r>
           </w:p>
         </w:tc>
@@ -19629,6 +21164,24 @@
                 <w:szCs w:val="22"/>
               </w:rPr>
             </w:pPr>
+            <w:r>
+              <w:rPr>
+                <w:rFonts w:ascii="Century Gothic" w:eastAsia="Times New Roman" w:hAnsi="Century Gothic" w:cs="Times New Roman"/>
+                <w:color w:val="000000"/>
+                <w:sz w:val="22"/>
+                <w:szCs w:val="22"/>
+              </w:rPr>
+              <w:t xml:space="preserve">User should be brought back to </w:t>
+            </w:r>
+            <w:r>
+              <w:rPr>
+                <w:rFonts w:ascii="Century Gothic" w:eastAsia="Times New Roman" w:hAnsi="Century Gothic" w:cs="Times New Roman"/>
+                <w:color w:val="000000"/>
+                <w:sz w:val="22"/>
+                <w:szCs w:val="22"/>
+              </w:rPr>
+              <w:t>viewPracticalGroupAccounts.jsp</w:t>
+            </w:r>
           </w:p>
         </w:tc>
         <w:tc>
@@ -19647,6 +21200,14 @@
                 <w:szCs w:val="22"/>
               </w:rPr>
             </w:pPr>
+            <w:r>
+              <w:rPr>
+                <w:rFonts w:ascii="Century Gothic" w:eastAsia="Times New Roman" w:hAnsi="Century Gothic" w:cs="Times New Roman"/>
+                <w:sz w:val="22"/>
+                <w:szCs w:val="22"/>
+              </w:rPr>
+              <w:t>Pass</w:t>
+            </w:r>
           </w:p>
         </w:tc>
         <w:tc>
@@ -19712,13 +21273,15 @@
                 <w:rFonts w:ascii="Century Gothic" w:eastAsia="Times New Roman" w:hAnsi="Century Gothic" w:cs="Times New Roman"/>
                 <w:sz w:val="22"/>
                 <w:szCs w:val="22"/>
-              </w:rPr>
-            </w:pPr>
-            <w:r>
-              <w:rPr>
-                <w:rFonts w:ascii="Century Gothic" w:eastAsia="Times New Roman" w:hAnsi="Century Gothic" w:cs="Times New Roman"/>
-                <w:sz w:val="22"/>
-                <w:szCs w:val="22"/>
+                <w:highlight w:val="yellow"/>
+              </w:rPr>
+            </w:pPr>
+            <w:r>
+              <w:rPr>
+                <w:rFonts w:ascii="Century Gothic" w:eastAsia="Times New Roman" w:hAnsi="Century Gothic" w:cs="Times New Roman"/>
+                <w:sz w:val="22"/>
+                <w:szCs w:val="22"/>
+                <w:highlight w:val="yellow"/>
               </w:rPr>
               <w:t>Edit Practical Group account</w:t>
             </w:r>
@@ -19737,13 +21300,15 @@
                 <w:rFonts w:ascii="Century Gothic" w:eastAsia="Times New Roman" w:hAnsi="Century Gothic" w:cs="Times New Roman"/>
                 <w:sz w:val="22"/>
                 <w:szCs w:val="22"/>
-              </w:rPr>
-            </w:pPr>
-            <w:r>
-              <w:rPr>
-                <w:rFonts w:ascii="Century Gothic" w:eastAsia="Times New Roman" w:hAnsi="Century Gothic" w:cs="Times New Roman"/>
-                <w:sz w:val="22"/>
-                <w:szCs w:val="22"/>
+                <w:highlight w:val="yellow"/>
+              </w:rPr>
+            </w:pPr>
+            <w:r>
+              <w:rPr>
+                <w:rFonts w:ascii="Century Gothic" w:eastAsia="Times New Roman" w:hAnsi="Century Gothic" w:cs="Times New Roman"/>
+                <w:sz w:val="22"/>
+                <w:szCs w:val="22"/>
+                <w:highlight w:val="yellow"/>
               </w:rPr>
               <w:t>Validate that confirmation of password is incorrect</w:t>
             </w:r>
@@ -19762,13 +21327,15 @@
                 <w:rFonts w:ascii="Century Gothic" w:eastAsia="Times New Roman" w:hAnsi="Century Gothic" w:cs="Times New Roman"/>
                 <w:sz w:val="22"/>
                 <w:szCs w:val="22"/>
-              </w:rPr>
-            </w:pPr>
-            <w:r>
-              <w:rPr>
-                <w:rFonts w:ascii="Century Gothic" w:eastAsia="Times New Roman" w:hAnsi="Century Gothic" w:cs="Times New Roman"/>
-                <w:sz w:val="22"/>
-                <w:szCs w:val="22"/>
+                <w:highlight w:val="yellow"/>
+              </w:rPr>
+            </w:pPr>
+            <w:r>
+              <w:rPr>
+                <w:rFonts w:ascii="Century Gothic" w:eastAsia="Times New Roman" w:hAnsi="Century Gothic" w:cs="Times New Roman"/>
+                <w:sz w:val="22"/>
+                <w:szCs w:val="22"/>
+                <w:highlight w:val="yellow"/>
               </w:rPr>
               <w:t>Password:123</w:t>
             </w:r>
@@ -19781,13 +21348,15 @@
                 <w:rFonts w:ascii="Century Gothic" w:eastAsia="Times New Roman" w:hAnsi="Century Gothic" w:cs="Times New Roman"/>
                 <w:sz w:val="22"/>
                 <w:szCs w:val="22"/>
-              </w:rPr>
-            </w:pPr>
-            <w:r>
-              <w:rPr>
-                <w:rFonts w:ascii="Century Gothic" w:eastAsia="Times New Roman" w:hAnsi="Century Gothic" w:cs="Times New Roman"/>
-                <w:sz w:val="22"/>
-                <w:szCs w:val="22"/>
+                <w:highlight w:val="yellow"/>
+              </w:rPr>
+            </w:pPr>
+            <w:r>
+              <w:rPr>
+                <w:rFonts w:ascii="Century Gothic" w:eastAsia="Times New Roman" w:hAnsi="Century Gothic" w:cs="Times New Roman"/>
+                <w:sz w:val="22"/>
+                <w:szCs w:val="22"/>
+                <w:highlight w:val="yellow"/>
               </w:rPr>
               <w:t>Confirm Password:</w:t>
             </w:r>
@@ -19800,13 +21369,15 @@
                 <w:rFonts w:ascii="Century Gothic" w:eastAsia="Times New Roman" w:hAnsi="Century Gothic" w:cs="Times New Roman"/>
                 <w:sz w:val="22"/>
                 <w:szCs w:val="22"/>
-              </w:rPr>
-            </w:pPr>
-            <w:r>
-              <w:rPr>
-                <w:rFonts w:ascii="Century Gothic" w:eastAsia="Times New Roman" w:hAnsi="Century Gothic" w:cs="Times New Roman"/>
-                <w:sz w:val="22"/>
-                <w:szCs w:val="22"/>
+                <w:highlight w:val="yellow"/>
+              </w:rPr>
+            </w:pPr>
+            <w:r>
+              <w:rPr>
+                <w:rFonts w:ascii="Century Gothic" w:eastAsia="Times New Roman" w:hAnsi="Century Gothic" w:cs="Times New Roman"/>
+                <w:sz w:val="22"/>
+                <w:szCs w:val="22"/>
+                <w:highlight w:val="yellow"/>
               </w:rPr>
               <w:t>456</w:t>
             </w:r>
@@ -19831,13 +21402,15 @@
                 <w:rFonts w:ascii="Century Gothic" w:eastAsia="Times New Roman" w:hAnsi="Century Gothic" w:cs="Times New Roman"/>
                 <w:sz w:val="22"/>
                 <w:szCs w:val="22"/>
-              </w:rPr>
-            </w:pPr>
-            <w:r>
-              <w:rPr>
-                <w:rFonts w:ascii="Century Gothic" w:eastAsia="Times New Roman" w:hAnsi="Century Gothic" w:cs="Times New Roman"/>
-                <w:sz w:val="22"/>
-                <w:szCs w:val="22"/>
+                <w:highlight w:val="yellow"/>
+              </w:rPr>
+            </w:pPr>
+            <w:r>
+              <w:rPr>
+                <w:rFonts w:ascii="Century Gothic" w:eastAsia="Times New Roman" w:hAnsi="Century Gothic" w:cs="Times New Roman"/>
+                <w:sz w:val="22"/>
+                <w:szCs w:val="22"/>
+                <w:highlight w:val="yellow"/>
               </w:rPr>
               <w:t>Input 123 into password field</w:t>
             </w:r>
@@ -19856,13 +21429,15 @@
                 <w:rFonts w:ascii="Century Gothic" w:eastAsia="Times New Roman" w:hAnsi="Century Gothic" w:cs="Times New Roman"/>
                 <w:sz w:val="22"/>
                 <w:szCs w:val="22"/>
-              </w:rPr>
-            </w:pPr>
-            <w:r>
-              <w:rPr>
-                <w:rFonts w:ascii="Century Gothic" w:eastAsia="Times New Roman" w:hAnsi="Century Gothic" w:cs="Times New Roman"/>
-                <w:sz w:val="22"/>
-                <w:szCs w:val="22"/>
+                <w:highlight w:val="yellow"/>
+              </w:rPr>
+            </w:pPr>
+            <w:r>
+              <w:rPr>
+                <w:rFonts w:ascii="Century Gothic" w:eastAsia="Times New Roman" w:hAnsi="Century Gothic" w:cs="Times New Roman"/>
+                <w:sz w:val="22"/>
+                <w:szCs w:val="22"/>
+                <w:highlight w:val="yellow"/>
               </w:rPr>
               <w:t xml:space="preserve">Input 456 into confirm password field </w:t>
             </w:r>
@@ -19881,13 +21456,15 @@
                 <w:rFonts w:ascii="Century Gothic" w:eastAsia="Times New Roman" w:hAnsi="Century Gothic" w:cs="Times New Roman"/>
                 <w:sz w:val="22"/>
                 <w:szCs w:val="22"/>
-              </w:rPr>
-            </w:pPr>
-            <w:r>
-              <w:rPr>
-                <w:rFonts w:ascii="Century Gothic" w:eastAsia="Times New Roman" w:hAnsi="Century Gothic" w:cs="Times New Roman"/>
-                <w:sz w:val="22"/>
-                <w:szCs w:val="22"/>
+                <w:highlight w:val="yellow"/>
+              </w:rPr>
+            </w:pPr>
+            <w:r>
+              <w:rPr>
+                <w:rFonts w:ascii="Century Gothic" w:eastAsia="Times New Roman" w:hAnsi="Century Gothic" w:cs="Times New Roman"/>
+                <w:sz w:val="22"/>
+                <w:szCs w:val="22"/>
+                <w:highlight w:val="yellow"/>
               </w:rPr>
               <w:t>Error message should be shown as the password do not match</w:t>
             </w:r>
@@ -19908,6 +21485,15 @@
                 <w:szCs w:val="22"/>
               </w:rPr>
             </w:pPr>
+            <w:r>
+              <w:rPr>
+                <w:rFonts w:ascii="Century Gothic" w:eastAsia="Times New Roman" w:hAnsi="Century Gothic" w:cs="Times New Roman"/>
+                <w:sz w:val="22"/>
+                <w:szCs w:val="22"/>
+                <w:highlight w:val="yellow"/>
+              </w:rPr>
+              <w:t>Error message should be shown as the password do not match</w:t>
+            </w:r>
           </w:p>
         </w:tc>
         <w:tc>
@@ -19925,6 +21511,14 @@
                 <w:szCs w:val="22"/>
               </w:rPr>
             </w:pPr>
+            <w:r>
+              <w:rPr>
+                <w:rFonts w:ascii="Century Gothic" w:eastAsia="Times New Roman" w:hAnsi="Century Gothic" w:cs="Times New Roman"/>
+                <w:sz w:val="22"/>
+                <w:szCs w:val="22"/>
+              </w:rPr>
+              <w:t>Pass</w:t>
+            </w:r>
           </w:p>
         </w:tc>
         <w:tc>
@@ -20411,6 +22005,14 @@
                 <w:szCs w:val="22"/>
               </w:rPr>
             </w:pPr>
+            <w:r>
+              <w:rPr>
+                <w:rFonts w:ascii="Century Gothic" w:eastAsia="Times New Roman" w:hAnsi="Century Gothic" w:cs="Times New Roman"/>
+                <w:sz w:val="22"/>
+                <w:szCs w:val="22"/>
+              </w:rPr>
+              <w:t>Attempt to change password successful. Success message should be shown</w:t>
+            </w:r>
           </w:p>
         </w:tc>
         <w:tc>
@@ -20428,6 +22030,14 @@
                 <w:szCs w:val="22"/>
               </w:rPr>
             </w:pPr>
+            <w:r>
+              <w:rPr>
+                <w:rFonts w:ascii="Century Gothic" w:eastAsia="Times New Roman" w:hAnsi="Century Gothic" w:cs="Times New Roman"/>
+                <w:sz w:val="22"/>
+                <w:szCs w:val="22"/>
+              </w:rPr>
+              <w:t>Pass</w:t>
+            </w:r>
           </w:p>
         </w:tc>
         <w:tc>
@@ -20681,6 +22291,24 @@
                 <w:szCs w:val="22"/>
               </w:rPr>
             </w:pPr>
+            <w:r>
+              <w:rPr>
+                <w:rFonts w:ascii="Century Gothic" w:eastAsia="Times New Roman" w:hAnsi="Century Gothic" w:cs="Times New Roman"/>
+                <w:color w:val="000000"/>
+                <w:sz w:val="22"/>
+                <w:szCs w:val="22"/>
+              </w:rPr>
+              <w:t>Attempt to change password unsuccessful. Error message</w:t>
+            </w:r>
+            <w:r>
+              <w:rPr>
+                <w:rFonts w:ascii="Century Gothic" w:eastAsia="Times New Roman" w:hAnsi="Century Gothic" w:cs="Times New Roman"/>
+                <w:color w:val="000000"/>
+                <w:sz w:val="22"/>
+                <w:szCs w:val="22"/>
+              </w:rPr>
+              <w:t xml:space="preserve"> should be shown</w:t>
+            </w:r>
           </w:p>
         </w:tc>
         <w:tc>
@@ -20699,6 +22327,14 @@
                 <w:szCs w:val="22"/>
               </w:rPr>
             </w:pPr>
+            <w:r>
+              <w:rPr>
+                <w:rFonts w:ascii="Century Gothic" w:eastAsia="Times New Roman" w:hAnsi="Century Gothic" w:cs="Times New Roman"/>
+                <w:sz w:val="22"/>
+                <w:szCs w:val="22"/>
+              </w:rPr>
+              <w:t>Pass</w:t>
+            </w:r>
           </w:p>
         </w:tc>
         <w:tc>
@@ -20917,6 +22553,15 @@
                 <w:szCs w:val="22"/>
               </w:rPr>
             </w:pPr>
+            <w:r>
+              <w:rPr>
+                <w:rFonts w:ascii="Century Gothic" w:eastAsia="Times New Roman" w:hAnsi="Century Gothic" w:cs="Times New Roman"/>
+                <w:color w:val="000000"/>
+                <w:sz w:val="22"/>
+                <w:szCs w:val="22"/>
+              </w:rPr>
+              <w:t>User should be brought back to viewLecturerAccounts.jsp</w:t>
+            </w:r>
           </w:p>
         </w:tc>
         <w:tc>
@@ -20935,6 +22580,14 @@
                 <w:szCs w:val="22"/>
               </w:rPr>
             </w:pPr>
+            <w:r>
+              <w:rPr>
+                <w:rFonts w:ascii="Century Gothic" w:eastAsia="Times New Roman" w:hAnsi="Century Gothic" w:cs="Times New Roman"/>
+                <w:sz w:val="22"/>
+                <w:szCs w:val="22"/>
+              </w:rPr>
+              <w:t>Pass</w:t>
+            </w:r>
           </w:p>
         </w:tc>
         <w:tc>
@@ -21000,13 +22653,15 @@
                 <w:rFonts w:ascii="Century Gothic" w:eastAsia="Times New Roman" w:hAnsi="Century Gothic" w:cs="Times New Roman"/>
                 <w:sz w:val="22"/>
                 <w:szCs w:val="22"/>
-              </w:rPr>
-            </w:pPr>
-            <w:r>
-              <w:rPr>
-                <w:rFonts w:ascii="Century Gothic" w:eastAsia="Times New Roman" w:hAnsi="Century Gothic" w:cs="Times New Roman"/>
-                <w:sz w:val="22"/>
-                <w:szCs w:val="22"/>
+                <w:highlight w:val="yellow"/>
+              </w:rPr>
+            </w:pPr>
+            <w:r>
+              <w:rPr>
+                <w:rFonts w:ascii="Century Gothic" w:eastAsia="Times New Roman" w:hAnsi="Century Gothic" w:cs="Times New Roman"/>
+                <w:sz w:val="22"/>
+                <w:szCs w:val="22"/>
+                <w:highlight w:val="yellow"/>
               </w:rPr>
               <w:t>Edit Lecturer account</w:t>
             </w:r>
@@ -21025,13 +22680,15 @@
                 <w:rFonts w:ascii="Century Gothic" w:eastAsia="Times New Roman" w:hAnsi="Century Gothic" w:cs="Times New Roman"/>
                 <w:sz w:val="22"/>
                 <w:szCs w:val="22"/>
-              </w:rPr>
-            </w:pPr>
-            <w:r>
-              <w:rPr>
-                <w:rFonts w:ascii="Century Gothic" w:eastAsia="Times New Roman" w:hAnsi="Century Gothic" w:cs="Times New Roman"/>
-                <w:sz w:val="22"/>
-                <w:szCs w:val="22"/>
+                <w:highlight w:val="yellow"/>
+              </w:rPr>
+            </w:pPr>
+            <w:r>
+              <w:rPr>
+                <w:rFonts w:ascii="Century Gothic" w:eastAsia="Times New Roman" w:hAnsi="Century Gothic" w:cs="Times New Roman"/>
+                <w:sz w:val="22"/>
+                <w:szCs w:val="22"/>
+                <w:highlight w:val="yellow"/>
               </w:rPr>
               <w:t>Validate that confirmation of password is incorrect</w:t>
             </w:r>
@@ -21050,13 +22707,15 @@
                 <w:rFonts w:ascii="Century Gothic" w:eastAsia="Times New Roman" w:hAnsi="Century Gothic" w:cs="Times New Roman"/>
                 <w:sz w:val="22"/>
                 <w:szCs w:val="22"/>
-              </w:rPr>
-            </w:pPr>
-            <w:r>
-              <w:rPr>
-                <w:rFonts w:ascii="Century Gothic" w:eastAsia="Times New Roman" w:hAnsi="Century Gothic" w:cs="Times New Roman"/>
-                <w:sz w:val="22"/>
-                <w:szCs w:val="22"/>
+                <w:highlight w:val="yellow"/>
+              </w:rPr>
+            </w:pPr>
+            <w:r>
+              <w:rPr>
+                <w:rFonts w:ascii="Century Gothic" w:eastAsia="Times New Roman" w:hAnsi="Century Gothic" w:cs="Times New Roman"/>
+                <w:sz w:val="22"/>
+                <w:szCs w:val="22"/>
+                <w:highlight w:val="yellow"/>
               </w:rPr>
               <w:t>Password:123</w:t>
             </w:r>
@@ -21069,13 +22728,15 @@
                 <w:rFonts w:ascii="Century Gothic" w:eastAsia="Times New Roman" w:hAnsi="Century Gothic" w:cs="Times New Roman"/>
                 <w:sz w:val="22"/>
                 <w:szCs w:val="22"/>
-              </w:rPr>
-            </w:pPr>
-            <w:r>
-              <w:rPr>
-                <w:rFonts w:ascii="Century Gothic" w:eastAsia="Times New Roman" w:hAnsi="Century Gothic" w:cs="Times New Roman"/>
-                <w:sz w:val="22"/>
-                <w:szCs w:val="22"/>
+                <w:highlight w:val="yellow"/>
+              </w:rPr>
+            </w:pPr>
+            <w:r>
+              <w:rPr>
+                <w:rFonts w:ascii="Century Gothic" w:eastAsia="Times New Roman" w:hAnsi="Century Gothic" w:cs="Times New Roman"/>
+                <w:sz w:val="22"/>
+                <w:szCs w:val="22"/>
+                <w:highlight w:val="yellow"/>
               </w:rPr>
               <w:t>Confirm Password:</w:t>
             </w:r>
@@ -21088,13 +22749,15 @@
                 <w:rFonts w:ascii="Century Gothic" w:eastAsia="Times New Roman" w:hAnsi="Century Gothic" w:cs="Times New Roman"/>
                 <w:sz w:val="22"/>
                 <w:szCs w:val="22"/>
-              </w:rPr>
-            </w:pPr>
-            <w:r>
-              <w:rPr>
-                <w:rFonts w:ascii="Century Gothic" w:eastAsia="Times New Roman" w:hAnsi="Century Gothic" w:cs="Times New Roman"/>
-                <w:sz w:val="22"/>
-                <w:szCs w:val="22"/>
+                <w:highlight w:val="yellow"/>
+              </w:rPr>
+            </w:pPr>
+            <w:r>
+              <w:rPr>
+                <w:rFonts w:ascii="Century Gothic" w:eastAsia="Times New Roman" w:hAnsi="Century Gothic" w:cs="Times New Roman"/>
+                <w:sz w:val="22"/>
+                <w:szCs w:val="22"/>
+                <w:highlight w:val="yellow"/>
               </w:rPr>
               <w:t>456</w:t>
             </w:r>
@@ -21119,13 +22782,15 @@
                 <w:rFonts w:ascii="Century Gothic" w:eastAsia="Times New Roman" w:hAnsi="Century Gothic" w:cs="Times New Roman"/>
                 <w:sz w:val="22"/>
                 <w:szCs w:val="22"/>
-              </w:rPr>
-            </w:pPr>
-            <w:r>
-              <w:rPr>
-                <w:rFonts w:ascii="Century Gothic" w:eastAsia="Times New Roman" w:hAnsi="Century Gothic" w:cs="Times New Roman"/>
-                <w:sz w:val="22"/>
-                <w:szCs w:val="22"/>
+                <w:highlight w:val="yellow"/>
+              </w:rPr>
+            </w:pPr>
+            <w:r>
+              <w:rPr>
+                <w:rFonts w:ascii="Century Gothic" w:eastAsia="Times New Roman" w:hAnsi="Century Gothic" w:cs="Times New Roman"/>
+                <w:sz w:val="22"/>
+                <w:szCs w:val="22"/>
+                <w:highlight w:val="yellow"/>
               </w:rPr>
               <w:t>Input 123 into password field</w:t>
             </w:r>
@@ -21138,13 +22803,15 @@
                 <w:rFonts w:ascii="Century Gothic" w:eastAsia="Times New Roman" w:hAnsi="Century Gothic" w:cs="Times New Roman"/>
                 <w:sz w:val="22"/>
                 <w:szCs w:val="22"/>
-              </w:rPr>
-            </w:pPr>
-            <w:r>
-              <w:rPr>
-                <w:rFonts w:ascii="Century Gothic" w:eastAsia="Times New Roman" w:hAnsi="Century Gothic" w:cs="Times New Roman"/>
-                <w:sz w:val="22"/>
-                <w:szCs w:val="22"/>
+                <w:highlight w:val="yellow"/>
+              </w:rPr>
+            </w:pPr>
+            <w:r>
+              <w:rPr>
+                <w:rFonts w:ascii="Century Gothic" w:eastAsia="Times New Roman" w:hAnsi="Century Gothic" w:cs="Times New Roman"/>
+                <w:sz w:val="22"/>
+                <w:szCs w:val="22"/>
+                <w:highlight w:val="yellow"/>
               </w:rPr>
               <w:t xml:space="preserve">Input 456 into confirm password field </w:t>
             </w:r>
@@ -21163,13 +22830,15 @@
                 <w:rFonts w:ascii="Century Gothic" w:eastAsia="Times New Roman" w:hAnsi="Century Gothic" w:cs="Times New Roman"/>
                 <w:sz w:val="22"/>
                 <w:szCs w:val="22"/>
-              </w:rPr>
-            </w:pPr>
-            <w:r>
-              <w:rPr>
-                <w:rFonts w:ascii="Century Gothic" w:eastAsia="Times New Roman" w:hAnsi="Century Gothic" w:cs="Times New Roman"/>
-                <w:sz w:val="22"/>
-                <w:szCs w:val="22"/>
+                <w:highlight w:val="yellow"/>
+              </w:rPr>
+            </w:pPr>
+            <w:r>
+              <w:rPr>
+                <w:rFonts w:ascii="Century Gothic" w:eastAsia="Times New Roman" w:hAnsi="Century Gothic" w:cs="Times New Roman"/>
+                <w:sz w:val="22"/>
+                <w:szCs w:val="22"/>
+                <w:highlight w:val="yellow"/>
               </w:rPr>
               <w:t>Error message should be shown as the password do not match</w:t>
             </w:r>
@@ -21188,8 +22857,18 @@
                 <w:rFonts w:ascii="Century Gothic" w:eastAsia="Times New Roman" w:hAnsi="Century Gothic" w:cs="Times New Roman"/>
                 <w:sz w:val="22"/>
                 <w:szCs w:val="22"/>
-              </w:rPr>
-            </w:pPr>
+                <w:highlight w:val="yellow"/>
+              </w:rPr>
+            </w:pPr>
+            <w:r>
+              <w:rPr>
+                <w:rFonts w:ascii="Century Gothic" w:eastAsia="Times New Roman" w:hAnsi="Century Gothic" w:cs="Times New Roman"/>
+                <w:sz w:val="22"/>
+                <w:szCs w:val="22"/>
+                <w:highlight w:val="yellow"/>
+              </w:rPr>
+              <w:t>Error message should be shown as the password do not match</w:t>
+            </w:r>
           </w:p>
         </w:tc>
         <w:tc>
@@ -21208,6 +22887,14 @@
                 <w:szCs w:val="22"/>
               </w:rPr>
             </w:pPr>
+            <w:r>
+              <w:rPr>
+                <w:rFonts w:ascii="Century Gothic" w:eastAsia="Times New Roman" w:hAnsi="Century Gothic" w:cs="Times New Roman"/>
+                <w:sz w:val="22"/>
+                <w:szCs w:val="22"/>
+              </w:rPr>
+              <w:t>Pass</w:t>
+            </w:r>
           </w:p>
         </w:tc>
         <w:tc>
@@ -21694,6 +23381,14 @@
                 <w:szCs w:val="22"/>
               </w:rPr>
             </w:pPr>
+            <w:r>
+              <w:rPr>
+                <w:rFonts w:ascii="Century Gothic" w:eastAsia="Times New Roman" w:hAnsi="Century Gothic" w:cs="Times New Roman"/>
+                <w:sz w:val="22"/>
+                <w:szCs w:val="22"/>
+              </w:rPr>
+              <w:t xml:space="preserve">Password change successfully with success message </w:t>
+            </w:r>
           </w:p>
         </w:tc>
         <w:tc>
@@ -21711,6 +23406,14 @@
                 <w:szCs w:val="22"/>
               </w:rPr>
             </w:pPr>
+            <w:r>
+              <w:rPr>
+                <w:rFonts w:ascii="Century Gothic" w:eastAsia="Times New Roman" w:hAnsi="Century Gothic" w:cs="Times New Roman"/>
+                <w:sz w:val="22"/>
+                <w:szCs w:val="22"/>
+              </w:rPr>
+              <w:t>Pass</w:t>
+            </w:r>
           </w:p>
         </w:tc>
         <w:tc>
@@ -21870,7 +23573,43 @@
                 <w:sz w:val="22"/>
                 <w:szCs w:val="22"/>
               </w:rPr>
-              <w:t xml:space="preserve">1. Leave password field empty </w:t>
+              <w:t xml:space="preserve">1. </w:t>
+            </w:r>
+            <w:r>
+              <w:rPr>
+                <w:rFonts w:ascii="Century Gothic" w:eastAsia="Times New Roman" w:hAnsi="Century Gothic" w:cs="Times New Roman"/>
+                <w:color w:val="000000"/>
+                <w:sz w:val="22"/>
+                <w:szCs w:val="22"/>
+              </w:rPr>
+              <w:t>Leave</w:t>
+            </w:r>
+            <w:r>
+              <w:rPr>
+                <w:rFonts w:ascii="Century Gothic" w:eastAsia="Times New Roman" w:hAnsi="Century Gothic" w:cs="Times New Roman"/>
+                <w:color w:val="000000"/>
+                <w:sz w:val="22"/>
+                <w:szCs w:val="22"/>
+              </w:rPr>
+              <w:t xml:space="preserve"> password field</w:t>
+            </w:r>
+            <w:r>
+              <w:rPr>
+                <w:rFonts w:ascii="Century Gothic" w:eastAsia="Times New Roman" w:hAnsi="Century Gothic" w:cs="Times New Roman"/>
+                <w:color w:val="000000"/>
+                <w:sz w:val="22"/>
+                <w:szCs w:val="22"/>
+              </w:rPr>
+              <w:t xml:space="preserve"> empty</w:t>
+            </w:r>
+            <w:r>
+              <w:rPr>
+                <w:rFonts w:ascii="Century Gothic" w:eastAsia="Times New Roman" w:hAnsi="Century Gothic" w:cs="Times New Roman"/>
+                <w:color w:val="000000"/>
+                <w:sz w:val="22"/>
+                <w:szCs w:val="22"/>
+              </w:rPr>
+              <w:t xml:space="preserve"> </w:t>
             </w:r>
             <w:r>
               <w:rPr>
@@ -21908,7 +23647,17 @@
                 <w:sz w:val="22"/>
                 <w:szCs w:val="22"/>
               </w:rPr>
-              <w:t>Attempt to change password unsuccessful. Password should remain as previous</w:t>
+              <w:t xml:space="preserve">Attempt to change password unsuccessful. </w:t>
+            </w:r>
+            <w:r>
+              <w:rPr>
+                <w:rFonts w:ascii="Century Gothic" w:eastAsia="Times New Roman" w:hAnsi="Century Gothic" w:cs="Times New Roman"/>
+                <w:color w:val="000000"/>
+                <w:sz w:val="22"/>
+                <w:szCs w:val="22"/>
+                <w:highlight w:val="yellow"/>
+              </w:rPr>
+              <w:t>Password should remain as previous</w:t>
             </w:r>
           </w:p>
         </w:tc>
@@ -21928,6 +23677,25 @@
                 <w:szCs w:val="22"/>
               </w:rPr>
             </w:pPr>
+            <w:r>
+              <w:rPr>
+                <w:rFonts w:ascii="Century Gothic" w:eastAsia="Times New Roman" w:hAnsi="Century Gothic" w:cs="Times New Roman"/>
+                <w:color w:val="000000"/>
+                <w:sz w:val="22"/>
+                <w:szCs w:val="22"/>
+              </w:rPr>
+              <w:t xml:space="preserve">Attempt to change password unsuccessful. </w:t>
+            </w:r>
+            <w:r>
+              <w:rPr>
+                <w:rFonts w:ascii="Century Gothic" w:eastAsia="Times New Roman" w:hAnsi="Century Gothic" w:cs="Times New Roman"/>
+                <w:color w:val="000000"/>
+                <w:sz w:val="22"/>
+                <w:szCs w:val="22"/>
+                <w:highlight w:val="yellow"/>
+              </w:rPr>
+              <w:t>Password should remain as previous</w:t>
+            </w:r>
           </w:p>
         </w:tc>
         <w:tc>
@@ -21945,6 +23713,14 @@
                 <w:szCs w:val="22"/>
               </w:rPr>
             </w:pPr>
+            <w:r>
+              <w:rPr>
+                <w:rFonts w:ascii="Century Gothic" w:eastAsia="Times New Roman" w:hAnsi="Century Gothic" w:cs="Times New Roman"/>
+                <w:sz w:val="22"/>
+                <w:szCs w:val="22"/>
+              </w:rPr>
+              <w:t>Pass</w:t>
+            </w:r>
           </w:p>
         </w:tc>
         <w:tc>
@@ -22163,6 +23939,15 @@
                 <w:szCs w:val="22"/>
               </w:rPr>
             </w:pPr>
+            <w:r>
+              <w:rPr>
+                <w:rFonts w:ascii="Century Gothic" w:eastAsia="Times New Roman" w:hAnsi="Century Gothic" w:cs="Times New Roman"/>
+                <w:color w:val="000000"/>
+                <w:sz w:val="22"/>
+                <w:szCs w:val="22"/>
+              </w:rPr>
+              <w:t>User should be brought back to viewAdminAccounts.jsp</w:t>
+            </w:r>
           </w:p>
         </w:tc>
         <w:tc>
@@ -22180,6 +23965,14 @@
                 <w:szCs w:val="22"/>
               </w:rPr>
             </w:pPr>
+            <w:r>
+              <w:rPr>
+                <w:rFonts w:ascii="Century Gothic" w:eastAsia="Times New Roman" w:hAnsi="Century Gothic" w:cs="Times New Roman"/>
+                <w:sz w:val="22"/>
+                <w:szCs w:val="22"/>
+              </w:rPr>
+              <w:t>Pass</w:t>
+            </w:r>
           </w:p>
         </w:tc>
         <w:tc>
@@ -22435,6 +24228,14 @@
                 <w:szCs w:val="22"/>
               </w:rPr>
             </w:pPr>
+            <w:r>
+              <w:rPr>
+                <w:rFonts w:ascii="Century Gothic" w:eastAsia="Times New Roman" w:hAnsi="Century Gothic" w:cs="Times New Roman"/>
+                <w:sz w:val="22"/>
+                <w:szCs w:val="22"/>
+              </w:rPr>
+              <w:t>Error message should be shown as the password do not match</w:t>
+            </w:r>
           </w:p>
         </w:tc>
         <w:tc>
@@ -22452,6 +24253,14 @@
                 <w:szCs w:val="22"/>
               </w:rPr>
             </w:pPr>
+            <w:r>
+              <w:rPr>
+                <w:rFonts w:ascii="Century Gothic" w:eastAsia="Times New Roman" w:hAnsi="Century Gothic" w:cs="Times New Roman"/>
+                <w:sz w:val="22"/>
+                <w:szCs w:val="22"/>
+              </w:rPr>
+              <w:t>Pass</w:t>
+            </w:r>
           </w:p>
         </w:tc>
         <w:tc>
@@ -23116,6 +24925,45 @@
                 <w:szCs w:val="22"/>
               </w:rPr>
             </w:pPr>
+            <w:r>
+              <w:rPr>
+                <w:rFonts w:ascii="Century Gothic" w:eastAsia="Times New Roman" w:hAnsi="Century Gothic" w:cs="Times New Roman"/>
+                <w:color w:val="000000"/>
+                <w:sz w:val="22"/>
+                <w:szCs w:val="22"/>
+              </w:rPr>
+              <w:t xml:space="preserve">Account created should be displayed on </w:t>
+            </w:r>
+            <w:r>
+              <w:rPr>
+                <w:rFonts w:ascii="Century Gothic" w:eastAsia="Times New Roman" w:hAnsi="Century Gothic" w:cs="Times New Roman"/>
+                <w:color w:val="000000"/>
+                <w:sz w:val="22"/>
+                <w:szCs w:val="22"/>
+              </w:rPr>
+              <w:t>viewPracticalGroupAccounts.jsp</w:t>
+            </w:r>
+          </w:p>
+          <w:p>
+            <w:pPr>
+              <w:jc w:val="center"/>
+              <w:cnfStyle w:val="000000100000" w:firstRow="0" w:lastRow="0" w:firstColumn="0" w:lastColumn="0" w:oddVBand="0" w:evenVBand="0" w:oddHBand="1" w:evenHBand="0" w:firstRowFirstColumn="0" w:firstRowLastColumn="0" w:lastRowFirstColumn="0" w:lastRowLastColumn="0"/>
+              <w:rPr>
+                <w:rFonts w:ascii="Century Gothic" w:eastAsia="Times New Roman" w:hAnsi="Century Gothic" w:cs="Times New Roman"/>
+                <w:color w:val="000000"/>
+                <w:sz w:val="22"/>
+                <w:szCs w:val="22"/>
+              </w:rPr>
+            </w:pPr>
+            <w:r>
+              <w:rPr>
+                <w:rFonts w:ascii="Century Gothic" w:eastAsia="Times New Roman" w:hAnsi="Century Gothic" w:cs="Times New Roman"/>
+                <w:color w:val="000000"/>
+                <w:sz w:val="22"/>
+                <w:szCs w:val="22"/>
+              </w:rPr>
+              <w:t>with the right userID</w:t>
+            </w:r>
           </w:p>
         </w:tc>
         <w:tc>
@@ -23134,6 +24982,15 @@
                 <w:szCs w:val="22"/>
               </w:rPr>
             </w:pPr>
+            <w:r>
+              <w:rPr>
+                <w:rFonts w:ascii="Century Gothic" w:eastAsia="Times New Roman" w:hAnsi="Century Gothic" w:cs="Times New Roman"/>
+                <w:color w:val="000000"/>
+                <w:sz w:val="22"/>
+                <w:szCs w:val="22"/>
+              </w:rPr>
+              <w:t>Pass</w:t>
+            </w:r>
           </w:p>
         </w:tc>
         <w:tc>
@@ -23479,6 +25336,33 @@
                 <w:szCs w:val="22"/>
               </w:rPr>
             </w:pPr>
+            <w:r>
+              <w:rPr>
+                <w:rFonts w:ascii="Century Gothic" w:eastAsia="Times New Roman" w:hAnsi="Century Gothic" w:cs="Times New Roman"/>
+                <w:color w:val="000000"/>
+                <w:sz w:val="22"/>
+                <w:szCs w:val="22"/>
+              </w:rPr>
+              <w:t xml:space="preserve">Account created should be displayed on </w:t>
+            </w:r>
+            <w:r>
+              <w:rPr>
+                <w:rFonts w:ascii="Century Gothic" w:eastAsia="Times New Roman" w:hAnsi="Century Gothic" w:cs="Times New Roman"/>
+                <w:color w:val="000000"/>
+                <w:sz w:val="22"/>
+                <w:szCs w:val="22"/>
+              </w:rPr>
+              <w:t>viewPracticalGroupAccounts.jsp</w:t>
+            </w:r>
+            <w:r>
+              <w:rPr>
+                <w:rFonts w:ascii="Century Gothic" w:eastAsia="Times New Roman" w:hAnsi="Century Gothic" w:cs="Times New Roman"/>
+                <w:color w:val="000000"/>
+                <w:sz w:val="22"/>
+                <w:szCs w:val="22"/>
+              </w:rPr>
+              <w:t xml:space="preserve"> with the right password</w:t>
+            </w:r>
           </w:p>
         </w:tc>
         <w:tc>
@@ -23497,6 +25381,15 @@
                 <w:szCs w:val="22"/>
               </w:rPr>
             </w:pPr>
+            <w:r>
+              <w:rPr>
+                <w:rFonts w:ascii="Century Gothic" w:eastAsia="Times New Roman" w:hAnsi="Century Gothic" w:cs="Times New Roman"/>
+                <w:color w:val="000000"/>
+                <w:sz w:val="22"/>
+                <w:szCs w:val="22"/>
+              </w:rPr>
+              <w:t>Pass</w:t>
+            </w:r>
           </w:p>
         </w:tc>
         <w:tc>
@@ -24102,6 +25995,15 @@
                 <w:szCs w:val="22"/>
               </w:rPr>
             </w:pPr>
+            <w:r>
+              <w:rPr>
+                <w:rFonts w:ascii="Century Gothic" w:eastAsia="Times New Roman" w:hAnsi="Century Gothic" w:cs="Times New Roman"/>
+                <w:color w:val="000000"/>
+                <w:sz w:val="22"/>
+                <w:szCs w:val="22"/>
+              </w:rPr>
+              <w:t>Account created should be displayed on viewLecturerAccounts.jsp  with the right userID</w:t>
+            </w:r>
           </w:p>
         </w:tc>
         <w:tc>
@@ -24120,6 +26022,15 @@
                 <w:szCs w:val="22"/>
               </w:rPr>
             </w:pPr>
+            <w:r>
+              <w:rPr>
+                <w:rFonts w:ascii="Century Gothic" w:eastAsia="Times New Roman" w:hAnsi="Century Gothic" w:cs="Times New Roman"/>
+                <w:color w:val="000000"/>
+                <w:sz w:val="22"/>
+                <w:szCs w:val="22"/>
+              </w:rPr>
+              <w:t>Pass</w:t>
+            </w:r>
           </w:p>
         </w:tc>
         <w:tc>
@@ -24452,6 +26363,15 @@
                 <w:szCs w:val="22"/>
               </w:rPr>
             </w:pPr>
+            <w:r>
+              <w:rPr>
+                <w:rFonts w:ascii="Century Gothic" w:eastAsia="Times New Roman" w:hAnsi="Century Gothic" w:cs="Times New Roman"/>
+                <w:color w:val="000000"/>
+                <w:sz w:val="22"/>
+                <w:szCs w:val="22"/>
+              </w:rPr>
+              <w:t>Account created should be displayed on viewLecturerAccounts.jsp with the right password</w:t>
+            </w:r>
           </w:p>
         </w:tc>
         <w:tc>
@@ -24470,6 +26390,15 @@
                 <w:szCs w:val="22"/>
               </w:rPr>
             </w:pPr>
+            <w:r>
+              <w:rPr>
+                <w:rFonts w:ascii="Century Gothic" w:eastAsia="Times New Roman" w:hAnsi="Century Gothic" w:cs="Times New Roman"/>
+                <w:color w:val="000000"/>
+                <w:sz w:val="22"/>
+                <w:szCs w:val="22"/>
+              </w:rPr>
+              <w:t>Pass</w:t>
+            </w:r>
           </w:p>
         </w:tc>
         <w:tc>
@@ -25084,6 +27013,15 @@
                 <w:szCs w:val="22"/>
               </w:rPr>
             </w:pPr>
+            <w:r>
+              <w:rPr>
+                <w:rFonts w:ascii="Century Gothic" w:eastAsia="Times New Roman" w:hAnsi="Century Gothic" w:cs="Times New Roman"/>
+                <w:color w:val="000000"/>
+                <w:sz w:val="22"/>
+                <w:szCs w:val="22"/>
+              </w:rPr>
+              <w:t>Account created should be displayed on viewAdminAccount.jsp with the right userID</w:t>
+            </w:r>
           </w:p>
         </w:tc>
         <w:tc>
@@ -25102,6 +27040,15 @@
                 <w:szCs w:val="22"/>
               </w:rPr>
             </w:pPr>
+            <w:r>
+              <w:rPr>
+                <w:rFonts w:ascii="Century Gothic" w:eastAsia="Times New Roman" w:hAnsi="Century Gothic" w:cs="Times New Roman"/>
+                <w:color w:val="000000"/>
+                <w:sz w:val="22"/>
+                <w:szCs w:val="22"/>
+              </w:rPr>
+              <w:t>Pass</w:t>
+            </w:r>
           </w:p>
         </w:tc>
         <w:tc>
@@ -25443,6 +27390,15 @@
                 <w:szCs w:val="22"/>
               </w:rPr>
             </w:pPr>
+            <w:r>
+              <w:rPr>
+                <w:rFonts w:ascii="Century Gothic" w:eastAsia="Times New Roman" w:hAnsi="Century Gothic" w:cs="Times New Roman"/>
+                <w:color w:val="000000"/>
+                <w:sz w:val="22"/>
+                <w:szCs w:val="22"/>
+              </w:rPr>
+              <w:t>Account created should be displayed on viewAdminAccount.jsp witth the right password</w:t>
+            </w:r>
           </w:p>
         </w:tc>
         <w:tc>
@@ -25461,6 +27417,15 @@
                 <w:szCs w:val="22"/>
               </w:rPr>
             </w:pPr>
+            <w:r>
+              <w:rPr>
+                <w:rFonts w:ascii="Century Gothic" w:eastAsia="Times New Roman" w:hAnsi="Century Gothic" w:cs="Times New Roman"/>
+                <w:color w:val="000000"/>
+                <w:sz w:val="22"/>
+                <w:szCs w:val="22"/>
+              </w:rPr>
+              <w:t>Pass</w:t>
+            </w:r>
           </w:p>
         </w:tc>
         <w:tc>
@@ -26011,6 +27976,14 @@
                 <w:szCs w:val="22"/>
               </w:rPr>
             </w:pPr>
+            <w:r>
+              <w:rPr>
+                <w:rFonts w:ascii="Century Gothic" w:eastAsia="Times New Roman" w:hAnsi="Century Gothic" w:cs="Times New Roman"/>
+                <w:sz w:val="22"/>
+                <w:szCs w:val="22"/>
+              </w:rPr>
+              <w:t xml:space="preserve">User account deleted successfully with success message </w:t>
+            </w:r>
           </w:p>
         </w:tc>
         <w:tc>
@@ -26028,6 +28001,14 @@
                 <w:szCs w:val="22"/>
               </w:rPr>
             </w:pPr>
+            <w:r>
+              <w:rPr>
+                <w:rFonts w:ascii="Century Gothic" w:eastAsia="Times New Roman" w:hAnsi="Century Gothic" w:cs="Times New Roman"/>
+                <w:sz w:val="22"/>
+                <w:szCs w:val="22"/>
+              </w:rPr>
+              <w:t>Pass</w:t>
+            </w:r>
           </w:p>
         </w:tc>
         <w:tc>
@@ -26269,6 +28250,15 @@
                 <w:szCs w:val="22"/>
               </w:rPr>
             </w:pPr>
+            <w:r>
+              <w:rPr>
+                <w:rFonts w:ascii="Century Gothic" w:eastAsia="Times New Roman" w:hAnsi="Century Gothic" w:cs="Times New Roman"/>
+                <w:color w:val="000000"/>
+                <w:sz w:val="22"/>
+                <w:szCs w:val="22"/>
+              </w:rPr>
+              <w:t>User should not be able to see the account record</w:t>
+            </w:r>
           </w:p>
         </w:tc>
         <w:tc>
@@ -26287,6 +28277,15 @@
                 <w:szCs w:val="22"/>
               </w:rPr>
             </w:pPr>
+            <w:r>
+              <w:rPr>
+                <w:rFonts w:ascii="Century Gothic" w:eastAsia="Times New Roman" w:hAnsi="Century Gothic" w:cs="Times New Roman"/>
+                <w:color w:val="000000"/>
+                <w:sz w:val="22"/>
+                <w:szCs w:val="22"/>
+              </w:rPr>
+              <w:t>Pass</w:t>
+            </w:r>
           </w:p>
         </w:tc>
         <w:tc>
@@ -26806,6 +28805,14 @@
                 <w:szCs w:val="22"/>
               </w:rPr>
             </w:pPr>
+            <w:r>
+              <w:rPr>
+                <w:rFonts w:ascii="Century Gothic" w:eastAsia="Times New Roman" w:hAnsi="Century Gothic" w:cs="Times New Roman"/>
+                <w:sz w:val="22"/>
+                <w:szCs w:val="22"/>
+              </w:rPr>
+              <w:t xml:space="preserve">User account deleted successfully with success message </w:t>
+            </w:r>
           </w:p>
         </w:tc>
         <w:tc>
@@ -26823,6 +28830,14 @@
                 <w:szCs w:val="22"/>
               </w:rPr>
             </w:pPr>
+            <w:r>
+              <w:rPr>
+                <w:rFonts w:ascii="Century Gothic" w:eastAsia="Times New Roman" w:hAnsi="Century Gothic" w:cs="Times New Roman"/>
+                <w:sz w:val="22"/>
+                <w:szCs w:val="22"/>
+              </w:rPr>
+              <w:t>Pass</w:t>
+            </w:r>
           </w:p>
         </w:tc>
         <w:tc>
@@ -27057,6 +29072,15 @@
                 <w:szCs w:val="22"/>
               </w:rPr>
             </w:pPr>
+            <w:r>
+              <w:rPr>
+                <w:rFonts w:ascii="Century Gothic" w:eastAsia="Times New Roman" w:hAnsi="Century Gothic" w:cs="Times New Roman"/>
+                <w:color w:val="000000"/>
+                <w:sz w:val="22"/>
+                <w:szCs w:val="22"/>
+              </w:rPr>
+              <w:t>User should not be able to see the account record</w:t>
+            </w:r>
           </w:p>
         </w:tc>
         <w:tc>
@@ -27074,6 +29098,14 @@
                 <w:szCs w:val="22"/>
               </w:rPr>
             </w:pPr>
+            <w:r>
+              <w:rPr>
+                <w:rFonts w:ascii="Century Gothic" w:eastAsia="Times New Roman" w:hAnsi="Century Gothic" w:cs="Times New Roman"/>
+                <w:sz w:val="22"/>
+                <w:szCs w:val="22"/>
+              </w:rPr>
+              <w:t>Pass</w:t>
+            </w:r>
           </w:p>
         </w:tc>
         <w:tc>
@@ -27305,6 +29337,14 @@
                 <w:szCs w:val="22"/>
               </w:rPr>
             </w:pPr>
+            <w:r>
+              <w:rPr>
+                <w:rFonts w:ascii="Century Gothic" w:eastAsia="Times New Roman" w:hAnsi="Century Gothic" w:cs="Times New Roman"/>
+                <w:sz w:val="22"/>
+                <w:szCs w:val="22"/>
+              </w:rPr>
+              <w:t>User should see error message and that lecturer account should still be on the page</w:t>
+            </w:r>
           </w:p>
         </w:tc>
         <w:tc>
@@ -27322,6 +29362,14 @@
                 <w:szCs w:val="22"/>
               </w:rPr>
             </w:pPr>
+            <w:r>
+              <w:rPr>
+                <w:rFonts w:ascii="Century Gothic" w:eastAsia="Times New Roman" w:hAnsi="Century Gothic" w:cs="Times New Roman"/>
+                <w:sz w:val="22"/>
+                <w:szCs w:val="22"/>
+              </w:rPr>
+              <w:t>Pass</w:t>
+            </w:r>
           </w:p>
         </w:tc>
         <w:tc>
@@ -27570,6 +29618,14 @@
                 <w:szCs w:val="22"/>
               </w:rPr>
             </w:pPr>
+            <w:r>
+              <w:rPr>
+                <w:rFonts w:ascii="Century Gothic" w:eastAsia="Times New Roman" w:hAnsi="Century Gothic" w:cs="Times New Roman"/>
+                <w:sz w:val="22"/>
+                <w:szCs w:val="22"/>
+              </w:rPr>
+              <w:t>User should successfully delete the lecturer and that record will no longer be displayed</w:t>
+            </w:r>
           </w:p>
         </w:tc>
         <w:tc>
@@ -27587,6 +29643,14 @@
                 <w:szCs w:val="22"/>
               </w:rPr>
             </w:pPr>
+            <w:r>
+              <w:rPr>
+                <w:rFonts w:ascii="Century Gothic" w:eastAsia="Times New Roman" w:hAnsi="Century Gothic" w:cs="Times New Roman"/>
+                <w:sz w:val="22"/>
+                <w:szCs w:val="22"/>
+              </w:rPr>
+              <w:t>Pass</w:t>
+            </w:r>
           </w:p>
         </w:tc>
         <w:tc>
@@ -28118,6 +30182,14 @@
                 <w:szCs w:val="22"/>
               </w:rPr>
             </w:pPr>
+            <w:r>
+              <w:rPr>
+                <w:rFonts w:ascii="Century Gothic" w:eastAsia="Times New Roman" w:hAnsi="Century Gothic" w:cs="Times New Roman"/>
+                <w:sz w:val="22"/>
+                <w:szCs w:val="22"/>
+              </w:rPr>
+              <w:t xml:space="preserve">User account deleted successfully with success message </w:t>
+            </w:r>
           </w:p>
         </w:tc>
         <w:tc>
@@ -28135,6 +30207,14 @@
                 <w:szCs w:val="22"/>
               </w:rPr>
             </w:pPr>
+            <w:r>
+              <w:rPr>
+                <w:rFonts w:ascii="Century Gothic" w:eastAsia="Times New Roman" w:hAnsi="Century Gothic" w:cs="Times New Roman"/>
+                <w:sz w:val="22"/>
+                <w:szCs w:val="22"/>
+              </w:rPr>
+              <w:t>Pass</w:t>
+            </w:r>
           </w:p>
         </w:tc>
         <w:tc>
@@ -28370,6 +30450,15 @@
                 <w:szCs w:val="22"/>
               </w:rPr>
             </w:pPr>
+            <w:r>
+              <w:rPr>
+                <w:rFonts w:ascii="Century Gothic" w:eastAsia="Times New Roman" w:hAnsi="Century Gothic" w:cs="Times New Roman"/>
+                <w:color w:val="000000"/>
+                <w:sz w:val="22"/>
+                <w:szCs w:val="22"/>
+              </w:rPr>
+              <w:t>User should not be able to see the account record</w:t>
+            </w:r>
           </w:p>
         </w:tc>
         <w:tc>
@@ -28388,6 +30477,17 @@
                 <w:szCs w:val="22"/>
               </w:rPr>
             </w:pPr>
+            <w:r>
+              <w:rPr>
+                <w:rFonts w:ascii="Century Gothic" w:eastAsia="Times New Roman" w:hAnsi="Century Gothic" w:cs="Times New Roman"/>
+                <w:color w:val="000000"/>
+                <w:sz w:val="22"/>
+                <w:szCs w:val="22"/>
+              </w:rPr>
+              <w:t>Pass</w:t>
+            </w:r>
+            <w:bookmarkStart w:id="32" w:name="_GoBack"/>
+            <w:bookmarkEnd w:id="32"/>
           </w:p>
         </w:tc>
         <w:tc>
@@ -28410,10 +30510,8 @@
         </w:tc>
       </w:tr>
     </w:tbl>
-    <w:p>
-      <w:bookmarkStart w:id="32" w:name="_GoBack"/>
-      <w:bookmarkEnd w:id="32"/>
-    </w:p>
+    <w:p/>
+    <w:p/>
     <w:sectPr>
       <w:pgSz w:w="15840" w:h="12240" w:orient="landscape"/>
       <w:pgMar w:top="720" w:right="720" w:bottom="720" w:left="720" w:header="720" w:footer="720" w:gutter="0"/>

</xml_diff>